<commit_message>
SE MODIFICO EL OBJETIVO GENERAL, DESCRIPCION DE LA PROBLEMATICA, Y OBJETIVOS ESPECIFICOS YA QUE SE NOS ESPECIFICO NO IBAN ACORDE YA QUE PROYECTO ES SOBRE MANTENIMIENTO.
</commit_message>
<xml_diff>
--- a/1_DEFINICION/DESCRIPCION_DEL_PROYECTO.docx
+++ b/1_DEFINICION/DESCRIPCION_DEL_PROYECTO.docx
@@ -303,7 +303,14 @@
           <w:rFonts w:cs="Arial"/>
           <w:szCs w:val="24"/>
         </w:rPr>
-        <w:t>Cuitláhuac, Ver a 23 de junio</w:t>
+        <w:t xml:space="preserve">Cuitláhuac, </w:t>
+      </w:r>
+      <w:r>
+        <w:rPr>
+          <w:rFonts w:cs="Arial"/>
+          <w:szCs w:val="24"/>
+        </w:rPr>
+        <w:t>Ver a 06 de julio</w:t>
       </w:r>
       <w:r>
         <w:rPr>
@@ -2088,6 +2095,14 @@
         <w:t>La problemática que se genera con respecto a la aplicación de escritorio, es la falta de información actualizada, que los usuarios necesitan para realizar sus diferentes procesos de registros en tiempo real, para el ingreso de las ventas realizadas, actualización de productos e  información de proveedores.</w:t>
       </w:r>
     </w:p>
+    <w:p>
+      <w:pPr>
+        <w:spacing w:line="480" w:lineRule="auto"/>
+      </w:pPr>
+      <w:r>
+        <w:t>Se presentaron algunas inconsistencias en el diseño de la aplicación, así como también entre la funcionalidad y el manual de usuario</w:t>
+      </w:r>
+    </w:p>
     <w:p/>
     <w:p>
       <w:pPr>
@@ -2120,6 +2135,7 @@
     </w:p>
     <w:p>
       <w:pPr>
+        <w:spacing w:line="480" w:lineRule="auto"/>
         <w:rPr>
           <w:lang w:val="es-ES_tradnl"/>
         </w:rPr>
@@ -2143,160 +2159,194 @@
         </w:rPr>
         <w:t>Postgresql</w:t>
       </w:r>
-    </w:p>
-    <w:p>
-      <w:pPr>
-        <w:spacing w:line="480" w:lineRule="auto"/>
+      <w:r>
         <w:rPr>
           <w:rFonts w:cs="Arial"/>
           <w:lang w:val="es-ES_tradnl"/>
         </w:rPr>
-      </w:pPr>
-      <w:bookmarkStart w:id="6" w:name="_GoBack"/>
+        <w:t>, que muestre una interfaz más completa que permita al usuario manipular los datos de su conveniencia con más facilidad y eficacia.</w:t>
+      </w:r>
+    </w:p>
+    <w:p>
+      <w:pPr>
+        <w:spacing w:line="480" w:lineRule="auto"/>
+        <w:rPr>
+          <w:rFonts w:cs="Arial"/>
+          <w:lang w:val="es-ES_tradnl"/>
+        </w:rPr>
+      </w:pPr>
+      <w:r>
+        <w:rPr>
+          <w:rFonts w:cs="Arial"/>
+          <w:lang w:val="es-ES_tradnl"/>
+        </w:rPr>
+        <w:t>.</w:t>
+      </w:r>
+    </w:p>
+    <w:p>
+      <w:pPr>
+        <w:pStyle w:val="Ttulo1"/>
+      </w:pPr>
+      <w:bookmarkStart w:id="6" w:name="_Toc422849504"/>
+      <w:r>
+        <w:t xml:space="preserve">1.4 </w:t>
+      </w:r>
+      <w:r>
+        <w:t>Objetivos Específicos:</w:t>
+      </w:r>
       <w:bookmarkEnd w:id="6"/>
+    </w:p>
+    <w:p>
+      <w:pPr>
+        <w:spacing w:line="480" w:lineRule="auto"/>
+        <w:rPr>
+          <w:rFonts w:cs="Arial"/>
+        </w:rPr>
+      </w:pPr>
+      <w:r>
+        <w:rPr>
+          <w:rFonts w:cs="Arial"/>
+        </w:rPr>
+        <w:t xml:space="preserve">Utilizar  </w:t>
+      </w:r>
       <w:r>
         <w:rPr>
           <w:rFonts w:cs="Arial"/>
           <w:lang w:val="es-ES_tradnl"/>
         </w:rPr>
+        <w:t>Postgresql</w:t>
+      </w:r>
+      <w:r>
+        <w:rPr>
+          <w:rFonts w:cs="Arial"/>
+          <w:lang w:val="es-ES_tradnl"/>
+        </w:rPr>
+        <w:t xml:space="preserve"> </w:t>
+      </w:r>
+      <w:r>
+        <w:rPr>
+          <w:rFonts w:cs="Arial"/>
+        </w:rPr>
+        <w:t>como gestor de base de datos.</w:t>
+      </w:r>
+    </w:p>
+    <w:p>
+      <w:pPr>
+        <w:spacing w:line="480" w:lineRule="auto"/>
+        <w:rPr>
+          <w:rFonts w:cs="Arial"/>
+        </w:rPr>
+      </w:pPr>
+      <w:r>
+        <w:rPr>
+          <w:rFonts w:cs="Arial"/>
+        </w:rPr>
+        <w:t xml:space="preserve">Modificar la </w:t>
+      </w:r>
+      <w:r>
+        <w:rPr>
+          <w:rFonts w:cs="Arial"/>
+        </w:rPr>
+        <w:t xml:space="preserve"> interfaz gráfica</w:t>
+      </w:r>
+      <w:r>
+        <w:rPr>
+          <w:rFonts w:cs="Arial"/>
+        </w:rPr>
+        <w:t xml:space="preserve"> mediante el uso de JavaFX</w:t>
+      </w:r>
+      <w:r>
+        <w:rPr>
+          <w:rFonts w:cs="Arial"/>
+        </w:rPr>
         <w:t>.</w:t>
       </w:r>
     </w:p>
     <w:p>
       <w:pPr>
+        <w:spacing w:line="480" w:lineRule="auto"/>
+        <w:rPr>
+          <w:rFonts w:cs="Arial"/>
+        </w:rPr>
+      </w:pPr>
+      <w:r>
+        <w:rPr>
+          <w:rFonts w:cs="Arial"/>
+        </w:rPr>
+        <w:t>Emigrar la base de datos</w:t>
+      </w:r>
+      <w:r>
+        <w:rPr>
+          <w:rFonts w:cs="Arial"/>
+        </w:rPr>
+        <w:t xml:space="preserve"> para gestionar la información.</w:t>
+      </w:r>
+    </w:p>
+    <w:p>
+      <w:pPr>
+        <w:spacing w:line="480" w:lineRule="auto"/>
+        <w:rPr>
+          <w:rFonts w:cs="Arial"/>
+        </w:rPr>
+      </w:pPr>
+      <w:r>
+        <w:rPr>
+          <w:rFonts w:cs="Arial"/>
+        </w:rPr>
+        <w:t>Agilizar el servicio de venta utilizando una aplicación de escritorio.</w:t>
+      </w:r>
+    </w:p>
+    <w:p>
+      <w:pPr>
+        <w:spacing w:line="480" w:lineRule="auto"/>
+        <w:rPr>
+          <w:rFonts w:cs="Arial"/>
+        </w:rPr>
+      </w:pPr>
+      <w:r>
+        <w:rPr>
+          <w:rFonts w:cs="Arial"/>
+        </w:rPr>
+        <w:lastRenderedPageBreak/>
+        <w:t>Manipul</w:t>
+      </w:r>
+      <w:r>
+        <w:rPr>
+          <w:rFonts w:cs="Arial"/>
+        </w:rPr>
+        <w:t xml:space="preserve">ar la información dentro de la </w:t>
+      </w:r>
+      <w:r>
+        <w:rPr>
+          <w:rFonts w:cs="Arial"/>
+        </w:rPr>
+        <w:t>base de datos</w:t>
+      </w:r>
+      <w:r>
+        <w:rPr>
+          <w:rFonts w:cs="Arial"/>
+        </w:rPr>
+        <w:t xml:space="preserve"> y utilizar el código correctamente para que el tiempo de respuesta no sea demasiado alto en una búsqueda de información </w:t>
+      </w:r>
+      <w:r>
+        <w:rPr>
+          <w:rFonts w:cs="Arial"/>
+        </w:rPr>
+        <w:t>.</w:t>
+      </w:r>
+    </w:p>
+    <w:p>
+      <w:pPr>
         <w:pStyle w:val="Ttulo1"/>
       </w:pPr>
-      <w:bookmarkStart w:id="7" w:name="_Toc422849504"/>
-      <w:r>
-        <w:t xml:space="preserve">1.4 </w:t>
-      </w:r>
-      <w:r>
-        <w:t>Objetivos Específicos:</w:t>
+      <w:bookmarkStart w:id="7" w:name="_Toc422849505"/>
+      <w:r>
+        <w:t xml:space="preserve">1.5 </w:t>
+      </w:r>
+      <w:r>
+        <w:t>Justificación</w:t>
       </w:r>
       <w:bookmarkEnd w:id="7"/>
-    </w:p>
-    <w:p>
-      <w:pPr>
-        <w:rPr>
-          <w:rFonts w:cs="Arial"/>
-        </w:rPr>
-      </w:pPr>
-      <w:r>
-        <w:rPr>
-          <w:rFonts w:cs="Arial"/>
-        </w:rPr>
-        <w:t xml:space="preserve">Utilizar  </w:t>
-      </w:r>
-      <w:r>
-        <w:rPr>
-          <w:rFonts w:cs="Arial"/>
-          <w:lang w:val="es-ES_tradnl"/>
-        </w:rPr>
-        <w:t>Postgresql</w:t>
-      </w:r>
-      <w:r>
-        <w:rPr>
-          <w:rFonts w:cs="Arial"/>
-          <w:lang w:val="es-ES_tradnl"/>
-        </w:rPr>
-        <w:t xml:space="preserve"> </w:t>
-      </w:r>
-      <w:r>
-        <w:rPr>
-          <w:rFonts w:cs="Arial"/>
-        </w:rPr>
-        <w:t>como gestor de base de datos.</w:t>
-      </w:r>
-    </w:p>
-    <w:p>
-      <w:pPr>
-        <w:rPr>
-          <w:rFonts w:cs="Arial"/>
-        </w:rPr>
-      </w:pPr>
-      <w:r>
-        <w:rPr>
-          <w:rFonts w:cs="Arial"/>
-        </w:rPr>
-        <w:t>Implementar el uso de JavaFx en la creación de una interfaz gráfica.</w:t>
-      </w:r>
-    </w:p>
-    <w:p>
-      <w:pPr>
-        <w:rPr>
-          <w:rFonts w:cs="Arial"/>
-        </w:rPr>
-      </w:pPr>
-      <w:r>
-        <w:rPr>
-          <w:rFonts w:cs="Arial"/>
-        </w:rPr>
-        <w:t xml:space="preserve">Establecer conexión de java y </w:t>
-      </w:r>
-      <w:r>
-        <w:rPr>
-          <w:rFonts w:cs="Arial"/>
-        </w:rPr>
-        <w:t>MySQL</w:t>
-      </w:r>
-      <w:r>
-        <w:rPr>
-          <w:rFonts w:cs="Arial"/>
-        </w:rPr>
-        <w:t xml:space="preserve"> para gestionar la información.</w:t>
-      </w:r>
-    </w:p>
-    <w:p>
-      <w:pPr>
-        <w:rPr>
-          <w:rFonts w:cs="Arial"/>
-        </w:rPr>
-      </w:pPr>
-      <w:r>
-        <w:rPr>
-          <w:rFonts w:cs="Arial"/>
-        </w:rPr>
-        <w:t>Concluir en tiempo y forma la aplicación.</w:t>
-      </w:r>
-    </w:p>
-    <w:p>
-      <w:pPr>
-        <w:rPr>
-          <w:rFonts w:cs="Arial"/>
-        </w:rPr>
-      </w:pPr>
-      <w:r>
-        <w:rPr>
-          <w:rFonts w:cs="Arial"/>
-        </w:rPr>
-        <w:t>Agilizar el servicio de venta utilizando una aplicación de escritorio.</w:t>
-      </w:r>
-    </w:p>
-    <w:p>
-      <w:pPr>
-        <w:rPr>
-          <w:rFonts w:cs="Arial"/>
-        </w:rPr>
-      </w:pPr>
-      <w:r>
-        <w:rPr>
-          <w:rFonts w:cs="Arial"/>
-        </w:rPr>
-        <w:t>Manipular la información dentro de una base de datos.</w:t>
-      </w:r>
-    </w:p>
-    <w:p>
-      <w:pPr>
-        <w:pStyle w:val="Ttulo1"/>
-      </w:pPr>
-      <w:bookmarkStart w:id="8" w:name="_Toc422849505"/>
-      <w:r>
-        <w:t xml:space="preserve">1.5 </w:t>
-      </w:r>
-      <w:r>
-        <w:t>Justificación</w:t>
-      </w:r>
-      <w:bookmarkEnd w:id="8"/>
     </w:p>
     <w:p/>
     <w:p>
@@ -2324,7 +2374,7 @@
           <w:sz w:val="22"/>
           <w:szCs w:val="22"/>
         </w:rPr>
-        <w:t xml:space="preserve">necesidad de proveer una aplicación que permita la autentificación del administrador y de los usuarios para hacer uso sobre el </w:t>
+        <w:t xml:space="preserve">necesidad de proveer una aplicación que permita la autentificación del administrador y de los usuarios para hacer uso sobre el manejo de la información </w:t>
       </w:r>
       <w:r>
         <w:rPr>
@@ -2332,8 +2382,7 @@
           <w:sz w:val="22"/>
           <w:szCs w:val="22"/>
         </w:rPr>
-        <w:lastRenderedPageBreak/>
-        <w:t xml:space="preserve">manejo de la información </w:t>
+        <w:t>de forma sencilla y a</w:t>
       </w:r>
       <w:r>
         <w:rPr>
@@ -2341,7 +2390,7 @@
           <w:sz w:val="22"/>
           <w:szCs w:val="22"/>
         </w:rPr>
-        <w:t>de forma sencilla y a</w:t>
+        <w:t>decuada para el personal</w:t>
       </w:r>
       <w:r>
         <w:rPr>
@@ -2349,7 +2398,7 @@
           <w:sz w:val="22"/>
           <w:szCs w:val="22"/>
         </w:rPr>
-        <w:t>decuada para el personal</w:t>
+        <w:t>, sin tener necesariamente un perfil técnico. De esta forma debe ofrecer un proceso metódico y sen</w:t>
       </w:r>
       <w:r>
         <w:rPr>
@@ -2357,7 +2406,7 @@
           <w:sz w:val="22"/>
           <w:szCs w:val="22"/>
         </w:rPr>
-        <w:t>, sin tener necesariamente un perfil técnico. De esta forma debe ofrecer un proceso metódico y sen</w:t>
+        <w:t>cillo para la creación de la interfaz</w:t>
       </w:r>
       <w:r>
         <w:rPr>
@@ -2365,7 +2414,7 @@
           <w:sz w:val="22"/>
           <w:szCs w:val="22"/>
         </w:rPr>
-        <w:t>cillo para la creación de la interfaz</w:t>
+        <w:t xml:space="preserve">, </w:t>
       </w:r>
       <w:r>
         <w:rPr>
@@ -2373,7 +2422,7 @@
           <w:sz w:val="22"/>
           <w:szCs w:val="22"/>
         </w:rPr>
-        <w:t xml:space="preserve">, </w:t>
+        <w:t>siendo en todo momento intuitiva</w:t>
       </w:r>
       <w:r>
         <w:rPr>
@@ -2381,7 +2430,7 @@
           <w:sz w:val="22"/>
           <w:szCs w:val="22"/>
         </w:rPr>
-        <w:t>siendo en todo momento intuitiva</w:t>
+        <w:t xml:space="preserve"> y con capacidad para generar descripciones que puedan ser luego entendidas y procesables por otra aplicación, encargada de generar el escenario vir</w:t>
       </w:r>
       <w:r>
         <w:rPr>
@@ -2389,7 +2438,7 @@
           <w:sz w:val="22"/>
           <w:szCs w:val="22"/>
         </w:rPr>
-        <w:t xml:space="preserve"> y con capacidad para generar descripciones que puedan ser luego entendidas y procesables por otra aplicación, encargada de generar el escenario vir</w:t>
+        <w:t>tual donde tendrá lugar</w:t>
       </w:r>
       <w:r>
         <w:rPr>
@@ -2397,27 +2446,19 @@
           <w:sz w:val="22"/>
           <w:szCs w:val="22"/>
         </w:rPr>
-        <w:t>tual donde tendrá lugar</w:t>
-      </w:r>
-      <w:r>
+        <w:t xml:space="preserve">. </w:t>
+      </w:r>
+    </w:p>
+    <w:p>
+      <w:pPr>
+        <w:pStyle w:val="Default"/>
+        <w:spacing w:line="480" w:lineRule="auto"/>
+        <w:jc w:val="both"/>
         <w:rPr>
           <w:rFonts w:ascii="Arial" w:hAnsi="Arial" w:cs="Arial"/>
           <w:sz w:val="22"/>
           <w:szCs w:val="22"/>
         </w:rPr>
-        <w:t xml:space="preserve">. </w:t>
-      </w:r>
-    </w:p>
-    <w:p>
-      <w:pPr>
-        <w:pStyle w:val="Default"/>
-        <w:spacing w:line="480" w:lineRule="auto"/>
-        <w:jc w:val="both"/>
-        <w:rPr>
-          <w:rFonts w:ascii="Arial" w:hAnsi="Arial" w:cs="Arial"/>
-          <w:sz w:val="22"/>
-          <w:szCs w:val="22"/>
-        </w:rPr>
       </w:pPr>
     </w:p>
     <w:p>
@@ -2535,6 +2576,8 @@
           <w:rFonts w:cs="Arial"/>
         </w:rPr>
       </w:pPr>
+      <w:bookmarkStart w:id="8" w:name="_GoBack"/>
+      <w:bookmarkEnd w:id="8"/>
     </w:p>
     <w:p>
       <w:pPr>
@@ -2641,7 +2684,6 @@
           <w:szCs w:val="24"/>
           <w:shd w:val="clear" w:color="auto" w:fill="FFFFFF"/>
         </w:rPr>
-        <w:lastRenderedPageBreak/>
         <w:t>La aplicación permitirá manipular información</w:t>
       </w:r>
       <w:r>
@@ -2799,6 +2841,7 @@
       </w:pPr>
       <w:bookmarkStart w:id="11" w:name="_Toc422849508"/>
       <w:r>
+        <w:lastRenderedPageBreak/>
         <w:t>Capítulo</w:t>
       </w:r>
       <w:r>
@@ -2877,7 +2920,6 @@
           <w:bCs/>
           <w:lang w:eastAsia="es-MX"/>
         </w:rPr>
-        <w:lastRenderedPageBreak/>
         <w:t>Características principales de JavaFX:</w:t>
       </w:r>
     </w:p>
@@ -3083,11 +3125,7 @@
         <w:t>Java Development Toolkit</w:t>
       </w:r>
       <w:r>
-        <w:t xml:space="preserve"> (JDT) y el compilador (ECJ) que se entrega como parte de Eclipse (y </w:t>
-      </w:r>
-      <w:r>
-        <w:lastRenderedPageBreak/>
-        <w:t xml:space="preserve">que son usados también para desarrollar el mismo Eclipse). Sin embargo, también se puede usar para otros tipos de aplicaciones cliente, como </w:t>
+        <w:t xml:space="preserve"> (JDT) y el compilador (ECJ) que se entrega como parte de Eclipse (y que son usados también para desarrollar el mismo Eclipse). Sin embargo, también se puede usar para otros tipos de aplicaciones cliente, como </w:t>
       </w:r>
       <w:r>
         <w:t>BitTorrent</w:t>
@@ -4049,7 +4087,7 @@
                                   <w:color w:val="4F81BD" w:themeColor="accent1"/>
                                   <w:lang w:val="es-ES"/>
                                 </w:rPr>
-                                <w:t>10</w:t>
+                                <w:t>8</w:t>
                               </w:r>
                               <w:r>
                                 <w:rPr>
@@ -4102,7 +4140,7 @@
                             <w:color w:val="4F81BD" w:themeColor="accent1"/>
                             <w:lang w:val="es-ES"/>
                           </w:rPr>
-                          <w:t>10</w:t>
+                          <w:t>8</w:t>
                         </w:r>
                         <w:r>
                           <w:rPr>
@@ -6347,7 +6385,7 @@
 </file>
 
 <file path=customXml/itemProps1.xml><?xml version="1.0" encoding="utf-8"?>
-<ds:datastoreItem xmlns:ds="http://schemas.openxmlformats.org/officeDocument/2006/customXml" ds:itemID="{FD523F81-09DB-4417-8FB0-4F2C3F82C0E1}">
+<ds:datastoreItem xmlns:ds="http://schemas.openxmlformats.org/officeDocument/2006/customXml" ds:itemID="{7B143C63-FECD-468C-AB4C-E249FD76157E}">
   <ds:schemaRefs>
     <ds:schemaRef ds:uri="http://schemas.openxmlformats.org/officeDocument/2006/bibliography"/>
   </ds:schemaRefs>

</xml_diff>

<commit_message>
Se hizo modificación de la justificación, alcances, limitaciónes
</commit_message>
<xml_diff>
--- a/1_DEFINICION/DESCRIPCION_DEL_PROYECTO.docx
+++ b/1_DEFINICION/DESCRIPCION_DEL_PROYECTO.docx
@@ -2169,178 +2169,162 @@
     </w:p>
     <w:p>
       <w:pPr>
-        <w:spacing w:line="480" w:lineRule="auto"/>
+        <w:pStyle w:val="Ttulo1"/>
+      </w:pPr>
+      <w:bookmarkStart w:id="6" w:name="_Toc422849504"/>
+      <w:r>
+        <w:t xml:space="preserve">1.4 </w:t>
+      </w:r>
+      <w:r>
+        <w:t>Objetivos Específicos:</w:t>
+      </w:r>
+      <w:bookmarkEnd w:id="6"/>
+    </w:p>
+    <w:p>
+      <w:pPr>
+        <w:spacing w:line="480" w:lineRule="auto"/>
+        <w:rPr>
+          <w:rFonts w:cs="Arial"/>
+        </w:rPr>
+      </w:pPr>
+      <w:r>
+        <w:rPr>
+          <w:rFonts w:cs="Arial"/>
+        </w:rPr>
+        <w:t xml:space="preserve">Utilizar  </w:t>
+      </w:r>
+      <w:r>
         <w:rPr>
           <w:rFonts w:cs="Arial"/>
           <w:lang w:val="es-ES_tradnl"/>
         </w:rPr>
-      </w:pPr>
+        <w:t>Postgresql</w:t>
+      </w:r>
       <w:r>
         <w:rPr>
           <w:rFonts w:cs="Arial"/>
           <w:lang w:val="es-ES_tradnl"/>
         </w:rPr>
+        <w:t xml:space="preserve"> </w:t>
+      </w:r>
+      <w:r>
+        <w:rPr>
+          <w:rFonts w:cs="Arial"/>
+        </w:rPr>
+        <w:t>como gestor de base de datos.</w:t>
+      </w:r>
+    </w:p>
+    <w:p>
+      <w:pPr>
+        <w:spacing w:line="480" w:lineRule="auto"/>
+        <w:rPr>
+          <w:rFonts w:cs="Arial"/>
+        </w:rPr>
+      </w:pPr>
+      <w:r>
+        <w:rPr>
+          <w:rFonts w:cs="Arial"/>
+        </w:rPr>
+        <w:t xml:space="preserve">Modificar la </w:t>
+      </w:r>
+      <w:r>
+        <w:rPr>
+          <w:rFonts w:cs="Arial"/>
+        </w:rPr>
+        <w:t xml:space="preserve"> interfaz gráfica</w:t>
+      </w:r>
+      <w:r>
+        <w:rPr>
+          <w:rFonts w:cs="Arial"/>
+        </w:rPr>
+        <w:t xml:space="preserve"> mediante el uso de JavaFX</w:t>
+      </w:r>
+      <w:r>
+        <w:rPr>
+          <w:rFonts w:cs="Arial"/>
+        </w:rPr>
         <w:t>.</w:t>
       </w:r>
     </w:p>
     <w:p>
       <w:pPr>
+        <w:spacing w:line="480" w:lineRule="auto"/>
+        <w:rPr>
+          <w:rFonts w:cs="Arial"/>
+        </w:rPr>
+      </w:pPr>
+      <w:r>
+        <w:rPr>
+          <w:rFonts w:cs="Arial"/>
+        </w:rPr>
+        <w:t>Emigrar la base de datos</w:t>
+      </w:r>
+      <w:r>
+        <w:rPr>
+          <w:rFonts w:cs="Arial"/>
+        </w:rPr>
+        <w:t xml:space="preserve"> para gestionar la información.</w:t>
+      </w:r>
+    </w:p>
+    <w:p>
+      <w:pPr>
+        <w:spacing w:line="480" w:lineRule="auto"/>
+        <w:rPr>
+          <w:rFonts w:cs="Arial"/>
+        </w:rPr>
+      </w:pPr>
+      <w:r>
+        <w:rPr>
+          <w:rFonts w:cs="Arial"/>
+        </w:rPr>
+        <w:t>Agilizar el servicio de venta utilizando una aplicación de escritorio.</w:t>
+      </w:r>
+    </w:p>
+    <w:p>
+      <w:pPr>
+        <w:spacing w:line="480" w:lineRule="auto"/>
+        <w:rPr>
+          <w:rFonts w:cs="Arial"/>
+        </w:rPr>
+      </w:pPr>
+      <w:r>
+        <w:rPr>
+          <w:rFonts w:cs="Arial"/>
+        </w:rPr>
+        <w:t>Manipul</w:t>
+      </w:r>
+      <w:r>
+        <w:rPr>
+          <w:rFonts w:cs="Arial"/>
+        </w:rPr>
+        <w:t xml:space="preserve">ar la información dentro de la </w:t>
+      </w:r>
+      <w:r>
+        <w:rPr>
+          <w:rFonts w:cs="Arial"/>
+        </w:rPr>
+        <w:t>base de datos</w:t>
+      </w:r>
+      <w:r>
+        <w:rPr>
+          <w:rFonts w:cs="Arial"/>
+        </w:rPr>
+        <w:t xml:space="preserve"> y utilizar el código correctamente para que el tiempo de respuesta no sea demasiado alto en una búsqueda de </w:t>
+      </w:r>
+      <w:r>
+        <w:rPr>
+          <w:rFonts w:cs="Arial"/>
+        </w:rPr>
+        <w:t>información.</w:t>
+      </w:r>
+    </w:p>
+    <w:p>
+      <w:pPr>
         <w:pStyle w:val="Ttulo1"/>
       </w:pPr>
-      <w:bookmarkStart w:id="6" w:name="_Toc422849504"/>
-      <w:r>
-        <w:t xml:space="preserve">1.4 </w:t>
-      </w:r>
-      <w:r>
-        <w:t>Objetivos Específicos:</w:t>
-      </w:r>
-      <w:bookmarkEnd w:id="6"/>
-    </w:p>
-    <w:p>
-      <w:pPr>
-        <w:spacing w:line="480" w:lineRule="auto"/>
-        <w:rPr>
-          <w:rFonts w:cs="Arial"/>
-        </w:rPr>
-      </w:pPr>
-      <w:r>
-        <w:rPr>
-          <w:rFonts w:cs="Arial"/>
-        </w:rPr>
-        <w:t xml:space="preserve">Utilizar  </w:t>
-      </w:r>
-      <w:r>
-        <w:rPr>
-          <w:rFonts w:cs="Arial"/>
-          <w:lang w:val="es-ES_tradnl"/>
-        </w:rPr>
-        <w:t>Postgresql</w:t>
-      </w:r>
-      <w:r>
-        <w:rPr>
-          <w:rFonts w:cs="Arial"/>
-          <w:lang w:val="es-ES_tradnl"/>
-        </w:rPr>
-        <w:t xml:space="preserve"> </w:t>
-      </w:r>
-      <w:r>
-        <w:rPr>
-          <w:rFonts w:cs="Arial"/>
-        </w:rPr>
-        <w:t>como gestor de base de datos.</w:t>
-      </w:r>
-    </w:p>
-    <w:p>
-      <w:pPr>
-        <w:spacing w:line="480" w:lineRule="auto"/>
-        <w:rPr>
-          <w:rFonts w:cs="Arial"/>
-        </w:rPr>
-      </w:pPr>
-      <w:r>
-        <w:rPr>
-          <w:rFonts w:cs="Arial"/>
-        </w:rPr>
-        <w:t xml:space="preserve">Modificar la </w:t>
-      </w:r>
-      <w:r>
-        <w:rPr>
-          <w:rFonts w:cs="Arial"/>
-        </w:rPr>
-        <w:t xml:space="preserve"> interfaz gráfica</w:t>
-      </w:r>
-      <w:r>
-        <w:rPr>
-          <w:rFonts w:cs="Arial"/>
-        </w:rPr>
-        <w:t xml:space="preserve"> mediante el uso de JavaFX</w:t>
-      </w:r>
-      <w:r>
-        <w:rPr>
-          <w:rFonts w:cs="Arial"/>
-        </w:rPr>
-        <w:t>.</w:t>
-      </w:r>
-    </w:p>
-    <w:p>
-      <w:pPr>
-        <w:spacing w:line="480" w:lineRule="auto"/>
-        <w:rPr>
-          <w:rFonts w:cs="Arial"/>
-        </w:rPr>
-      </w:pPr>
-      <w:r>
-        <w:rPr>
-          <w:rFonts w:cs="Arial"/>
-        </w:rPr>
-        <w:t>Emigrar la base de datos</w:t>
-      </w:r>
-      <w:r>
-        <w:rPr>
-          <w:rFonts w:cs="Arial"/>
-        </w:rPr>
-        <w:t xml:space="preserve"> para gestionar la información.</w:t>
-      </w:r>
-    </w:p>
-    <w:p>
-      <w:pPr>
-        <w:spacing w:line="480" w:lineRule="auto"/>
-        <w:rPr>
-          <w:rFonts w:cs="Arial"/>
-        </w:rPr>
-      </w:pPr>
-      <w:r>
-        <w:rPr>
-          <w:rFonts w:cs="Arial"/>
-        </w:rPr>
-        <w:t>Agilizar el servicio de venta utilizando una aplicación de escritorio.</w:t>
-      </w:r>
-    </w:p>
-    <w:p>
-      <w:pPr>
-        <w:spacing w:line="480" w:lineRule="auto"/>
-        <w:rPr>
-          <w:rFonts w:cs="Arial"/>
-        </w:rPr>
-      </w:pPr>
-      <w:r>
-        <w:rPr>
-          <w:rFonts w:cs="Arial"/>
-        </w:rPr>
+      <w:bookmarkStart w:id="7" w:name="_Toc422849505"/>
+      <w:r>
         <w:lastRenderedPageBreak/>
-        <w:t>Manipul</w:t>
-      </w:r>
-      <w:r>
-        <w:rPr>
-          <w:rFonts w:cs="Arial"/>
-        </w:rPr>
-        <w:t xml:space="preserve">ar la información dentro de la </w:t>
-      </w:r>
-      <w:r>
-        <w:rPr>
-          <w:rFonts w:cs="Arial"/>
-        </w:rPr>
-        <w:t>base de datos</w:t>
-      </w:r>
-      <w:r>
-        <w:rPr>
-          <w:rFonts w:cs="Arial"/>
-        </w:rPr>
-        <w:t xml:space="preserve"> y utilizar el código correctamente para que el tiempo de respuesta no sea demasiado alto en una búsqueda de información </w:t>
-      </w:r>
-      <w:r>
-        <w:rPr>
-          <w:rFonts w:cs="Arial"/>
-        </w:rPr>
-        <w:t>.</w:t>
-      </w:r>
-    </w:p>
-    <w:p>
-      <w:pPr>
-        <w:pStyle w:val="Ttulo1"/>
-      </w:pPr>
-      <w:bookmarkStart w:id="7" w:name="_Toc422849505"/>
-      <w:r>
         <w:t xml:space="preserve">1.5 </w:t>
       </w:r>
       <w:r>
@@ -2348,7 +2332,6 @@
       </w:r>
       <w:bookmarkEnd w:id="7"/>
     </w:p>
-    <w:p/>
     <w:p>
       <w:pPr>
         <w:pStyle w:val="Default"/>
@@ -2360,137 +2343,75 @@
           <w:szCs w:val="22"/>
         </w:rPr>
       </w:pPr>
-      <w:r>
-        <w:rPr>
-          <w:rFonts w:ascii="Arial" w:hAnsi="Arial" w:cs="Arial"/>
-          <w:sz w:val="22"/>
-          <w:szCs w:val="22"/>
-        </w:rPr>
-        <w:t xml:space="preserve">La realización de este proyecto surge de la </w:t>
-      </w:r>
-      <w:r>
-        <w:rPr>
-          <w:rFonts w:ascii="Arial" w:hAnsi="Arial" w:cs="Arial"/>
-          <w:sz w:val="22"/>
-          <w:szCs w:val="22"/>
-        </w:rPr>
-        <w:t xml:space="preserve">necesidad de proveer una aplicación que permita la autentificación del administrador y de los usuarios para hacer uso sobre el manejo de la información </w:t>
-      </w:r>
-      <w:r>
-        <w:rPr>
-          <w:rFonts w:ascii="Arial" w:hAnsi="Arial" w:cs="Arial"/>
-          <w:sz w:val="22"/>
-          <w:szCs w:val="22"/>
-        </w:rPr>
-        <w:t>de forma sencilla y a</w:t>
-      </w:r>
-      <w:r>
-        <w:rPr>
-          <w:rFonts w:ascii="Arial" w:hAnsi="Arial" w:cs="Arial"/>
-          <w:sz w:val="22"/>
-          <w:szCs w:val="22"/>
-        </w:rPr>
-        <w:t>decuada para el personal</w:t>
-      </w:r>
-      <w:r>
-        <w:rPr>
-          <w:rFonts w:ascii="Arial" w:hAnsi="Arial" w:cs="Arial"/>
-          <w:sz w:val="22"/>
-          <w:szCs w:val="22"/>
-        </w:rPr>
-        <w:t>, sin tener necesariamente un perfil técnico. De esta forma debe ofrecer un proceso metódico y sen</w:t>
-      </w:r>
-      <w:r>
-        <w:rPr>
-          <w:rFonts w:ascii="Arial" w:hAnsi="Arial" w:cs="Arial"/>
-          <w:sz w:val="22"/>
-          <w:szCs w:val="22"/>
-        </w:rPr>
-        <w:t>cillo para la creación de la interfaz</w:t>
-      </w:r>
-      <w:r>
-        <w:rPr>
-          <w:rFonts w:ascii="Arial" w:hAnsi="Arial" w:cs="Arial"/>
-          <w:sz w:val="22"/>
-          <w:szCs w:val="22"/>
-        </w:rPr>
-        <w:t xml:space="preserve">, </w:t>
-      </w:r>
-      <w:r>
-        <w:rPr>
-          <w:rFonts w:ascii="Arial" w:hAnsi="Arial" w:cs="Arial"/>
-          <w:sz w:val="22"/>
-          <w:szCs w:val="22"/>
-        </w:rPr>
-        <w:t>siendo en todo momento intuitiva</w:t>
-      </w:r>
-      <w:r>
-        <w:rPr>
-          <w:rFonts w:ascii="Arial" w:hAnsi="Arial" w:cs="Arial"/>
-          <w:sz w:val="22"/>
-          <w:szCs w:val="22"/>
-        </w:rPr>
-        <w:t xml:space="preserve"> y con capacidad para generar descripciones que puedan ser luego entendidas y procesables por otra aplicación, encargada de generar el escenario vir</w:t>
-      </w:r>
-      <w:r>
-        <w:rPr>
-          <w:rFonts w:ascii="Arial" w:hAnsi="Arial" w:cs="Arial"/>
-          <w:sz w:val="22"/>
-          <w:szCs w:val="22"/>
-        </w:rPr>
-        <w:t>tual donde tendrá lugar</w:t>
-      </w:r>
-      <w:r>
-        <w:rPr>
-          <w:rFonts w:ascii="Arial" w:hAnsi="Arial" w:cs="Arial"/>
-          <w:sz w:val="22"/>
-          <w:szCs w:val="22"/>
-        </w:rPr>
-        <w:t xml:space="preserve">. </w:t>
-      </w:r>
-    </w:p>
-    <w:p>
-      <w:pPr>
-        <w:pStyle w:val="Default"/>
-        <w:spacing w:line="480" w:lineRule="auto"/>
-        <w:jc w:val="both"/>
-        <w:rPr>
-          <w:rFonts w:ascii="Arial" w:hAnsi="Arial" w:cs="Arial"/>
-          <w:sz w:val="22"/>
-          <w:szCs w:val="22"/>
-        </w:rPr>
-      </w:pPr>
-    </w:p>
-    <w:p>
-      <w:pPr>
-        <w:spacing w:line="480" w:lineRule="auto"/>
-        <w:rPr>
-          <w:rFonts w:cs="Arial"/>
-        </w:rPr>
-      </w:pPr>
-      <w:r>
-        <w:rPr>
-          <w:rFonts w:cs="Arial"/>
-        </w:rPr>
-        <w:t>La aplicación desarrollada p</w:t>
-      </w:r>
-      <w:r>
-        <w:rPr>
-          <w:rFonts w:cs="Arial"/>
-        </w:rPr>
-        <w:t xml:space="preserve">ermite al usuario que hace </w:t>
-      </w:r>
-      <w:r>
-        <w:rPr>
-          <w:rFonts w:cs="Arial"/>
-        </w:rPr>
-        <w:t xml:space="preserve">uso de ella realizar, de una manera intuitiva y sencilla, </w:t>
-      </w:r>
-      <w:r>
-        <w:rPr>
-          <w:rFonts w:cs="Arial"/>
-        </w:rPr>
-        <w:t>el manejo de la información</w:t>
+    </w:p>
+    <w:p>
+      <w:pPr>
+        <w:spacing w:line="480" w:lineRule="auto"/>
+        <w:rPr>
+          <w:rFonts w:cs="Arial"/>
+        </w:rPr>
+      </w:pPr>
+      <w:r>
+        <w:rPr>
+          <w:rFonts w:cs="Arial"/>
+        </w:rPr>
+        <w:t>La solución que nosotros presentamos es haciendo unos cambios a la interfaz para que el usuario pueda manipular toda la información que él podría necesitar en su momento, tal es el caso de agregar la ventana de proveedores donde el administrador, puede introducir datos, modificar, eliminar y consultar información.</w:t>
+      </w:r>
+      <w:r>
+        <w:rPr>
+          <w:rFonts w:cs="Arial"/>
+        </w:rPr>
+        <w:t xml:space="preserve"> Así mismo sucede con la ventana de productos donde se manejan los productos por marcar, categoría, precio proveedor, precio público, y un stock máximo y mínimo. Se </w:t>
+      </w:r>
+      <w:r>
+        <w:rPr>
+          <w:rFonts w:cs="Arial"/>
+        </w:rPr>
+        <w:t>agregó</w:t>
+      </w:r>
+      <w:r>
+        <w:rPr>
+          <w:rFonts w:cs="Arial"/>
+        </w:rPr>
+        <w:t xml:space="preserve"> una venta</w:t>
+      </w:r>
+      <w:r>
+        <w:rPr>
+          <w:rFonts w:cs="Arial"/>
+        </w:rPr>
+        <w:t>na</w:t>
+      </w:r>
+      <w:r>
+        <w:rPr>
+          <w:rFonts w:cs="Arial"/>
+        </w:rPr>
+        <w:t xml:space="preserve"> llamada características donde se enlistan los productos y desde las mismas tablas se puede manipular la información como el usuario desee.</w:t>
+      </w:r>
+    </w:p>
+    <w:p>
+      <w:pPr>
+        <w:spacing w:line="480" w:lineRule="auto"/>
+        <w:rPr>
+          <w:rFonts w:cs="Arial"/>
+        </w:rPr>
+      </w:pPr>
+      <w:r>
+        <w:rPr>
+          <w:rFonts w:cs="Arial"/>
+        </w:rPr>
+        <w:t xml:space="preserve">La aplicación desarrollada permite al usuario que hace </w:t>
+      </w:r>
+      <w:r>
+        <w:rPr>
+          <w:rFonts w:cs="Arial"/>
+        </w:rPr>
+        <w:t xml:space="preserve">uso de ella realizar </w:t>
+      </w:r>
+      <w:r>
+        <w:rPr>
+          <w:rFonts w:cs="Arial"/>
+        </w:rPr>
+        <w:t xml:space="preserve"> de una manera intuitiva y sencilla, el manejo de la información</w:t>
       </w:r>
       <w:r>
         <w:rPr>
@@ -2502,98 +2423,89 @@
         <w:rPr>
           <w:rFonts w:cs="Arial"/>
         </w:rPr>
-        <w:t>. De esta forma el personal</w:t>
-      </w:r>
-      <w:r>
-        <w:rPr>
-          <w:rFonts w:cs="Arial"/>
-        </w:rPr>
-        <w:t>, mediante la herramienta, tiene total capacida</w:t>
-      </w:r>
-      <w:r>
-        <w:rPr>
-          <w:rFonts w:cs="Arial"/>
-        </w:rPr>
-        <w:t>d para introducir y consultar la información</w:t>
-      </w:r>
-      <w:r>
-        <w:rPr>
-          <w:rFonts w:cs="Arial"/>
-        </w:rPr>
-        <w:t>, siendo el mismo el principal conductor de las ideas que desea im</w:t>
-      </w:r>
-      <w:r>
-        <w:rPr>
-          <w:rFonts w:cs="Arial"/>
-        </w:rPr>
-        <w:t>plementar.</w:t>
-      </w:r>
-    </w:p>
-    <w:p>
-      <w:pPr>
-        <w:spacing w:line="480" w:lineRule="auto"/>
-        <w:rPr>
-          <w:rFonts w:cs="Arial"/>
-        </w:rPr>
-      </w:pPr>
-    </w:p>
-    <w:p>
-      <w:pPr>
-        <w:spacing w:line="480" w:lineRule="auto"/>
-        <w:rPr>
-          <w:rFonts w:cs="Arial"/>
-        </w:rPr>
-      </w:pPr>
-    </w:p>
-    <w:p>
-      <w:pPr>
-        <w:spacing w:line="480" w:lineRule="auto"/>
-        <w:rPr>
-          <w:rFonts w:cs="Arial"/>
-        </w:rPr>
-      </w:pPr>
-    </w:p>
-    <w:p>
-      <w:pPr>
-        <w:spacing w:line="480" w:lineRule="auto"/>
-        <w:rPr>
-          <w:rFonts w:cs="Arial"/>
-        </w:rPr>
-      </w:pPr>
-    </w:p>
-    <w:p>
-      <w:pPr>
-        <w:spacing w:line="480" w:lineRule="auto"/>
-        <w:rPr>
-          <w:rFonts w:cs="Arial"/>
-        </w:rPr>
-      </w:pPr>
-    </w:p>
-    <w:p>
-      <w:pPr>
-        <w:spacing w:line="480" w:lineRule="auto"/>
-        <w:rPr>
-          <w:rFonts w:cs="Arial"/>
-        </w:rPr>
-      </w:pPr>
-      <w:bookmarkStart w:id="8" w:name="_GoBack"/>
+        <w:t>. De esta forma el personal, mediante la herramienta</w:t>
+      </w:r>
+      <w:r>
+        <w:rPr>
+          <w:rFonts w:cs="Arial"/>
+        </w:rPr>
+        <w:t xml:space="preserve"> </w:t>
+      </w:r>
+      <w:r>
+        <w:rPr>
+          <w:rFonts w:cs="Arial"/>
+        </w:rPr>
+        <w:t>tecnológica</w:t>
+      </w:r>
+      <w:r>
+        <w:rPr>
+          <w:rFonts w:cs="Arial"/>
+        </w:rPr>
+        <w:t>, tiene total capacidad para introducir y consultar la información, siendo el mismo el principal conductor de las ideas que desea implementar.</w:t>
+      </w:r>
+    </w:p>
+    <w:p>
+      <w:pPr>
+        <w:spacing w:line="480" w:lineRule="auto"/>
+        <w:rPr>
+          <w:rFonts w:cs="Arial"/>
+        </w:rPr>
+      </w:pPr>
+      <w:r>
+        <w:rPr>
+          <w:rFonts w:cs="Arial"/>
+        </w:rPr>
+        <w:t>Se busca que sea una aplicación completa que beneficie al administrador como a sus empleados con el manejo de información, y por qué no al cliente, así ya no tendría que esperar tanto tiempo en que le busquen si hay en existencia algún material.</w:t>
+      </w:r>
+    </w:p>
+    <w:p>
+      <w:pPr>
+        <w:spacing w:line="480" w:lineRule="auto"/>
+        <w:rPr>
+          <w:rFonts w:cs="Arial"/>
+        </w:rPr>
+      </w:pPr>
+    </w:p>
+    <w:p>
+      <w:pPr>
+        <w:spacing w:line="480" w:lineRule="auto"/>
+        <w:rPr>
+          <w:rFonts w:cs="Arial"/>
+        </w:rPr>
+      </w:pPr>
+    </w:p>
+    <w:p>
+      <w:pPr>
+        <w:spacing w:line="480" w:lineRule="auto"/>
+        <w:rPr>
+          <w:rFonts w:cs="Arial"/>
+        </w:rPr>
+      </w:pPr>
+    </w:p>
+    <w:p>
+      <w:pPr>
+        <w:spacing w:line="480" w:lineRule="auto"/>
+        <w:rPr>
+          <w:rFonts w:cs="Arial"/>
+        </w:rPr>
+      </w:pPr>
+    </w:p>
+    <w:p>
+      <w:pPr>
+        <w:pStyle w:val="Ttulo1"/>
+      </w:pPr>
+      <w:bookmarkStart w:id="8" w:name="_Toc422849506"/>
+      <w:r>
+        <w:lastRenderedPageBreak/>
+        <w:t xml:space="preserve">1.6 </w:t>
+      </w:r>
+      <w:r>
+        <w:t>Alcances</w:t>
+      </w:r>
       <w:bookmarkEnd w:id="8"/>
     </w:p>
     <w:p>
       <w:pPr>
-        <w:pStyle w:val="Ttulo1"/>
-      </w:pPr>
-      <w:bookmarkStart w:id="9" w:name="_Toc422849506"/>
-      <w:r>
-        <w:t xml:space="preserve">1.6 </w:t>
-      </w:r>
-      <w:r>
-        <w:t>Alcances</w:t>
-      </w:r>
-      <w:bookmarkEnd w:id="9"/>
-    </w:p>
-    <w:p>
-      <w:pPr>
         <w:spacing w:line="480" w:lineRule="auto"/>
         <w:rPr>
           <w:rFonts w:cs="Arial"/>
@@ -2609,7 +2521,7 @@
           <w:szCs w:val="24"/>
           <w:shd w:val="clear" w:color="auto" w:fill="FFFFFF"/>
         </w:rPr>
-        <w:t>S</w:t>
+        <w:t>La aplicación permitirá manipular información</w:t>
       </w:r>
       <w:r>
         <w:rPr>
@@ -2618,7 +2530,7 @@
           <w:szCs w:val="24"/>
           <w:shd w:val="clear" w:color="auto" w:fill="FFFFFF"/>
         </w:rPr>
-        <w:t xml:space="preserve">e va a desarrollar una aplicación </w:t>
+        <w:t xml:space="preserve"> de productos, empleados, proveedores, compras y ventas </w:t>
       </w:r>
       <w:r>
         <w:rPr>
@@ -2627,7 +2539,7 @@
           <w:szCs w:val="24"/>
           <w:shd w:val="clear" w:color="auto" w:fill="FFFFFF"/>
         </w:rPr>
-        <w:t>para una empresa el cual será responsabilidad del equipo de proy</w:t>
+        <w:t xml:space="preserve"> </w:t>
       </w:r>
       <w:r>
         <w:rPr>
@@ -2636,7 +2548,7 @@
           <w:szCs w:val="24"/>
           <w:shd w:val="clear" w:color="auto" w:fill="FFFFFF"/>
         </w:rPr>
-        <w:t>ecto integrador, ya que la aplicación</w:t>
+        <w:t>que se manejan dentro de la empresa</w:t>
       </w:r>
       <w:r>
         <w:rPr>
@@ -2645,7 +2557,7 @@
           <w:szCs w:val="24"/>
           <w:shd w:val="clear" w:color="auto" w:fill="FFFFFF"/>
         </w:rPr>
-        <w:t xml:space="preserve"> se</w:t>
+        <w:t>,</w:t>
       </w:r>
       <w:r>
         <w:rPr>
@@ -2654,7 +2566,7 @@
           <w:szCs w:val="24"/>
           <w:shd w:val="clear" w:color="auto" w:fill="FFFFFF"/>
         </w:rPr>
-        <w:t xml:space="preserve"> realizará de acuerdo a lo aprendido</w:t>
+        <w:t xml:space="preserve"> mediante</w:t>
       </w:r>
       <w:r>
         <w:rPr>
@@ -2663,20 +2575,17 @@
           <w:szCs w:val="24"/>
           <w:shd w:val="clear" w:color="auto" w:fill="FFFFFF"/>
         </w:rPr>
-        <w:t xml:space="preserve"> en clase y con la aportación de cada uno de los que integran el equipo.</w:t>
-      </w:r>
-    </w:p>
-    <w:p>
-      <w:pPr>
-        <w:spacing w:line="480" w:lineRule="auto"/>
+        <w:t xml:space="preserve"> una base de datos con conexión a Postgresql q</w:t>
+      </w:r>
+      <w:r>
         <w:rPr>
           <w:rFonts w:cs="Arial"/>
           <w:color w:val="000000"/>
           <w:szCs w:val="24"/>
-          <w:u w:val="single"/>
           <w:shd w:val="clear" w:color="auto" w:fill="FFFFFF"/>
         </w:rPr>
-      </w:pPr>
+        <w:t>ue por medio de</w:t>
+      </w:r>
       <w:r>
         <w:rPr>
           <w:rFonts w:cs="Arial"/>
@@ -2684,7 +2593,7 @@
           <w:szCs w:val="24"/>
           <w:shd w:val="clear" w:color="auto" w:fill="FFFFFF"/>
         </w:rPr>
-        <w:t>La aplicación permitirá manipular información</w:t>
+        <w:t xml:space="preserve"> una autentificación de</w:t>
       </w:r>
       <w:r>
         <w:rPr>
@@ -2693,7 +2602,7 @@
           <w:szCs w:val="24"/>
           <w:shd w:val="clear" w:color="auto" w:fill="FFFFFF"/>
         </w:rPr>
-        <w:t xml:space="preserve"> de productos y empleados </w:t>
+        <w:t xml:space="preserve"> usuario con respecto al cargo que ocupa el usuario</w:t>
       </w:r>
       <w:r>
         <w:rPr>
@@ -2702,7 +2611,7 @@
           <w:szCs w:val="24"/>
           <w:shd w:val="clear" w:color="auto" w:fill="FFFFFF"/>
         </w:rPr>
-        <w:t>que se manejan dentro de la empresa</w:t>
+        <w:t xml:space="preserve"> ya sea </w:t>
       </w:r>
       <w:r>
         <w:rPr>
@@ -2711,7 +2620,7 @@
           <w:szCs w:val="24"/>
           <w:shd w:val="clear" w:color="auto" w:fill="FFFFFF"/>
         </w:rPr>
-        <w:t>,</w:t>
+        <w:t>empleado</w:t>
       </w:r>
       <w:r>
         <w:rPr>
@@ -2720,17 +2629,19 @@
           <w:szCs w:val="24"/>
           <w:shd w:val="clear" w:color="auto" w:fill="FFFFFF"/>
         </w:rPr>
-        <w:t xml:space="preserve"> mediante</w:t>
-      </w:r>
-      <w:r>
+        <w:t xml:space="preserve"> o administrador tendrá acceso a la información que solicite.</w:t>
+      </w:r>
+    </w:p>
+    <w:p>
+      <w:pPr>
+        <w:spacing w:line="480" w:lineRule="auto"/>
         <w:rPr>
           <w:rFonts w:cs="Arial"/>
           <w:color w:val="000000"/>
           <w:szCs w:val="24"/>
           <w:shd w:val="clear" w:color="auto" w:fill="FFFFFF"/>
         </w:rPr>
-        <w:t xml:space="preserve"> una base de datos. Que por medio de</w:t>
-      </w:r>
+      </w:pPr>
       <w:r>
         <w:rPr>
           <w:rFonts w:cs="Arial"/>
@@ -2738,43 +2649,7 @@
           <w:szCs w:val="24"/>
           <w:shd w:val="clear" w:color="auto" w:fill="FFFFFF"/>
         </w:rPr>
-        <w:t xml:space="preserve"> una autentificación de</w:t>
-      </w:r>
-      <w:r>
-        <w:rPr>
-          <w:rFonts w:cs="Arial"/>
-          <w:color w:val="000000"/>
-          <w:szCs w:val="24"/>
-          <w:shd w:val="clear" w:color="auto" w:fill="FFFFFF"/>
-        </w:rPr>
-        <w:t xml:space="preserve"> usuario con respecto al cargo que ocupa el usuario</w:t>
-      </w:r>
-      <w:r>
-        <w:rPr>
-          <w:rFonts w:cs="Arial"/>
-          <w:color w:val="000000"/>
-          <w:szCs w:val="24"/>
-          <w:shd w:val="clear" w:color="auto" w:fill="FFFFFF"/>
-        </w:rPr>
-        <w:t xml:space="preserve"> ya sea </w:t>
-      </w:r>
-      <w:r>
-        <w:rPr>
-          <w:rFonts w:cs="Arial"/>
-          <w:color w:val="000000"/>
-          <w:szCs w:val="24"/>
-          <w:shd w:val="clear" w:color="auto" w:fill="FFFFFF"/>
-        </w:rPr>
-        <w:t>empleado</w:t>
-      </w:r>
-      <w:r>
-        <w:rPr>
-          <w:rFonts w:cs="Arial"/>
-          <w:color w:val="000000"/>
-          <w:szCs w:val="24"/>
-          <w:shd w:val="clear" w:color="auto" w:fill="FFFFFF"/>
-        </w:rPr>
-        <w:t xml:space="preserve"> o administrador tendrá acceso a la información que solicite.</w:t>
+        <w:t>El tiempo de respuesta al buscar información solicitada debe ser ágil, para que no sea lenta la aplicación.</w:t>
       </w:r>
     </w:p>
     <w:p>
@@ -2790,42 +2665,62 @@
       <w:pPr>
         <w:pStyle w:val="Ttulo1"/>
       </w:pPr>
-      <w:bookmarkStart w:id="10" w:name="_Toc422849507"/>
+      <w:bookmarkStart w:id="9" w:name="_Toc422849507"/>
       <w:r>
         <w:t xml:space="preserve">1.7 </w:t>
       </w:r>
       <w:r>
         <w:t>Limitaciones</w:t>
       </w:r>
+      <w:bookmarkEnd w:id="9"/>
+    </w:p>
+    <w:p>
+      <w:pPr>
+        <w:spacing w:line="480" w:lineRule="auto"/>
+        <w:rPr>
+          <w:rFonts w:cs="Arial"/>
+        </w:rPr>
+      </w:pPr>
+      <w:r>
+        <w:rPr>
+          <w:rFonts w:cs="Arial"/>
+        </w:rPr>
+        <w:t>La aplicación solo puede registrar datos en la misma, no tendrá la función de imprimir ticket de compra.</w:t>
+      </w:r>
+    </w:p>
+    <w:p>
+      <w:pPr>
+        <w:spacing w:line="480" w:lineRule="auto"/>
+        <w:rPr>
+          <w:rFonts w:cs="Arial"/>
+        </w:rPr>
+      </w:pPr>
+    </w:p>
+    <w:p>
+      <w:pPr>
+        <w:spacing w:line="480" w:lineRule="auto"/>
+        <w:rPr>
+          <w:rFonts w:cs="Arial"/>
+        </w:rPr>
+      </w:pPr>
+    </w:p>
+    <w:p>
+      <w:pPr>
+        <w:spacing w:line="480" w:lineRule="auto"/>
+        <w:rPr>
+          <w:rFonts w:cs="Arial"/>
+        </w:rPr>
+      </w:pPr>
+    </w:p>
+    <w:p>
+      <w:pPr>
+        <w:spacing w:line="480" w:lineRule="auto"/>
+        <w:rPr>
+          <w:rFonts w:cs="Arial"/>
+        </w:rPr>
+      </w:pPr>
+      <w:bookmarkStart w:id="10" w:name="_GoBack"/>
       <w:bookmarkEnd w:id="10"/>
-    </w:p>
-    <w:p>
-      <w:pPr>
-        <w:spacing w:line="480" w:lineRule="auto"/>
-        <w:rPr>
-          <w:rFonts w:cs="Arial"/>
-        </w:rPr>
-      </w:pPr>
-      <w:r>
-        <w:rPr>
-          <w:rFonts w:cs="Arial"/>
-        </w:rPr>
-        <w:t>La aplicación solo tendrá una interfaz sencilla con elementos básicos y algunos requeridos</w:t>
-      </w:r>
-      <w:r>
-        <w:rPr>
-          <w:rFonts w:cs="Arial"/>
-        </w:rPr>
-        <w:t>, solo tendrá una sola funcionalidad que será la de autentificación de usuarios. También solo podrán visualizarse los reportes con información requeridas, pues estos no tendrán la opción de imprimirse. Como todo inicio algunas partes solo serán solo diseñadas, que quizá con el tiempo puedan mejorarse dándoles una funcionalidad.</w:t>
-      </w:r>
-    </w:p>
-    <w:p>
-      <w:pPr>
-        <w:spacing w:line="480" w:lineRule="auto"/>
-        <w:rPr>
-          <w:rFonts w:cs="Arial"/>
-        </w:rPr>
-      </w:pPr>
     </w:p>
     <w:p>
       <w:pPr>
@@ -4087,7 +3982,7 @@
                                   <w:color w:val="4F81BD" w:themeColor="accent1"/>
                                   <w:lang w:val="es-ES"/>
                                 </w:rPr>
-                                <w:t>8</w:t>
+                                <w:t>10</w:t>
                               </w:r>
                               <w:r>
                                 <w:rPr>
@@ -4140,7 +4035,7 @@
                             <w:color w:val="4F81BD" w:themeColor="accent1"/>
                             <w:lang w:val="es-ES"/>
                           </w:rPr>
-                          <w:t>8</w:t>
+                          <w:t>10</w:t>
                         </w:r>
                         <w:r>
                           <w:rPr>
@@ -6385,7 +6280,7 @@
 </file>
 
 <file path=customXml/itemProps1.xml><?xml version="1.0" encoding="utf-8"?>
-<ds:datastoreItem xmlns:ds="http://schemas.openxmlformats.org/officeDocument/2006/customXml" ds:itemID="{7B143C63-FECD-468C-AB4C-E249FD76157E}">
+<ds:datastoreItem xmlns:ds="http://schemas.openxmlformats.org/officeDocument/2006/customXml" ds:itemID="{BAB0A920-289E-4ADA-9246-3C8109B26B65}">
   <ds:schemaRefs>
     <ds:schemaRef ds:uri="http://schemas.openxmlformats.org/officeDocument/2006/bibliography"/>
   </ds:schemaRefs>

</xml_diff>

<commit_message>
se hicieron las modificaciones pertinentes
</commit_message>
<xml_diff>
--- a/1_DEFINICION/DESCRIPCION_DEL_PROYECTO.docx
+++ b/1_DEFINICION/DESCRIPCION_DEL_PROYECTO.docx
@@ -9,8 +9,6 @@
           <w:b/>
         </w:rPr>
       </w:pPr>
-      <w:bookmarkStart w:id="0" w:name="_GoBack"/>
-      <w:bookmarkEnd w:id="0"/>
       <w:r>
         <w:rPr>
           <w:noProof/>
@@ -1801,12 +1799,12 @@
       <w:pPr>
         <w:pStyle w:val="Ttulo1"/>
       </w:pPr>
-      <w:bookmarkStart w:id="1" w:name="_Toc422849498"/>
+      <w:bookmarkStart w:id="0" w:name="_Toc422849498"/>
       <w:r>
         <w:lastRenderedPageBreak/>
         <w:t>Resumen</w:t>
       </w:r>
-      <w:bookmarkEnd w:id="1"/>
+      <w:bookmarkEnd w:id="0"/>
     </w:p>
     <w:p>
       <w:pPr>
@@ -1880,7 +1878,7 @@
           <w:lang w:val="en"/>
         </w:rPr>
       </w:pPr>
-      <w:bookmarkStart w:id="2" w:name="_Toc422849499"/>
+      <w:bookmarkStart w:id="1" w:name="_Toc422849499"/>
       <w:r>
         <w:rPr>
           <w:rStyle w:val="Ttulo1Car"/>
@@ -1889,7 +1887,7 @@
         <w:lastRenderedPageBreak/>
         <w:t>Abstract</w:t>
       </w:r>
-      <w:bookmarkEnd w:id="2"/>
+      <w:bookmarkEnd w:id="1"/>
       <w:r>
         <w:rPr>
           <w:rStyle w:val="Ttulo1Car"/>
@@ -2003,7 +2001,7 @@
       <w:pPr>
         <w:pStyle w:val="Ttulo1"/>
       </w:pPr>
-      <w:bookmarkStart w:id="3" w:name="_Toc422849500"/>
+      <w:bookmarkStart w:id="2" w:name="_Toc422849500"/>
       <w:r>
         <w:lastRenderedPageBreak/>
         <w:t>Capítulo</w:t>
@@ -2011,20 +2009,20 @@
       <w:r>
         <w:t xml:space="preserve"> 1</w:t>
       </w:r>
+      <w:bookmarkEnd w:id="2"/>
+    </w:p>
+    <w:p>
+      <w:pPr>
+        <w:pStyle w:val="Ttulo1"/>
+      </w:pPr>
+      <w:bookmarkStart w:id="3" w:name="_Toc422849501"/>
+      <w:r>
+        <w:t xml:space="preserve">1.1 </w:t>
+      </w:r>
+      <w:r>
+        <w:t>Antecedentes</w:t>
+      </w:r>
       <w:bookmarkEnd w:id="3"/>
-    </w:p>
-    <w:p>
-      <w:pPr>
-        <w:pStyle w:val="Ttulo1"/>
-      </w:pPr>
-      <w:bookmarkStart w:id="4" w:name="_Toc422849501"/>
-      <w:r>
-        <w:t xml:space="preserve">1.1 </w:t>
-      </w:r>
-      <w:r>
-        <w:t>Antecedentes</w:t>
-      </w:r>
-      <w:bookmarkEnd w:id="4"/>
     </w:p>
     <w:p>
       <w:pPr>
@@ -2075,7 +2073,7 @@
       <w:pPr>
         <w:pStyle w:val="Ttulo1"/>
       </w:pPr>
-      <w:bookmarkStart w:id="5" w:name="_Toc422849502"/>
+      <w:bookmarkStart w:id="4" w:name="_Toc422849502"/>
       <w:r>
         <w:lastRenderedPageBreak/>
         <w:t xml:space="preserve">1.2 </w:t>
@@ -2086,253 +2084,602 @@
       <w:r>
         <w:t xml:space="preserve"> de Problemática.</w:t>
       </w:r>
+      <w:bookmarkEnd w:id="4"/>
+    </w:p>
+    <w:p/>
+    <w:p>
+      <w:pPr>
+        <w:spacing w:line="480" w:lineRule="auto"/>
+        <w:rPr>
+          <w:rFonts w:cs="Arial"/>
+        </w:rPr>
+      </w:pPr>
+      <w:r>
+        <w:rPr>
+          <w:rFonts w:cs="Arial"/>
+        </w:rPr>
+        <w:t>La problemática que se genera con respecto a la aplicación de escritorio, es la falta de información actualizada, que los usuarios necesitan para realizar sus diferentes procesos de registros en tiempo real, para el ingreso de las ventas realizadas, actualización de productos e  información de proveedores.</w:t>
+      </w:r>
+    </w:p>
+    <w:p>
+      <w:pPr>
+        <w:spacing w:line="480" w:lineRule="auto"/>
+        <w:rPr>
+          <w:rFonts w:cs="Arial"/>
+        </w:rPr>
+      </w:pPr>
+      <w:r>
+        <w:rPr>
+          <w:rFonts w:cs="Arial"/>
+        </w:rPr>
+        <w:t>Se presentaron algunas inconsistencias en el diseño de la aplicación, así como también entre la funcionalidad y el manual de usuario</w:t>
+      </w:r>
+      <w:r>
+        <w:rPr>
+          <w:rFonts w:cs="Arial"/>
+        </w:rPr>
+        <w:t>.</w:t>
+      </w:r>
+    </w:p>
+    <w:p>
+      <w:pPr>
+        <w:spacing w:line="480" w:lineRule="auto"/>
+        <w:rPr>
+          <w:rFonts w:cs="Arial"/>
+        </w:rPr>
+      </w:pPr>
+      <w:r>
+        <w:rPr>
+          <w:rFonts w:cs="Arial"/>
+        </w:rPr>
+        <w:t xml:space="preserve">Algunos de los problemas presentados a nivel código y base de datos son </w:t>
+      </w:r>
+      <w:r>
+        <w:rPr>
+          <w:rFonts w:cs="Arial"/>
+        </w:rPr>
+        <w:t xml:space="preserve">La clase login no hacia el acceso a la clase administrador: </w:t>
+      </w:r>
+      <w:r>
+        <w:rPr>
+          <w:rFonts w:cs="Arial"/>
+        </w:rPr>
+        <w:t>solución</w:t>
+      </w:r>
+      <w:r>
+        <w:rPr>
+          <w:rFonts w:cs="Arial"/>
+        </w:rPr>
+        <w:t xml:space="preserve"> cambiar los </w:t>
+      </w:r>
+      <w:r>
+        <w:rPr>
+          <w:rFonts w:cs="Arial"/>
+        </w:rPr>
+        <w:t>métodos</w:t>
+      </w:r>
+      <w:r>
+        <w:rPr>
+          <w:rFonts w:cs="Arial"/>
+        </w:rPr>
+        <w:t xml:space="preserve"> y especificar la </w:t>
+      </w:r>
+      <w:r>
+        <w:rPr>
+          <w:rFonts w:cs="Arial"/>
+        </w:rPr>
+        <w:t>lógica</w:t>
+      </w:r>
+      <w:r>
+        <w:rPr>
+          <w:rFonts w:cs="Arial"/>
+        </w:rPr>
+        <w:t xml:space="preserve"> de una mejor manera.</w:t>
+      </w:r>
+    </w:p>
+    <w:p>
+      <w:pPr>
+        <w:spacing w:line="480" w:lineRule="auto"/>
+        <w:rPr>
+          <w:rFonts w:cs="Arial"/>
+        </w:rPr>
+      </w:pPr>
+      <w:r>
+        <w:rPr>
+          <w:rFonts w:cs="Arial"/>
+        </w:rPr>
+        <w:t xml:space="preserve">El botón cancelar de la clase login al ser seleccionado mandaba la vista de administrador: solución agregar un parámetro al método en el main en el cual se </w:t>
+      </w:r>
+      <w:r>
+        <w:rPr>
+          <w:rFonts w:cs="Arial"/>
+        </w:rPr>
+        <w:t>lleva</w:t>
+      </w:r>
+      <w:r>
+        <w:rPr>
+          <w:rFonts w:cs="Arial"/>
+        </w:rPr>
+        <w:t xml:space="preserve"> a la vista </w:t>
+      </w:r>
+      <w:r>
+        <w:rPr>
+          <w:rFonts w:cs="Arial"/>
+        </w:rPr>
+        <w:t>administrador</w:t>
+      </w:r>
+      <w:r>
+        <w:rPr>
+          <w:rFonts w:cs="Arial"/>
+        </w:rPr>
+        <w:t>.</w:t>
+      </w:r>
+    </w:p>
+    <w:p>
+      <w:pPr>
+        <w:spacing w:line="480" w:lineRule="auto"/>
+        <w:rPr>
+          <w:rFonts w:cs="Arial"/>
+        </w:rPr>
+      </w:pPr>
+      <w:r>
+        <w:rPr>
+          <w:rFonts w:cs="Arial"/>
+        </w:rPr>
+        <w:t>Las tablas de la vista administrador no se llenaban completas: solución cambiar los nombres de cada columna referenciada al objeto que contienen.</w:t>
+      </w:r>
+    </w:p>
+    <w:p>
+      <w:pPr>
+        <w:spacing w:line="480" w:lineRule="auto"/>
+        <w:rPr>
+          <w:rFonts w:cs="Arial"/>
+        </w:rPr>
+      </w:pPr>
+      <w:r>
+        <w:rPr>
+          <w:rFonts w:cs="Arial"/>
+        </w:rPr>
+        <w:t>Los botones se activaban y desactivaban en desorden: solución revisar los métodos que activan y desactivan los botones y establecer un orden para que se el proceso sea mejor.</w:t>
+      </w:r>
+    </w:p>
+    <w:p>
+      <w:pPr>
+        <w:spacing w:line="480" w:lineRule="auto"/>
+        <w:rPr>
+          <w:rFonts w:cs="Arial"/>
+        </w:rPr>
+      </w:pPr>
+      <w:r>
+        <w:rPr>
+          <w:rFonts w:cs="Arial"/>
+        </w:rPr>
+        <w:t xml:space="preserve">Los textfield no se vaciaban cuando se agregaba un registro: solución crear un método que </w:t>
+      </w:r>
+      <w:r>
+        <w:rPr>
+          <w:rFonts w:cs="Arial"/>
+        </w:rPr>
+        <w:t>vacié</w:t>
+      </w:r>
+      <w:r>
+        <w:rPr>
+          <w:rFonts w:cs="Arial"/>
+        </w:rPr>
+        <w:t xml:space="preserve"> los text field y además los desactive.</w:t>
+      </w:r>
+    </w:p>
+    <w:p>
+      <w:pPr>
+        <w:spacing w:line="480" w:lineRule="auto"/>
+        <w:rPr>
+          <w:rFonts w:cs="Arial"/>
+        </w:rPr>
+      </w:pPr>
+      <w:r>
+        <w:rPr>
+          <w:rFonts w:cs="Arial"/>
+        </w:rPr>
+        <w:t>Cuando se agregaba un registro la tabla en la vista no se actualizaba: solución cambiar el modo de llenado de la tabla con otro método.</w:t>
+      </w:r>
+    </w:p>
+    <w:p>
+      <w:pPr>
+        <w:spacing w:line="480" w:lineRule="auto"/>
+        <w:rPr>
+          <w:rFonts w:cs="Arial"/>
+        </w:rPr>
+      </w:pPr>
+      <w:r>
+        <w:rPr>
+          <w:rFonts w:cs="Arial"/>
+        </w:rPr>
+        <w:lastRenderedPageBreak/>
+        <w:t xml:space="preserve">Las funciones de base de datos retornaban un mensaje de redundancia de datos: solución crear las </w:t>
+      </w:r>
+      <w:r>
+        <w:rPr>
+          <w:rFonts w:cs="Arial"/>
+        </w:rPr>
+        <w:t>funciones</w:t>
+      </w:r>
+      <w:r>
+        <w:rPr>
+          <w:rFonts w:cs="Arial"/>
+        </w:rPr>
+        <w:t xml:space="preserve"> en base de datos con parámetros que se llamen diferente a los campos de las tablas para </w:t>
+      </w:r>
+      <w:r>
+        <w:rPr>
+          <w:rFonts w:cs="Arial"/>
+        </w:rPr>
+        <w:t>así</w:t>
+      </w:r>
+      <w:r>
+        <w:rPr>
+          <w:rFonts w:cs="Arial"/>
+        </w:rPr>
+        <w:t xml:space="preserve"> evitar redundancias.</w:t>
+      </w:r>
+    </w:p>
+    <w:p>
+      <w:pPr>
+        <w:spacing w:line="480" w:lineRule="auto"/>
+        <w:rPr>
+          <w:rFonts w:cs="Arial"/>
+        </w:rPr>
+      </w:pPr>
+      <w:r>
+        <w:rPr>
+          <w:rFonts w:cs="Arial"/>
+        </w:rPr>
+        <w:t xml:space="preserve">Las funciones de base de datos no retornaba </w:t>
+      </w:r>
+      <w:r>
+        <w:rPr>
+          <w:rFonts w:cs="Arial"/>
+        </w:rPr>
+        <w:t>algún</w:t>
+      </w:r>
+      <w:r>
+        <w:rPr>
+          <w:rFonts w:cs="Arial"/>
+        </w:rPr>
+        <w:t xml:space="preserve"> valor: solución re reviso las funciones erróneas y se encontró que los datos </w:t>
+      </w:r>
+      <w:r>
+        <w:rPr>
+          <w:rFonts w:cs="Arial"/>
+        </w:rPr>
+        <w:t>q</w:t>
+      </w:r>
+      <w:r>
+        <w:rPr>
+          <w:rFonts w:cs="Arial"/>
+        </w:rPr>
+        <w:t>ue se retornaban no eran iguales a los que solicitaba la consulta.</w:t>
+      </w:r>
+    </w:p>
+    <w:p>
+      <w:pPr>
+        <w:spacing w:line="480" w:lineRule="auto"/>
+        <w:rPr>
+          <w:rFonts w:cs="Arial"/>
+        </w:rPr>
+      </w:pPr>
+      <w:r>
+        <w:rPr>
+          <w:rFonts w:cs="Arial"/>
+        </w:rPr>
+        <w:t xml:space="preserve">La tabla </w:t>
+      </w:r>
+      <w:r>
+        <w:rPr>
+          <w:rFonts w:cs="Arial"/>
+        </w:rPr>
+        <w:t>detalle_venta</w:t>
+      </w:r>
+      <w:r>
+        <w:rPr>
+          <w:rFonts w:cs="Arial"/>
+        </w:rPr>
+        <w:t xml:space="preserve"> y </w:t>
+      </w:r>
+      <w:r>
+        <w:rPr>
+          <w:rFonts w:cs="Arial"/>
+        </w:rPr>
+        <w:t>detalle_compra</w:t>
+      </w:r>
+      <w:r>
+        <w:rPr>
+          <w:rFonts w:cs="Arial"/>
+        </w:rPr>
+        <w:t xml:space="preserve"> no se encontraban en la base de datos aun cuando ahí se observaban: solución la segunda palabra del nombre de cada una de las tablas estaba escrita en mayúscula y </w:t>
+      </w:r>
+      <w:r>
+        <w:rPr>
+          <w:rFonts w:cs="Arial"/>
+        </w:rPr>
+        <w:t>Postgresql</w:t>
+      </w:r>
+      <w:r>
+        <w:rPr>
+          <w:rFonts w:cs="Arial"/>
+        </w:rPr>
+        <w:t xml:space="preserve"> no </w:t>
+      </w:r>
+      <w:r>
+        <w:rPr>
+          <w:rFonts w:cs="Arial"/>
+        </w:rPr>
+        <w:t>reconocía</w:t>
+      </w:r>
+      <w:r>
+        <w:rPr>
+          <w:rFonts w:cs="Arial"/>
+        </w:rPr>
+        <w:t xml:space="preserve"> el nombre de las mismas, </w:t>
+      </w:r>
+      <w:r>
+        <w:rPr>
+          <w:rFonts w:cs="Arial"/>
+        </w:rPr>
+        <w:t>así</w:t>
+      </w:r>
+      <w:r>
+        <w:rPr>
+          <w:rFonts w:cs="Arial"/>
+        </w:rPr>
+        <w:t xml:space="preserve"> que se </w:t>
+      </w:r>
+      <w:r>
+        <w:rPr>
+          <w:rFonts w:cs="Arial"/>
+        </w:rPr>
+        <w:t>cambió</w:t>
+      </w:r>
+      <w:r>
+        <w:rPr>
+          <w:rFonts w:cs="Arial"/>
+        </w:rPr>
+        <w:t xml:space="preserve"> el nombre a</w:t>
+      </w:r>
+      <w:r>
+        <w:rPr>
+          <w:rFonts w:cs="Arial"/>
+        </w:rPr>
+        <w:t xml:space="preserve"> detalle_venta y detalle_compra.</w:t>
+      </w:r>
+    </w:p>
+    <w:p/>
+    <w:p>
+      <w:pPr>
+        <w:pStyle w:val="Ttulo1"/>
+        <w:rPr>
+          <w:lang w:val="es-ES_tradnl"/>
+        </w:rPr>
+      </w:pPr>
+      <w:bookmarkStart w:id="5" w:name="_Toc422849503"/>
+      <w:r>
+        <w:rPr>
+          <w:lang w:val="es-ES_tradnl"/>
+        </w:rPr>
+        <w:t>1.3</w:t>
+      </w:r>
+      <w:r>
+        <w:rPr>
+          <w:lang w:val="es-ES_tradnl"/>
+        </w:rPr>
+        <w:t>Objetivo General:</w:t>
+      </w:r>
       <w:bookmarkEnd w:id="5"/>
     </w:p>
-    <w:p/>
-    <w:p>
-      <w:pPr>
-        <w:spacing w:line="480" w:lineRule="auto"/>
-      </w:pPr>
-      <w:r>
-        <w:t>La problemática que se genera con respecto a la aplicación de escritorio, es la falta de información actualizada, que los usuarios necesitan para realizar sus diferentes procesos de registros en tiempo real, para el ingreso de las ventas realizadas, actualización de productos e  información de proveedores.</w:t>
-      </w:r>
-    </w:p>
-    <w:p>
-      <w:pPr>
-        <w:spacing w:line="480" w:lineRule="auto"/>
-      </w:pPr>
-      <w:r>
-        <w:t>Se presentaron algunas inconsistencias en el diseño de la aplicación, así como también entre la funcionalidad y el manual de usuario</w:t>
-      </w:r>
-    </w:p>
-    <w:p/>
+    <w:p>
+      <w:pPr>
+        <w:rPr>
+          <w:lang w:val="es-ES_tradnl"/>
+        </w:rPr>
+      </w:pPr>
+    </w:p>
+    <w:p>
+      <w:pPr>
+        <w:spacing w:line="480" w:lineRule="auto"/>
+        <w:rPr>
+          <w:lang w:val="es-ES_tradnl"/>
+        </w:rPr>
+      </w:pPr>
+      <w:r>
+        <w:rPr>
+          <w:lang w:val="es-ES_tradnl"/>
+        </w:rPr>
+        <w:t xml:space="preserve">Presentar una aplicación de escritorio </w:t>
+      </w:r>
+      <w:r>
+        <w:rPr>
+          <w:lang w:val="es-ES_tradnl"/>
+        </w:rPr>
+        <w:t xml:space="preserve">con conexión a base de datos en </w:t>
+      </w:r>
+      <w:r>
+        <w:rPr>
+          <w:rFonts w:cs="Arial"/>
+          <w:lang w:val="es-ES_tradnl"/>
+        </w:rPr>
+        <w:t>Postgresql</w:t>
+      </w:r>
+      <w:r>
+        <w:rPr>
+          <w:rFonts w:cs="Arial"/>
+          <w:lang w:val="es-ES_tradnl"/>
+        </w:rPr>
+        <w:t>, que muestre una interfaz más completa que permita al usuario manipular los datos de su conveniencia con más facilidad y eficacia.</w:t>
+      </w:r>
+    </w:p>
     <w:p>
       <w:pPr>
         <w:pStyle w:val="Ttulo1"/>
-        <w:rPr>
+      </w:pPr>
+      <w:bookmarkStart w:id="6" w:name="_Toc422849504"/>
+      <w:r>
+        <w:t xml:space="preserve">1.4 </w:t>
+      </w:r>
+      <w:r>
+        <w:t>Objetivos Específicos:</w:t>
+      </w:r>
+      <w:bookmarkEnd w:id="6"/>
+    </w:p>
+    <w:p>
+      <w:pPr>
+        <w:spacing w:line="480" w:lineRule="auto"/>
+        <w:rPr>
+          <w:rFonts w:cs="Arial"/>
+        </w:rPr>
+      </w:pPr>
+      <w:r>
+        <w:rPr>
+          <w:rFonts w:cs="Arial"/>
+        </w:rPr>
+        <w:t xml:space="preserve">Utilizar  </w:t>
+      </w:r>
+      <w:r>
+        <w:rPr>
+          <w:rFonts w:cs="Arial"/>
           <w:lang w:val="es-ES_tradnl"/>
         </w:rPr>
-      </w:pPr>
-      <w:bookmarkStart w:id="6" w:name="_Toc422849503"/>
-      <w:r>
-        <w:rPr>
+        <w:t>Postgresql</w:t>
+      </w:r>
+      <w:r>
+        <w:rPr>
+          <w:rFonts w:cs="Arial"/>
           <w:lang w:val="es-ES_tradnl"/>
         </w:rPr>
-        <w:t>1.3</w:t>
-      </w:r>
-      <w:r>
-        <w:rPr>
-          <w:lang w:val="es-ES_tradnl"/>
-        </w:rPr>
-        <w:t>Objetivo General:</w:t>
-      </w:r>
-      <w:bookmarkEnd w:id="6"/>
-    </w:p>
-    <w:p>
-      <w:pPr>
-        <w:rPr>
-          <w:lang w:val="es-ES_tradnl"/>
-        </w:rPr>
-      </w:pPr>
-    </w:p>
-    <w:p>
-      <w:pPr>
-        <w:spacing w:line="480" w:lineRule="auto"/>
-        <w:rPr>
-          <w:lang w:val="es-ES_tradnl"/>
-        </w:rPr>
-      </w:pPr>
-      <w:r>
-        <w:rPr>
-          <w:lang w:val="es-ES_tradnl"/>
-        </w:rPr>
-        <w:t xml:space="preserve">Presentar una aplicación de escritorio </w:t>
-      </w:r>
-      <w:r>
-        <w:rPr>
-          <w:lang w:val="es-ES_tradnl"/>
-        </w:rPr>
-        <w:t xml:space="preserve">con conexión a base de datos en </w:t>
-      </w:r>
-      <w:r>
-        <w:rPr>
-          <w:rFonts w:cs="Arial"/>
-          <w:lang w:val="es-ES_tradnl"/>
-        </w:rPr>
-        <w:t>Postgresql</w:t>
-      </w:r>
-      <w:r>
-        <w:rPr>
-          <w:rFonts w:cs="Arial"/>
-          <w:lang w:val="es-ES_tradnl"/>
-        </w:rPr>
-        <w:t>, que muestre una interfaz más completa que permita al usuario manipular los datos de su conveniencia con más facilidad y eficacia.</w:t>
+        <w:t xml:space="preserve"> </w:t>
+      </w:r>
+      <w:r>
+        <w:rPr>
+          <w:rFonts w:cs="Arial"/>
+        </w:rPr>
+        <w:t>como gestor de base de datos.</w:t>
+      </w:r>
+    </w:p>
+    <w:p>
+      <w:pPr>
+        <w:spacing w:line="480" w:lineRule="auto"/>
+        <w:rPr>
+          <w:rFonts w:cs="Arial"/>
+        </w:rPr>
+      </w:pPr>
+      <w:r>
+        <w:rPr>
+          <w:rFonts w:cs="Arial"/>
+        </w:rPr>
+        <w:t xml:space="preserve">Modificar la </w:t>
+      </w:r>
+      <w:r>
+        <w:rPr>
+          <w:rFonts w:cs="Arial"/>
+        </w:rPr>
+        <w:t xml:space="preserve"> interfaz gráfica</w:t>
+      </w:r>
+      <w:r>
+        <w:rPr>
+          <w:rFonts w:cs="Arial"/>
+        </w:rPr>
+        <w:t xml:space="preserve"> mediante el uso de JavaFX</w:t>
+      </w:r>
+      <w:r>
+        <w:rPr>
+          <w:rFonts w:cs="Arial"/>
+        </w:rPr>
+        <w:t>.</w:t>
+      </w:r>
+    </w:p>
+    <w:p>
+      <w:pPr>
+        <w:spacing w:line="480" w:lineRule="auto"/>
+        <w:rPr>
+          <w:rFonts w:cs="Arial"/>
+        </w:rPr>
+      </w:pPr>
+      <w:r>
+        <w:rPr>
+          <w:rFonts w:cs="Arial"/>
+        </w:rPr>
+        <w:t>Emigrar la base de datos</w:t>
+      </w:r>
+      <w:r>
+        <w:rPr>
+          <w:rFonts w:cs="Arial"/>
+        </w:rPr>
+        <w:t xml:space="preserve"> para gestionar la información.</w:t>
+      </w:r>
+    </w:p>
+    <w:p>
+      <w:pPr>
+        <w:spacing w:line="480" w:lineRule="auto"/>
+        <w:rPr>
+          <w:rFonts w:cs="Arial"/>
+        </w:rPr>
+      </w:pPr>
+      <w:r>
+        <w:rPr>
+          <w:rFonts w:cs="Arial"/>
+        </w:rPr>
+        <w:t>Agilizar el servicio de venta utilizando una aplicación de escritorio.</w:t>
+      </w:r>
+    </w:p>
+    <w:p>
+      <w:pPr>
+        <w:spacing w:line="480" w:lineRule="auto"/>
+        <w:rPr>
+          <w:rFonts w:cs="Arial"/>
+        </w:rPr>
+      </w:pPr>
+      <w:r>
+        <w:rPr>
+          <w:rFonts w:cs="Arial"/>
+        </w:rPr>
+        <w:lastRenderedPageBreak/>
+        <w:t>Manipul</w:t>
+      </w:r>
+      <w:r>
+        <w:rPr>
+          <w:rFonts w:cs="Arial"/>
+        </w:rPr>
+        <w:t xml:space="preserve">ar la información dentro de la </w:t>
+      </w:r>
+      <w:r>
+        <w:rPr>
+          <w:rFonts w:cs="Arial"/>
+        </w:rPr>
+        <w:t>base de datos</w:t>
+      </w:r>
+      <w:r>
+        <w:rPr>
+          <w:rFonts w:cs="Arial"/>
+        </w:rPr>
+        <w:t xml:space="preserve"> y utilizar el código correctamente para que el tiempo de respuesta no sea demasiado alto en una búsqueda de </w:t>
+      </w:r>
+      <w:r>
+        <w:rPr>
+          <w:rFonts w:cs="Arial"/>
+        </w:rPr>
+        <w:t>información.</w:t>
       </w:r>
     </w:p>
     <w:p>
       <w:pPr>
         <w:pStyle w:val="Ttulo1"/>
       </w:pPr>
-      <w:bookmarkStart w:id="7" w:name="_Toc422849504"/>
-      <w:r>
-        <w:t xml:space="preserve">1.4 </w:t>
-      </w:r>
-      <w:r>
-        <w:t>Objetivos Específicos:</w:t>
+      <w:bookmarkStart w:id="7" w:name="_Toc422849505"/>
+      <w:r>
+        <w:t xml:space="preserve">1.5 </w:t>
+      </w:r>
+      <w:r>
+        <w:t>Justificación</w:t>
       </w:r>
       <w:bookmarkEnd w:id="7"/>
-    </w:p>
-    <w:p>
-      <w:pPr>
-        <w:spacing w:line="480" w:lineRule="auto"/>
-        <w:rPr>
-          <w:rFonts w:cs="Arial"/>
-        </w:rPr>
-      </w:pPr>
-      <w:r>
-        <w:rPr>
-          <w:rFonts w:cs="Arial"/>
-        </w:rPr>
-        <w:t xml:space="preserve">Utilizar  </w:t>
-      </w:r>
-      <w:r>
-        <w:rPr>
-          <w:rFonts w:cs="Arial"/>
-          <w:lang w:val="es-ES_tradnl"/>
-        </w:rPr>
-        <w:t>Postgresql</w:t>
-      </w:r>
-      <w:r>
-        <w:rPr>
-          <w:rFonts w:cs="Arial"/>
-          <w:lang w:val="es-ES_tradnl"/>
-        </w:rPr>
-        <w:t xml:space="preserve"> </w:t>
-      </w:r>
-      <w:r>
-        <w:rPr>
-          <w:rFonts w:cs="Arial"/>
-        </w:rPr>
-        <w:t>como gestor de base de datos.</w:t>
-      </w:r>
-    </w:p>
-    <w:p>
-      <w:pPr>
-        <w:spacing w:line="480" w:lineRule="auto"/>
-        <w:rPr>
-          <w:rFonts w:cs="Arial"/>
-        </w:rPr>
-      </w:pPr>
-      <w:r>
-        <w:rPr>
-          <w:rFonts w:cs="Arial"/>
-        </w:rPr>
-        <w:t xml:space="preserve">Modificar la </w:t>
-      </w:r>
-      <w:r>
-        <w:rPr>
-          <w:rFonts w:cs="Arial"/>
-        </w:rPr>
-        <w:t xml:space="preserve"> interfaz gráfica</w:t>
-      </w:r>
-      <w:r>
-        <w:rPr>
-          <w:rFonts w:cs="Arial"/>
-        </w:rPr>
-        <w:t xml:space="preserve"> mediante el uso de JavaFX</w:t>
-      </w:r>
-      <w:r>
-        <w:rPr>
-          <w:rFonts w:cs="Arial"/>
-        </w:rPr>
-        <w:t>.</w:t>
-      </w:r>
-    </w:p>
-    <w:p>
-      <w:pPr>
-        <w:spacing w:line="480" w:lineRule="auto"/>
-        <w:rPr>
-          <w:rFonts w:cs="Arial"/>
-        </w:rPr>
-      </w:pPr>
-      <w:r>
-        <w:rPr>
-          <w:rFonts w:cs="Arial"/>
-        </w:rPr>
-        <w:t>Emigrar la base de datos</w:t>
-      </w:r>
-      <w:r>
-        <w:rPr>
-          <w:rFonts w:cs="Arial"/>
-        </w:rPr>
-        <w:t xml:space="preserve"> para gestionar la información.</w:t>
-      </w:r>
-    </w:p>
-    <w:p>
-      <w:pPr>
-        <w:spacing w:line="480" w:lineRule="auto"/>
-        <w:rPr>
-          <w:rFonts w:cs="Arial"/>
-        </w:rPr>
-      </w:pPr>
-      <w:r>
-        <w:rPr>
-          <w:rFonts w:cs="Arial"/>
-        </w:rPr>
-        <w:t>Agilizar el servicio de venta utilizando una aplicación de escritorio.</w:t>
-      </w:r>
-    </w:p>
-    <w:p>
-      <w:pPr>
-        <w:spacing w:line="480" w:lineRule="auto"/>
-        <w:rPr>
-          <w:rFonts w:cs="Arial"/>
-        </w:rPr>
-      </w:pPr>
-      <w:r>
-        <w:rPr>
-          <w:rFonts w:cs="Arial"/>
-        </w:rPr>
-        <w:t>Manipul</w:t>
-      </w:r>
-      <w:r>
-        <w:rPr>
-          <w:rFonts w:cs="Arial"/>
-        </w:rPr>
-        <w:t xml:space="preserve">ar la información dentro de la </w:t>
-      </w:r>
-      <w:r>
-        <w:rPr>
-          <w:rFonts w:cs="Arial"/>
-        </w:rPr>
-        <w:t>base de datos</w:t>
-      </w:r>
-      <w:r>
-        <w:rPr>
-          <w:rFonts w:cs="Arial"/>
-        </w:rPr>
-        <w:t xml:space="preserve"> y utilizar el código correctamente para que el tiempo de respuesta no sea demasiado alto en una búsqueda de </w:t>
-      </w:r>
-      <w:r>
-        <w:rPr>
-          <w:rFonts w:cs="Arial"/>
-        </w:rPr>
-        <w:t>información.</w:t>
-      </w:r>
-    </w:p>
-    <w:p>
-      <w:pPr>
-        <w:pStyle w:val="Ttulo1"/>
-      </w:pPr>
-      <w:bookmarkStart w:id="8" w:name="_Toc422849505"/>
-      <w:r>
-        <w:lastRenderedPageBreak/>
-        <w:t xml:space="preserve">1.5 </w:t>
-      </w:r>
-      <w:r>
-        <w:t>Justificación</w:t>
-      </w:r>
-      <w:bookmarkEnd w:id="8"/>
     </w:p>
     <w:p>
       <w:pPr>
@@ -2490,14 +2837,192 @@
       <w:pPr>
         <w:pStyle w:val="Ttulo1"/>
       </w:pPr>
-      <w:bookmarkStart w:id="9" w:name="_Toc422849506"/>
-      <w:r>
-        <w:lastRenderedPageBreak/>
+      <w:bookmarkStart w:id="8" w:name="_Toc422849506"/>
+      <w:r>
         <w:t xml:space="preserve">1.6 </w:t>
       </w:r>
       <w:r>
         <w:t>Alcances</w:t>
       </w:r>
+      <w:bookmarkEnd w:id="8"/>
+    </w:p>
+    <w:p>
+      <w:pPr>
+        <w:spacing w:line="480" w:lineRule="auto"/>
+        <w:rPr>
+          <w:rFonts w:cs="Arial"/>
+          <w:color w:val="000000"/>
+          <w:szCs w:val="24"/>
+          <w:shd w:val="clear" w:color="auto" w:fill="FFFFFF"/>
+        </w:rPr>
+      </w:pPr>
+      <w:r>
+        <w:rPr>
+          <w:rFonts w:cs="Arial"/>
+          <w:color w:val="000000"/>
+          <w:szCs w:val="24"/>
+          <w:shd w:val="clear" w:color="auto" w:fill="FFFFFF"/>
+        </w:rPr>
+        <w:t>La aplicación permitirá manipular información</w:t>
+      </w:r>
+      <w:r>
+        <w:rPr>
+          <w:rFonts w:cs="Arial"/>
+          <w:color w:val="000000"/>
+          <w:szCs w:val="24"/>
+          <w:shd w:val="clear" w:color="auto" w:fill="FFFFFF"/>
+        </w:rPr>
+        <w:t xml:space="preserve"> de productos, empleados, proveedores, compras y ventas </w:t>
+      </w:r>
+      <w:r>
+        <w:rPr>
+          <w:rFonts w:cs="Arial"/>
+          <w:color w:val="000000"/>
+          <w:szCs w:val="24"/>
+          <w:shd w:val="clear" w:color="auto" w:fill="FFFFFF"/>
+        </w:rPr>
+        <w:t xml:space="preserve"> </w:t>
+      </w:r>
+      <w:r>
+        <w:rPr>
+          <w:rFonts w:cs="Arial"/>
+          <w:color w:val="000000"/>
+          <w:szCs w:val="24"/>
+          <w:shd w:val="clear" w:color="auto" w:fill="FFFFFF"/>
+        </w:rPr>
+        <w:t>que se manejan dentro de la empresa</w:t>
+      </w:r>
+      <w:r>
+        <w:rPr>
+          <w:rFonts w:cs="Arial"/>
+          <w:color w:val="000000"/>
+          <w:szCs w:val="24"/>
+          <w:shd w:val="clear" w:color="auto" w:fill="FFFFFF"/>
+        </w:rPr>
+        <w:t>,</w:t>
+      </w:r>
+      <w:r>
+        <w:rPr>
+          <w:rFonts w:cs="Arial"/>
+          <w:color w:val="000000"/>
+          <w:szCs w:val="24"/>
+          <w:shd w:val="clear" w:color="auto" w:fill="FFFFFF"/>
+        </w:rPr>
+        <w:t xml:space="preserve"> mediante</w:t>
+      </w:r>
+      <w:r>
+        <w:rPr>
+          <w:rFonts w:cs="Arial"/>
+          <w:color w:val="000000"/>
+          <w:szCs w:val="24"/>
+          <w:shd w:val="clear" w:color="auto" w:fill="FFFFFF"/>
+        </w:rPr>
+        <w:t xml:space="preserve"> una base de datos con conexión a Postgresql q</w:t>
+      </w:r>
+      <w:r>
+        <w:rPr>
+          <w:rFonts w:cs="Arial"/>
+          <w:color w:val="000000"/>
+          <w:szCs w:val="24"/>
+          <w:shd w:val="clear" w:color="auto" w:fill="FFFFFF"/>
+        </w:rPr>
+        <w:t>ue por medio de</w:t>
+      </w:r>
+      <w:r>
+        <w:rPr>
+          <w:rFonts w:cs="Arial"/>
+          <w:color w:val="000000"/>
+          <w:szCs w:val="24"/>
+          <w:shd w:val="clear" w:color="auto" w:fill="FFFFFF"/>
+        </w:rPr>
+        <w:t xml:space="preserve"> una autentificación de</w:t>
+      </w:r>
+      <w:r>
+        <w:rPr>
+          <w:rFonts w:cs="Arial"/>
+          <w:color w:val="000000"/>
+          <w:szCs w:val="24"/>
+          <w:shd w:val="clear" w:color="auto" w:fill="FFFFFF"/>
+        </w:rPr>
+        <w:t xml:space="preserve"> usuario con respecto al cargo que ocupa el usuario</w:t>
+      </w:r>
+      <w:r>
+        <w:rPr>
+          <w:rFonts w:cs="Arial"/>
+          <w:color w:val="000000"/>
+          <w:szCs w:val="24"/>
+          <w:shd w:val="clear" w:color="auto" w:fill="FFFFFF"/>
+        </w:rPr>
+        <w:t xml:space="preserve"> ya sea </w:t>
+      </w:r>
+      <w:r>
+        <w:rPr>
+          <w:rFonts w:cs="Arial"/>
+          <w:color w:val="000000"/>
+          <w:szCs w:val="24"/>
+          <w:shd w:val="clear" w:color="auto" w:fill="FFFFFF"/>
+        </w:rPr>
+        <w:t>empleado</w:t>
+      </w:r>
+      <w:r>
+        <w:rPr>
+          <w:rFonts w:cs="Arial"/>
+          <w:color w:val="000000"/>
+          <w:szCs w:val="24"/>
+          <w:shd w:val="clear" w:color="auto" w:fill="FFFFFF"/>
+        </w:rPr>
+        <w:t xml:space="preserve"> o administrador tendrá acceso a la información que solicite.</w:t>
+      </w:r>
+    </w:p>
+    <w:p>
+      <w:pPr>
+        <w:spacing w:line="480" w:lineRule="auto"/>
+        <w:rPr>
+          <w:rFonts w:cs="Arial"/>
+          <w:color w:val="000000"/>
+          <w:szCs w:val="24"/>
+          <w:shd w:val="clear" w:color="auto" w:fill="FFFFFF"/>
+        </w:rPr>
+      </w:pPr>
+      <w:r>
+        <w:rPr>
+          <w:rFonts w:cs="Arial"/>
+          <w:color w:val="000000"/>
+          <w:szCs w:val="24"/>
+          <w:shd w:val="clear" w:color="auto" w:fill="FFFFFF"/>
+        </w:rPr>
+        <w:t>El tiempo de respuesta al buscar información solicitada debe ser ágil, para que no sea lenta la aplicación.</w:t>
+      </w:r>
+      <w:bookmarkStart w:id="9" w:name="_Toc422849507"/>
+    </w:p>
+    <w:p>
+      <w:pPr>
+        <w:spacing w:line="480" w:lineRule="auto"/>
+        <w:rPr>
+          <w:rFonts w:cs="Arial"/>
+          <w:b/>
+          <w:color w:val="000000"/>
+          <w:sz w:val="24"/>
+          <w:szCs w:val="24"/>
+          <w:shd w:val="clear" w:color="auto" w:fill="FFFFFF"/>
+        </w:rPr>
+      </w:pPr>
+      <w:r>
+        <w:rPr>
+          <w:b/>
+          <w:sz w:val="24"/>
+          <w:szCs w:val="24"/>
+        </w:rPr>
+        <w:t xml:space="preserve">1.7 </w:t>
+      </w:r>
+      <w:r>
+        <w:rPr>
+          <w:b/>
+          <w:sz w:val="24"/>
+          <w:szCs w:val="24"/>
+        </w:rPr>
+        <w:t>Limitaciones</w:t>
+      </w:r>
       <w:bookmarkEnd w:id="9"/>
     </w:p>
     <w:p>
@@ -2505,192 +3030,239 @@
         <w:spacing w:line="480" w:lineRule="auto"/>
         <w:rPr>
           <w:rFonts w:cs="Arial"/>
-          <w:color w:val="000000"/>
-          <w:szCs w:val="24"/>
-          <w:shd w:val="clear" w:color="auto" w:fill="FFFFFF"/>
-        </w:rPr>
-      </w:pPr>
-      <w:r>
-        <w:rPr>
-          <w:rFonts w:cs="Arial"/>
-          <w:color w:val="000000"/>
-          <w:szCs w:val="24"/>
-          <w:shd w:val="clear" w:color="auto" w:fill="FFFFFF"/>
-        </w:rPr>
-        <w:t>La aplicación permitirá manipular información</w:t>
-      </w:r>
-      <w:r>
-        <w:rPr>
-          <w:rFonts w:cs="Arial"/>
-          <w:color w:val="000000"/>
-          <w:szCs w:val="24"/>
-          <w:shd w:val="clear" w:color="auto" w:fill="FFFFFF"/>
-        </w:rPr>
-        <w:t xml:space="preserve"> de productos, empleados, proveedores, compras y ventas </w:t>
-      </w:r>
-      <w:r>
-        <w:rPr>
-          <w:rFonts w:cs="Arial"/>
-          <w:color w:val="000000"/>
-          <w:szCs w:val="24"/>
-          <w:shd w:val="clear" w:color="auto" w:fill="FFFFFF"/>
-        </w:rPr>
+        </w:rPr>
+      </w:pPr>
+      <w:r>
+        <w:rPr>
+          <w:rFonts w:cs="Arial"/>
+        </w:rPr>
+        <w:t>La aplicación solo puede registrar datos en la misma, no tendrá la función de imprimir ticket de compra.</w:t>
+      </w:r>
+    </w:p>
+    <w:p>
+      <w:pPr>
+        <w:spacing w:line="480" w:lineRule="auto"/>
+        <w:rPr>
+          <w:rFonts w:cs="Arial"/>
+          <w:b/>
+          <w:sz w:val="28"/>
+          <w:szCs w:val="28"/>
+        </w:rPr>
+      </w:pPr>
+      <w:r>
+        <w:rPr>
+          <w:rFonts w:cs="Arial"/>
+          <w:b/>
+          <w:sz w:val="28"/>
+          <w:szCs w:val="28"/>
+        </w:rPr>
+        <w:t>1.8 Herramientas</w:t>
+      </w:r>
+    </w:p>
+    <w:p>
+      <w:pPr>
+        <w:spacing w:line="480" w:lineRule="auto"/>
+        <w:rPr>
+          <w:rFonts w:cs="Arial"/>
+        </w:rPr>
+      </w:pPr>
+      <w:r>
+        <w:rPr>
+          <w:rFonts w:cs="Arial"/>
+        </w:rPr>
+        <w:t>Para la creación y modificación de la aplicación se utilizaron los siguientes programas:</w:t>
+      </w:r>
+    </w:p>
+    <w:p>
+      <w:pPr>
+        <w:spacing w:line="480" w:lineRule="auto"/>
+      </w:pPr>
+      <w:r>
+        <w:rPr>
+          <w:rFonts w:cs="Arial"/>
+        </w:rPr>
+        <w:t>Eclipse:</w:t>
+      </w:r>
+      <w:r>
         <w:t xml:space="preserve"> </w:t>
       </w:r>
       <w:r>
-        <w:rPr>
-          <w:rFonts w:cs="Arial"/>
-          <w:color w:val="000000"/>
-          <w:szCs w:val="24"/>
-          <w:shd w:val="clear" w:color="auto" w:fill="FFFFFF"/>
-        </w:rPr>
-        <w:t>que se manejan dentro de la empresa</w:t>
-      </w:r>
-      <w:r>
-        <w:rPr>
-          <w:rFonts w:cs="Arial"/>
-          <w:color w:val="000000"/>
-          <w:szCs w:val="24"/>
-          <w:shd w:val="clear" w:color="auto" w:fill="FFFFFF"/>
-        </w:rPr>
-        <w:t>,</w:t>
-      </w:r>
-      <w:r>
-        <w:rPr>
-          <w:rFonts w:cs="Arial"/>
-          <w:color w:val="000000"/>
-          <w:szCs w:val="24"/>
-          <w:shd w:val="clear" w:color="auto" w:fill="FFFFFF"/>
-        </w:rPr>
-        <w:t xml:space="preserve"> mediante</w:t>
-      </w:r>
-      <w:r>
-        <w:rPr>
-          <w:rFonts w:cs="Arial"/>
-          <w:color w:val="000000"/>
-          <w:szCs w:val="24"/>
-          <w:shd w:val="clear" w:color="auto" w:fill="FFFFFF"/>
-        </w:rPr>
-        <w:t xml:space="preserve"> una base de datos con conexión a Postgresql q</w:t>
-      </w:r>
-      <w:r>
-        <w:rPr>
-          <w:rFonts w:cs="Arial"/>
-          <w:color w:val="000000"/>
-          <w:szCs w:val="24"/>
-          <w:shd w:val="clear" w:color="auto" w:fill="FFFFFF"/>
-        </w:rPr>
-        <w:t>ue por medio de</w:t>
-      </w:r>
-      <w:r>
-        <w:rPr>
-          <w:rFonts w:cs="Arial"/>
-          <w:color w:val="000000"/>
-          <w:szCs w:val="24"/>
-          <w:shd w:val="clear" w:color="auto" w:fill="FFFFFF"/>
-        </w:rPr>
-        <w:t xml:space="preserve"> una autentificación de</w:t>
-      </w:r>
-      <w:r>
-        <w:rPr>
-          <w:rFonts w:cs="Arial"/>
-          <w:color w:val="000000"/>
-          <w:szCs w:val="24"/>
-          <w:shd w:val="clear" w:color="auto" w:fill="FFFFFF"/>
-        </w:rPr>
-        <w:t xml:space="preserve"> usuario con respecto al cargo que ocupa el usuario</w:t>
-      </w:r>
-      <w:r>
-        <w:rPr>
-          <w:rFonts w:cs="Arial"/>
-          <w:color w:val="000000"/>
-          <w:szCs w:val="24"/>
-          <w:shd w:val="clear" w:color="auto" w:fill="FFFFFF"/>
-        </w:rPr>
-        <w:t xml:space="preserve"> ya sea </w:t>
-      </w:r>
-      <w:r>
-        <w:rPr>
-          <w:rFonts w:cs="Arial"/>
-          <w:color w:val="000000"/>
-          <w:szCs w:val="24"/>
-          <w:shd w:val="clear" w:color="auto" w:fill="FFFFFF"/>
-        </w:rPr>
-        <w:t>empleado</w:t>
-      </w:r>
-      <w:r>
-        <w:rPr>
-          <w:rFonts w:cs="Arial"/>
-          <w:color w:val="000000"/>
-          <w:szCs w:val="24"/>
-          <w:shd w:val="clear" w:color="auto" w:fill="FFFFFF"/>
-        </w:rPr>
-        <w:t xml:space="preserve"> o administrador tendrá acceso a la información que solicite.</w:t>
-      </w:r>
-    </w:p>
-    <w:p>
-      <w:pPr>
-        <w:spacing w:line="480" w:lineRule="auto"/>
-        <w:rPr>
-          <w:rFonts w:cs="Arial"/>
-          <w:color w:val="000000"/>
-          <w:szCs w:val="24"/>
-          <w:shd w:val="clear" w:color="auto" w:fill="FFFFFF"/>
-        </w:rPr>
-      </w:pPr>
-      <w:r>
-        <w:rPr>
-          <w:rFonts w:cs="Arial"/>
-          <w:color w:val="000000"/>
-          <w:szCs w:val="24"/>
-          <w:shd w:val="clear" w:color="auto" w:fill="FFFFFF"/>
-        </w:rPr>
-        <w:t>El tiempo de respuesta al buscar información solicitada debe ser ágil, para que no sea lenta la aplicación.</w:t>
-      </w:r>
-    </w:p>
-    <w:p>
-      <w:pPr>
-        <w:spacing w:before="100" w:beforeAutospacing="1" w:after="100" w:afterAutospacing="1" w:line="480" w:lineRule="auto"/>
+        <w:t xml:space="preserve">Es una potente y completa plataforma de </w:t>
+      </w:r>
+      <w:r>
+        <w:t>Programación</w:t>
+      </w:r>
+      <w:r>
+        <w:t xml:space="preserve">, desarrollo y compilación de elementos tan variados como sitios web, programas en </w:t>
+      </w:r>
+      <w:r>
+        <w:t>C++</w:t>
+      </w:r>
+      <w:r>
+        <w:t xml:space="preserve"> o aplicaciones </w:t>
+      </w:r>
+      <w:r>
+        <w:t>Java</w:t>
+      </w:r>
+      <w:r>
+        <w:t>.</w:t>
+      </w:r>
+    </w:p>
+    <w:p>
+      <w:pPr>
         <w:rPr>
           <w:rFonts w:eastAsia="Times New Roman" w:cs="Arial"/>
           <w:lang w:eastAsia="es-MX"/>
         </w:rPr>
       </w:pPr>
-    </w:p>
-    <w:p>
-      <w:pPr>
-        <w:pStyle w:val="Ttulo1"/>
-      </w:pPr>
-      <w:bookmarkStart w:id="10" w:name="_Toc422849507"/>
-      <w:r>
-        <w:t xml:space="preserve">1.7 </w:t>
-      </w:r>
-      <w:r>
-        <w:t>Limitaciones</w:t>
-      </w:r>
+      <w:r>
+        <w:t>JavaFX:</w:t>
+      </w:r>
+      <w:r>
+        <w:t xml:space="preserve"> </w:t>
+      </w:r>
+      <w:r>
+        <w:rPr>
+          <w:rFonts w:eastAsia="Times New Roman" w:cs="Arial"/>
+          <w:lang w:eastAsia="es-MX"/>
+        </w:rPr>
+        <w:t>es una plataforma de software que permite crear y ejecutar aplicaciones web que pueden ejecutarse en una gran variedad de dispositivos</w:t>
+      </w:r>
+      <w:r>
+        <w:rPr>
+          <w:rFonts w:eastAsia="Times New Roman" w:cs="Arial"/>
+          <w:lang w:eastAsia="es-MX"/>
+        </w:rPr>
+        <w:t xml:space="preserve">. </w:t>
+      </w:r>
+    </w:p>
+    <w:p>
+      <w:pPr>
+        <w:spacing w:line="480" w:lineRule="auto"/>
+        <w:rPr>
+          <w:rFonts w:ascii="Times New Roman" w:eastAsia="Times New Roman" w:hAnsi="Times New Roman" w:cs="Times New Roman"/>
+          <w:sz w:val="24"/>
+          <w:szCs w:val="24"/>
+          <w:lang w:eastAsia="es-MX"/>
+        </w:rPr>
+      </w:pPr>
+      <w:r>
+        <w:lastRenderedPageBreak/>
+        <w:t>PostgreSQL</w:t>
+      </w:r>
+      <w:r>
+        <w:t>: Es</w:t>
+      </w:r>
+      <w:r>
+        <w:t xml:space="preserve"> un sistema de gestión de bases de datos objeto-relacional, distribuido bajo licencia BSD y con su código fuente disponible libremente. Es el sistema de gestión de bases de datos de código abierto más potente del mercado y en sus últimas versiones no tiene nada que envidiarle a otras bases de datos comerciales.</w:t>
+      </w:r>
+    </w:p>
+    <w:p>
+      <w:pPr>
+        <w:spacing w:line="480" w:lineRule="auto"/>
+      </w:pPr>
+      <w:r>
+        <w:rPr>
+          <w:rStyle w:val="tgc"/>
+        </w:rPr>
+        <w:t xml:space="preserve">Github: </w:t>
+      </w:r>
+      <w:r>
+        <w:rPr>
+          <w:rStyle w:val="tgc"/>
+        </w:rPr>
+        <w:t>es una plataforma de desarrollo colaborativo de software para alojar proyectos utilizando el sistema de control de versiones Git. El código se almacena de forma pública, aunque también se puede hacer de forma privada, creando una cuenta de pago.</w:t>
+      </w:r>
+    </w:p>
+    <w:p>
+      <w:pPr>
+        <w:shd w:val="clear" w:color="auto" w:fill="FFFFFF" w:themeFill="background1"/>
+        <w:spacing w:line="480" w:lineRule="auto"/>
+      </w:pPr>
+      <w:r>
+        <w:rPr>
+          <w:rStyle w:val="notranslate"/>
+          <w:bCs/>
+        </w:rPr>
+        <w:t>TortoiseGit</w:t>
+      </w:r>
+      <w:r>
+        <w:rPr>
+          <w:rStyle w:val="notranslate"/>
+        </w:rPr>
+        <w:t xml:space="preserve"> es un cliente de </w:t>
+      </w:r>
+      <w:r>
+        <w:rPr>
+          <w:rStyle w:val="notranslate"/>
+        </w:rPr>
+        <w:t>software de control de versiones</w:t>
+      </w:r>
+      <w:r>
+        <w:rPr>
+          <w:rStyle w:val="notranslate"/>
+        </w:rPr>
+        <w:t xml:space="preserve"> </w:t>
+      </w:r>
+      <w:r>
+        <w:rPr>
+          <w:rStyle w:val="notranslate"/>
+        </w:rPr>
+        <w:t>Git,</w:t>
+      </w:r>
+      <w:r>
+        <w:rPr>
+          <w:rStyle w:val="notranslate"/>
+        </w:rPr>
+        <w:t xml:space="preserve"> implementado como una extensión de shell de Windows.</w:t>
+      </w:r>
+      <w:r>
+        <w:t xml:space="preserve"> </w:t>
+      </w:r>
+    </w:p>
+    <w:p>
+      <w:pPr>
+        <w:shd w:val="clear" w:color="auto" w:fill="FFFFFF" w:themeFill="background1"/>
+        <w:spacing w:line="480" w:lineRule="auto"/>
+        <w:rPr>
+          <w:rFonts w:cs="Arial"/>
+        </w:rPr>
+      </w:pPr>
+      <w:r>
+        <w:rPr>
+          <w:rFonts w:cs="Arial"/>
+        </w:rPr>
+        <w:t>Computadora portátil:</w:t>
+      </w:r>
+      <w:r>
+        <w:t xml:space="preserve"> </w:t>
+      </w:r>
+      <w:r>
+        <w:t>E</w:t>
+      </w:r>
+      <w:r>
+        <w:t xml:space="preserve">s un ordenador personal móvil o transportable, que pesa normalmente entre 1 y 3 </w:t>
+      </w:r>
+      <w:r>
+        <w:t>kg</w:t>
+      </w:r>
+      <w:r>
+        <w:t xml:space="preserve">. Los ordenadores portátiles son capaces de realizar la mayor parte de las tareas que realizan los </w:t>
+      </w:r>
+      <w:r>
+        <w:t>ordenadores de escritorio</w:t>
+      </w:r>
+      <w:r>
+        <w:t xml:space="preserve">, también llamados "de torre", con similar capacidad y con la ventaja de su peso y tamaño reducidos; ello sumado también a que tienen la capacidad de operar por un período determinado sin estar conectadas a una </w:t>
+      </w:r>
+      <w:r>
+        <w:t>red eléctrica</w:t>
+      </w:r>
+      <w:r>
+        <w:t>.</w:t>
+      </w:r>
+      <w:bookmarkStart w:id="10" w:name="_GoBack"/>
       <w:bookmarkEnd w:id="10"/>
-    </w:p>
-    <w:p>
-      <w:pPr>
-        <w:spacing w:line="480" w:lineRule="auto"/>
-        <w:rPr>
-          <w:rFonts w:cs="Arial"/>
-        </w:rPr>
-      </w:pPr>
-      <w:r>
-        <w:rPr>
-          <w:rFonts w:cs="Arial"/>
-        </w:rPr>
-        <w:t>La aplicación solo puede registrar datos en la misma, no tendrá la función de imprimir ticket de compra.</w:t>
-      </w:r>
-    </w:p>
-    <w:p>
-      <w:pPr>
-        <w:spacing w:line="480" w:lineRule="auto"/>
-        <w:rPr>
-          <w:rFonts w:cs="Arial"/>
-        </w:rPr>
-      </w:pPr>
     </w:p>
     <w:p>
       <w:pPr>
@@ -3976,7 +4548,7 @@
                                   <w:color w:val="4F81BD" w:themeColor="accent1"/>
                                   <w:lang w:val="es-ES"/>
                                 </w:rPr>
-                                <w:t>2</w:t>
+                                <w:t>15</w:t>
                               </w:r>
                               <w:r>
                                 <w:rPr>
@@ -4029,7 +4601,7 @@
                             <w:color w:val="4F81BD" w:themeColor="accent1"/>
                             <w:lang w:val="es-ES"/>
                           </w:rPr>
-                          <w:t>2</w:t>
+                          <w:t>15</w:t>
                         </w:r>
                         <w:r>
                           <w:rPr>
@@ -5362,6 +5934,11 @@
       <w:contextualSpacing/>
     </w:pPr>
   </w:style>
+  <w:style w:type="character" w:customStyle="1" w:styleId="tgc">
+    <w:name w:val="_tgc"/>
+    <w:basedOn w:val="Fuentedeprrafopredeter"/>
+    <w:rsid w:val="005D2D89"/>
+  </w:style>
 </w:styles>
 </file>
 
@@ -5981,6 +6558,11 @@
       <w:contextualSpacing/>
     </w:pPr>
   </w:style>
+  <w:style w:type="character" w:customStyle="1" w:styleId="tgc">
+    <w:name w:val="_tgc"/>
+    <w:basedOn w:val="Fuentedeprrafopredeter"/>
+    <w:rsid w:val="005D2D89"/>
+  </w:style>
 </w:styles>
 </file>
 
@@ -6274,7 +6856,7 @@
 </file>
 
 <file path=customXml/itemProps1.xml><?xml version="1.0" encoding="utf-8"?>
-<ds:datastoreItem xmlns:ds="http://schemas.openxmlformats.org/officeDocument/2006/customXml" ds:itemID="{CEAE1563-3193-4B91-A404-9C9D3448DFFB}">
+<ds:datastoreItem xmlns:ds="http://schemas.openxmlformats.org/officeDocument/2006/customXml" ds:itemID="{8E4BAB45-E1FE-4765-8224-A75287DB35ED}">
   <ds:schemaRefs>
     <ds:schemaRef ds:uri="http://schemas.openxmlformats.org/officeDocument/2006/bibliography"/>
   </ds:schemaRefs>

</xml_diff>

<commit_message>
sin comentarios, solo se modificó
</commit_message>
<xml_diff>
--- a/1_DEFINICION/DESCRIPCION_DEL_PROYECTO.docx
+++ b/1_DEFINICION/DESCRIPCION_DEL_PROYECTO.docx
@@ -310,7 +310,23 @@
           <w:rFonts w:cs="Arial"/>
           <w:szCs w:val="24"/>
         </w:rPr>
-        <w:t>Ver a 06 de julio</w:t>
+        <w:t>Ver a 8</w:t>
+      </w:r>
+      <w:r>
+        <w:rPr>
+          <w:rFonts w:cs="Arial"/>
+          <w:szCs w:val="24"/>
+        </w:rPr>
+        <w:t xml:space="preserve"> de agos</w:t>
+      </w:r>
+      <w:bookmarkStart w:id="0" w:name="_GoBack"/>
+      <w:bookmarkEnd w:id="0"/>
+      <w:r>
+        <w:rPr>
+          <w:rFonts w:cs="Arial"/>
+          <w:szCs w:val="24"/>
+        </w:rPr>
+        <w:t>to</w:t>
       </w:r>
       <w:r>
         <w:rPr>
@@ -331,8 +347,6 @@
       <w:sdtPr>
         <w:rPr>
           <w:rFonts w:ascii="Arial" w:eastAsiaTheme="minorHAnsi" w:hAnsi="Arial" w:cstheme="minorBidi"/>
-          <w:b w:val="0"/>
-          <w:bCs w:val="0"/>
           <w:color w:val="auto"/>
           <w:sz w:val="22"/>
           <w:szCs w:val="22"/>
@@ -344,7 +358,12 @@
           <w:docPartUnique/>
         </w:docPartObj>
       </w:sdtPr>
-      <w:sdtEndPr/>
+      <w:sdtEndPr>
+        <w:rPr>
+          <w:b w:val="0"/>
+          <w:bCs w:val="0"/>
+        </w:rPr>
+      </w:sdtEndPr>
       <w:sdtContent>
         <w:p>
           <w:pPr>
@@ -1730,12 +1749,12 @@
       <w:pPr>
         <w:pStyle w:val="Ttulo1"/>
       </w:pPr>
-      <w:bookmarkStart w:id="0" w:name="_Toc424150010"/>
+      <w:bookmarkStart w:id="1" w:name="_Toc424150010"/>
       <w:r>
         <w:lastRenderedPageBreak/>
         <w:t>Resumen</w:t>
       </w:r>
-      <w:bookmarkEnd w:id="0"/>
+      <w:bookmarkEnd w:id="1"/>
     </w:p>
     <w:p>
       <w:pPr>
@@ -1809,7 +1828,7 @@
           <w:lang w:val="en"/>
         </w:rPr>
       </w:pPr>
-      <w:bookmarkStart w:id="1" w:name="_Toc424150011"/>
+      <w:bookmarkStart w:id="2" w:name="_Toc424150011"/>
       <w:r>
         <w:rPr>
           <w:rStyle w:val="Ttulo1Car"/>
@@ -1818,7 +1837,7 @@
         <w:lastRenderedPageBreak/>
         <w:t>Abstract</w:t>
       </w:r>
-      <w:bookmarkEnd w:id="1"/>
+      <w:bookmarkEnd w:id="2"/>
       <w:r>
         <w:rPr>
           <w:rStyle w:val="Ttulo1Car"/>
@@ -1932,7 +1951,7 @@
       <w:pPr>
         <w:pStyle w:val="Ttulo1"/>
       </w:pPr>
-      <w:bookmarkStart w:id="2" w:name="_Toc424150012"/>
+      <w:bookmarkStart w:id="3" w:name="_Toc424150012"/>
       <w:r>
         <w:lastRenderedPageBreak/>
         <w:t>Capítulo</w:t>
@@ -1940,20 +1959,20 @@
       <w:r>
         <w:t xml:space="preserve"> 1</w:t>
       </w:r>
-      <w:bookmarkEnd w:id="2"/>
+      <w:bookmarkEnd w:id="3"/>
     </w:p>
     <w:p>
       <w:pPr>
         <w:pStyle w:val="Ttulo1"/>
       </w:pPr>
-      <w:bookmarkStart w:id="3" w:name="_Toc424150013"/>
+      <w:bookmarkStart w:id="4" w:name="_Toc424150013"/>
       <w:r>
         <w:t xml:space="preserve">1.1 </w:t>
       </w:r>
       <w:r>
         <w:t>Antecedentes</w:t>
       </w:r>
-      <w:bookmarkEnd w:id="3"/>
+      <w:bookmarkEnd w:id="4"/>
     </w:p>
     <w:p>
       <w:pPr>
@@ -1976,7 +1995,19 @@
         <w:rPr>
           <w:rFonts w:cs="Arial"/>
         </w:rPr>
-        <w:t>Materiales “PERZAN” fundada en 2008 ubicada en ese entonces sobre la carretera federal Fortín-Huatusco con avenida Amado Nervo en Chocamán, empezó como un pequeño negocio no contando con propiedad, al término de dos años se contaba con dos establecimientos, se decidió unir ambos para tener una obtener una propiedad y así seguir creciendo, se re ubico sobre la misma carretera pero con diferente avenida, ahora con avenida 12, al tener nueva dirección resulto más atrayente hacia clientes que nunca habían adquirido productos en esta empresa, al igual que se ha convertido en proveedora de diferentes ferreteras en la zona,   como negocio de giro comercial y estando en el mismo por más de 6 años, nunca había tenido una aplicación la cual pudiera administrar y agilizar procesos dentro de la misma, contando con un jefe, un encargado y dos empleados, esta aplicación favorecerá en mucho ya que se podrá tener un registro de clientes, productos y ventas, lo cual para la empresa es muy importante dentro de su contabilidad llevar todos estos registros, al tener clientes registrados será de gran facilidad saber la dirección y teléfono del cliente así como la existencia de los productos que se requieren y así una mejor atención y entrega de producto solicitado, en la actualidad las tecnologías son de gran ayuda por lo tanto esta empresa debía mantenerse a la vanguardia para mayor eficacia y a su vez seguir a la altura de otras más en la región, con este proyecto se obtendrán resultados positivos en cuanto a mayor atención a los clientes.</w:t>
+        <w:t>Materiales “PERZAN” fundada en 2008 ubicada en ese entonces sobre la carretera federal Fortín-Huatusco con avenida Amado Nervo en Chocamán, empezó como un pequeño negocio no contando con propiedad, al término de dos años se contaba con dos establecimientos, se decidió unir ambos para tener una obtener una propiedad y a</w:t>
+      </w:r>
+      <w:r>
+        <w:rPr>
+          <w:rFonts w:cs="Arial"/>
+        </w:rPr>
+        <w:t xml:space="preserve">sí seguir creciendo, se ubicó </w:t>
+      </w:r>
+      <w:r>
+        <w:rPr>
+          <w:rFonts w:cs="Arial"/>
+        </w:rPr>
+        <w:t xml:space="preserve"> sobre la misma carretera pero con diferente avenida, ahora con avenida 12, al tener nueva dirección resulto más atrayente hacia clientes que nunca habían adquirido productos en esta empresa, al igual que se ha convertido en proveedora de diferentes ferreteras en la zona,   como negocio de giro comercial y estando en el mismo por más de 6 años, nunca había tenido una aplicación la cual pudiera administrar y agilizar procesos dentro de la misma, contando con un jefe, un encargado y dos empleados, esta aplicación favorecerá en mucho ya que se podrá tener un registro de clientes, productos y ventas, lo cual para la empresa es muy importante dentro de su contabilidad llevar todos estos registros, al tener clientes registrados será de gran facilidad saber la dirección y teléfono del cliente así como la existencia de los productos que se requieren y así una mejor atención y entrega de producto solicitado, en la actualidad las tecnologías son de gran ayuda por lo tanto esta empresa debía mantenerse a la vanguardia para mayor eficacia y a su vez seguir a la altura de otras más en la región, con este proyecto se obtendrán resultados positivos en cuanto a mayor atención a los clientes.</w:t>
       </w:r>
     </w:p>
     <w:p>
@@ -2004,7 +2035,7 @@
       <w:pPr>
         <w:pStyle w:val="Ttulo1"/>
       </w:pPr>
-      <w:bookmarkStart w:id="4" w:name="_Toc424150014"/>
+      <w:bookmarkStart w:id="5" w:name="_Toc424150014"/>
       <w:r>
         <w:lastRenderedPageBreak/>
         <w:t xml:space="preserve">1.2 </w:t>
@@ -2015,7 +2046,7 @@
       <w:r>
         <w:t xml:space="preserve"> de Problemática.</w:t>
       </w:r>
-      <w:bookmarkEnd w:id="4"/>
+      <w:bookmarkEnd w:id="5"/>
     </w:p>
     <w:p/>
     <w:p>
@@ -2063,7 +2094,19 @@
         <w:rPr>
           <w:rFonts w:cs="Arial"/>
         </w:rPr>
-        <w:t>Algunos de los problemas presentados a nivel código y base de datos son La clase login no hacia el acceso a la clase administrador: solución cambiar los métodos y especificar la lógica de una mejor manera.</w:t>
+        <w:t>Algunos de los problemas presentados a nivel código</w:t>
+      </w:r>
+      <w:r>
+        <w:rPr>
+          <w:rFonts w:cs="Arial"/>
+        </w:rPr>
+        <w:t xml:space="preserve"> y base de datos son la clase login, </w:t>
+      </w:r>
+      <w:r>
+        <w:rPr>
+          <w:rFonts w:cs="Arial"/>
+        </w:rPr>
+        <w:t>no hacia el acceso a la clase administrador: solución cambiar los métodos y especificar la lógica de una mejor manera.</w:t>
       </w:r>
     </w:p>
     <w:p>
@@ -2187,7 +2230,7 @@
           <w:lang w:val="es-ES_tradnl"/>
         </w:rPr>
       </w:pPr>
-      <w:bookmarkStart w:id="5" w:name="_Toc424150015"/>
+      <w:bookmarkStart w:id="6" w:name="_Toc424150015"/>
       <w:r>
         <w:rPr>
           <w:lang w:val="es-ES_tradnl"/>
@@ -2198,28 +2241,34 @@
         <w:rPr>
           <w:lang w:val="es-ES_tradnl"/>
         </w:rPr>
-        <w:t>Objetivo General:</w:t>
-      </w:r>
-      <w:bookmarkEnd w:id="5"/>
-    </w:p>
-    <w:p>
-      <w:pPr>
+        <w:t xml:space="preserve"> </w:t>
+      </w:r>
+      <w:r>
         <w:rPr>
           <w:lang w:val="es-ES_tradnl"/>
         </w:rPr>
-      </w:pPr>
-    </w:p>
-    <w:p>
-      <w:pPr>
-        <w:spacing w:line="480" w:lineRule="auto"/>
+        <w:t>Objetivo General</w:t>
+      </w:r>
+      <w:bookmarkEnd w:id="6"/>
+    </w:p>
+    <w:p>
+      <w:pPr>
         <w:rPr>
           <w:lang w:val="es-ES_tradnl"/>
         </w:rPr>
       </w:pPr>
-      <w:r>
+    </w:p>
+    <w:p>
+      <w:pPr>
+        <w:spacing w:line="480" w:lineRule="auto"/>
         <w:rPr>
           <w:lang w:val="es-ES_tradnl"/>
         </w:rPr>
+      </w:pPr>
+      <w:r>
+        <w:rPr>
+          <w:lang w:val="es-ES_tradnl"/>
+        </w:rPr>
         <w:t xml:space="preserve">Presentar una aplicación de escritorio </w:t>
       </w:r>
       <w:r>
@@ -2247,14 +2296,14 @@
       <w:pPr>
         <w:pStyle w:val="Ttulo1"/>
       </w:pPr>
-      <w:bookmarkStart w:id="6" w:name="_Toc424150016"/>
+      <w:bookmarkStart w:id="7" w:name="_Toc424150016"/>
       <w:r>
         <w:t xml:space="preserve">1.4 </w:t>
       </w:r>
       <w:r>
-        <w:t>Objetivos Específicos:</w:t>
-      </w:r>
-      <w:bookmarkEnd w:id="6"/>
+        <w:t>Objetivos Específicos</w:t>
+      </w:r>
+      <w:bookmarkEnd w:id="7"/>
     </w:p>
     <w:p>
       <w:pPr>
@@ -2399,14 +2448,14 @@
       <w:pPr>
         <w:pStyle w:val="Ttulo1"/>
       </w:pPr>
-      <w:bookmarkStart w:id="7" w:name="_Toc424150017"/>
+      <w:bookmarkStart w:id="8" w:name="_Toc424150017"/>
       <w:r>
         <w:t xml:space="preserve">1.5 </w:t>
       </w:r>
       <w:r>
         <w:t>Justificación</w:t>
       </w:r>
-      <w:bookmarkEnd w:id="7"/>
+      <w:bookmarkEnd w:id="8"/>
     </w:p>
     <w:p>
       <w:pPr>
@@ -2548,7 +2597,7 @@
       <w:pPr>
         <w:pStyle w:val="Ttulo1"/>
       </w:pPr>
-      <w:bookmarkStart w:id="8" w:name="_Toc424150018"/>
+      <w:bookmarkStart w:id="9" w:name="_Toc424150018"/>
       <w:r>
         <w:lastRenderedPageBreak/>
         <w:t xml:space="preserve">1.6 </w:t>
@@ -2556,7 +2605,7 @@
       <w:r>
         <w:t>Alcances</w:t>
       </w:r>
-      <w:bookmarkEnd w:id="8"/>
+      <w:bookmarkEnd w:id="9"/>
     </w:p>
     <w:p>
       <w:pPr>
@@ -2974,33 +3023,33 @@
       <w:pPr>
         <w:pStyle w:val="Ttulo1"/>
       </w:pPr>
-      <w:bookmarkStart w:id="9" w:name="_Toc424150019"/>
+      <w:bookmarkStart w:id="10" w:name="_Toc424150019"/>
       <w:r>
         <w:t>Capítulo</w:t>
       </w:r>
       <w:r>
         <w:t xml:space="preserve"> 2</w:t>
       </w:r>
-      <w:bookmarkEnd w:id="9"/>
+      <w:bookmarkEnd w:id="10"/>
     </w:p>
     <w:p>
       <w:pPr>
         <w:pStyle w:val="Ttulo1"/>
       </w:pPr>
-      <w:bookmarkStart w:id="10" w:name="_Toc424150020"/>
+      <w:bookmarkStart w:id="11" w:name="_Toc424150020"/>
       <w:r>
         <w:t xml:space="preserve">2.1 Marco </w:t>
       </w:r>
       <w:r>
         <w:t>teórico</w:t>
       </w:r>
-      <w:bookmarkEnd w:id="10"/>
+      <w:bookmarkEnd w:id="11"/>
     </w:p>
     <w:p>
       <w:pPr>
         <w:pStyle w:val="Ttulo2"/>
       </w:pPr>
-      <w:bookmarkStart w:id="11" w:name="_Toc424150021"/>
+      <w:bookmarkStart w:id="12" w:name="_Toc424150021"/>
       <w:r>
         <w:rPr>
           <w:rStyle w:val="Ttulo1Car"/>
@@ -3010,7 +3059,7 @@
         </w:rPr>
         <w:t>JavaFX</w:t>
       </w:r>
-      <w:bookmarkEnd w:id="11"/>
+      <w:bookmarkEnd w:id="12"/>
       <w:r>
         <w:t xml:space="preserve"> </w:t>
       </w:r>
@@ -3121,14 +3170,14 @@
       <w:pPr>
         <w:pStyle w:val="Ttulo2"/>
       </w:pPr>
-      <w:bookmarkStart w:id="12" w:name="_Toc424150022"/>
+      <w:bookmarkStart w:id="13" w:name="_Toc424150022"/>
       <w:r>
         <w:t xml:space="preserve">2.2 </w:t>
       </w:r>
       <w:r>
         <w:t>Scene Builder</w:t>
       </w:r>
-      <w:bookmarkEnd w:id="12"/>
+      <w:bookmarkEnd w:id="13"/>
     </w:p>
     <w:p>
       <w:pPr>
@@ -3205,7 +3254,7 @@
           <w:rStyle w:val="notranslate"/>
         </w:rPr>
       </w:pPr>
-      <w:bookmarkStart w:id="13" w:name="_Toc424150023"/>
+      <w:bookmarkStart w:id="14" w:name="_Toc424150023"/>
       <w:r>
         <w:rPr>
           <w:rStyle w:val="notranslate"/>
@@ -3218,7 +3267,7 @@
         </w:rPr>
         <w:t>Eclipse</w:t>
       </w:r>
-      <w:bookmarkEnd w:id="13"/>
+      <w:bookmarkEnd w:id="14"/>
     </w:p>
     <w:p/>
     <w:p>
@@ -3285,14 +3334,14 @@
       <w:pPr>
         <w:pStyle w:val="Ttulo2"/>
       </w:pPr>
-      <w:bookmarkStart w:id="14" w:name="_Toc424150024"/>
+      <w:bookmarkStart w:id="15" w:name="_Toc424150024"/>
       <w:r>
         <w:t xml:space="preserve">2.4 </w:t>
       </w:r>
       <w:r>
         <w:t>Navicat for MySQL</w:t>
       </w:r>
-      <w:bookmarkEnd w:id="14"/>
+      <w:bookmarkEnd w:id="15"/>
       <w:r>
         <w:t xml:space="preserve"> </w:t>
       </w:r>
@@ -3310,11 +3359,11 @@
       <w:pPr>
         <w:pStyle w:val="Ttulo1"/>
       </w:pPr>
-      <w:bookmarkStart w:id="15" w:name="_Toc424150025"/>
+      <w:bookmarkStart w:id="16" w:name="_Toc424150025"/>
       <w:r>
         <w:t>2.5 Patrón MVC</w:t>
       </w:r>
-      <w:bookmarkEnd w:id="15"/>
+      <w:bookmarkEnd w:id="16"/>
     </w:p>
     <w:p>
       <w:pPr>
@@ -3419,7 +3468,7 @@
       <w:pPr>
         <w:pStyle w:val="Ttulo1"/>
       </w:pPr>
-      <w:bookmarkStart w:id="16" w:name="_Toc424150026"/>
+      <w:bookmarkStart w:id="17" w:name="_Toc424150026"/>
       <w:r>
         <w:lastRenderedPageBreak/>
         <w:t xml:space="preserve">2.6 </w:t>
@@ -3427,7 +3476,7 @@
       <w:r>
         <w:t>Definición de roles</w:t>
       </w:r>
-      <w:bookmarkEnd w:id="16"/>
+      <w:bookmarkEnd w:id="17"/>
     </w:p>
     <w:p/>
     <w:p>
@@ -3530,7 +3579,7 @@
       <w:pPr>
         <w:pStyle w:val="Ttulo1"/>
       </w:pPr>
-      <w:bookmarkStart w:id="17" w:name="_Toc424150027"/>
+      <w:bookmarkStart w:id="18" w:name="_Toc424150027"/>
       <w:r>
         <w:lastRenderedPageBreak/>
         <w:t xml:space="preserve">2.7 </w:t>
@@ -3538,7 +3587,7 @@
       <w:r>
         <w:t>Conclusiones</w:t>
       </w:r>
-      <w:bookmarkEnd w:id="17"/>
+      <w:bookmarkEnd w:id="18"/>
     </w:p>
     <w:p>
       <w:pPr>
@@ -3657,10 +3706,13 @@
         </w:rPr>
       </w:pPr>
     </w:p>
-    <w:bookmarkStart w:id="18" w:name="_Toc424150028" w:displacedByCustomXml="next"/>
+    <w:bookmarkStart w:id="19" w:name="_Toc424150028" w:displacedByCustomXml="next"/>
     <w:sdt>
       <w:sdtPr>
         <w:rPr>
+          <w:rFonts w:eastAsiaTheme="minorHAnsi" w:cstheme="minorBidi"/>
+          <w:sz w:val="22"/>
+          <w:szCs w:val="22"/>
           <w:lang w:val="es-ES"/>
         </w:rPr>
         <w:id w:val="-525712517"/>
@@ -3671,11 +3723,8 @@
       </w:sdtPr>
       <w:sdtEndPr>
         <w:rPr>
-          <w:rFonts w:eastAsiaTheme="minorHAnsi" w:cstheme="minorBidi"/>
           <w:b w:val="0"/>
           <w:bCs w:val="0"/>
-          <w:sz w:val="22"/>
-          <w:szCs w:val="22"/>
           <w:lang w:val="es-MX"/>
         </w:rPr>
       </w:sdtEndPr>
@@ -3696,13 +3745,14 @@
             </w:rPr>
             <w:t>Bibliografía</w:t>
           </w:r>
-          <w:bookmarkEnd w:id="18"/>
+          <w:bookmarkEnd w:id="19"/>
         </w:p>
         <w:sdt>
           <w:sdtPr>
             <w:id w:val="111145805"/>
             <w:bibliography/>
           </w:sdtPr>
+          <w:sdtEndPr/>
           <w:sdtContent>
             <w:p>
               <w:pPr>
@@ -4274,8 +4324,6 @@
       <w:pPr>
         <w:spacing w:line="480" w:lineRule="auto"/>
       </w:pPr>
-      <w:bookmarkStart w:id="19" w:name="_GoBack"/>
-      <w:bookmarkEnd w:id="19"/>
     </w:p>
     <w:sectPr>
       <w:pgSz w:w="12240" w:h="15840"/>
@@ -4336,7 +4384,7 @@
           <mc:AlternateContent>
             <mc:Choice Requires="wps">
               <w:drawing>
-                <wp:anchor distT="0" distB="0" distL="114300" distR="114300" simplePos="0" relativeHeight="251659264" behindDoc="0" locked="0" layoutInCell="1" allowOverlap="1" wp14:anchorId="2F7636CA" wp14:editId="6520A252">
+                <wp:anchor distT="0" distB="0" distL="114300" distR="114300" simplePos="0" relativeHeight="251659264" behindDoc="0" locked="0" layoutInCell="1" allowOverlap="1" wp14:anchorId="320D2E68" wp14:editId="3EBA07E0">
                   <wp:simplePos x="0" y="0"/>
                   <wp:positionH relativeFrom="rightMargin">
                     <wp:align>center</wp:align>
@@ -5216,7 +5264,7 @@
     <w:lsdException w:name="toc 8" w:uiPriority="39"/>
     <w:lsdException w:name="toc 9" w:uiPriority="39"/>
     <w:lsdException w:name="caption" w:uiPriority="35" w:qFormat="1"/>
-    <w:lsdException w:name="Title" w:semiHidden="0" w:uiPriority="10" w:unhideWhenUsed="0" w:qFormat="1"/>
+    <w:lsdException w:name="Title" w:semiHidden="0" w:uiPriority="10" w:unhideWhenUsed="0"/>
     <w:lsdException w:name="Default Paragraph Font" w:uiPriority="1"/>
     <w:lsdException w:name="Subtitle" w:semiHidden="0" w:uiPriority="11" w:unhideWhenUsed="0" w:qFormat="1"/>
     <w:lsdException w:name="Strong" w:semiHidden="0" w:uiPriority="22" w:unhideWhenUsed="0" w:qFormat="1"/>
@@ -5348,13 +5396,14 @@
   </w:style>
   <w:style w:type="paragraph" w:styleId="Ttulo1">
     <w:name w:val="heading 1"/>
+    <w:aliases w:val="titulo"/>
     <w:basedOn w:val="Normal"/>
     <w:next w:val="Normal"/>
     <w:link w:val="Ttulo1Car"/>
     <w:autoRedefine/>
     <w:uiPriority w:val="9"/>
     <w:qFormat/>
-    <w:rsid w:val="00AE2C1F"/>
+    <w:rsid w:val="006C75FE"/>
     <w:pPr>
       <w:keepNext/>
       <w:keepLines/>
@@ -5544,10 +5593,11 @@
   </w:style>
   <w:style w:type="character" w:customStyle="1" w:styleId="Ttulo1Car">
     <w:name w:val="Título 1 Car"/>
+    <w:aliases w:val="titulo Car"/>
     <w:basedOn w:val="Fuentedeprrafopredeter"/>
     <w:link w:val="Ttulo1"/>
     <w:uiPriority w:val="9"/>
-    <w:rsid w:val="00AE2C1F"/>
+    <w:rsid w:val="006C75FE"/>
     <w:rPr>
       <w:rFonts w:ascii="Arial" w:eastAsiaTheme="majorEastAsia" w:hAnsi="Arial" w:cstheme="majorBidi"/>
       <w:b/>
@@ -5679,7 +5729,6 @@
     <w:basedOn w:val="Ttulo1"/>
     <w:next w:val="Normal"/>
     <w:uiPriority w:val="39"/>
-    <w:semiHidden/>
     <w:unhideWhenUsed/>
     <w:qFormat/>
     <w:rsid w:val="00AE2C1F"/>
@@ -5858,6 +5907,46 @@
       <w:spacing w:val="15"/>
       <w:sz w:val="24"/>
       <w:szCs w:val="24"/>
+    </w:rPr>
+  </w:style>
+  <w:style w:type="paragraph" w:styleId="Ttulo">
+    <w:name w:val="Title"/>
+    <w:aliases w:val="Título7"/>
+    <w:basedOn w:val="Normal"/>
+    <w:next w:val="Normal"/>
+    <w:link w:val="TtuloCar"/>
+    <w:uiPriority w:val="10"/>
+    <w:rsid w:val="006C75FE"/>
+    <w:pPr>
+      <w:pBdr>
+        <w:bottom w:val="single" w:sz="8" w:space="4" w:color="4F81BD" w:themeColor="accent1"/>
+      </w:pBdr>
+      <w:spacing w:before="0" w:after="300" w:line="240" w:lineRule="auto"/>
+      <w:contextualSpacing/>
+    </w:pPr>
+    <w:rPr>
+      <w:rFonts w:asciiTheme="majorHAnsi" w:eastAsiaTheme="majorEastAsia" w:hAnsiTheme="majorHAnsi" w:cstheme="majorBidi"/>
+      <w:color w:val="17365D" w:themeColor="text2" w:themeShade="BF"/>
+      <w:spacing w:val="5"/>
+      <w:kern w:val="28"/>
+      <w:sz w:val="52"/>
+      <w:szCs w:val="52"/>
+    </w:rPr>
+  </w:style>
+  <w:style w:type="character" w:customStyle="1" w:styleId="TtuloCar">
+    <w:name w:val="Título Car"/>
+    <w:aliases w:val="Título7 Car"/>
+    <w:basedOn w:val="Fuentedeprrafopredeter"/>
+    <w:link w:val="Ttulo"/>
+    <w:uiPriority w:val="10"/>
+    <w:rsid w:val="006C75FE"/>
+    <w:rPr>
+      <w:rFonts w:asciiTheme="majorHAnsi" w:eastAsiaTheme="majorEastAsia" w:hAnsiTheme="majorHAnsi" w:cstheme="majorBidi"/>
+      <w:color w:val="17365D" w:themeColor="text2" w:themeShade="BF"/>
+      <w:spacing w:val="5"/>
+      <w:kern w:val="28"/>
+      <w:sz w:val="52"/>
+      <w:szCs w:val="52"/>
     </w:rPr>
   </w:style>
 </w:styles>
@@ -5901,7 +5990,7 @@
     <w:lsdException w:name="toc 8" w:uiPriority="39"/>
     <w:lsdException w:name="toc 9" w:uiPriority="39"/>
     <w:lsdException w:name="caption" w:uiPriority="35" w:qFormat="1"/>
-    <w:lsdException w:name="Title" w:semiHidden="0" w:uiPriority="10" w:unhideWhenUsed="0" w:qFormat="1"/>
+    <w:lsdException w:name="Title" w:semiHidden="0" w:uiPriority="10" w:unhideWhenUsed="0"/>
     <w:lsdException w:name="Default Paragraph Font" w:uiPriority="1"/>
     <w:lsdException w:name="Subtitle" w:semiHidden="0" w:uiPriority="11" w:unhideWhenUsed="0" w:qFormat="1"/>
     <w:lsdException w:name="Strong" w:semiHidden="0" w:uiPriority="22" w:unhideWhenUsed="0" w:qFormat="1"/>
@@ -6033,13 +6122,14 @@
   </w:style>
   <w:style w:type="paragraph" w:styleId="Ttulo1">
     <w:name w:val="heading 1"/>
+    <w:aliases w:val="titulo"/>
     <w:basedOn w:val="Normal"/>
     <w:next w:val="Normal"/>
     <w:link w:val="Ttulo1Car"/>
     <w:autoRedefine/>
     <w:uiPriority w:val="9"/>
     <w:qFormat/>
-    <w:rsid w:val="00AE2C1F"/>
+    <w:rsid w:val="006C75FE"/>
     <w:pPr>
       <w:keepNext/>
       <w:keepLines/>
@@ -6229,10 +6319,11 @@
   </w:style>
   <w:style w:type="character" w:customStyle="1" w:styleId="Ttulo1Car">
     <w:name w:val="Título 1 Car"/>
+    <w:aliases w:val="titulo Car"/>
     <w:basedOn w:val="Fuentedeprrafopredeter"/>
     <w:link w:val="Ttulo1"/>
     <w:uiPriority w:val="9"/>
-    <w:rsid w:val="00AE2C1F"/>
+    <w:rsid w:val="006C75FE"/>
     <w:rPr>
       <w:rFonts w:ascii="Arial" w:eastAsiaTheme="majorEastAsia" w:hAnsi="Arial" w:cstheme="majorBidi"/>
       <w:b/>
@@ -6364,7 +6455,6 @@
     <w:basedOn w:val="Ttulo1"/>
     <w:next w:val="Normal"/>
     <w:uiPriority w:val="39"/>
-    <w:semiHidden/>
     <w:unhideWhenUsed/>
     <w:qFormat/>
     <w:rsid w:val="00AE2C1F"/>
@@ -6543,6 +6633,46 @@
       <w:spacing w:val="15"/>
       <w:sz w:val="24"/>
       <w:szCs w:val="24"/>
+    </w:rPr>
+  </w:style>
+  <w:style w:type="paragraph" w:styleId="Ttulo">
+    <w:name w:val="Title"/>
+    <w:aliases w:val="Título7"/>
+    <w:basedOn w:val="Normal"/>
+    <w:next w:val="Normal"/>
+    <w:link w:val="TtuloCar"/>
+    <w:uiPriority w:val="10"/>
+    <w:rsid w:val="006C75FE"/>
+    <w:pPr>
+      <w:pBdr>
+        <w:bottom w:val="single" w:sz="8" w:space="4" w:color="4F81BD" w:themeColor="accent1"/>
+      </w:pBdr>
+      <w:spacing w:before="0" w:after="300" w:line="240" w:lineRule="auto"/>
+      <w:contextualSpacing/>
+    </w:pPr>
+    <w:rPr>
+      <w:rFonts w:asciiTheme="majorHAnsi" w:eastAsiaTheme="majorEastAsia" w:hAnsiTheme="majorHAnsi" w:cstheme="majorBidi"/>
+      <w:color w:val="17365D" w:themeColor="text2" w:themeShade="BF"/>
+      <w:spacing w:val="5"/>
+      <w:kern w:val="28"/>
+      <w:sz w:val="52"/>
+      <w:szCs w:val="52"/>
+    </w:rPr>
+  </w:style>
+  <w:style w:type="character" w:customStyle="1" w:styleId="TtuloCar">
+    <w:name w:val="Título Car"/>
+    <w:aliases w:val="Título7 Car"/>
+    <w:basedOn w:val="Fuentedeprrafopredeter"/>
+    <w:link w:val="Ttulo"/>
+    <w:uiPriority w:val="10"/>
+    <w:rsid w:val="006C75FE"/>
+    <w:rPr>
+      <w:rFonts w:asciiTheme="majorHAnsi" w:eastAsiaTheme="majorEastAsia" w:hAnsiTheme="majorHAnsi" w:cstheme="majorBidi"/>
+      <w:color w:val="17365D" w:themeColor="text2" w:themeShade="BF"/>
+      <w:spacing w:val="5"/>
+      <w:kern w:val="28"/>
+      <w:sz w:val="52"/>
+      <w:szCs w:val="52"/>
     </w:rPr>
   </w:style>
 </w:styles>
@@ -6878,7 +7008,7 @@
 </file>
 
 <file path=customXml/itemProps1.xml><?xml version="1.0" encoding="utf-8"?>
-<ds:datastoreItem xmlns:ds="http://schemas.openxmlformats.org/officeDocument/2006/customXml" ds:itemID="{7EF79A48-9B99-4063-8B9C-65DFEA6E550C}">
+<ds:datastoreItem xmlns:ds="http://schemas.openxmlformats.org/officeDocument/2006/customXml" ds:itemID="{E2E8E22B-0DC3-4902-9F72-B48BFBE068D4}">
   <ds:schemaRefs>
     <ds:schemaRef ds:uri="http://schemas.openxmlformats.org/officeDocument/2006/bibliography"/>
   </ds:schemaRefs>

</xml_diff>

<commit_message>
Modificación de acuerdo a la retroalimentación
</commit_message>
<xml_diff>
--- a/1_DEFINICION/DESCRIPCION_DEL_PROYECTO.docx
+++ b/1_DEFINICION/DESCRIPCION_DEL_PROYECTO.docx
@@ -317,16 +317,7 @@
           <w:rFonts w:cs="Arial"/>
           <w:szCs w:val="24"/>
         </w:rPr>
-        <w:t xml:space="preserve"> de agos</w:t>
-      </w:r>
-      <w:bookmarkStart w:id="0" w:name="_GoBack"/>
-      <w:bookmarkEnd w:id="0"/>
-      <w:r>
-        <w:rPr>
-          <w:rFonts w:cs="Arial"/>
-          <w:szCs w:val="24"/>
-        </w:rPr>
-        <w:t>to</w:t>
+        <w:t xml:space="preserve"> de agosto</w:t>
       </w:r>
       <w:r>
         <w:rPr>
@@ -347,23 +338,20 @@
       <w:sdtPr>
         <w:rPr>
           <w:rFonts w:ascii="Arial" w:eastAsiaTheme="minorHAnsi" w:hAnsi="Arial" w:cstheme="minorBidi"/>
+          <w:b w:val="0"/>
+          <w:bCs w:val="0"/>
           <w:color w:val="auto"/>
           <w:sz w:val="22"/>
           <w:szCs w:val="22"/>
           <w:lang w:val="es-ES" w:eastAsia="en-US"/>
         </w:rPr>
-        <w:id w:val="-843470511"/>
+        <w:id w:val="2092123872"/>
         <w:docPartObj>
           <w:docPartGallery w:val="Table of Contents"/>
           <w:docPartUnique/>
         </w:docPartObj>
       </w:sdtPr>
-      <w:sdtEndPr>
-        <w:rPr>
-          <w:b w:val="0"/>
-          <w:bCs w:val="0"/>
-        </w:rPr>
-      </w:sdtEndPr>
+      <w:sdtEndPr/>
       <w:sdtContent>
         <w:p>
           <w:pPr>
@@ -373,7 +361,7 @@
             <w:rPr>
               <w:lang w:val="es-ES"/>
             </w:rPr>
-            <w:t>Tabla de contenido</w:t>
+            <w:t>Contenido</w:t>
           </w:r>
         </w:p>
         <w:p>
@@ -397,7 +385,7 @@
           <w:r>
             <w:fldChar w:fldCharType="separate"/>
           </w:r>
-          <w:hyperlink w:anchor="_Toc424150010" w:history="1">
+          <w:hyperlink w:anchor="_Toc426807535" w:history="1">
             <w:r>
               <w:rPr>
                 <w:rStyle w:val="Hipervnculo"/>
@@ -424,7 +412,7 @@
                 <w:noProof/>
                 <w:webHidden/>
               </w:rPr>
-              <w:instrText xml:space="preserve"> PAGEREF _Toc424150010 \h </w:instrText>
+              <w:instrText xml:space="preserve"> PAGEREF _Toc426807535 \h </w:instrText>
             </w:r>
             <w:r>
               <w:rPr>
@@ -467,7 +455,7 @@
               <w:lang w:eastAsia="es-MX"/>
             </w:rPr>
           </w:pPr>
-          <w:hyperlink w:anchor="_Toc424150011" w:history="1">
+          <w:hyperlink w:anchor="_Toc426807536" w:history="1">
             <w:r>
               <w:rPr>
                 <w:rStyle w:val="Hipervnculo"/>
@@ -495,7 +483,7 @@
                 <w:noProof/>
                 <w:webHidden/>
               </w:rPr>
-              <w:instrText xml:space="preserve"> PAGEREF _Toc424150011 \h </w:instrText>
+              <w:instrText xml:space="preserve"> PAGEREF _Toc426807536 \h </w:instrText>
             </w:r>
             <w:r>
               <w:rPr>
@@ -538,13 +526,13 @@
               <w:lang w:eastAsia="es-MX"/>
             </w:rPr>
           </w:pPr>
-          <w:hyperlink w:anchor="_Toc424150012" w:history="1">
+          <w:hyperlink w:anchor="_Toc426807537" w:history="1">
             <w:r>
               <w:rPr>
                 <w:rStyle w:val="Hipervnculo"/>
                 <w:noProof/>
               </w:rPr>
-              <w:t>Capítulo 1</w:t>
+              <w:t>Capítulo 1 Descripción del proyecto.</w:t>
             </w:r>
             <w:r>
               <w:rPr>
@@ -565,7 +553,7 @@
                 <w:noProof/>
                 <w:webHidden/>
               </w:rPr>
-              <w:instrText xml:space="preserve"> PAGEREF _Toc424150012 \h </w:instrText>
+              <w:instrText xml:space="preserve"> PAGEREF _Toc426807537 \h </w:instrText>
             </w:r>
             <w:r>
               <w:rPr>
@@ -608,13 +596,13 @@
               <w:lang w:eastAsia="es-MX"/>
             </w:rPr>
           </w:pPr>
-          <w:hyperlink w:anchor="_Toc424150013" w:history="1">
+          <w:hyperlink w:anchor="_Toc426807538" w:history="1">
             <w:r>
               <w:rPr>
                 <w:rStyle w:val="Hipervnculo"/>
                 <w:noProof/>
               </w:rPr>
-              <w:t>1.1 Antecedentes</w:t>
+              <w:t>Capítulo 2 Herramientas</w:t>
             </w:r>
             <w:r>
               <w:rPr>
@@ -635,358 +623,7 @@
                 <w:noProof/>
                 <w:webHidden/>
               </w:rPr>
-              <w:instrText xml:space="preserve"> PAGEREF _Toc424150013 \h </w:instrText>
-            </w:r>
-            <w:r>
-              <w:rPr>
-                <w:noProof/>
-                <w:webHidden/>
-              </w:rPr>
-            </w:r>
-            <w:r>
-              <w:rPr>
-                <w:noProof/>
-                <w:webHidden/>
-              </w:rPr>
-              <w:fldChar w:fldCharType="separate"/>
-            </w:r>
-            <w:r>
-              <w:rPr>
-                <w:noProof/>
-                <w:webHidden/>
-              </w:rPr>
-              <w:t>5</w:t>
-            </w:r>
-            <w:r>
-              <w:rPr>
-                <w:noProof/>
-                <w:webHidden/>
-              </w:rPr>
-              <w:fldChar w:fldCharType="end"/>
-            </w:r>
-          </w:hyperlink>
-        </w:p>
-        <w:p>
-          <w:pPr>
-            <w:pStyle w:val="TDC1"/>
-            <w:tabs>
-              <w:tab w:val="right" w:leader="dot" w:pos="8828"/>
-            </w:tabs>
-            <w:rPr>
-              <w:rFonts w:asciiTheme="minorHAnsi" w:eastAsiaTheme="minorEastAsia" w:hAnsiTheme="minorHAnsi"/>
-              <w:noProof/>
-              <w:lang w:eastAsia="es-MX"/>
-            </w:rPr>
-          </w:pPr>
-          <w:hyperlink w:anchor="_Toc424150014" w:history="1">
-            <w:r>
-              <w:rPr>
-                <w:rStyle w:val="Hipervnculo"/>
-                <w:noProof/>
-              </w:rPr>
-              <w:t>1.2 Descripción de Problemática.</w:t>
-            </w:r>
-            <w:r>
-              <w:rPr>
-                <w:noProof/>
-                <w:webHidden/>
-              </w:rPr>
-              <w:tab/>
-            </w:r>
-            <w:r>
-              <w:rPr>
-                <w:noProof/>
-                <w:webHidden/>
-              </w:rPr>
-              <w:fldChar w:fldCharType="begin"/>
-            </w:r>
-            <w:r>
-              <w:rPr>
-                <w:noProof/>
-                <w:webHidden/>
-              </w:rPr>
-              <w:instrText xml:space="preserve"> PAGEREF _Toc424150014 \h </w:instrText>
-            </w:r>
-            <w:r>
-              <w:rPr>
-                <w:noProof/>
-                <w:webHidden/>
-              </w:rPr>
-            </w:r>
-            <w:r>
-              <w:rPr>
-                <w:noProof/>
-                <w:webHidden/>
-              </w:rPr>
-              <w:fldChar w:fldCharType="separate"/>
-            </w:r>
-            <w:r>
-              <w:rPr>
-                <w:noProof/>
-                <w:webHidden/>
-              </w:rPr>
-              <w:t>6</w:t>
-            </w:r>
-            <w:r>
-              <w:rPr>
-                <w:noProof/>
-                <w:webHidden/>
-              </w:rPr>
-              <w:fldChar w:fldCharType="end"/>
-            </w:r>
-          </w:hyperlink>
-        </w:p>
-        <w:p>
-          <w:pPr>
-            <w:pStyle w:val="TDC1"/>
-            <w:tabs>
-              <w:tab w:val="right" w:leader="dot" w:pos="8828"/>
-            </w:tabs>
-            <w:rPr>
-              <w:rFonts w:asciiTheme="minorHAnsi" w:eastAsiaTheme="minorEastAsia" w:hAnsiTheme="minorHAnsi"/>
-              <w:noProof/>
-              <w:lang w:eastAsia="es-MX"/>
-            </w:rPr>
-          </w:pPr>
-          <w:hyperlink w:anchor="_Toc424150015" w:history="1">
-            <w:r>
-              <w:rPr>
-                <w:rStyle w:val="Hipervnculo"/>
-                <w:noProof/>
-                <w:lang w:val="es-ES_tradnl"/>
-              </w:rPr>
-              <w:t>1.3Objetivo General:</w:t>
-            </w:r>
-            <w:r>
-              <w:rPr>
-                <w:noProof/>
-                <w:webHidden/>
-              </w:rPr>
-              <w:tab/>
-            </w:r>
-            <w:r>
-              <w:rPr>
-                <w:noProof/>
-                <w:webHidden/>
-              </w:rPr>
-              <w:fldChar w:fldCharType="begin"/>
-            </w:r>
-            <w:r>
-              <w:rPr>
-                <w:noProof/>
-                <w:webHidden/>
-              </w:rPr>
-              <w:instrText xml:space="preserve"> PAGEREF _Toc424150015 \h </w:instrText>
-            </w:r>
-            <w:r>
-              <w:rPr>
-                <w:noProof/>
-                <w:webHidden/>
-              </w:rPr>
-            </w:r>
-            <w:r>
-              <w:rPr>
-                <w:noProof/>
-                <w:webHidden/>
-              </w:rPr>
-              <w:fldChar w:fldCharType="separate"/>
-            </w:r>
-            <w:r>
-              <w:rPr>
-                <w:noProof/>
-                <w:webHidden/>
-              </w:rPr>
-              <w:t>7</w:t>
-            </w:r>
-            <w:r>
-              <w:rPr>
-                <w:noProof/>
-                <w:webHidden/>
-              </w:rPr>
-              <w:fldChar w:fldCharType="end"/>
-            </w:r>
-          </w:hyperlink>
-        </w:p>
-        <w:p>
-          <w:pPr>
-            <w:pStyle w:val="TDC1"/>
-            <w:tabs>
-              <w:tab w:val="right" w:leader="dot" w:pos="8828"/>
-            </w:tabs>
-            <w:rPr>
-              <w:rFonts w:asciiTheme="minorHAnsi" w:eastAsiaTheme="minorEastAsia" w:hAnsiTheme="minorHAnsi"/>
-              <w:noProof/>
-              <w:lang w:eastAsia="es-MX"/>
-            </w:rPr>
-          </w:pPr>
-          <w:hyperlink w:anchor="_Toc424150016" w:history="1">
-            <w:r>
-              <w:rPr>
-                <w:rStyle w:val="Hipervnculo"/>
-                <w:noProof/>
-              </w:rPr>
-              <w:t>1.4 Objetivos Específicos:</w:t>
-            </w:r>
-            <w:r>
-              <w:rPr>
-                <w:noProof/>
-                <w:webHidden/>
-              </w:rPr>
-              <w:tab/>
-            </w:r>
-            <w:r>
-              <w:rPr>
-                <w:noProof/>
-                <w:webHidden/>
-              </w:rPr>
-              <w:fldChar w:fldCharType="begin"/>
-            </w:r>
-            <w:r>
-              <w:rPr>
-                <w:noProof/>
-                <w:webHidden/>
-              </w:rPr>
-              <w:instrText xml:space="preserve"> PAGEREF _Toc424150016 \h </w:instrText>
-            </w:r>
-            <w:r>
-              <w:rPr>
-                <w:noProof/>
-                <w:webHidden/>
-              </w:rPr>
-            </w:r>
-            <w:r>
-              <w:rPr>
-                <w:noProof/>
-                <w:webHidden/>
-              </w:rPr>
-              <w:fldChar w:fldCharType="separate"/>
-            </w:r>
-            <w:r>
-              <w:rPr>
-                <w:noProof/>
-                <w:webHidden/>
-              </w:rPr>
-              <w:t>7</w:t>
-            </w:r>
-            <w:r>
-              <w:rPr>
-                <w:noProof/>
-                <w:webHidden/>
-              </w:rPr>
-              <w:fldChar w:fldCharType="end"/>
-            </w:r>
-          </w:hyperlink>
-        </w:p>
-        <w:p>
-          <w:pPr>
-            <w:pStyle w:val="TDC1"/>
-            <w:tabs>
-              <w:tab w:val="right" w:leader="dot" w:pos="8828"/>
-            </w:tabs>
-            <w:rPr>
-              <w:rFonts w:asciiTheme="minorHAnsi" w:eastAsiaTheme="minorEastAsia" w:hAnsiTheme="minorHAnsi"/>
-              <w:noProof/>
-              <w:lang w:eastAsia="es-MX"/>
-            </w:rPr>
-          </w:pPr>
-          <w:hyperlink w:anchor="_Toc424150017" w:history="1">
-            <w:r>
-              <w:rPr>
-                <w:rStyle w:val="Hipervnculo"/>
-                <w:noProof/>
-              </w:rPr>
-              <w:t>1.5 Justificación</w:t>
-            </w:r>
-            <w:r>
-              <w:rPr>
-                <w:noProof/>
-                <w:webHidden/>
-              </w:rPr>
-              <w:tab/>
-            </w:r>
-            <w:r>
-              <w:rPr>
-                <w:noProof/>
-                <w:webHidden/>
-              </w:rPr>
-              <w:fldChar w:fldCharType="begin"/>
-            </w:r>
-            <w:r>
-              <w:rPr>
-                <w:noProof/>
-                <w:webHidden/>
-              </w:rPr>
-              <w:instrText xml:space="preserve"> PAGEREF _Toc424150017 \h </w:instrText>
-            </w:r>
-            <w:r>
-              <w:rPr>
-                <w:noProof/>
-                <w:webHidden/>
-              </w:rPr>
-            </w:r>
-            <w:r>
-              <w:rPr>
-                <w:noProof/>
-                <w:webHidden/>
-              </w:rPr>
-              <w:fldChar w:fldCharType="separate"/>
-            </w:r>
-            <w:r>
-              <w:rPr>
-                <w:noProof/>
-                <w:webHidden/>
-              </w:rPr>
-              <w:t>8</w:t>
-            </w:r>
-            <w:r>
-              <w:rPr>
-                <w:noProof/>
-                <w:webHidden/>
-              </w:rPr>
-              <w:fldChar w:fldCharType="end"/>
-            </w:r>
-          </w:hyperlink>
-        </w:p>
-        <w:p>
-          <w:pPr>
-            <w:pStyle w:val="TDC1"/>
-            <w:tabs>
-              <w:tab w:val="right" w:leader="dot" w:pos="8828"/>
-            </w:tabs>
-            <w:rPr>
-              <w:rFonts w:asciiTheme="minorHAnsi" w:eastAsiaTheme="minorEastAsia" w:hAnsiTheme="minorHAnsi"/>
-              <w:noProof/>
-              <w:lang w:eastAsia="es-MX"/>
-            </w:rPr>
-          </w:pPr>
-          <w:hyperlink w:anchor="_Toc424150018" w:history="1">
-            <w:r>
-              <w:rPr>
-                <w:rStyle w:val="Hipervnculo"/>
-                <w:noProof/>
-              </w:rPr>
-              <w:t>1.6 Alcances</w:t>
-            </w:r>
-            <w:r>
-              <w:rPr>
-                <w:noProof/>
-                <w:webHidden/>
-              </w:rPr>
-              <w:tab/>
-            </w:r>
-            <w:r>
-              <w:rPr>
-                <w:noProof/>
-                <w:webHidden/>
-              </w:rPr>
-              <w:fldChar w:fldCharType="begin"/>
-            </w:r>
-            <w:r>
-              <w:rPr>
-                <w:noProof/>
-                <w:webHidden/>
-              </w:rPr>
-              <w:instrText xml:space="preserve"> PAGEREF _Toc424150018 \h </w:instrText>
+              <w:instrText xml:space="preserve"> PAGEREF _Toc426807538 \h </w:instrText>
             </w:r>
             <w:r>
               <w:rPr>
@@ -1029,13 +666,13 @@
               <w:lang w:eastAsia="es-MX"/>
             </w:rPr>
           </w:pPr>
-          <w:hyperlink w:anchor="_Toc424150019" w:history="1">
+          <w:hyperlink w:anchor="_Toc426807539" w:history="1">
             <w:r>
               <w:rPr>
                 <w:rStyle w:val="Hipervnculo"/>
                 <w:noProof/>
               </w:rPr>
-              <w:t>Capítulo 2</w:t>
+              <w:t>Capítulo 3 Marco teórico</w:t>
             </w:r>
             <w:r>
               <w:rPr>
@@ -1056,7 +693,7 @@
                 <w:noProof/>
                 <w:webHidden/>
               </w:rPr>
-              <w:instrText xml:space="preserve"> PAGEREF _Toc424150019 \h </w:instrText>
+              <w:instrText xml:space="preserve"> PAGEREF _Toc426807539 \h </w:instrText>
             </w:r>
             <w:r>
               <w:rPr>
@@ -1099,13 +736,15 @@
               <w:lang w:eastAsia="es-MX"/>
             </w:rPr>
           </w:pPr>
-          <w:hyperlink w:anchor="_Toc424150020" w:history="1">
+          <w:hyperlink w:anchor="_Toc426807540" w:history="1">
             <w:r>
               <w:rPr>
                 <w:rStyle w:val="Hipervnculo"/>
+                <w:iCs/>
                 <w:noProof/>
+                <w:spacing w:val="15"/>
               </w:rPr>
-              <w:t>2.1 Marco teórico</w:t>
+              <w:t>2.1 JavaFX</w:t>
             </w:r>
             <w:r>
               <w:rPr>
@@ -1126,7 +765,7 @@
                 <w:noProof/>
                 <w:webHidden/>
               </w:rPr>
-              <w:instrText xml:space="preserve"> PAGEREF _Toc424150020 \h </w:instrText>
+              <w:instrText xml:space="preserve"> PAGEREF _Toc426807540 \h </w:instrText>
             </w:r>
             <w:r>
               <w:rPr>
@@ -1159,7 +798,7 @@
         </w:p>
         <w:p>
           <w:pPr>
-            <w:pStyle w:val="TDC2"/>
+            <w:pStyle w:val="TDC1"/>
             <w:tabs>
               <w:tab w:val="right" w:leader="dot" w:pos="8828"/>
             </w:tabs>
@@ -1169,13 +808,13 @@
               <w:lang w:eastAsia="es-MX"/>
             </w:rPr>
           </w:pPr>
-          <w:hyperlink w:anchor="_Toc424150021" w:history="1">
+          <w:hyperlink w:anchor="_Toc426807541" w:history="1">
             <w:r>
               <w:rPr>
                 <w:rStyle w:val="Hipervnculo"/>
                 <w:noProof/>
               </w:rPr>
-              <w:t>JavaFX</w:t>
+              <w:t>Capítulo 4 Metodología de Desarrollo</w:t>
             </w:r>
             <w:r>
               <w:rPr>
@@ -1196,427 +835,7 @@
                 <w:noProof/>
                 <w:webHidden/>
               </w:rPr>
-              <w:instrText xml:space="preserve"> PAGEREF _Toc424150021 \h </w:instrText>
-            </w:r>
-            <w:r>
-              <w:rPr>
-                <w:noProof/>
-                <w:webHidden/>
-              </w:rPr>
-            </w:r>
-            <w:r>
-              <w:rPr>
-                <w:noProof/>
-                <w:webHidden/>
-              </w:rPr>
-              <w:fldChar w:fldCharType="separate"/>
-            </w:r>
-            <w:r>
-              <w:rPr>
-                <w:noProof/>
-                <w:webHidden/>
-              </w:rPr>
-              <w:t>11</w:t>
-            </w:r>
-            <w:r>
-              <w:rPr>
-                <w:noProof/>
-                <w:webHidden/>
-              </w:rPr>
-              <w:fldChar w:fldCharType="end"/>
-            </w:r>
-          </w:hyperlink>
-        </w:p>
-        <w:p>
-          <w:pPr>
-            <w:pStyle w:val="TDC2"/>
-            <w:tabs>
-              <w:tab w:val="right" w:leader="dot" w:pos="8828"/>
-            </w:tabs>
-            <w:rPr>
-              <w:rFonts w:asciiTheme="minorHAnsi" w:eastAsiaTheme="minorEastAsia" w:hAnsiTheme="minorHAnsi"/>
-              <w:noProof/>
-              <w:lang w:eastAsia="es-MX"/>
-            </w:rPr>
-          </w:pPr>
-          <w:hyperlink w:anchor="_Toc424150022" w:history="1">
-            <w:r>
-              <w:rPr>
-                <w:rStyle w:val="Hipervnculo"/>
-                <w:noProof/>
-              </w:rPr>
-              <w:t>2.2 Scene Builder</w:t>
-            </w:r>
-            <w:r>
-              <w:rPr>
-                <w:noProof/>
-                <w:webHidden/>
-              </w:rPr>
-              <w:tab/>
-            </w:r>
-            <w:r>
-              <w:rPr>
-                <w:noProof/>
-                <w:webHidden/>
-              </w:rPr>
-              <w:fldChar w:fldCharType="begin"/>
-            </w:r>
-            <w:r>
-              <w:rPr>
-                <w:noProof/>
-                <w:webHidden/>
-              </w:rPr>
-              <w:instrText xml:space="preserve"> PAGEREF _Toc424150022 \h </w:instrText>
-            </w:r>
-            <w:r>
-              <w:rPr>
-                <w:noProof/>
-                <w:webHidden/>
-              </w:rPr>
-            </w:r>
-            <w:r>
-              <w:rPr>
-                <w:noProof/>
-                <w:webHidden/>
-              </w:rPr>
-              <w:fldChar w:fldCharType="separate"/>
-            </w:r>
-            <w:r>
-              <w:rPr>
-                <w:noProof/>
-                <w:webHidden/>
-              </w:rPr>
-              <w:t>11</w:t>
-            </w:r>
-            <w:r>
-              <w:rPr>
-                <w:noProof/>
-                <w:webHidden/>
-              </w:rPr>
-              <w:fldChar w:fldCharType="end"/>
-            </w:r>
-          </w:hyperlink>
-        </w:p>
-        <w:p>
-          <w:pPr>
-            <w:pStyle w:val="TDC2"/>
-            <w:tabs>
-              <w:tab w:val="right" w:leader="dot" w:pos="8828"/>
-            </w:tabs>
-            <w:rPr>
-              <w:rFonts w:asciiTheme="minorHAnsi" w:eastAsiaTheme="minorEastAsia" w:hAnsiTheme="minorHAnsi"/>
-              <w:noProof/>
-              <w:lang w:eastAsia="es-MX"/>
-            </w:rPr>
-          </w:pPr>
-          <w:hyperlink w:anchor="_Toc424150023" w:history="1">
-            <w:r>
-              <w:rPr>
-                <w:rStyle w:val="Hipervnculo"/>
-                <w:noProof/>
-              </w:rPr>
-              <w:t>2.3 Eclipse</w:t>
-            </w:r>
-            <w:r>
-              <w:rPr>
-                <w:noProof/>
-                <w:webHidden/>
-              </w:rPr>
-              <w:tab/>
-            </w:r>
-            <w:r>
-              <w:rPr>
-                <w:noProof/>
-                <w:webHidden/>
-              </w:rPr>
-              <w:fldChar w:fldCharType="begin"/>
-            </w:r>
-            <w:r>
-              <w:rPr>
-                <w:noProof/>
-                <w:webHidden/>
-              </w:rPr>
-              <w:instrText xml:space="preserve"> PAGEREF _Toc424150023 \h </w:instrText>
-            </w:r>
-            <w:r>
-              <w:rPr>
-                <w:noProof/>
-                <w:webHidden/>
-              </w:rPr>
-            </w:r>
-            <w:r>
-              <w:rPr>
-                <w:noProof/>
-                <w:webHidden/>
-              </w:rPr>
-              <w:fldChar w:fldCharType="separate"/>
-            </w:r>
-            <w:r>
-              <w:rPr>
-                <w:noProof/>
-                <w:webHidden/>
-              </w:rPr>
-              <w:t>12</w:t>
-            </w:r>
-            <w:r>
-              <w:rPr>
-                <w:noProof/>
-                <w:webHidden/>
-              </w:rPr>
-              <w:fldChar w:fldCharType="end"/>
-            </w:r>
-          </w:hyperlink>
-        </w:p>
-        <w:p>
-          <w:pPr>
-            <w:pStyle w:val="TDC2"/>
-            <w:tabs>
-              <w:tab w:val="right" w:leader="dot" w:pos="8828"/>
-            </w:tabs>
-            <w:rPr>
-              <w:rFonts w:asciiTheme="minorHAnsi" w:eastAsiaTheme="minorEastAsia" w:hAnsiTheme="minorHAnsi"/>
-              <w:noProof/>
-              <w:lang w:eastAsia="es-MX"/>
-            </w:rPr>
-          </w:pPr>
-          <w:hyperlink w:anchor="_Toc424150024" w:history="1">
-            <w:r>
-              <w:rPr>
-                <w:rStyle w:val="Hipervnculo"/>
-                <w:noProof/>
-              </w:rPr>
-              <w:t>2.4 Navicat for MySQL</w:t>
-            </w:r>
-            <w:r>
-              <w:rPr>
-                <w:noProof/>
-                <w:webHidden/>
-              </w:rPr>
-              <w:tab/>
-            </w:r>
-            <w:r>
-              <w:rPr>
-                <w:noProof/>
-                <w:webHidden/>
-              </w:rPr>
-              <w:fldChar w:fldCharType="begin"/>
-            </w:r>
-            <w:r>
-              <w:rPr>
-                <w:noProof/>
-                <w:webHidden/>
-              </w:rPr>
-              <w:instrText xml:space="preserve"> PAGEREF _Toc424150024 \h </w:instrText>
-            </w:r>
-            <w:r>
-              <w:rPr>
-                <w:noProof/>
-                <w:webHidden/>
-              </w:rPr>
-            </w:r>
-            <w:r>
-              <w:rPr>
-                <w:noProof/>
-                <w:webHidden/>
-              </w:rPr>
-              <w:fldChar w:fldCharType="separate"/>
-            </w:r>
-            <w:r>
-              <w:rPr>
-                <w:noProof/>
-                <w:webHidden/>
-              </w:rPr>
-              <w:t>12</w:t>
-            </w:r>
-            <w:r>
-              <w:rPr>
-                <w:noProof/>
-                <w:webHidden/>
-              </w:rPr>
-              <w:fldChar w:fldCharType="end"/>
-            </w:r>
-          </w:hyperlink>
-        </w:p>
-        <w:p>
-          <w:pPr>
-            <w:pStyle w:val="TDC1"/>
-            <w:tabs>
-              <w:tab w:val="right" w:leader="dot" w:pos="8828"/>
-            </w:tabs>
-            <w:rPr>
-              <w:rFonts w:asciiTheme="minorHAnsi" w:eastAsiaTheme="minorEastAsia" w:hAnsiTheme="minorHAnsi"/>
-              <w:noProof/>
-              <w:lang w:eastAsia="es-MX"/>
-            </w:rPr>
-          </w:pPr>
-          <w:hyperlink w:anchor="_Toc424150025" w:history="1">
-            <w:r>
-              <w:rPr>
-                <w:rStyle w:val="Hipervnculo"/>
-                <w:noProof/>
-              </w:rPr>
-              <w:t>2.5 Patrón MVC</w:t>
-            </w:r>
-            <w:r>
-              <w:rPr>
-                <w:noProof/>
-                <w:webHidden/>
-              </w:rPr>
-              <w:tab/>
-            </w:r>
-            <w:r>
-              <w:rPr>
-                <w:noProof/>
-                <w:webHidden/>
-              </w:rPr>
-              <w:fldChar w:fldCharType="begin"/>
-            </w:r>
-            <w:r>
-              <w:rPr>
-                <w:noProof/>
-                <w:webHidden/>
-              </w:rPr>
-              <w:instrText xml:space="preserve"> PAGEREF _Toc424150025 \h </w:instrText>
-            </w:r>
-            <w:r>
-              <w:rPr>
-                <w:noProof/>
-                <w:webHidden/>
-              </w:rPr>
-            </w:r>
-            <w:r>
-              <w:rPr>
-                <w:noProof/>
-                <w:webHidden/>
-              </w:rPr>
-              <w:fldChar w:fldCharType="separate"/>
-            </w:r>
-            <w:r>
-              <w:rPr>
-                <w:noProof/>
-                <w:webHidden/>
-              </w:rPr>
-              <w:t>12</w:t>
-            </w:r>
-            <w:r>
-              <w:rPr>
-                <w:noProof/>
-                <w:webHidden/>
-              </w:rPr>
-              <w:fldChar w:fldCharType="end"/>
-            </w:r>
-          </w:hyperlink>
-        </w:p>
-        <w:p>
-          <w:pPr>
-            <w:pStyle w:val="TDC1"/>
-            <w:tabs>
-              <w:tab w:val="right" w:leader="dot" w:pos="8828"/>
-            </w:tabs>
-            <w:rPr>
-              <w:rFonts w:asciiTheme="minorHAnsi" w:eastAsiaTheme="minorEastAsia" w:hAnsiTheme="minorHAnsi"/>
-              <w:noProof/>
-              <w:lang w:eastAsia="es-MX"/>
-            </w:rPr>
-          </w:pPr>
-          <w:hyperlink w:anchor="_Toc424150026" w:history="1">
-            <w:r>
-              <w:rPr>
-                <w:rStyle w:val="Hipervnculo"/>
-                <w:noProof/>
-              </w:rPr>
-              <w:t>2.6 Definición de roles</w:t>
-            </w:r>
-            <w:r>
-              <w:rPr>
-                <w:noProof/>
-                <w:webHidden/>
-              </w:rPr>
-              <w:tab/>
-            </w:r>
-            <w:r>
-              <w:rPr>
-                <w:noProof/>
-                <w:webHidden/>
-              </w:rPr>
-              <w:fldChar w:fldCharType="begin"/>
-            </w:r>
-            <w:r>
-              <w:rPr>
-                <w:noProof/>
-                <w:webHidden/>
-              </w:rPr>
-              <w:instrText xml:space="preserve"> PAGEREF _Toc424150026 \h </w:instrText>
-            </w:r>
-            <w:r>
-              <w:rPr>
-                <w:noProof/>
-                <w:webHidden/>
-              </w:rPr>
-            </w:r>
-            <w:r>
-              <w:rPr>
-                <w:noProof/>
-                <w:webHidden/>
-              </w:rPr>
-              <w:fldChar w:fldCharType="separate"/>
-            </w:r>
-            <w:r>
-              <w:rPr>
-                <w:noProof/>
-                <w:webHidden/>
-              </w:rPr>
-              <w:t>14</w:t>
-            </w:r>
-            <w:r>
-              <w:rPr>
-                <w:noProof/>
-                <w:webHidden/>
-              </w:rPr>
-              <w:fldChar w:fldCharType="end"/>
-            </w:r>
-          </w:hyperlink>
-        </w:p>
-        <w:p>
-          <w:pPr>
-            <w:pStyle w:val="TDC1"/>
-            <w:tabs>
-              <w:tab w:val="right" w:leader="dot" w:pos="8828"/>
-            </w:tabs>
-            <w:rPr>
-              <w:rFonts w:asciiTheme="minorHAnsi" w:eastAsiaTheme="minorEastAsia" w:hAnsiTheme="minorHAnsi"/>
-              <w:noProof/>
-              <w:lang w:eastAsia="es-MX"/>
-            </w:rPr>
-          </w:pPr>
-          <w:hyperlink w:anchor="_Toc424150027" w:history="1">
-            <w:r>
-              <w:rPr>
-                <w:rStyle w:val="Hipervnculo"/>
-                <w:noProof/>
-              </w:rPr>
-              <w:t>2.7 Conclusiones</w:t>
-            </w:r>
-            <w:r>
-              <w:rPr>
-                <w:noProof/>
-                <w:webHidden/>
-              </w:rPr>
-              <w:tab/>
-            </w:r>
-            <w:r>
-              <w:rPr>
-                <w:noProof/>
-                <w:webHidden/>
-              </w:rPr>
-              <w:fldChar w:fldCharType="begin"/>
-            </w:r>
-            <w:r>
-              <w:rPr>
-                <w:noProof/>
-                <w:webHidden/>
-              </w:rPr>
-              <w:instrText xml:space="preserve"> PAGEREF _Toc424150027 \h </w:instrText>
+              <w:instrText xml:space="preserve"> PAGEREF _Toc426807541 \h </w:instrText>
             </w:r>
             <w:r>
               <w:rPr>
@@ -1659,7 +878,77 @@
               <w:lang w:eastAsia="es-MX"/>
             </w:rPr>
           </w:pPr>
-          <w:hyperlink w:anchor="_Toc424150028" w:history="1">
+          <w:hyperlink w:anchor="_Toc426807542" w:history="1">
+            <w:r>
+              <w:rPr>
+                <w:rStyle w:val="Hipervnculo"/>
+                <w:noProof/>
+              </w:rPr>
+              <w:t>Capítulo 5 Conclusiones</w:t>
+            </w:r>
+            <w:r>
+              <w:rPr>
+                <w:noProof/>
+                <w:webHidden/>
+              </w:rPr>
+              <w:tab/>
+            </w:r>
+            <w:r>
+              <w:rPr>
+                <w:noProof/>
+                <w:webHidden/>
+              </w:rPr>
+              <w:fldChar w:fldCharType="begin"/>
+            </w:r>
+            <w:r>
+              <w:rPr>
+                <w:noProof/>
+                <w:webHidden/>
+              </w:rPr>
+              <w:instrText xml:space="preserve"> PAGEREF _Toc426807542 \h </w:instrText>
+            </w:r>
+            <w:r>
+              <w:rPr>
+                <w:noProof/>
+                <w:webHidden/>
+              </w:rPr>
+            </w:r>
+            <w:r>
+              <w:rPr>
+                <w:noProof/>
+                <w:webHidden/>
+              </w:rPr>
+              <w:fldChar w:fldCharType="separate"/>
+            </w:r>
+            <w:r>
+              <w:rPr>
+                <w:noProof/>
+                <w:webHidden/>
+              </w:rPr>
+              <w:t>18</w:t>
+            </w:r>
+            <w:r>
+              <w:rPr>
+                <w:noProof/>
+                <w:webHidden/>
+              </w:rPr>
+              <w:fldChar w:fldCharType="end"/>
+            </w:r>
+          </w:hyperlink>
+        </w:p>
+        <w:p>
+          <w:pPr>
+            <w:pStyle w:val="TDC1"/>
+            <w:tabs>
+              <w:tab w:val="right" w:leader="dot" w:pos="8828"/>
+            </w:tabs>
+            <w:rPr>
+              <w:rFonts w:asciiTheme="minorHAnsi" w:eastAsiaTheme="minorEastAsia" w:hAnsiTheme="minorHAnsi"/>
+              <w:noProof/>
+              <w:lang w:eastAsia="es-MX"/>
+            </w:rPr>
+          </w:pPr>
+          <w:hyperlink w:anchor="_Toc426807543" w:history="1">
             <w:r>
               <w:rPr>
                 <w:rStyle w:val="Hipervnculo"/>
@@ -1687,7 +976,7 @@
                 <w:noProof/>
                 <w:webHidden/>
               </w:rPr>
-              <w:instrText xml:space="preserve"> PAGEREF _Toc424150028 \h </w:instrText>
+              <w:instrText xml:space="preserve"> PAGEREF _Toc426807543 \h </w:instrText>
             </w:r>
             <w:r>
               <w:rPr>
@@ -1707,7 +996,7 @@
                 <w:noProof/>
                 <w:webHidden/>
               </w:rPr>
-              <w:t>16</w:t>
+              <w:t>19</w:t>
             </w:r>
             <w:r>
               <w:rPr>
@@ -1749,12 +1038,12 @@
       <w:pPr>
         <w:pStyle w:val="Ttulo1"/>
       </w:pPr>
-      <w:bookmarkStart w:id="1" w:name="_Toc424150010"/>
+      <w:bookmarkStart w:id="0" w:name="_Toc426807535"/>
       <w:r>
         <w:lastRenderedPageBreak/>
         <w:t>Resumen</w:t>
       </w:r>
-      <w:bookmarkEnd w:id="1"/>
+      <w:bookmarkEnd w:id="0"/>
     </w:p>
     <w:p>
       <w:pPr>
@@ -1769,7 +1058,16 @@
         <w:t xml:space="preserve">Durante el cuatrimestre se </w:t>
       </w:r>
       <w:r>
-        <w:t>realizó una aplicación de escritorio a una empresa que se dedica a la venta de materiales de decoración de interiores y exteriores que permita llevar el control de los productos existentes en tienda y las ventas realizadas en el día.</w:t>
+        <w:t>le dio mantenimiento a la aplicación de escritorio ya que hacía falta implementar ciertas funcionalidades</w:t>
+      </w:r>
+      <w:r>
+        <w:t xml:space="preserve">, aún faltan detalles, pero son muy mínimos. La interfaz de la aplicación es aún más atractiva que al principio y la manipulación de datos es </w:t>
+      </w:r>
+      <w:r>
+        <w:t>más</w:t>
+      </w:r>
+      <w:r>
+        <w:t xml:space="preserve"> fácil para quien sea el usuario.</w:t>
       </w:r>
     </w:p>
     <w:p>
@@ -1811,6 +1109,79 @@
       </w:pPr>
       <w:r>
         <w:t>A grandes rasgos, esto fue lo que se utilizó y lo que hace la aplicación es registrar empleados, registrar productos, modificar datos y eliminar.</w:t>
+      </w:r>
+    </w:p>
+    <w:p>
+      <w:pPr>
+        <w:spacing w:line="480" w:lineRule="auto"/>
+      </w:pPr>
+      <w:r>
+        <w:rPr>
+          <w:noProof/>
+          <w:lang w:eastAsia="es-MX"/>
+        </w:rPr>
+        <w:drawing>
+          <wp:anchor distT="0" distB="0" distL="114300" distR="114300" simplePos="0" relativeHeight="251660288" behindDoc="0" locked="0" layoutInCell="1" allowOverlap="1" wp14:anchorId="1E9247DF" wp14:editId="6CDBF52D">
+            <wp:simplePos x="0" y="0"/>
+            <wp:positionH relativeFrom="column">
+              <wp:posOffset>986790</wp:posOffset>
+            </wp:positionH>
+            <wp:positionV relativeFrom="paragraph">
+              <wp:posOffset>35560</wp:posOffset>
+            </wp:positionV>
+            <wp:extent cx="3438525" cy="1824355"/>
+            <wp:effectExtent l="0" t="0" r="9525" b="4445"/>
+            <wp:wrapSquare wrapText="bothSides"/>
+            <wp:docPr id="2" name="Imagen 2"/>
+            <wp:cNvGraphicFramePr>
+              <a:graphicFrameLocks xmlns:a="http://schemas.openxmlformats.org/drawingml/2006/main" noChangeAspect="1"/>
+            </wp:cNvGraphicFramePr>
+            <a:graphic xmlns:a="http://schemas.openxmlformats.org/drawingml/2006/main">
+              <a:graphicData uri="http://schemas.openxmlformats.org/drawingml/2006/picture">
+                <pic:pic xmlns:pic="http://schemas.openxmlformats.org/drawingml/2006/picture">
+                  <pic:nvPicPr>
+                    <pic:cNvPr id="0" name="Picture 2"/>
+                    <pic:cNvPicPr>
+                      <a:picLocks noChangeAspect="1" noChangeArrowheads="1"/>
+                    </pic:cNvPicPr>
+                  </pic:nvPicPr>
+                  <pic:blipFill>
+                    <a:blip r:embed="rId10" cstate="print">
+                      <a:extLst>
+                        <a:ext uri="{28A0092B-C50C-407E-A947-70E740481C1C}">
+                          <a14:useLocalDpi xmlns:a14="http://schemas.microsoft.com/office/drawing/2010/main" val="0"/>
+                        </a:ext>
+                      </a:extLst>
+                    </a:blip>
+                    <a:srcRect/>
+                    <a:stretch>
+                      <a:fillRect/>
+                    </a:stretch>
+                  </pic:blipFill>
+                  <pic:spPr bwMode="auto">
+                    <a:xfrm>
+                      <a:off x="0" y="0"/>
+                      <a:ext cx="3438525" cy="1824355"/>
+                    </a:xfrm>
+                    <a:prstGeom prst="rect">
+                      <a:avLst/>
+                    </a:prstGeom>
+                    <a:noFill/>
+                    <a:ln>
+                      <a:noFill/>
+                    </a:ln>
+                  </pic:spPr>
+                </pic:pic>
+              </a:graphicData>
+            </a:graphic>
+            <wp14:sizeRelH relativeFrom="page">
+              <wp14:pctWidth>0</wp14:pctWidth>
+            </wp14:sizeRelH>
+            <wp14:sizeRelV relativeFrom="page">
+              <wp14:pctHeight>0</wp14:pctHeight>
+            </wp14:sizeRelV>
+          </wp:anchor>
+        </w:drawing>
       </w:r>
     </w:p>
     <w:p/>
@@ -1820,7 +1191,6 @@
     <w:p/>
     <w:p/>
     <w:p/>
-    <w:p/>
     <w:p>
       <w:pPr>
         <w:spacing w:line="480" w:lineRule="auto"/>
@@ -1828,16 +1198,15 @@
           <w:lang w:val="en"/>
         </w:rPr>
       </w:pPr>
-      <w:bookmarkStart w:id="2" w:name="_Toc424150011"/>
+      <w:bookmarkStart w:id="1" w:name="_Toc426807536"/>
       <w:r>
         <w:rPr>
           <w:rStyle w:val="Ttulo1Car"/>
           <w:lang w:val="en-US"/>
         </w:rPr>
-        <w:lastRenderedPageBreak/>
         <w:t>Abstract</w:t>
       </w:r>
-      <w:bookmarkEnd w:id="2"/>
+      <w:bookmarkEnd w:id="1"/>
       <w:r>
         <w:rPr>
           <w:rStyle w:val="Ttulo1Car"/>
@@ -1951,7 +1320,7 @@
       <w:pPr>
         <w:pStyle w:val="Ttulo1"/>
       </w:pPr>
-      <w:bookmarkStart w:id="3" w:name="_Toc424150012"/>
+      <w:bookmarkStart w:id="2" w:name="_Toc426807537"/>
       <w:r>
         <w:lastRenderedPageBreak/>
         <w:t>Capítulo</w:t>
@@ -1959,20 +1328,21 @@
       <w:r>
         <w:t xml:space="preserve"> 1</w:t>
       </w:r>
-      <w:bookmarkEnd w:id="3"/>
-    </w:p>
-    <w:p>
-      <w:pPr>
-        <w:pStyle w:val="Ttulo1"/>
-      </w:pPr>
-      <w:bookmarkStart w:id="4" w:name="_Toc424150013"/>
+      <w:r>
+        <w:t xml:space="preserve"> Descripción del proyecto.</w:t>
+      </w:r>
+      <w:bookmarkEnd w:id="2"/>
+    </w:p>
+    <w:p>
+      <w:pPr>
+        <w:pStyle w:val="Subttulo"/>
+      </w:pPr>
       <w:r>
         <w:t xml:space="preserve">1.1 </w:t>
       </w:r>
       <w:r>
         <w:t>Antecedentes</w:t>
       </w:r>
-      <w:bookmarkEnd w:id="4"/>
     </w:p>
     <w:p>
       <w:pPr>
@@ -2025,6 +1395,16 @@
         <w:spacing w:line="480" w:lineRule="auto"/>
         <w:rPr>
           <w:rFonts w:cs="Arial"/>
+          <w:sz w:val="24"/>
+          <w:szCs w:val="24"/>
+        </w:rPr>
+      </w:pPr>
+    </w:p>
+    <w:p>
+      <w:pPr>
+        <w:spacing w:line="480" w:lineRule="auto"/>
+        <w:rPr>
+          <w:rFonts w:cs="Arial"/>
           <w:b/>
           <w:sz w:val="24"/>
           <w:szCs w:val="24"/>
@@ -2033,9 +1413,8 @@
     </w:p>
     <w:p>
       <w:pPr>
-        <w:pStyle w:val="Ttulo1"/>
-      </w:pPr>
-      <w:bookmarkStart w:id="5" w:name="_Toc424150014"/>
+        <w:pStyle w:val="Subttulo"/>
+      </w:pPr>
       <w:r>
         <w:lastRenderedPageBreak/>
         <w:t xml:space="preserve">1.2 </w:t>
@@ -2046,7 +1425,6 @@
       <w:r>
         <w:t xml:space="preserve"> de Problemática.</w:t>
       </w:r>
-      <w:bookmarkEnd w:id="5"/>
     </w:p>
     <w:p/>
     <w:p>
@@ -2225,12 +1603,11 @@
     <w:p/>
     <w:p>
       <w:pPr>
-        <w:pStyle w:val="Ttulo1"/>
+        <w:pStyle w:val="Subttulo"/>
         <w:rPr>
           <w:lang w:val="es-ES_tradnl"/>
         </w:rPr>
       </w:pPr>
-      <w:bookmarkStart w:id="6" w:name="_Toc424150015"/>
       <w:r>
         <w:rPr>
           <w:lang w:val="es-ES_tradnl"/>
@@ -2249,87 +1626,58 @@
         </w:rPr>
         <w:t>Objetivo General</w:t>
       </w:r>
-      <w:bookmarkEnd w:id="6"/>
-    </w:p>
-    <w:p>
-      <w:pPr>
+    </w:p>
+    <w:p>
+      <w:pPr>
+        <w:spacing w:line="480" w:lineRule="auto"/>
         <w:rPr>
           <w:lang w:val="es-ES_tradnl"/>
         </w:rPr>
       </w:pPr>
-    </w:p>
-    <w:p>
-      <w:pPr>
-        <w:spacing w:line="480" w:lineRule="auto"/>
-        <w:rPr>
+      <w:r>
+        <w:rPr>
+          <w:rFonts w:cs="Arial"/>
           <w:lang w:val="es-ES_tradnl"/>
         </w:rPr>
-      </w:pPr>
-      <w:r>
-        <w:rPr>
+        <w:t>Mejorar e implementar en la aplicación de escritorio ciertas funcionalidades que permitan al usuario manipular los datos con más facilidad y eficacia, de acuerdo a las actividades que realizan cada uno de los empleados.</w:t>
+      </w:r>
+    </w:p>
+    <w:p>
+      <w:pPr>
+        <w:pStyle w:val="Subttulo"/>
+      </w:pPr>
+      <w:r>
+        <w:t xml:space="preserve">1.4 </w:t>
+      </w:r>
+      <w:r>
+        <w:t>Objetivos Específicos</w:t>
+      </w:r>
+    </w:p>
+    <w:p>
+      <w:pPr>
+        <w:spacing w:line="480" w:lineRule="auto"/>
+        <w:rPr>
+          <w:rFonts w:cs="Arial"/>
+        </w:rPr>
+      </w:pPr>
+      <w:r>
+        <w:rPr>
+          <w:rFonts w:cs="Arial"/>
+        </w:rPr>
+        <w:t xml:space="preserve">Utilizar  </w:t>
+      </w:r>
+      <w:r>
+        <w:rPr>
+          <w:rFonts w:cs="Arial"/>
           <w:lang w:val="es-ES_tradnl"/>
         </w:rPr>
-        <w:t xml:space="preserve">Presentar una aplicación de escritorio </w:t>
-      </w:r>
-      <w:r>
-        <w:rPr>
+        <w:t>Postgresql</w:t>
+      </w:r>
+      <w:r>
+        <w:rPr>
+          <w:rFonts w:cs="Arial"/>
           <w:lang w:val="es-ES_tradnl"/>
         </w:rPr>
-        <w:t xml:space="preserve">con conexión a base de datos en </w:t>
-      </w:r>
-      <w:r>
-        <w:rPr>
-          <w:rFonts w:cs="Arial"/>
-          <w:lang w:val="es-ES_tradnl"/>
-        </w:rPr>
-        <w:t>Postgresql</w:t>
-      </w:r>
-      <w:r>
-        <w:rPr>
-          <w:rFonts w:cs="Arial"/>
-          <w:lang w:val="es-ES_tradnl"/>
-        </w:rPr>
-        <w:t>, que muestre una interfaz más completa que permita al usuario manipular los datos de su conveniencia con más facilidad y eficacia.</w:t>
-      </w:r>
-    </w:p>
-    <w:p>
-      <w:pPr>
-        <w:pStyle w:val="Ttulo1"/>
-      </w:pPr>
-      <w:bookmarkStart w:id="7" w:name="_Toc424150016"/>
-      <w:r>
-        <w:t xml:space="preserve">1.4 </w:t>
-      </w:r>
-      <w:r>
-        <w:t>Objetivos Específicos</w:t>
-      </w:r>
-      <w:bookmarkEnd w:id="7"/>
-    </w:p>
-    <w:p>
-      <w:pPr>
-        <w:spacing w:line="480" w:lineRule="auto"/>
-        <w:rPr>
-          <w:rFonts w:cs="Arial"/>
-        </w:rPr>
-      </w:pPr>
-      <w:r>
-        <w:rPr>
-          <w:rFonts w:cs="Arial"/>
-        </w:rPr>
-        <w:t xml:space="preserve">Utilizar  </w:t>
-      </w:r>
-      <w:r>
-        <w:rPr>
-          <w:rFonts w:cs="Arial"/>
-          <w:lang w:val="es-ES_tradnl"/>
-        </w:rPr>
-        <w:t>Postgresql</w:t>
-      </w:r>
-      <w:r>
-        <w:rPr>
-          <w:rFonts w:cs="Arial"/>
-          <w:lang w:val="es-ES_tradnl"/>
-        </w:rPr>
         <w:t xml:space="preserve"> </w:t>
       </w:r>
       <w:r>
@@ -2350,6 +1698,20 @@
         <w:rPr>
           <w:rFonts w:cs="Arial"/>
         </w:rPr>
+        <w:t>Añadir a cada ventana las actividades que hace cada empleado.</w:t>
+      </w:r>
+    </w:p>
+    <w:p>
+      <w:pPr>
+        <w:spacing w:line="480" w:lineRule="auto"/>
+        <w:rPr>
+          <w:rFonts w:cs="Arial"/>
+        </w:rPr>
+      </w:pPr>
+      <w:r>
+        <w:rPr>
+          <w:rFonts w:cs="Arial"/>
+        </w:rPr>
         <w:t xml:space="preserve">Modificar la </w:t>
       </w:r>
       <w:r>
@@ -2382,105 +1744,95 @@
         <w:rPr>
           <w:rFonts w:cs="Arial"/>
         </w:rPr>
-        <w:t>Emigrar la base de datos</w:t>
-      </w:r>
-      <w:r>
-        <w:rPr>
-          <w:rFonts w:cs="Arial"/>
-        </w:rPr>
-        <w:t xml:space="preserve"> para gestionar la información.</w:t>
-      </w:r>
-    </w:p>
-    <w:p>
-      <w:pPr>
-        <w:spacing w:line="480" w:lineRule="auto"/>
-        <w:rPr>
-          <w:rFonts w:cs="Arial"/>
-        </w:rPr>
-      </w:pPr>
-      <w:r>
-        <w:rPr>
-          <w:rFonts w:cs="Arial"/>
-        </w:rPr>
-        <w:t>Agilizar el servicio de venta utilizando una aplicación de escritorio.</w:t>
-      </w:r>
-    </w:p>
-    <w:p>
-      <w:pPr>
-        <w:spacing w:line="480" w:lineRule="auto"/>
-        <w:rPr>
-          <w:rFonts w:cs="Arial"/>
-        </w:rPr>
-      </w:pPr>
-      <w:r>
-        <w:rPr>
-          <w:rFonts w:cs="Arial"/>
-        </w:rPr>
+        <w:t>Agili</w:t>
+      </w:r>
+      <w:r>
+        <w:rPr>
+          <w:rFonts w:cs="Arial"/>
+        </w:rPr>
+        <w:t>zar el servicio de venta</w:t>
+      </w:r>
+      <w:r>
+        <w:rPr>
+          <w:rFonts w:cs="Arial"/>
+        </w:rPr>
+        <w:t>.</w:t>
+      </w:r>
+    </w:p>
+    <w:p>
+      <w:pPr>
+        <w:spacing w:line="480" w:lineRule="auto"/>
+        <w:rPr>
+          <w:rFonts w:cs="Arial"/>
+        </w:rPr>
+      </w:pPr>
+      <w:r>
+        <w:rPr>
+          <w:rFonts w:cs="Arial"/>
+        </w:rPr>
+        <w:t>Manipul</w:t>
+      </w:r>
+      <w:r>
+        <w:rPr>
+          <w:rFonts w:cs="Arial"/>
+        </w:rPr>
+        <w:t xml:space="preserve">ar la información dentro de la </w:t>
+      </w:r>
+      <w:r>
+        <w:rPr>
+          <w:rFonts w:cs="Arial"/>
+        </w:rPr>
+        <w:t>base de datos</w:t>
+      </w:r>
+      <w:r>
+        <w:rPr>
+          <w:rFonts w:cs="Arial"/>
+        </w:rPr>
+        <w:t xml:space="preserve"> y utilizar el código correctamente para que el tiempo de respuesta no sea demasiado alto en una búsqueda de </w:t>
+      </w:r>
+      <w:r>
+        <w:rPr>
+          <w:rFonts w:cs="Arial"/>
+        </w:rPr>
+        <w:t>información.</w:t>
+      </w:r>
+    </w:p>
+    <w:p>
+      <w:pPr>
+        <w:pStyle w:val="Subttulo"/>
+      </w:pPr>
+      <w:r>
         <w:lastRenderedPageBreak/>
-        <w:t>Manipul</w:t>
-      </w:r>
-      <w:r>
-        <w:rPr>
-          <w:rFonts w:cs="Arial"/>
-        </w:rPr>
-        <w:t xml:space="preserve">ar la información dentro de la </w:t>
-      </w:r>
-      <w:r>
-        <w:rPr>
-          <w:rFonts w:cs="Arial"/>
-        </w:rPr>
-        <w:t>base de datos</w:t>
-      </w:r>
-      <w:r>
-        <w:rPr>
-          <w:rFonts w:cs="Arial"/>
-        </w:rPr>
-        <w:t xml:space="preserve"> y utilizar el código correctamente para que el tiempo de respuesta no sea demasiado alto en una búsqueda de </w:t>
-      </w:r>
-      <w:r>
-        <w:rPr>
-          <w:rFonts w:cs="Arial"/>
-        </w:rPr>
-        <w:t>información.</w:t>
-      </w:r>
-    </w:p>
-    <w:p>
-      <w:pPr>
-        <w:pStyle w:val="Ttulo1"/>
-      </w:pPr>
-      <w:bookmarkStart w:id="8" w:name="_Toc424150017"/>
-      <w:r>
         <w:t xml:space="preserve">1.5 </w:t>
       </w:r>
       <w:r>
         <w:t>Justificación</w:t>
       </w:r>
-      <w:bookmarkEnd w:id="8"/>
-    </w:p>
-    <w:p>
-      <w:pPr>
-        <w:pStyle w:val="Default"/>
-        <w:spacing w:line="480" w:lineRule="auto"/>
-        <w:jc w:val="both"/>
-        <w:rPr>
-          <w:rFonts w:ascii="Arial" w:hAnsi="Arial" w:cs="Arial"/>
-          <w:sz w:val="22"/>
-          <w:szCs w:val="22"/>
-        </w:rPr>
-      </w:pPr>
-    </w:p>
-    <w:p>
-      <w:pPr>
-        <w:spacing w:line="480" w:lineRule="auto"/>
-        <w:rPr>
-          <w:rFonts w:cs="Arial"/>
-        </w:rPr>
-      </w:pPr>
-      <w:r>
-        <w:rPr>
-          <w:rFonts w:cs="Arial"/>
-        </w:rPr>
-        <w:t>La solución que nosotros presentamos es haciendo unos cambios a la interfaz para que el usuario pueda manipular toda la información que él podría necesitar en su momento, tal es el caso de agregar la ventana de proveedores donde el administrador, puede introducir datos, modificar, eliminar y consultar información.</w:t>
+    </w:p>
+    <w:p>
+      <w:pPr>
+        <w:spacing w:line="480" w:lineRule="auto"/>
+        <w:rPr>
+          <w:rFonts w:cs="Arial"/>
+        </w:rPr>
+      </w:pPr>
+      <w:r>
+        <w:rPr>
+          <w:rFonts w:cs="Arial"/>
+        </w:rPr>
+        <w:t>La solución que nosotros presentamos es haciendo unos cambios a la interfaz para que el usuario pueda manipular toda la información que él podría necesitar en su momento</w:t>
+      </w:r>
+      <w:r>
+        <w:rPr>
+          <w:rFonts w:cs="Arial"/>
+        </w:rPr>
+        <w:t xml:space="preserve"> de acuerdo a la jerarquía que presente cada empleado en la empresa</w:t>
+      </w:r>
+      <w:r>
+        <w:rPr>
+          <w:rFonts w:cs="Arial"/>
+        </w:rPr>
+        <w:t>, tal es el caso de agregar la ventana de proveedores donde el administrador, puede introducir datos, modificar, eliminar y consultar información.</w:t>
       </w:r>
       <w:r>
         <w:rPr>
@@ -2572,32 +1924,248 @@
       </w:pPr>
       <w:r>
         <w:rPr>
-          <w:rFonts w:cs="Arial"/>
-        </w:rPr>
-        <w:t>Se busca que sea una aplicación completa que beneficie al administrador como a sus empleados con el manejo de información, y por qué no al cliente, así ya no tendría que esperar tanto tiempo en que le busquen si hay en existencia algún material.</w:t>
-      </w:r>
-    </w:p>
-    <w:p>
-      <w:pPr>
-        <w:spacing w:line="480" w:lineRule="auto"/>
-        <w:rPr>
-          <w:rFonts w:cs="Arial"/>
-        </w:rPr>
-      </w:pPr>
-    </w:p>
-    <w:p>
-      <w:pPr>
-        <w:spacing w:line="480" w:lineRule="auto"/>
-        <w:rPr>
-          <w:rFonts w:cs="Arial"/>
-        </w:rPr>
-      </w:pPr>
-    </w:p>
-    <w:p>
-      <w:pPr>
-        <w:pStyle w:val="Ttulo1"/>
-      </w:pPr>
-      <w:bookmarkStart w:id="9" w:name="_Toc424150018"/>
+          <w:noProof/>
+          <w:lang w:eastAsia="es-MX"/>
+        </w:rPr>
+        <w:drawing>
+          <wp:anchor distT="0" distB="0" distL="114300" distR="114300" simplePos="0" relativeHeight="251661312" behindDoc="0" locked="0" layoutInCell="1" allowOverlap="1" wp14:anchorId="79B1DA5E" wp14:editId="371330F9">
+            <wp:simplePos x="0" y="0"/>
+            <wp:positionH relativeFrom="column">
+              <wp:posOffset>1215390</wp:posOffset>
+            </wp:positionH>
+            <wp:positionV relativeFrom="paragraph">
+              <wp:posOffset>1123315</wp:posOffset>
+            </wp:positionV>
+            <wp:extent cx="3220085" cy="1678940"/>
+            <wp:effectExtent l="0" t="0" r="0" b="0"/>
+            <wp:wrapSquare wrapText="bothSides"/>
+            <wp:docPr id="3" name="Imagen 3"/>
+            <wp:cNvGraphicFramePr>
+              <a:graphicFrameLocks xmlns:a="http://schemas.openxmlformats.org/drawingml/2006/main" noChangeAspect="1"/>
+            </wp:cNvGraphicFramePr>
+            <a:graphic xmlns:a="http://schemas.openxmlformats.org/drawingml/2006/main">
+              <a:graphicData uri="http://schemas.openxmlformats.org/drawingml/2006/picture">
+                <pic:pic xmlns:pic="http://schemas.openxmlformats.org/drawingml/2006/picture">
+                  <pic:nvPicPr>
+                    <pic:cNvPr id="0" name="Picture 3"/>
+                    <pic:cNvPicPr>
+                      <a:picLocks noChangeAspect="1" noChangeArrowheads="1"/>
+                    </pic:cNvPicPr>
+                  </pic:nvPicPr>
+                  <pic:blipFill>
+                    <a:blip r:embed="rId11" cstate="print">
+                      <a:extLst>
+                        <a:ext uri="{28A0092B-C50C-407E-A947-70E740481C1C}">
+                          <a14:useLocalDpi xmlns:a14="http://schemas.microsoft.com/office/drawing/2010/main" val="0"/>
+                        </a:ext>
+                      </a:extLst>
+                    </a:blip>
+                    <a:srcRect/>
+                    <a:stretch>
+                      <a:fillRect/>
+                    </a:stretch>
+                  </pic:blipFill>
+                  <pic:spPr bwMode="auto">
+                    <a:xfrm>
+                      <a:off x="0" y="0"/>
+                      <a:ext cx="3220085" cy="1678940"/>
+                    </a:xfrm>
+                    <a:prstGeom prst="rect">
+                      <a:avLst/>
+                    </a:prstGeom>
+                    <a:noFill/>
+                    <a:ln>
+                      <a:noFill/>
+                    </a:ln>
+                  </pic:spPr>
+                </pic:pic>
+              </a:graphicData>
+            </a:graphic>
+            <wp14:sizeRelH relativeFrom="page">
+              <wp14:pctWidth>0</wp14:pctWidth>
+            </wp14:sizeRelH>
+            <wp14:sizeRelV relativeFrom="page">
+              <wp14:pctHeight>0</wp14:pctHeight>
+            </wp14:sizeRelV>
+          </wp:anchor>
+        </w:drawing>
+      </w:r>
+      <w:r>
+        <w:rPr>
+          <w:rFonts w:cs="Arial"/>
+        </w:rPr>
+        <w:t>Se busca que sea una aplicación completa que benefi</w:t>
+      </w:r>
+      <w:r>
+        <w:rPr>
+          <w:rFonts w:cs="Arial"/>
+        </w:rPr>
+        <w:t xml:space="preserve">cie al administrador como a sus </w:t>
+      </w:r>
+      <w:r>
+        <w:rPr>
+          <w:rFonts w:cs="Arial"/>
+        </w:rPr>
+        <w:t>empleados con el manejo de información, y por qué no al cliente, así ya no tendría que esperar tanto tiempo en que le busquen si hay en existencia algún material.</w:t>
+      </w:r>
+    </w:p>
+    <w:p>
+      <w:pPr>
+        <w:spacing w:line="480" w:lineRule="auto"/>
+        <w:rPr>
+          <w:rFonts w:cs="Arial"/>
+        </w:rPr>
+      </w:pPr>
+    </w:p>
+    <w:p>
+      <w:pPr>
+        <w:spacing w:line="480" w:lineRule="auto"/>
+        <w:rPr>
+          <w:rFonts w:cs="Arial"/>
+        </w:rPr>
+      </w:pPr>
+    </w:p>
+    <w:p>
+      <w:pPr>
+        <w:spacing w:line="480" w:lineRule="auto"/>
+        <w:rPr>
+          <w:rFonts w:cs="Arial"/>
+        </w:rPr>
+      </w:pPr>
+    </w:p>
+    <w:p>
+      <w:pPr>
+        <w:spacing w:line="480" w:lineRule="auto"/>
+        <w:rPr>
+          <w:rFonts w:cs="Arial"/>
+        </w:rPr>
+      </w:pPr>
+      <w:r>
+        <w:rPr>
+          <w:noProof/>
+        </w:rPr>
+        <mc:AlternateContent>
+          <mc:Choice Requires="wps">
+            <w:drawing>
+              <wp:anchor distT="0" distB="0" distL="114300" distR="114300" simplePos="0" relativeHeight="251663360" behindDoc="0" locked="0" layoutInCell="1" allowOverlap="1" wp14:anchorId="243AE3AE" wp14:editId="023D42C9">
+                <wp:simplePos x="0" y="0"/>
+                <wp:positionH relativeFrom="column">
+                  <wp:posOffset>2188845</wp:posOffset>
+                </wp:positionH>
+                <wp:positionV relativeFrom="paragraph">
+                  <wp:posOffset>330835</wp:posOffset>
+                </wp:positionV>
+                <wp:extent cx="1301750" cy="208280"/>
+                <wp:effectExtent l="0" t="0" r="0" b="1270"/>
+                <wp:wrapSquare wrapText="bothSides"/>
+                <wp:docPr id="5" name="5 Cuadro de texto"/>
+                <wp:cNvGraphicFramePr/>
+                <a:graphic xmlns:a="http://schemas.openxmlformats.org/drawingml/2006/main">
+                  <a:graphicData uri="http://schemas.microsoft.com/office/word/2010/wordprocessingShape">
+                    <wps:wsp>
+                      <wps:cNvSpPr txBox="1"/>
+                      <wps:spPr>
+                        <a:xfrm>
+                          <a:off x="0" y="0"/>
+                          <a:ext cx="1301750" cy="208280"/>
+                        </a:xfrm>
+                        <a:prstGeom prst="rect">
+                          <a:avLst/>
+                        </a:prstGeom>
+                        <a:solidFill>
+                          <a:prstClr val="white"/>
+                        </a:solidFill>
+                        <a:ln>
+                          <a:noFill/>
+                        </a:ln>
+                        <a:effectLst/>
+                      </wps:spPr>
+                      <wps:txbx>
+                        <w:txbxContent>
+                          <w:p>
+                            <w:pPr>
+                              <w:pStyle w:val="Epgrafe"/>
+                              <w:rPr>
+                                <w:noProof/>
+                                <w:color w:val="auto"/>
+                              </w:rPr>
+                            </w:pPr>
+                            <w:r>
+                              <w:rPr>
+                                <w:color w:val="auto"/>
+                              </w:rPr>
+                              <w:t xml:space="preserve">Figura 1.5 </w:t>
+                            </w:r>
+                            <w:r>
+                              <w:rPr>
+                                <w:color w:val="auto"/>
+                              </w:rPr>
+                              <w:t>Justificación</w:t>
+                            </w:r>
+                          </w:p>
+                        </w:txbxContent>
+                      </wps:txbx>
+                      <wps:bodyPr rot="0" spcFirstLastPara="0" vertOverflow="overflow" horzOverflow="overflow" vert="horz" wrap="square" lIns="0" tIns="0" rIns="0" bIns="0" numCol="1" spcCol="0" rtlCol="0" fromWordArt="0" anchor="t" anchorCtr="0" forceAA="0" compatLnSpc="1">
+                        <a:prstTxWarp prst="textNoShape">
+                          <a:avLst/>
+                        </a:prstTxWarp>
+                        <a:noAutofit/>
+                      </wps:bodyPr>
+                    </wps:wsp>
+                  </a:graphicData>
+                </a:graphic>
+                <wp14:sizeRelH relativeFrom="margin">
+                  <wp14:pctWidth>0</wp14:pctWidth>
+                </wp14:sizeRelH>
+                <wp14:sizeRelV relativeFrom="margin">
+                  <wp14:pctHeight>0</wp14:pctHeight>
+                </wp14:sizeRelV>
+              </wp:anchor>
+            </w:drawing>
+          </mc:Choice>
+          <mc:Fallback>
+            <w:pict>
+              <v:shapetype id="_x0000_t202" coordsize="21600,21600" o:spt="202" path="m,l,21600r21600,l21600,xe">
+                <v:stroke joinstyle="miter"/>
+                <v:path gradientshapeok="t" o:connecttype="rect"/>
+              </v:shapetype>
+              <v:shape id="5 Cuadro de texto" o:spid="_x0000_s1026" type="#_x0000_t202" style="position:absolute;left:0;text-align:left;margin-left:172.35pt;margin-top:26.05pt;width:102.5pt;height:16.4pt;z-index:251663360;visibility:visible;mso-wrap-style:square;mso-width-percent:0;mso-height-percent:0;mso-wrap-distance-left:9pt;mso-wrap-distance-top:0;mso-wrap-distance-right:9pt;mso-wrap-distance-bottom:0;mso-position-horizontal:absolute;mso-position-horizontal-relative:text;mso-position-vertical:absolute;mso-position-vertical-relative:text;mso-width-percent:0;mso-height-percent:0;mso-width-relative:margin;mso-height-relative:margin;v-text-anchor:top" o:gfxdata="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" stroked="f">
+                <v:textbox inset="0,0,0,0">
+                  <w:txbxContent>
+                    <w:p>
+                      <w:pPr>
+                        <w:pStyle w:val="Epgrafe"/>
+                        <w:rPr>
+                          <w:noProof/>
+                          <w:color w:val="auto"/>
+                        </w:rPr>
+                      </w:pPr>
+                      <w:r>
+                        <w:rPr>
+                          <w:color w:val="auto"/>
+                        </w:rPr>
+                        <w:t xml:space="preserve">Figura 1.5 </w:t>
+                      </w:r>
+                      <w:r>
+                        <w:rPr>
+                          <w:color w:val="auto"/>
+                        </w:rPr>
+                        <w:t>Justificación</w:t>
+                      </w:r>
+                    </w:p>
+                  </w:txbxContent>
+                </v:textbox>
+                <w10:wrap type="square"/>
+              </v:shape>
+            </w:pict>
+          </mc:Fallback>
+        </mc:AlternateContent>
+      </w:r>
+    </w:p>
+    <w:p>
+      <w:pPr>
+        <w:pStyle w:val="Subttulo"/>
+      </w:pPr>
       <w:r>
         <w:lastRenderedPageBreak/>
         <w:t xml:space="preserve">1.6 </w:t>
@@ -2605,7 +2173,6 @@
       <w:r>
         <w:t>Alcances</w:t>
       </w:r>
-      <w:bookmarkEnd w:id="9"/>
     </w:p>
     <w:p>
       <w:pPr>
@@ -2660,17 +2227,19 @@
           <w:szCs w:val="24"/>
           <w:shd w:val="clear" w:color="auto" w:fill="FFFFFF"/>
         </w:rPr>
-        <w:t>,</w:t>
-      </w:r>
-      <w:r>
+        <w:t>.</w:t>
+      </w:r>
+    </w:p>
+    <w:p>
+      <w:pPr>
+        <w:spacing w:line="480" w:lineRule="auto"/>
         <w:rPr>
           <w:rFonts w:cs="Arial"/>
           <w:color w:val="000000"/>
           <w:szCs w:val="24"/>
           <w:shd w:val="clear" w:color="auto" w:fill="FFFFFF"/>
         </w:rPr>
-        <w:t xml:space="preserve"> mediante</w:t>
-      </w:r>
+      </w:pPr>
       <w:r>
         <w:rPr>
           <w:rFonts w:cs="Arial"/>
@@ -2678,7 +2247,7 @@
           <w:szCs w:val="24"/>
           <w:shd w:val="clear" w:color="auto" w:fill="FFFFFF"/>
         </w:rPr>
-        <w:t xml:space="preserve"> una base de datos con conexión a Postgresql q</w:t>
+        <w:t>M</w:t>
       </w:r>
       <w:r>
         <w:rPr>
@@ -2687,7 +2256,7 @@
           <w:szCs w:val="24"/>
           <w:shd w:val="clear" w:color="auto" w:fill="FFFFFF"/>
         </w:rPr>
-        <w:t>ue por medio de</w:t>
+        <w:t>ediante</w:t>
       </w:r>
       <w:r>
         <w:rPr>
@@ -2696,7 +2265,7 @@
           <w:szCs w:val="24"/>
           <w:shd w:val="clear" w:color="auto" w:fill="FFFFFF"/>
         </w:rPr>
-        <w:t xml:space="preserve"> una autentificación de</w:t>
+        <w:t xml:space="preserve"> una base de d</w:t>
       </w:r>
       <w:r>
         <w:rPr>
@@ -2705,7 +2274,43 @@
           <w:szCs w:val="24"/>
           <w:shd w:val="clear" w:color="auto" w:fill="FFFFFF"/>
         </w:rPr>
-        <w:t xml:space="preserve"> usuario con respecto al cargo que ocupa el usuario</w:t>
+        <w:t xml:space="preserve">atos con conexión a Postgresql se realiza la </w:t>
+      </w:r>
+      <w:r>
+        <w:rPr>
+          <w:rFonts w:cs="Arial"/>
+          <w:color w:val="000000"/>
+          <w:szCs w:val="24"/>
+          <w:shd w:val="clear" w:color="auto" w:fill="FFFFFF"/>
+        </w:rPr>
+        <w:t>autentificación de</w:t>
+      </w:r>
+      <w:r>
+        <w:rPr>
+          <w:rFonts w:cs="Arial"/>
+          <w:color w:val="000000"/>
+          <w:szCs w:val="24"/>
+          <w:shd w:val="clear" w:color="auto" w:fill="FFFFFF"/>
+        </w:rPr>
+        <w:t>l</w:t>
+      </w:r>
+      <w:r>
+        <w:rPr>
+          <w:rFonts w:cs="Arial"/>
+          <w:color w:val="000000"/>
+          <w:szCs w:val="24"/>
+          <w:shd w:val="clear" w:color="auto" w:fill="FFFFFF"/>
+        </w:rPr>
+        <w:t xml:space="preserve"> usuario con respec</w:t>
+      </w:r>
+      <w:r>
+        <w:rPr>
+          <w:rFonts w:cs="Arial"/>
+          <w:color w:val="000000"/>
+          <w:szCs w:val="24"/>
+          <w:shd w:val="clear" w:color="auto" w:fill="FFFFFF"/>
+        </w:rPr>
+        <w:t>to al cargo que ocupa,</w:t>
       </w:r>
       <w:r>
         <w:rPr>
@@ -2800,11 +2405,70 @@
     </w:p>
     <w:p>
       <w:pPr>
-        <w:pStyle w:val="Subttulo"/>
-      </w:pPr>
-      <w:r>
-        <w:t>1.8 Herramientas</w:t>
-      </w:r>
+        <w:spacing w:line="480" w:lineRule="auto"/>
+        <w:rPr>
+          <w:rFonts w:cs="Arial"/>
+        </w:rPr>
+      </w:pPr>
+      <w:r>
+        <w:rPr>
+          <w:rFonts w:cs="Arial"/>
+        </w:rPr>
+        <w:t>La aplicaci</w:t>
+      </w:r>
+      <w:r>
+        <w:rPr>
+          <w:rFonts w:cs="Arial"/>
+        </w:rPr>
+        <w:t>ón no maneja registros para generar facturas.</w:t>
+      </w:r>
+    </w:p>
+    <w:p>
+      <w:pPr>
+        <w:spacing w:line="480" w:lineRule="auto"/>
+        <w:rPr>
+          <w:rFonts w:cs="Arial"/>
+        </w:rPr>
+      </w:pPr>
+      <w:r>
+        <w:rPr>
+          <w:rFonts w:cs="Arial"/>
+        </w:rPr>
+        <w:t>No muestra un detalle venta, por una venta específica, igual una compra.</w:t>
+      </w:r>
+    </w:p>
+    <w:p>
+      <w:pPr>
+        <w:pStyle w:val="Ttulo1"/>
+      </w:pPr>
+      <w:bookmarkStart w:id="3" w:name="_Toc426807538"/>
+    </w:p>
+    <w:p>
+      <w:pPr>
+        <w:pStyle w:val="Ttulo1"/>
+      </w:pPr>
+    </w:p>
+    <w:p>
+      <w:pPr>
+        <w:pStyle w:val="Ttulo1"/>
+      </w:pPr>
+    </w:p>
+    <w:p>
+      <w:pPr>
+        <w:pStyle w:val="Ttulo1"/>
+      </w:pPr>
+    </w:p>
+    <w:p>
+      <w:pPr>
+        <w:pStyle w:val="Ttulo1"/>
+      </w:pPr>
+      <w:r>
+        <w:t xml:space="preserve">Capítulo 2 </w:t>
+      </w:r>
+      <w:r>
+        <w:t>Herramientas</w:t>
+      </w:r>
+      <w:bookmarkEnd w:id="3"/>
     </w:p>
     <w:p>
       <w:pPr>
@@ -2822,12 +2486,18 @@
     </w:p>
     <w:p>
       <w:pPr>
-        <w:spacing w:line="480" w:lineRule="auto"/>
-      </w:pPr>
-      <w:r>
-        <w:rPr>
-          <w:rFonts w:cs="Arial"/>
-        </w:rPr>
+        <w:pStyle w:val="Prrafodelista"/>
+        <w:numPr>
+          <w:ilvl w:val="0"/>
+          <w:numId w:val="7"/>
+        </w:numPr>
+        <w:spacing w:line="480" w:lineRule="auto"/>
+      </w:pPr>
+      <w:r>
+        <w:rPr>
+          <w:rFonts w:cs="Arial"/>
+        </w:rPr>
+        <w:lastRenderedPageBreak/>
         <w:t>Eclipse:</w:t>
       </w:r>
       <w:r>
@@ -2857,6 +2527,67 @@
     </w:p>
     <w:p>
       <w:pPr>
+        <w:pStyle w:val="Prrafodelista"/>
+        <w:spacing w:line="480" w:lineRule="auto"/>
+        <w:jc w:val="center"/>
+      </w:pPr>
+      <w:r>
+        <w:rPr>
+          <w:noProof/>
+          <w:lang w:eastAsia="es-MX"/>
+        </w:rPr>
+        <w:drawing>
+          <wp:inline distT="0" distB="0" distL="0" distR="0" wp14:anchorId="32DA85F5" wp14:editId="0451E0A6">
+            <wp:extent cx="1989573" cy="1346479"/>
+            <wp:effectExtent l="0" t="0" r="0" b="6350"/>
+            <wp:docPr id="16" name="Imagen 16"/>
+            <wp:cNvGraphicFramePr>
+              <a:graphicFrameLocks xmlns:a="http://schemas.openxmlformats.org/drawingml/2006/main" noChangeAspect="1"/>
+            </wp:cNvGraphicFramePr>
+            <a:graphic xmlns:a="http://schemas.openxmlformats.org/drawingml/2006/main">
+              <a:graphicData uri="http://schemas.openxmlformats.org/drawingml/2006/picture">
+                <pic:pic xmlns:pic="http://schemas.openxmlformats.org/drawingml/2006/picture">
+                  <pic:nvPicPr>
+                    <pic:cNvPr id="0" name=""/>
+                    <pic:cNvPicPr/>
+                  </pic:nvPicPr>
+                  <pic:blipFill rotWithShape="1">
+                    <a:blip r:embed="rId12"/>
+                    <a:srcRect l="32258" t="30680" r="32258" b="30899"/>
+                    <a:stretch/>
+                  </pic:blipFill>
+                  <pic:spPr bwMode="auto">
+                    <a:xfrm>
+                      <a:off x="0" y="0"/>
+                      <a:ext cx="1991401" cy="1347716"/>
+                    </a:xfrm>
+                    <a:prstGeom prst="rect">
+                      <a:avLst/>
+                    </a:prstGeom>
+                    <a:ln>
+                      <a:noFill/>
+                    </a:ln>
+                    <a:extLst>
+                      <a:ext uri="{53640926-AAD7-44D8-BBD7-CCE9431645EC}">
+                        <a14:shadowObscured xmlns:a14="http://schemas.microsoft.com/office/drawing/2010/main"/>
+                      </a:ext>
+                    </a:extLst>
+                  </pic:spPr>
+                </pic:pic>
+              </a:graphicData>
+            </a:graphic>
+          </wp:inline>
+        </w:drawing>
+      </w:r>
+    </w:p>
+    <w:p>
+      <w:pPr>
+        <w:pStyle w:val="Prrafodelista"/>
+        <w:numPr>
+          <w:ilvl w:val="0"/>
+          <w:numId w:val="7"/>
+        </w:numPr>
+        <w:spacing w:line="360" w:lineRule="auto"/>
         <w:rPr>
           <w:rFonts w:eastAsia="Times New Roman" w:cs="Arial"/>
           <w:lang w:eastAsia="es-MX"/>
@@ -2873,18 +2604,47 @@
           <w:rFonts w:eastAsia="Times New Roman" w:cs="Arial"/>
           <w:lang w:eastAsia="es-MX"/>
         </w:rPr>
-        <w:t>es una plataforma de software que permite crear y ejecutar aplicaciones web que pueden ejecutarse en una gran variedad de dispositivos</w:t>
-      </w:r>
-      <w:r>
+        <w:t xml:space="preserve">es una plataforma de software que permite crear y ejecutar aplicaciones web que pueden ejecutarse en una gran variedad de dispositivos. </w:t>
+      </w:r>
+    </w:p>
+    <w:p>
+      <w:pPr>
+        <w:pStyle w:val="Prrafodelista"/>
+        <w:spacing w:line="360" w:lineRule="auto"/>
         <w:rPr>
           <w:rFonts w:eastAsia="Times New Roman" w:cs="Arial"/>
           <w:lang w:eastAsia="es-MX"/>
         </w:rPr>
-        <w:t xml:space="preserve">. </w:t>
-      </w:r>
-    </w:p>
-    <w:p>
-      <w:pPr>
+      </w:pPr>
+    </w:p>
+    <w:p>
+      <w:pPr>
+        <w:pStyle w:val="Prrafodelista"/>
+        <w:spacing w:line="360" w:lineRule="auto"/>
+        <w:rPr>
+          <w:rFonts w:eastAsia="Times New Roman" w:cs="Arial"/>
+          <w:lang w:eastAsia="es-MX"/>
+        </w:rPr>
+      </w:pPr>
+      <w:bookmarkStart w:id="4" w:name="_GoBack"/>
+      <w:bookmarkEnd w:id="4"/>
+    </w:p>
+    <w:p>
+      <w:pPr>
+        <w:pStyle w:val="Prrafodelista"/>
+        <w:rPr>
+          <w:rFonts w:eastAsia="Times New Roman" w:cs="Arial"/>
+          <w:lang w:eastAsia="es-MX"/>
+        </w:rPr>
+      </w:pPr>
+    </w:p>
+    <w:p>
+      <w:pPr>
+        <w:pStyle w:val="Prrafodelista"/>
+        <w:numPr>
+          <w:ilvl w:val="0"/>
+          <w:numId w:val="7"/>
+        </w:numPr>
         <w:spacing w:line="480" w:lineRule="auto"/>
         <w:rPr>
           <w:rFonts w:ascii="Times New Roman" w:eastAsia="Times New Roman" w:hAnsi="Times New Roman" w:cs="Times New Roman"/>
@@ -2905,13 +2665,17 @@
     </w:p>
     <w:p>
       <w:pPr>
+        <w:pStyle w:val="Prrafodelista"/>
+        <w:numPr>
+          <w:ilvl w:val="0"/>
+          <w:numId w:val="7"/>
+        </w:numPr>
         <w:spacing w:line="480" w:lineRule="auto"/>
       </w:pPr>
       <w:r>
         <w:rPr>
           <w:rStyle w:val="tgc"/>
         </w:rPr>
-        <w:lastRenderedPageBreak/>
         <w:t xml:space="preserve">Github: </w:t>
       </w:r>
       <w:r>
@@ -2923,6 +2687,11 @@
     </w:p>
     <w:p>
       <w:pPr>
+        <w:pStyle w:val="Prrafodelista"/>
+        <w:numPr>
+          <w:ilvl w:val="0"/>
+          <w:numId w:val="7"/>
+        </w:numPr>
         <w:shd w:val="clear" w:color="auto" w:fill="FFFFFF" w:themeFill="background1"/>
         <w:spacing w:line="480" w:lineRule="auto"/>
       </w:pPr>
@@ -2945,6 +2714,11 @@
     </w:p>
     <w:p>
       <w:pPr>
+        <w:pStyle w:val="Prrafodelista"/>
+        <w:numPr>
+          <w:ilvl w:val="0"/>
+          <w:numId w:val="7"/>
+        </w:numPr>
         <w:shd w:val="clear" w:color="auto" w:fill="FFFFFF" w:themeFill="background1"/>
         <w:spacing w:line="480" w:lineRule="auto"/>
         <w:rPr>
@@ -2973,7 +2747,11 @@
         <w:t>ordenadores de escritorio</w:t>
       </w:r>
       <w:r>
-        <w:t xml:space="preserve">, también llamados "de torre", con similar capacidad y con la ventaja de su peso y tamaño reducidos; ello sumado también a que tienen la capacidad de operar por un período determinado sin estar conectadas a una </w:t>
+        <w:t xml:space="preserve">, también </w:t>
+      </w:r>
+      <w:r>
+        <w:lastRenderedPageBreak/>
+        <w:t xml:space="preserve">llamados "de torre", con similar capacidad y con la ventaja de su peso y tamaño reducidos; ello sumado también a que tienen la capacidad de operar por un período determinado sin estar conectadas a una </w:t>
       </w:r>
       <w:r>
         <w:t>red eléctrica</w:t>
@@ -2984,6 +2762,15 @@
     </w:p>
     <w:p>
       <w:pPr>
+        <w:shd w:val="clear" w:color="auto" w:fill="FFFFFF" w:themeFill="background1"/>
+        <w:spacing w:line="480" w:lineRule="auto"/>
+        <w:rPr>
+          <w:rFonts w:cs="Arial"/>
+        </w:rPr>
+      </w:pPr>
+    </w:p>
+    <w:p>
+      <w:pPr>
         <w:spacing w:line="480" w:lineRule="auto"/>
         <w:rPr>
           <w:rFonts w:cs="Arial"/>
@@ -3023,43 +2810,53 @@
       <w:pPr>
         <w:pStyle w:val="Ttulo1"/>
       </w:pPr>
-      <w:bookmarkStart w:id="10" w:name="_Toc424150019"/>
+      <w:bookmarkStart w:id="5" w:name="_Toc426807530"/>
+      <w:bookmarkStart w:id="6" w:name="_Toc426807539"/>
       <w:r>
         <w:t>Capítulo</w:t>
       </w:r>
       <w:r>
-        <w:t xml:space="preserve"> 2</w:t>
-      </w:r>
-      <w:bookmarkEnd w:id="10"/>
-    </w:p>
-    <w:p>
-      <w:pPr>
-        <w:pStyle w:val="Ttulo1"/>
-      </w:pPr>
-      <w:bookmarkStart w:id="11" w:name="_Toc424150020"/>
-      <w:r>
-        <w:t xml:space="preserve">2.1 Marco </w:t>
+        <w:t xml:space="preserve"> 3 </w:t>
+      </w:r>
+      <w:r>
+        <w:t xml:space="preserve">Marco </w:t>
       </w:r>
       <w:r>
         <w:t>teórico</w:t>
       </w:r>
-      <w:bookmarkEnd w:id="11"/>
-    </w:p>
-    <w:p>
-      <w:pPr>
-        <w:pStyle w:val="Ttulo2"/>
-      </w:pPr>
-      <w:bookmarkStart w:id="12" w:name="_Toc424150021"/>
+      <w:bookmarkEnd w:id="5"/>
+      <w:bookmarkEnd w:id="6"/>
+    </w:p>
+    <w:p/>
+    <w:p/>
+    <w:p>
+      <w:pPr>
+        <w:pStyle w:val="Subttulo"/>
+      </w:pPr>
+      <w:bookmarkStart w:id="7" w:name="_Toc426807531"/>
+      <w:bookmarkStart w:id="8" w:name="_Toc426807540"/>
       <w:r>
         <w:rPr>
           <w:rStyle w:val="Ttulo1Car"/>
           <w:b/>
-          <w:bCs/>
-          <w:szCs w:val="26"/>
+          <w:bCs w:val="0"/>
+          <w:sz w:val="24"/>
+          <w:szCs w:val="24"/>
+        </w:rPr>
+        <w:t xml:space="preserve">2.1 </w:t>
+      </w:r>
+      <w:r>
+        <w:rPr>
+          <w:rStyle w:val="Ttulo1Car"/>
+          <w:b/>
+          <w:bCs w:val="0"/>
+          <w:sz w:val="24"/>
+          <w:szCs w:val="24"/>
         </w:rPr>
         <w:t>JavaFX</w:t>
       </w:r>
-      <w:bookmarkEnd w:id="12"/>
+      <w:bookmarkEnd w:id="7"/>
+      <w:bookmarkEnd w:id="8"/>
       <w:r>
         <w:t xml:space="preserve"> </w:t>
       </w:r>
@@ -3123,6 +2920,7 @@
           <w:rFonts w:eastAsia="Times New Roman" w:cs="Arial"/>
           <w:lang w:eastAsia="es-MX"/>
         </w:rPr>
+        <w:lastRenderedPageBreak/>
         <w:t>Permite a los desarrolladores integrar gráficos vectoriales, animación, sonido y activos web de vídeo en una aplicación interactiva, completa y atractiva</w:t>
       </w:r>
     </w:p>
@@ -3168,16 +2966,14 @@
     </w:p>
     <w:p>
       <w:pPr>
-        <w:pStyle w:val="Ttulo2"/>
-      </w:pPr>
-      <w:bookmarkStart w:id="13" w:name="_Toc424150022"/>
+        <w:pStyle w:val="Subttulo"/>
+      </w:pPr>
       <w:r>
         <w:t xml:space="preserve">2.2 </w:t>
       </w:r>
       <w:r>
         <w:t>Scene Builder</w:t>
       </w:r>
-      <w:bookmarkEnd w:id="13"/>
     </w:p>
     <w:p>
       <w:pPr>
@@ -3220,54 +3016,45 @@
         <w:rPr>
           <w:rStyle w:val="notranslate"/>
         </w:rPr>
-        <w:t xml:space="preserve"> para obtener instrucciones detalladas sobre cómo </w:t>
+        <w:t xml:space="preserve"> para obtener instrucciones detalladas sobre cómo descargar y construir su código fuente.</w:t>
+      </w:r>
+      <w:r>
+        <w:t xml:space="preserve"> </w:t>
       </w:r>
       <w:r>
         <w:rPr>
           <w:rStyle w:val="notranslate"/>
         </w:rPr>
-        <w:lastRenderedPageBreak/>
-        <w:t>descargar y construir su código fuente.</w:t>
-      </w:r>
-      <w:r>
-        <w:t xml:space="preserve"> </w:t>
-      </w:r>
-      <w:r>
+        <w:t>Tenga en cuenta que el código fuente de esta aplicación se puede encontrar en el "apps / scenebuilder" directorio.</w:t>
+      </w:r>
+    </w:p>
+    <w:p>
+      <w:pPr>
+        <w:spacing w:line="480" w:lineRule="auto"/>
         <w:rPr>
           <w:rStyle w:val="notranslate"/>
         </w:rPr>
-        <w:t>Tenga en cuenta que el código fuente de esta aplicación se puede encontrar en el "apps / scenebuilder" directorio.</w:t>
-      </w:r>
-    </w:p>
-    <w:p>
-      <w:pPr>
-        <w:spacing w:line="480" w:lineRule="auto"/>
+      </w:pPr>
+    </w:p>
+    <w:p>
+      <w:pPr>
+        <w:pStyle w:val="Subttulo"/>
         <w:rPr>
           <w:rStyle w:val="notranslate"/>
         </w:rPr>
       </w:pPr>
-    </w:p>
-    <w:p>
-      <w:pPr>
-        <w:pStyle w:val="Ttulo2"/>
+      <w:r>
         <w:rPr>
           <w:rStyle w:val="notranslate"/>
         </w:rPr>
-      </w:pPr>
-      <w:bookmarkStart w:id="14" w:name="_Toc424150023"/>
+        <w:t xml:space="preserve">2.3 </w:t>
+      </w:r>
       <w:r>
         <w:rPr>
           <w:rStyle w:val="notranslate"/>
         </w:rPr>
-        <w:t xml:space="preserve">2.3 </w:t>
-      </w:r>
-      <w:r>
-        <w:rPr>
-          <w:rStyle w:val="notranslate"/>
-        </w:rPr>
         <w:t>Eclipse</w:t>
       </w:r>
-      <w:bookmarkEnd w:id="14"/>
     </w:p>
     <w:p/>
     <w:p>
@@ -3332,18 +3119,14 @@
     </w:p>
     <w:p>
       <w:pPr>
-        <w:pStyle w:val="Ttulo2"/>
-      </w:pPr>
-      <w:bookmarkStart w:id="15" w:name="_Toc424150024"/>
-      <w:r>
+        <w:pStyle w:val="Subttulo"/>
+      </w:pPr>
+      <w:r>
+        <w:lastRenderedPageBreak/>
         <w:t xml:space="preserve">2.4 </w:t>
       </w:r>
       <w:r>
-        <w:t>Navicat for MySQL</w:t>
-      </w:r>
-      <w:bookmarkEnd w:id="15"/>
-      <w:r>
-        <w:t xml:space="preserve"> </w:t>
+        <w:t xml:space="preserve">Navicat for MySQL </w:t>
       </w:r>
     </w:p>
     <w:p/>
@@ -3357,13 +3140,11 @@
     </w:p>
     <w:p>
       <w:pPr>
-        <w:pStyle w:val="Ttulo1"/>
-      </w:pPr>
-      <w:bookmarkStart w:id="16" w:name="_Toc424150025"/>
+        <w:pStyle w:val="Subttulo"/>
+      </w:pPr>
       <w:r>
         <w:t>2.5 Patrón MVC</w:t>
       </w:r>
-      <w:bookmarkEnd w:id="16"/>
     </w:p>
     <w:p>
       <w:pPr>
@@ -3414,7 +3195,6 @@
         <w:rPr>
           <w:lang w:eastAsia="es-MX"/>
         </w:rPr>
-        <w:lastRenderedPageBreak/>
         <w:t>Facilita la evolución por separado de ambos aspectos</w:t>
       </w:r>
     </w:p>
@@ -3455,7 +3235,7 @@
           <w:lang w:eastAsia="es-MX"/>
         </w:rPr>
         <w:sectPr>
-          <w:footerReference w:type="default" r:id="rId10"/>
+          <w:footerReference w:type="default" r:id="rId13"/>
           <w:type w:val="continuous"/>
           <w:pgSz w:w="12240" w:h="15840"/>
           <w:pgMar w:top="1417" w:right="1701" w:bottom="1417" w:left="1701" w:header="708" w:footer="708" w:gutter="0"/>
@@ -3466,9 +3246,8 @@
     </w:p>
     <w:p>
       <w:pPr>
-        <w:pStyle w:val="Ttulo1"/>
-      </w:pPr>
-      <w:bookmarkStart w:id="17" w:name="_Toc424150026"/>
+        <w:pStyle w:val="Subttulo"/>
+      </w:pPr>
       <w:r>
         <w:lastRenderedPageBreak/>
         <w:t xml:space="preserve">2.6 </w:t>
@@ -3476,7 +3255,6 @@
       <w:r>
         <w:t>Definición de roles</w:t>
       </w:r>
-      <w:bookmarkEnd w:id="17"/>
     </w:p>
     <w:p/>
     <w:p>
@@ -3535,12 +3313,401 @@
     </w:p>
     <w:p>
       <w:pPr>
+        <w:pStyle w:val="Ttulo1"/>
+      </w:pPr>
+    </w:p>
+    <w:p/>
+    <w:p/>
+    <w:p/>
+    <w:p/>
+    <w:p/>
+    <w:p>
+      <w:pPr>
+        <w:pStyle w:val="Ttulo1"/>
+      </w:pPr>
+      <w:bookmarkStart w:id="9" w:name="_Toc426807541"/>
+      <w:r>
+        <w:lastRenderedPageBreak/>
+        <w:t>Capítulo 4 Metodología de Desarrollo</w:t>
+      </w:r>
+      <w:bookmarkEnd w:id="9"/>
+    </w:p>
+    <w:p>
+      <w:pPr>
+        <w:pStyle w:val="Subttulo"/>
+      </w:pPr>
+      <w:r>
+        <w:t xml:space="preserve">4.1 </w:t>
+      </w:r>
+      <w:r>
+        <w:t>MoProSoft</w:t>
+      </w:r>
+    </w:p>
+    <w:p>
+      <w:pPr>
+        <w:spacing w:before="0" w:after="200" w:line="480" w:lineRule="auto"/>
+      </w:pPr>
+      <w:r>
+        <w:t>MoProSoft es un modelo de procesos para la industria de software nacional, que fomenta la estandarización de su operación a través de la incorporación de las mejores prácticas en gestión e ingeniería de software. La adopción del modelo permite elevar la capacidad de las organizaciones que desarrollan o mantienen software para ofrecer servicios con calidad y alcanzar niveles internacionales de competitividad. Es también aplicable en áreas internas de desarrollo de software de las empresas de diversos giros.</w:t>
+      </w:r>
+    </w:p>
+    <w:p>
+      <w:pPr>
         <w:spacing w:before="0" w:after="200"/>
         <w:jc w:val="left"/>
       </w:pPr>
     </w:p>
     <w:p>
       <w:pPr>
+        <w:pStyle w:val="Subttulo"/>
+      </w:pPr>
+      <w:r>
+        <w:t>4.2 Características</w:t>
+      </w:r>
+    </w:p>
+    <w:p>
+      <w:pPr>
+        <w:numPr>
+          <w:ilvl w:val="0"/>
+          <w:numId w:val="8"/>
+        </w:numPr>
+      </w:pPr>
+      <w:r>
+        <w:t>Es específico para el desarrollo y mantenimiento de software.</w:t>
+      </w:r>
+    </w:p>
+    <w:p>
+      <w:pPr>
+        <w:numPr>
+          <w:ilvl w:val="0"/>
+          <w:numId w:val="8"/>
+        </w:numPr>
+      </w:pPr>
+      <w:r>
+        <w:t>Es sencillo de entender y adoptar.</w:t>
+      </w:r>
+    </w:p>
+    <w:p>
+      <w:pPr>
+        <w:numPr>
+          <w:ilvl w:val="0"/>
+          <w:numId w:val="8"/>
+        </w:numPr>
+      </w:pPr>
+      <w:r>
+        <w:t>Facilita el cumplimiento de los requisitos de otros modelos como ISO 9000:2000, CMM y CMMI.</w:t>
+      </w:r>
+    </w:p>
+    <w:p>
+      <w:pPr>
+        <w:numPr>
+          <w:ilvl w:val="0"/>
+          <w:numId w:val="8"/>
+        </w:numPr>
+      </w:pPr>
+      <w:r>
+        <w:t>Se enfoca a procesos.</w:t>
+      </w:r>
+    </w:p>
+    <w:p>
+      <w:pPr>
+        <w:numPr>
+          <w:ilvl w:val="0"/>
+          <w:numId w:val="8"/>
+        </w:numPr>
+      </w:pPr>
+      <w:r>
+        <w:t>Se le considera práctico en su aplicación, principalmente en organizaciones pequeñas, con bajos niveles de madurez.</w:t>
+      </w:r>
+    </w:p>
+    <w:p>
+      <w:pPr>
+        <w:numPr>
+          <w:ilvl w:val="0"/>
+          <w:numId w:val="8"/>
+        </w:numPr>
+      </w:pPr>
+      <w:r>
+        <w:t>Comprende un documento de menos de 200 páginas que, al compararlo con otros modelos y estándares, lo hace bastante práctico.</w:t>
+      </w:r>
+    </w:p>
+    <w:p>
+      <w:pPr>
+        <w:numPr>
+          <w:ilvl w:val="0"/>
+          <w:numId w:val="8"/>
+        </w:numPr>
+      </w:pPr>
+      <w:r>
+        <w:t>Resulta acorde con la estructura de las organizaciones mexicanas de la industria de software.</w:t>
+      </w:r>
+    </w:p>
+    <w:p>
+      <w:pPr>
+        <w:numPr>
+          <w:ilvl w:val="0"/>
+          <w:numId w:val="8"/>
+        </w:numPr>
+      </w:pPr>
+      <w:r>
+        <w:t>Está orientado a mejorar los procesos, para contribuir a los objetivos de negocio, y no simplemente ser un marco de referencia o certificación.</w:t>
+      </w:r>
+    </w:p>
+    <w:p>
+      <w:pPr>
+        <w:numPr>
+          <w:ilvl w:val="0"/>
+          <w:numId w:val="8"/>
+        </w:numPr>
+      </w:pPr>
+      <w:r>
+        <w:t>Tiene un bajo costo, tanto para su adopción como para su evaluación.</w:t>
+      </w:r>
+    </w:p>
+    <w:p>
+      <w:pPr>
+        <w:pStyle w:val="Subttulo"/>
+      </w:pPr>
+      <w:r>
+        <w:t>4.2 ¿Para qué sirve?</w:t>
+      </w:r>
+    </w:p>
+    <w:p>
+      <w:pPr>
+        <w:numPr>
+          <w:ilvl w:val="0"/>
+          <w:numId w:val="9"/>
+        </w:numPr>
+      </w:pPr>
+      <w:r>
+        <w:t>Mejora la calidad del software producido por la empresa que adopta el modelo.</w:t>
+      </w:r>
+    </w:p>
+    <w:p>
+      <w:pPr>
+        <w:numPr>
+          <w:ilvl w:val="0"/>
+          <w:numId w:val="9"/>
+        </w:numPr>
+      </w:pPr>
+      <w:r>
+        <w:lastRenderedPageBreak/>
+        <w:t>Eleva la capacidad de las organizaciones para ofrecer servicios con calidad y alcanzar niveles internacionales de competitividad.</w:t>
+      </w:r>
+    </w:p>
+    <w:p>
+      <w:pPr>
+        <w:numPr>
+          <w:ilvl w:val="0"/>
+          <w:numId w:val="9"/>
+        </w:numPr>
+      </w:pPr>
+      <w:r>
+        <w:t>Integra todos los procesos de la organización y mantiene la alineación con los objetivos estratégicos.</w:t>
+      </w:r>
+    </w:p>
+    <w:p>
+      <w:pPr>
+        <w:numPr>
+          <w:ilvl w:val="0"/>
+          <w:numId w:val="9"/>
+        </w:numPr>
+      </w:pPr>
+      <w:r>
+        <w:t>Inicia el camino a la adopción de los modelos ISO 9000 o CMMI.</w:t>
+      </w:r>
+    </w:p>
+    <w:p>
+      <w:pPr>
+        <w:numPr>
+          <w:ilvl w:val="0"/>
+          <w:numId w:val="9"/>
+        </w:numPr>
+      </w:pPr>
+      <w:r>
+        <w:t>Sirve para implantar un programa de mejora continua.</w:t>
+      </w:r>
+    </w:p>
+    <w:p>
+      <w:pPr>
+        <w:numPr>
+          <w:ilvl w:val="0"/>
+          <w:numId w:val="9"/>
+        </w:numPr>
+      </w:pPr>
+      <w:r>
+        <w:t>Permite reconocer a las organizaciones mexicanas por su nivel de madurez de procesos.</w:t>
+      </w:r>
+    </w:p>
+    <w:p>
+      <w:pPr>
+        <w:numPr>
+          <w:ilvl w:val="0"/>
+          <w:numId w:val="9"/>
+        </w:numPr>
+      </w:pPr>
+      <w:r>
+        <w:t>Facilita la selección de proveedores.</w:t>
+      </w:r>
+    </w:p>
+    <w:p>
+      <w:pPr>
+        <w:numPr>
+          <w:ilvl w:val="0"/>
+          <w:numId w:val="9"/>
+        </w:numPr>
+        <w:spacing w:line="480" w:lineRule="auto"/>
+      </w:pPr>
+      <w:r>
+        <w:t>Permite obtener acceso a las prácticas de ingeniería de software de clase mundial.</w:t>
+      </w:r>
+    </w:p>
+    <w:p>
+      <w:pPr>
+        <w:pStyle w:val="Subttulo"/>
+      </w:pPr>
+      <w:r>
+        <w:t>4.3 Estructura de MoProSoft</w:t>
+      </w:r>
+    </w:p>
+    <w:p>
+      <w:pPr>
+        <w:spacing w:line="480" w:lineRule="auto"/>
+      </w:pPr>
+      <w:r>
+        <w:t>El modelo pretende apoyar a las organizaciones en la estandarización de sus prácticas, en la evaluación de su efectividad y en la integración de la mejora continua. Sintetiza las mejores prácticas en un conjunto pequeño de procesos que abarcan las responsabilidades asociadas a la estructura de una organización que son: la Alta Dirección, Gestión y Operación.</w:t>
+      </w:r>
+    </w:p>
+    <w:p>
+      <w:pPr>
+        <w:keepNext/>
+        <w:spacing w:line="480" w:lineRule="auto"/>
+      </w:pPr>
+      <w:r>
+        <w:rPr>
+          <w:noProof/>
+          <w:lang w:eastAsia="es-MX"/>
+        </w:rPr>
+        <w:lastRenderedPageBreak/>
+        <w:drawing>
+          <wp:inline distT="0" distB="0" distL="0" distR="0" wp14:anchorId="15248A38" wp14:editId="35D733FA">
+            <wp:extent cx="4940083" cy="4248472"/>
+            <wp:effectExtent l="0" t="0" r="0" b="0"/>
+            <wp:docPr id="4" name="3 Marcador de contenido"/>
+            <wp:cNvGraphicFramePr>
+              <a:graphicFrameLocks xmlns:a="http://schemas.openxmlformats.org/drawingml/2006/main" noGrp="1" noChangeAspect="1"/>
+            </wp:cNvGraphicFramePr>
+            <a:graphic xmlns:a="http://schemas.openxmlformats.org/drawingml/2006/main">
+              <a:graphicData uri="http://schemas.openxmlformats.org/drawingml/2006/picture">
+                <pic:pic xmlns:pic="http://schemas.openxmlformats.org/drawingml/2006/picture">
+                  <pic:nvPicPr>
+                    <pic:cNvPr id="4" name="3 Marcador de contenido"/>
+                    <pic:cNvPicPr>
+                      <a:picLocks noGrp="1" noChangeAspect="1"/>
+                    </pic:cNvPicPr>
+                  </pic:nvPicPr>
+                  <pic:blipFill>
+                    <a:blip r:embed="rId14">
+                      <a:extLst>
+                        <a:ext uri="{28A0092B-C50C-407E-A947-70E740481C1C}">
+                          <a14:useLocalDpi xmlns:a14="http://schemas.microsoft.com/office/drawing/2010/main" val="0"/>
+                        </a:ext>
+                      </a:extLst>
+                    </a:blip>
+                    <a:stretch>
+                      <a:fillRect/>
+                    </a:stretch>
+                  </pic:blipFill>
+                  <pic:spPr>
+                    <a:xfrm>
+                      <a:off x="0" y="0"/>
+                      <a:ext cx="4940083" cy="4248472"/>
+                    </a:xfrm>
+                    <a:prstGeom prst="rect">
+                      <a:avLst/>
+                    </a:prstGeom>
+                  </pic:spPr>
+                </pic:pic>
+              </a:graphicData>
+            </a:graphic>
+          </wp:inline>
+        </w:drawing>
+      </w:r>
+    </w:p>
+    <w:p>
+      <w:r>
+        <w:t>Figura 4.3 Propósito de los procesos de MoProSoft</w:t>
+      </w:r>
+    </w:p>
+    <w:p>
+      <w:pPr>
+        <w:pStyle w:val="Subttulo"/>
+      </w:pPr>
+      <w:r>
+        <w:t>4.4 Beneficios</w:t>
+      </w:r>
+    </w:p>
+    <w:p>
+      <w:pPr>
+        <w:numPr>
+          <w:ilvl w:val="0"/>
+          <w:numId w:val="10"/>
+        </w:numPr>
+        <w:spacing w:line="480" w:lineRule="auto"/>
+      </w:pPr>
+      <w:r>
+        <w:t>Al tener prácticas integradas, que abarcan desde la gestión de negocio hasta el desarrollo y mantenimiento de software, las empresas logran un mayor control sobre su desempeño en el mercado.</w:t>
+      </w:r>
+    </w:p>
+    <w:p>
+      <w:pPr>
+        <w:numPr>
+          <w:ilvl w:val="0"/>
+          <w:numId w:val="10"/>
+        </w:numPr>
+        <w:spacing w:line="480" w:lineRule="auto"/>
+      </w:pPr>
+      <w:r>
+        <w:t>El costo de incorporación del nuevo personal podría disminuir si se enfocan a la educación y a la capacitación sobre un modelo único.</w:t>
+      </w:r>
+    </w:p>
+    <w:p>
+      <w:pPr>
+        <w:numPr>
+          <w:ilvl w:val="0"/>
+          <w:numId w:val="10"/>
+        </w:numPr>
+        <w:spacing w:line="480" w:lineRule="auto"/>
+      </w:pPr>
+      <w:r>
+        <w:t>Las empresas pequeñas, al seguir procesos similares, podrían asociarse con mayor facilidad para afrontar proyectos de mayor envergadura.</w:t>
+      </w:r>
+    </w:p>
+    <w:p>
+      <w:pPr>
+        <w:numPr>
+          <w:ilvl w:val="0"/>
+          <w:numId w:val="10"/>
+        </w:numPr>
+        <w:spacing w:line="480" w:lineRule="auto"/>
+      </w:pPr>
+      <w:r>
+        <w:lastRenderedPageBreak/>
+        <w:t xml:space="preserve">La exportación de servicios de software de las empresas mexicanas será más factible, incluso se podría disminuir la necesidad de la intermediación de las empresas trasnacionales, gracias a que MoProSoft considera las prácticas reconocidas en el ámbito internacional. </w:t>
+      </w:r>
+    </w:p>
+    <w:p>
+      <w:pPr>
+        <w:spacing w:line="480" w:lineRule="auto"/>
+      </w:pPr>
+      <w:r>
+        <w:t>La implantación de MoProSoft no demanda la incorporación de personal especializado en las empresas, únicamente requiere de una adecuada capacitación del personal existente.</w:t>
+      </w:r>
+    </w:p>
+    <w:p/>
+    <w:p/>
+    <w:p>
+      <w:pPr>
         <w:spacing w:before="0" w:after="200"/>
         <w:jc w:val="left"/>
       </w:pPr>
@@ -3565,6 +3732,27 @@
     </w:p>
     <w:p>
       <w:pPr>
+        <w:pStyle w:val="Ttulo1"/>
+      </w:pPr>
+    </w:p>
+    <w:p>
+      <w:pPr>
+        <w:pStyle w:val="Ttulo1"/>
+      </w:pPr>
+      <w:bookmarkStart w:id="10" w:name="_Toc426807542"/>
+      <w:r>
+        <w:t>Capítulo 5</w:t>
+      </w:r>
+      <w:r>
+        <w:t xml:space="preserve"> </w:t>
+      </w:r>
+      <w:r>
+        <w:t>Conclusiones</w:t>
+      </w:r>
+      <w:bookmarkEnd w:id="10"/>
+    </w:p>
+    <w:p>
+      <w:pPr>
         <w:spacing w:before="0" w:after="200"/>
         <w:jc w:val="left"/>
       </w:pPr>
@@ -3574,26 +3762,18 @@
         <w:spacing w:before="0" w:after="200"/>
         <w:jc w:val="left"/>
       </w:pPr>
-    </w:p>
-    <w:p>
-      <w:pPr>
-        <w:pStyle w:val="Ttulo1"/>
-      </w:pPr>
-      <w:bookmarkStart w:id="18" w:name="_Toc424150027"/>
-      <w:r>
-        <w:lastRenderedPageBreak/>
-        <w:t xml:space="preserve">2.7 </w:t>
-      </w:r>
-      <w:r>
-        <w:t>Conclusiones</w:t>
-      </w:r>
-      <w:bookmarkEnd w:id="18"/>
+      <w:r>
+        <w:t xml:space="preserve">Se realizaron cambios a la aplicación de escritorio, ya que en un principio era sencilla en sus funciones. </w:t>
+      </w:r>
     </w:p>
     <w:p>
       <w:pPr>
         <w:spacing w:before="0" w:after="200"/>
         <w:jc w:val="left"/>
       </w:pPr>
+      <w:r>
+        <w:t xml:space="preserve">Actualmente la aplicación cuenta con dos usuarios, que es el administrador y el empleado, el panel de administrador tiene varias ventanas como la de productos, compras, ventas, </w:t>
+      </w:r>
     </w:p>
     <w:p>
       <w:pPr>
@@ -3608,6 +3788,7 @@
         <w:spacing w:before="0" w:after="200" w:line="480" w:lineRule="auto"/>
       </w:pPr>
       <w:r>
+        <w:lastRenderedPageBreak/>
         <w:t>En el panel de empleado se muestra una lista de los productos existentes en venta y también cuenta con la parte para realizar ventas, aún faltan algunos detalles que en el siguiente cuatrimestre se podrán mejorar.</w:t>
       </w:r>
     </w:p>
@@ -3706,11 +3887,13 @@
         </w:rPr>
       </w:pPr>
     </w:p>
-    <w:bookmarkStart w:id="19" w:name="_Toc424150028" w:displacedByCustomXml="next"/>
+    <w:bookmarkStart w:id="11" w:name="_Toc426807543" w:displacedByCustomXml="next"/>
     <w:sdt>
       <w:sdtPr>
         <w:rPr>
           <w:rFonts w:eastAsiaTheme="minorHAnsi" w:cstheme="minorBidi"/>
+          <w:b w:val="0"/>
+          <w:bCs w:val="0"/>
           <w:sz w:val="22"/>
           <w:szCs w:val="22"/>
           <w:lang w:val="es-ES"/>
@@ -3723,8 +3906,6 @@
       </w:sdtPr>
       <w:sdtEndPr>
         <w:rPr>
-          <w:b w:val="0"/>
-          <w:bCs w:val="0"/>
           <w:lang w:val="es-MX"/>
         </w:rPr>
       </w:sdtEndPr>
@@ -3745,7 +3926,7 @@
             </w:rPr>
             <w:t>Bibliografía</w:t>
           </w:r>
-          <w:bookmarkEnd w:id="19"/>
+          <w:bookmarkEnd w:id="11"/>
         </w:p>
         <w:sdt>
           <w:sdtPr>
@@ -3955,6 +4136,7 @@
                   <w:b/>
                   <w:bCs/>
                 </w:rPr>
+                <w:lastRenderedPageBreak/>
                 <w:fldChar w:fldCharType="end"/>
               </w:r>
             </w:p>
@@ -3998,7 +4180,7 @@
           <w:lang w:eastAsia="es-MX"/>
         </w:rPr>
       </w:pPr>
-      <w:hyperlink r:id="rId11" w:history="1">
+      <w:hyperlink r:id="rId15" w:history="1">
         <w:r>
           <w:rPr>
             <w:rStyle w:val="Hipervnculo"/>
@@ -4032,7 +4214,7 @@
           <w:lang w:eastAsia="es-MX"/>
         </w:rPr>
       </w:pPr>
-      <w:hyperlink r:id="rId12" w:history="1">
+      <w:hyperlink r:id="rId16" w:history="1">
         <w:r>
           <w:rPr>
             <w:rStyle w:val="Hipervnculo"/>
@@ -4384,7 +4566,7 @@
           <mc:AlternateContent>
             <mc:Choice Requires="wps">
               <w:drawing>
-                <wp:anchor distT="0" distB="0" distL="114300" distR="114300" simplePos="0" relativeHeight="251659264" behindDoc="0" locked="0" layoutInCell="1" allowOverlap="1" wp14:anchorId="320D2E68" wp14:editId="3EBA07E0">
+                <wp:anchor distT="0" distB="0" distL="114300" distR="114300" simplePos="0" relativeHeight="251659264" behindDoc="0" locked="0" layoutInCell="1" allowOverlap="1" wp14:anchorId="53A651B7" wp14:editId="2E99C1B5">
                   <wp:simplePos x="0" y="0"/>
                   <wp:positionH relativeFrom="rightMargin">
                     <wp:align>center</wp:align>
@@ -4456,7 +4638,7 @@
                                   <w:color w:val="4F81BD" w:themeColor="accent1"/>
                                   <w:lang w:val="es-ES"/>
                                 </w:rPr>
-                                <w:t>16</w:t>
+                                <w:t>15</w:t>
                               </w:r>
                               <w:r>
                                 <w:rPr>
@@ -4484,7 +4666,7 @@
             </mc:Choice>
             <mc:Fallback>
               <w:pict>
-                <v:oval id="Óvalo 6" o:spid="_x0000_s1026" style="position:absolute;left:0;text-align:left;margin-left:0;margin-top:0;width:44.25pt;height:44.25pt;rotation:180;flip:x;z-index:251659264;visibility:visible;mso-wrap-style:square;mso-width-percent:0;mso-height-percent:0;mso-wrap-distance-left:9pt;mso-wrap-distance-top:0;mso-wrap-distance-right:9pt;mso-wrap-distance-bottom:0;mso-position-horizontal:center;mso-position-horizontal-relative:right-margin-area;mso-position-vertical:center;mso-position-vertical-relative:bottom-margin-area;mso-width-percent:0;mso-height-percent:0;mso-width-relative:page;mso-height-relative:bottom-margin-area;v-text-anchor:middle" o:gfxdata="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" filled="f" fillcolor="#c0504d" strokecolor="#adc1d9" strokeweight="1pt">
+                <v:oval id="Óvalo 6" o:spid="_x0000_s1027" style="position:absolute;left:0;text-align:left;margin-left:0;margin-top:0;width:44.25pt;height:44.25pt;rotation:180;flip:x;z-index:251659264;visibility:visible;mso-wrap-style:square;mso-width-percent:0;mso-height-percent:0;mso-wrap-distance-left:9pt;mso-wrap-distance-top:0;mso-wrap-distance-right:9pt;mso-wrap-distance-bottom:0;mso-position-horizontal:center;mso-position-horizontal-relative:right-margin-area;mso-position-vertical:center;mso-position-vertical-relative:bottom-margin-area;mso-width-percent:0;mso-height-percent:0;mso-width-relative:page;mso-height-relative:bottom-margin-area;v-text-anchor:middle" o:gfxdata="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" filled="f" fillcolor="#c0504d" strokecolor="#adc1d9" strokeweight="1pt">
                   <v:textbox inset="0,0,0,0">
                     <w:txbxContent>
                       <w:p>
@@ -4509,7 +4691,7 @@
                             <w:color w:val="4F81BD" w:themeColor="accent1"/>
                             <w:lang w:val="es-ES"/>
                           </w:rPr>
-                          <w:t>16</w:t>
+                          <w:t>15</w:t>
                         </w:r>
                         <w:r>
                           <w:rPr>
@@ -4560,6 +4742,146 @@
 <file path=word/numbering.xml><?xml version="1.0" encoding="utf-8"?>
 <w:numbering xmlns:wpc="http://schemas.microsoft.com/office/word/2010/wordprocessingCanvas" xmlns:mc="http://schemas.openxmlformats.org/markup-compatibility/2006" xmlns:o="urn:schemas-microsoft-com:office:office" xmlns:r="http://schemas.openxmlformats.org/officeDocument/2006/relationships" xmlns:m="http://schemas.openxmlformats.org/officeDocument/2006/math" xmlns:v="urn:schemas-microsoft-com:vml" xmlns:wp14="http://schemas.microsoft.com/office/word/2010/wordprocessingDrawing" xmlns:wp="http://schemas.openxmlformats.org/drawingml/2006/wordprocessingDrawing" xmlns:w10="urn:schemas-microsoft-com:office:word" xmlns:w="http://schemas.openxmlformats.org/wordprocessingml/2006/main" xmlns:w14="http://schemas.microsoft.com/office/word/2010/wordml" xmlns:wpg="http://schemas.microsoft.com/office/word/2010/wordprocessingGroup" xmlns:wpi="http://schemas.microsoft.com/office/word/2010/wordprocessingInk" xmlns:wne="http://schemas.microsoft.com/office/word/2006/wordml" xmlns:wps="http://schemas.microsoft.com/office/word/2010/wordprocessingShape" mc:Ignorable="w14 wp14">
   <w:abstractNum w:abstractNumId="0">
+    <w:nsid w:val="0A867A74"/>
+    <w:multiLevelType w:val="hybridMultilevel"/>
+    <w:tmpl w:val="F304699E"/>
+    <w:lvl w:ilvl="0" w:tplc="581456DA">
+      <w:start w:val="1"/>
+      <w:numFmt w:val="bullet"/>
+      <w:lvlText w:val=""/>
+      <w:lvlJc w:val="left"/>
+      <w:pPr>
+        <w:tabs>
+          <w:tab w:val="num" w:pos="720"/>
+        </w:tabs>
+        <w:ind w:left="720" w:hanging="360"/>
+      </w:pPr>
+      <w:rPr>
+        <w:rFonts w:ascii="Symbol" w:hAnsi="Symbol" w:hint="default"/>
+      </w:rPr>
+    </w:lvl>
+    <w:lvl w:ilvl="1" w:tplc="54549E12" w:tentative="1">
+      <w:start w:val="1"/>
+      <w:numFmt w:val="bullet"/>
+      <w:lvlText w:val=""/>
+      <w:lvlJc w:val="left"/>
+      <w:pPr>
+        <w:tabs>
+          <w:tab w:val="num" w:pos="1440"/>
+        </w:tabs>
+        <w:ind w:left="1440" w:hanging="360"/>
+      </w:pPr>
+      <w:rPr>
+        <w:rFonts w:ascii="Symbol" w:hAnsi="Symbol" w:hint="default"/>
+      </w:rPr>
+    </w:lvl>
+    <w:lvl w:ilvl="2" w:tplc="C6A2F2CE" w:tentative="1">
+      <w:start w:val="1"/>
+      <w:numFmt w:val="bullet"/>
+      <w:lvlText w:val=""/>
+      <w:lvlJc w:val="left"/>
+      <w:pPr>
+        <w:tabs>
+          <w:tab w:val="num" w:pos="2160"/>
+        </w:tabs>
+        <w:ind w:left="2160" w:hanging="360"/>
+      </w:pPr>
+      <w:rPr>
+        <w:rFonts w:ascii="Symbol" w:hAnsi="Symbol" w:hint="default"/>
+      </w:rPr>
+    </w:lvl>
+    <w:lvl w:ilvl="3" w:tplc="719A9666" w:tentative="1">
+      <w:start w:val="1"/>
+      <w:numFmt w:val="bullet"/>
+      <w:lvlText w:val=""/>
+      <w:lvlJc w:val="left"/>
+      <w:pPr>
+        <w:tabs>
+          <w:tab w:val="num" w:pos="2880"/>
+        </w:tabs>
+        <w:ind w:left="2880" w:hanging="360"/>
+      </w:pPr>
+      <w:rPr>
+        <w:rFonts w:ascii="Symbol" w:hAnsi="Symbol" w:hint="default"/>
+      </w:rPr>
+    </w:lvl>
+    <w:lvl w:ilvl="4" w:tplc="4A3C3EC8" w:tentative="1">
+      <w:start w:val="1"/>
+      <w:numFmt w:val="bullet"/>
+      <w:lvlText w:val=""/>
+      <w:lvlJc w:val="left"/>
+      <w:pPr>
+        <w:tabs>
+          <w:tab w:val="num" w:pos="3600"/>
+        </w:tabs>
+        <w:ind w:left="3600" w:hanging="360"/>
+      </w:pPr>
+      <w:rPr>
+        <w:rFonts w:ascii="Symbol" w:hAnsi="Symbol" w:hint="default"/>
+      </w:rPr>
+    </w:lvl>
+    <w:lvl w:ilvl="5" w:tplc="D3503D46" w:tentative="1">
+      <w:start w:val="1"/>
+      <w:numFmt w:val="bullet"/>
+      <w:lvlText w:val=""/>
+      <w:lvlJc w:val="left"/>
+      <w:pPr>
+        <w:tabs>
+          <w:tab w:val="num" w:pos="4320"/>
+        </w:tabs>
+        <w:ind w:left="4320" w:hanging="360"/>
+      </w:pPr>
+      <w:rPr>
+        <w:rFonts w:ascii="Symbol" w:hAnsi="Symbol" w:hint="default"/>
+      </w:rPr>
+    </w:lvl>
+    <w:lvl w:ilvl="6" w:tplc="3408936C" w:tentative="1">
+      <w:start w:val="1"/>
+      <w:numFmt w:val="bullet"/>
+      <w:lvlText w:val=""/>
+      <w:lvlJc w:val="left"/>
+      <w:pPr>
+        <w:tabs>
+          <w:tab w:val="num" w:pos="5040"/>
+        </w:tabs>
+        <w:ind w:left="5040" w:hanging="360"/>
+      </w:pPr>
+      <w:rPr>
+        <w:rFonts w:ascii="Symbol" w:hAnsi="Symbol" w:hint="default"/>
+      </w:rPr>
+    </w:lvl>
+    <w:lvl w:ilvl="7" w:tplc="065A26C2" w:tentative="1">
+      <w:start w:val="1"/>
+      <w:numFmt w:val="bullet"/>
+      <w:lvlText w:val=""/>
+      <w:lvlJc w:val="left"/>
+      <w:pPr>
+        <w:tabs>
+          <w:tab w:val="num" w:pos="5760"/>
+        </w:tabs>
+        <w:ind w:left="5760" w:hanging="360"/>
+      </w:pPr>
+      <w:rPr>
+        <w:rFonts w:ascii="Symbol" w:hAnsi="Symbol" w:hint="default"/>
+      </w:rPr>
+    </w:lvl>
+    <w:lvl w:ilvl="8" w:tplc="3704E506" w:tentative="1">
+      <w:start w:val="1"/>
+      <w:numFmt w:val="bullet"/>
+      <w:lvlText w:val=""/>
+      <w:lvlJc w:val="left"/>
+      <w:pPr>
+        <w:tabs>
+          <w:tab w:val="num" w:pos="6480"/>
+        </w:tabs>
+        <w:ind w:left="6480" w:hanging="360"/>
+      </w:pPr>
+      <w:rPr>
+        <w:rFonts w:ascii="Symbol" w:hAnsi="Symbol" w:hint="default"/>
+      </w:rPr>
+    </w:lvl>
+  </w:abstractNum>
+  <w:abstractNum w:abstractNumId="1">
     <w:nsid w:val="1DF5648D"/>
     <w:multiLevelType w:val="hybridMultilevel"/>
     <w:tmpl w:val="BE4CF4B6"/>
@@ -4648,7 +4970,7 @@
       </w:pPr>
     </w:lvl>
   </w:abstractNum>
-  <w:abstractNum w:abstractNumId="1">
+  <w:abstractNum w:abstractNumId="2">
     <w:nsid w:val="23AD5D3A"/>
     <w:multiLevelType w:val="multilevel"/>
     <w:tmpl w:val="647A2C92"/>
@@ -4797,7 +5119,7 @@
       </w:rPr>
     </w:lvl>
   </w:abstractNum>
-  <w:abstractNum w:abstractNumId="2">
+  <w:abstractNum w:abstractNumId="3">
     <w:nsid w:val="267D39FE"/>
     <w:multiLevelType w:val="multilevel"/>
     <w:tmpl w:val="FCE0E8D2"/>
@@ -4946,7 +5268,260 @@
       </w:rPr>
     </w:lvl>
   </w:abstractNum>
-  <w:abstractNum w:abstractNumId="3">
+  <w:abstractNum w:abstractNumId="4">
+    <w:nsid w:val="2A8F71CC"/>
+    <w:multiLevelType w:val="hybridMultilevel"/>
+    <w:tmpl w:val="DFA2DEF2"/>
+    <w:lvl w:ilvl="0" w:tplc="080A0001">
+      <w:start w:val="1"/>
+      <w:numFmt w:val="bullet"/>
+      <w:lvlText w:val=""/>
+      <w:lvlJc w:val="left"/>
+      <w:pPr>
+        <w:ind w:left="720" w:hanging="360"/>
+      </w:pPr>
+      <w:rPr>
+        <w:rFonts w:ascii="Symbol" w:hAnsi="Symbol" w:hint="default"/>
+      </w:rPr>
+    </w:lvl>
+    <w:lvl w:ilvl="1" w:tplc="080A0003" w:tentative="1">
+      <w:start w:val="1"/>
+      <w:numFmt w:val="bullet"/>
+      <w:lvlText w:val="o"/>
+      <w:lvlJc w:val="left"/>
+      <w:pPr>
+        <w:ind w:left="1440" w:hanging="360"/>
+      </w:pPr>
+      <w:rPr>
+        <w:rFonts w:ascii="Courier New" w:hAnsi="Courier New" w:cs="Courier New" w:hint="default"/>
+      </w:rPr>
+    </w:lvl>
+    <w:lvl w:ilvl="2" w:tplc="080A0005" w:tentative="1">
+      <w:start w:val="1"/>
+      <w:numFmt w:val="bullet"/>
+      <w:lvlText w:val=""/>
+      <w:lvlJc w:val="left"/>
+      <w:pPr>
+        <w:ind w:left="2160" w:hanging="360"/>
+      </w:pPr>
+      <w:rPr>
+        <w:rFonts w:ascii="Wingdings" w:hAnsi="Wingdings" w:hint="default"/>
+      </w:rPr>
+    </w:lvl>
+    <w:lvl w:ilvl="3" w:tplc="080A0001" w:tentative="1">
+      <w:start w:val="1"/>
+      <w:numFmt w:val="bullet"/>
+      <w:lvlText w:val=""/>
+      <w:lvlJc w:val="left"/>
+      <w:pPr>
+        <w:ind w:left="2880" w:hanging="360"/>
+      </w:pPr>
+      <w:rPr>
+        <w:rFonts w:ascii="Symbol" w:hAnsi="Symbol" w:hint="default"/>
+      </w:rPr>
+    </w:lvl>
+    <w:lvl w:ilvl="4" w:tplc="080A0003" w:tentative="1">
+      <w:start w:val="1"/>
+      <w:numFmt w:val="bullet"/>
+      <w:lvlText w:val="o"/>
+      <w:lvlJc w:val="left"/>
+      <w:pPr>
+        <w:ind w:left="3600" w:hanging="360"/>
+      </w:pPr>
+      <w:rPr>
+        <w:rFonts w:ascii="Courier New" w:hAnsi="Courier New" w:cs="Courier New" w:hint="default"/>
+      </w:rPr>
+    </w:lvl>
+    <w:lvl w:ilvl="5" w:tplc="080A0005" w:tentative="1">
+      <w:start w:val="1"/>
+      <w:numFmt w:val="bullet"/>
+      <w:lvlText w:val=""/>
+      <w:lvlJc w:val="left"/>
+      <w:pPr>
+        <w:ind w:left="4320" w:hanging="360"/>
+      </w:pPr>
+      <w:rPr>
+        <w:rFonts w:ascii="Wingdings" w:hAnsi="Wingdings" w:hint="default"/>
+      </w:rPr>
+    </w:lvl>
+    <w:lvl w:ilvl="6" w:tplc="080A0001" w:tentative="1">
+      <w:start w:val="1"/>
+      <w:numFmt w:val="bullet"/>
+      <w:lvlText w:val=""/>
+      <w:lvlJc w:val="left"/>
+      <w:pPr>
+        <w:ind w:left="5040" w:hanging="360"/>
+      </w:pPr>
+      <w:rPr>
+        <w:rFonts w:ascii="Symbol" w:hAnsi="Symbol" w:hint="default"/>
+      </w:rPr>
+    </w:lvl>
+    <w:lvl w:ilvl="7" w:tplc="080A0003" w:tentative="1">
+      <w:start w:val="1"/>
+      <w:numFmt w:val="bullet"/>
+      <w:lvlText w:val="o"/>
+      <w:lvlJc w:val="left"/>
+      <w:pPr>
+        <w:ind w:left="5760" w:hanging="360"/>
+      </w:pPr>
+      <w:rPr>
+        <w:rFonts w:ascii="Courier New" w:hAnsi="Courier New" w:cs="Courier New" w:hint="default"/>
+      </w:rPr>
+    </w:lvl>
+    <w:lvl w:ilvl="8" w:tplc="080A0005" w:tentative="1">
+      <w:start w:val="1"/>
+      <w:numFmt w:val="bullet"/>
+      <w:lvlText w:val=""/>
+      <w:lvlJc w:val="left"/>
+      <w:pPr>
+        <w:ind w:left="6480" w:hanging="360"/>
+      </w:pPr>
+      <w:rPr>
+        <w:rFonts w:ascii="Wingdings" w:hAnsi="Wingdings" w:hint="default"/>
+      </w:rPr>
+    </w:lvl>
+  </w:abstractNum>
+  <w:abstractNum w:abstractNumId="5">
+    <w:nsid w:val="2BB73979"/>
+    <w:multiLevelType w:val="hybridMultilevel"/>
+    <w:tmpl w:val="0DB41E18"/>
+    <w:lvl w:ilvl="0" w:tplc="013A8E36">
+      <w:start w:val="1"/>
+      <w:numFmt w:val="bullet"/>
+      <w:lvlText w:val=""/>
+      <w:lvlJc w:val="left"/>
+      <w:pPr>
+        <w:tabs>
+          <w:tab w:val="num" w:pos="720"/>
+        </w:tabs>
+        <w:ind w:left="720" w:hanging="360"/>
+      </w:pPr>
+      <w:rPr>
+        <w:rFonts w:ascii="Symbol" w:hAnsi="Symbol" w:hint="default"/>
+      </w:rPr>
+    </w:lvl>
+    <w:lvl w:ilvl="1" w:tplc="2D9ACEA2" w:tentative="1">
+      <w:start w:val="1"/>
+      <w:numFmt w:val="bullet"/>
+      <w:lvlText w:val=""/>
+      <w:lvlJc w:val="left"/>
+      <w:pPr>
+        <w:tabs>
+          <w:tab w:val="num" w:pos="1440"/>
+        </w:tabs>
+        <w:ind w:left="1440" w:hanging="360"/>
+      </w:pPr>
+      <w:rPr>
+        <w:rFonts w:ascii="Symbol" w:hAnsi="Symbol" w:hint="default"/>
+      </w:rPr>
+    </w:lvl>
+    <w:lvl w:ilvl="2" w:tplc="9B0477D6" w:tentative="1">
+      <w:start w:val="1"/>
+      <w:numFmt w:val="bullet"/>
+      <w:lvlText w:val=""/>
+      <w:lvlJc w:val="left"/>
+      <w:pPr>
+        <w:tabs>
+          <w:tab w:val="num" w:pos="2160"/>
+        </w:tabs>
+        <w:ind w:left="2160" w:hanging="360"/>
+      </w:pPr>
+      <w:rPr>
+        <w:rFonts w:ascii="Symbol" w:hAnsi="Symbol" w:hint="default"/>
+      </w:rPr>
+    </w:lvl>
+    <w:lvl w:ilvl="3" w:tplc="DAF45548" w:tentative="1">
+      <w:start w:val="1"/>
+      <w:numFmt w:val="bullet"/>
+      <w:lvlText w:val=""/>
+      <w:lvlJc w:val="left"/>
+      <w:pPr>
+        <w:tabs>
+          <w:tab w:val="num" w:pos="2880"/>
+        </w:tabs>
+        <w:ind w:left="2880" w:hanging="360"/>
+      </w:pPr>
+      <w:rPr>
+        <w:rFonts w:ascii="Symbol" w:hAnsi="Symbol" w:hint="default"/>
+      </w:rPr>
+    </w:lvl>
+    <w:lvl w:ilvl="4" w:tplc="11AAE544" w:tentative="1">
+      <w:start w:val="1"/>
+      <w:numFmt w:val="bullet"/>
+      <w:lvlText w:val=""/>
+      <w:lvlJc w:val="left"/>
+      <w:pPr>
+        <w:tabs>
+          <w:tab w:val="num" w:pos="3600"/>
+        </w:tabs>
+        <w:ind w:left="3600" w:hanging="360"/>
+      </w:pPr>
+      <w:rPr>
+        <w:rFonts w:ascii="Symbol" w:hAnsi="Symbol" w:hint="default"/>
+      </w:rPr>
+    </w:lvl>
+    <w:lvl w:ilvl="5" w:tplc="16E6E1F4" w:tentative="1">
+      <w:start w:val="1"/>
+      <w:numFmt w:val="bullet"/>
+      <w:lvlText w:val=""/>
+      <w:lvlJc w:val="left"/>
+      <w:pPr>
+        <w:tabs>
+          <w:tab w:val="num" w:pos="4320"/>
+        </w:tabs>
+        <w:ind w:left="4320" w:hanging="360"/>
+      </w:pPr>
+      <w:rPr>
+        <w:rFonts w:ascii="Symbol" w:hAnsi="Symbol" w:hint="default"/>
+      </w:rPr>
+    </w:lvl>
+    <w:lvl w:ilvl="6" w:tplc="DBF28C48" w:tentative="1">
+      <w:start w:val="1"/>
+      <w:numFmt w:val="bullet"/>
+      <w:lvlText w:val=""/>
+      <w:lvlJc w:val="left"/>
+      <w:pPr>
+        <w:tabs>
+          <w:tab w:val="num" w:pos="5040"/>
+        </w:tabs>
+        <w:ind w:left="5040" w:hanging="360"/>
+      </w:pPr>
+      <w:rPr>
+        <w:rFonts w:ascii="Symbol" w:hAnsi="Symbol" w:hint="default"/>
+      </w:rPr>
+    </w:lvl>
+    <w:lvl w:ilvl="7" w:tplc="52FE71B6" w:tentative="1">
+      <w:start w:val="1"/>
+      <w:numFmt w:val="bullet"/>
+      <w:lvlText w:val=""/>
+      <w:lvlJc w:val="left"/>
+      <w:pPr>
+        <w:tabs>
+          <w:tab w:val="num" w:pos="5760"/>
+        </w:tabs>
+        <w:ind w:left="5760" w:hanging="360"/>
+      </w:pPr>
+      <w:rPr>
+        <w:rFonts w:ascii="Symbol" w:hAnsi="Symbol" w:hint="default"/>
+      </w:rPr>
+    </w:lvl>
+    <w:lvl w:ilvl="8" w:tplc="C27A33D0" w:tentative="1">
+      <w:start w:val="1"/>
+      <w:numFmt w:val="bullet"/>
+      <w:lvlText w:val=""/>
+      <w:lvlJc w:val="left"/>
+      <w:pPr>
+        <w:tabs>
+          <w:tab w:val="num" w:pos="6480"/>
+        </w:tabs>
+        <w:ind w:left="6480" w:hanging="360"/>
+      </w:pPr>
+      <w:rPr>
+        <w:rFonts w:ascii="Symbol" w:hAnsi="Symbol" w:hint="default"/>
+      </w:rPr>
+    </w:lvl>
+  </w:abstractNum>
+  <w:abstractNum w:abstractNumId="6">
     <w:nsid w:val="30A567E5"/>
     <w:multiLevelType w:val="hybridMultilevel"/>
     <w:tmpl w:val="3950FDF6"/>
@@ -5059,7 +5634,260 @@
       </w:rPr>
     </w:lvl>
   </w:abstractNum>
-  <w:abstractNum w:abstractNumId="4">
+  <w:abstractNum w:abstractNumId="7">
+    <w:nsid w:val="3B90477B"/>
+    <w:multiLevelType w:val="hybridMultilevel"/>
+    <w:tmpl w:val="FC1C5828"/>
+    <w:lvl w:ilvl="0" w:tplc="8F66A548">
+      <w:start w:val="1"/>
+      <w:numFmt w:val="bullet"/>
+      <w:lvlText w:val=""/>
+      <w:lvlJc w:val="left"/>
+      <w:pPr>
+        <w:tabs>
+          <w:tab w:val="num" w:pos="720"/>
+        </w:tabs>
+        <w:ind w:left="720" w:hanging="360"/>
+      </w:pPr>
+      <w:rPr>
+        <w:rFonts w:ascii="Symbol" w:hAnsi="Symbol" w:hint="default"/>
+      </w:rPr>
+    </w:lvl>
+    <w:lvl w:ilvl="1" w:tplc="5EF42E7A" w:tentative="1">
+      <w:start w:val="1"/>
+      <w:numFmt w:val="bullet"/>
+      <w:lvlText w:val=""/>
+      <w:lvlJc w:val="left"/>
+      <w:pPr>
+        <w:tabs>
+          <w:tab w:val="num" w:pos="1440"/>
+        </w:tabs>
+        <w:ind w:left="1440" w:hanging="360"/>
+      </w:pPr>
+      <w:rPr>
+        <w:rFonts w:ascii="Symbol" w:hAnsi="Symbol" w:hint="default"/>
+      </w:rPr>
+    </w:lvl>
+    <w:lvl w:ilvl="2" w:tplc="42869CB2" w:tentative="1">
+      <w:start w:val="1"/>
+      <w:numFmt w:val="bullet"/>
+      <w:lvlText w:val=""/>
+      <w:lvlJc w:val="left"/>
+      <w:pPr>
+        <w:tabs>
+          <w:tab w:val="num" w:pos="2160"/>
+        </w:tabs>
+        <w:ind w:left="2160" w:hanging="360"/>
+      </w:pPr>
+      <w:rPr>
+        <w:rFonts w:ascii="Symbol" w:hAnsi="Symbol" w:hint="default"/>
+      </w:rPr>
+    </w:lvl>
+    <w:lvl w:ilvl="3" w:tplc="C58285EA" w:tentative="1">
+      <w:start w:val="1"/>
+      <w:numFmt w:val="bullet"/>
+      <w:lvlText w:val=""/>
+      <w:lvlJc w:val="left"/>
+      <w:pPr>
+        <w:tabs>
+          <w:tab w:val="num" w:pos="2880"/>
+        </w:tabs>
+        <w:ind w:left="2880" w:hanging="360"/>
+      </w:pPr>
+      <w:rPr>
+        <w:rFonts w:ascii="Symbol" w:hAnsi="Symbol" w:hint="default"/>
+      </w:rPr>
+    </w:lvl>
+    <w:lvl w:ilvl="4" w:tplc="FB50E254" w:tentative="1">
+      <w:start w:val="1"/>
+      <w:numFmt w:val="bullet"/>
+      <w:lvlText w:val=""/>
+      <w:lvlJc w:val="left"/>
+      <w:pPr>
+        <w:tabs>
+          <w:tab w:val="num" w:pos="3600"/>
+        </w:tabs>
+        <w:ind w:left="3600" w:hanging="360"/>
+      </w:pPr>
+      <w:rPr>
+        <w:rFonts w:ascii="Symbol" w:hAnsi="Symbol" w:hint="default"/>
+      </w:rPr>
+    </w:lvl>
+    <w:lvl w:ilvl="5" w:tplc="367EDB56" w:tentative="1">
+      <w:start w:val="1"/>
+      <w:numFmt w:val="bullet"/>
+      <w:lvlText w:val=""/>
+      <w:lvlJc w:val="left"/>
+      <w:pPr>
+        <w:tabs>
+          <w:tab w:val="num" w:pos="4320"/>
+        </w:tabs>
+        <w:ind w:left="4320" w:hanging="360"/>
+      </w:pPr>
+      <w:rPr>
+        <w:rFonts w:ascii="Symbol" w:hAnsi="Symbol" w:hint="default"/>
+      </w:rPr>
+    </w:lvl>
+    <w:lvl w:ilvl="6" w:tplc="2A52EB6C" w:tentative="1">
+      <w:start w:val="1"/>
+      <w:numFmt w:val="bullet"/>
+      <w:lvlText w:val=""/>
+      <w:lvlJc w:val="left"/>
+      <w:pPr>
+        <w:tabs>
+          <w:tab w:val="num" w:pos="5040"/>
+        </w:tabs>
+        <w:ind w:left="5040" w:hanging="360"/>
+      </w:pPr>
+      <w:rPr>
+        <w:rFonts w:ascii="Symbol" w:hAnsi="Symbol" w:hint="default"/>
+      </w:rPr>
+    </w:lvl>
+    <w:lvl w:ilvl="7" w:tplc="0AEC401A" w:tentative="1">
+      <w:start w:val="1"/>
+      <w:numFmt w:val="bullet"/>
+      <w:lvlText w:val=""/>
+      <w:lvlJc w:val="left"/>
+      <w:pPr>
+        <w:tabs>
+          <w:tab w:val="num" w:pos="5760"/>
+        </w:tabs>
+        <w:ind w:left="5760" w:hanging="360"/>
+      </w:pPr>
+      <w:rPr>
+        <w:rFonts w:ascii="Symbol" w:hAnsi="Symbol" w:hint="default"/>
+      </w:rPr>
+    </w:lvl>
+    <w:lvl w:ilvl="8" w:tplc="B2FAD86C" w:tentative="1">
+      <w:start w:val="1"/>
+      <w:numFmt w:val="bullet"/>
+      <w:lvlText w:val=""/>
+      <w:lvlJc w:val="left"/>
+      <w:pPr>
+        <w:tabs>
+          <w:tab w:val="num" w:pos="6480"/>
+        </w:tabs>
+        <w:ind w:left="6480" w:hanging="360"/>
+      </w:pPr>
+      <w:rPr>
+        <w:rFonts w:ascii="Symbol" w:hAnsi="Symbol" w:hint="default"/>
+      </w:rPr>
+    </w:lvl>
+  </w:abstractNum>
+  <w:abstractNum w:abstractNumId="8">
+    <w:nsid w:val="601B3410"/>
+    <w:multiLevelType w:val="hybridMultilevel"/>
+    <w:tmpl w:val="F2E4A870"/>
+    <w:lvl w:ilvl="0" w:tplc="080A0001">
+      <w:start w:val="1"/>
+      <w:numFmt w:val="bullet"/>
+      <w:lvlText w:val=""/>
+      <w:lvlJc w:val="left"/>
+      <w:pPr>
+        <w:ind w:left="720" w:hanging="360"/>
+      </w:pPr>
+      <w:rPr>
+        <w:rFonts w:ascii="Symbol" w:hAnsi="Symbol" w:hint="default"/>
+      </w:rPr>
+    </w:lvl>
+    <w:lvl w:ilvl="1" w:tplc="080A0003" w:tentative="1">
+      <w:start w:val="1"/>
+      <w:numFmt w:val="bullet"/>
+      <w:lvlText w:val="o"/>
+      <w:lvlJc w:val="left"/>
+      <w:pPr>
+        <w:ind w:left="1440" w:hanging="360"/>
+      </w:pPr>
+      <w:rPr>
+        <w:rFonts w:ascii="Courier New" w:hAnsi="Courier New" w:cs="Courier New" w:hint="default"/>
+      </w:rPr>
+    </w:lvl>
+    <w:lvl w:ilvl="2" w:tplc="080A0005" w:tentative="1">
+      <w:start w:val="1"/>
+      <w:numFmt w:val="bullet"/>
+      <w:lvlText w:val=""/>
+      <w:lvlJc w:val="left"/>
+      <w:pPr>
+        <w:ind w:left="2160" w:hanging="360"/>
+      </w:pPr>
+      <w:rPr>
+        <w:rFonts w:ascii="Wingdings" w:hAnsi="Wingdings" w:hint="default"/>
+      </w:rPr>
+    </w:lvl>
+    <w:lvl w:ilvl="3" w:tplc="080A0001" w:tentative="1">
+      <w:start w:val="1"/>
+      <w:numFmt w:val="bullet"/>
+      <w:lvlText w:val=""/>
+      <w:lvlJc w:val="left"/>
+      <w:pPr>
+        <w:ind w:left="2880" w:hanging="360"/>
+      </w:pPr>
+      <w:rPr>
+        <w:rFonts w:ascii="Symbol" w:hAnsi="Symbol" w:hint="default"/>
+      </w:rPr>
+    </w:lvl>
+    <w:lvl w:ilvl="4" w:tplc="080A0003" w:tentative="1">
+      <w:start w:val="1"/>
+      <w:numFmt w:val="bullet"/>
+      <w:lvlText w:val="o"/>
+      <w:lvlJc w:val="left"/>
+      <w:pPr>
+        <w:ind w:left="3600" w:hanging="360"/>
+      </w:pPr>
+      <w:rPr>
+        <w:rFonts w:ascii="Courier New" w:hAnsi="Courier New" w:cs="Courier New" w:hint="default"/>
+      </w:rPr>
+    </w:lvl>
+    <w:lvl w:ilvl="5" w:tplc="080A0005" w:tentative="1">
+      <w:start w:val="1"/>
+      <w:numFmt w:val="bullet"/>
+      <w:lvlText w:val=""/>
+      <w:lvlJc w:val="left"/>
+      <w:pPr>
+        <w:ind w:left="4320" w:hanging="360"/>
+      </w:pPr>
+      <w:rPr>
+        <w:rFonts w:ascii="Wingdings" w:hAnsi="Wingdings" w:hint="default"/>
+      </w:rPr>
+    </w:lvl>
+    <w:lvl w:ilvl="6" w:tplc="080A0001" w:tentative="1">
+      <w:start w:val="1"/>
+      <w:numFmt w:val="bullet"/>
+      <w:lvlText w:val=""/>
+      <w:lvlJc w:val="left"/>
+      <w:pPr>
+        <w:ind w:left="5040" w:hanging="360"/>
+      </w:pPr>
+      <w:rPr>
+        <w:rFonts w:ascii="Symbol" w:hAnsi="Symbol" w:hint="default"/>
+      </w:rPr>
+    </w:lvl>
+    <w:lvl w:ilvl="7" w:tplc="080A0003" w:tentative="1">
+      <w:start w:val="1"/>
+      <w:numFmt w:val="bullet"/>
+      <w:lvlText w:val="o"/>
+      <w:lvlJc w:val="left"/>
+      <w:pPr>
+        <w:ind w:left="5760" w:hanging="360"/>
+      </w:pPr>
+      <w:rPr>
+        <w:rFonts w:ascii="Courier New" w:hAnsi="Courier New" w:cs="Courier New" w:hint="default"/>
+      </w:rPr>
+    </w:lvl>
+    <w:lvl w:ilvl="8" w:tplc="080A0005" w:tentative="1">
+      <w:start w:val="1"/>
+      <w:numFmt w:val="bullet"/>
+      <w:lvlText w:val=""/>
+      <w:lvlJc w:val="left"/>
+      <w:pPr>
+        <w:ind w:left="6480" w:hanging="360"/>
+      </w:pPr>
+      <w:rPr>
+        <w:rFonts w:ascii="Wingdings" w:hAnsi="Wingdings" w:hint="default"/>
+      </w:rPr>
+    </w:lvl>
+  </w:abstractNum>
+  <w:abstractNum w:abstractNumId="9">
     <w:nsid w:val="6F1B3E97"/>
     <w:multiLevelType w:val="multilevel"/>
     <w:tmpl w:val="E1368756"/>
@@ -5209,19 +6037,34 @@
     </w:lvl>
   </w:abstractNum>
   <w:num w:numId="1">
+    <w:abstractNumId w:val="2"/>
+  </w:num>
+  <w:num w:numId="2">
+    <w:abstractNumId w:val="3"/>
+  </w:num>
+  <w:num w:numId="3">
+    <w:abstractNumId w:val="9"/>
+  </w:num>
+  <w:num w:numId="4">
     <w:abstractNumId w:val="1"/>
   </w:num>
-  <w:num w:numId="2">
-    <w:abstractNumId w:val="2"/>
+  <w:num w:numId="5">
+    <w:abstractNumId w:val="6"/>
   </w:num>
-  <w:num w:numId="3">
+  <w:num w:numId="6">
+    <w:abstractNumId w:val="8"/>
+  </w:num>
+  <w:num w:numId="7">
     <w:abstractNumId w:val="4"/>
   </w:num>
-  <w:num w:numId="4">
+  <w:num w:numId="8">
+    <w:abstractNumId w:val="7"/>
+  </w:num>
+  <w:num w:numId="9">
     <w:abstractNumId w:val="0"/>
   </w:num>
-  <w:num w:numId="5">
-    <w:abstractNumId w:val="3"/>
+  <w:num w:numId="10">
+    <w:abstractNumId w:val="5"/>
   </w:num>
 </w:numbering>
 </file>
@@ -5254,9 +6097,9 @@
     <w:lsdException w:name="heading 7" w:uiPriority="9" w:qFormat="1"/>
     <w:lsdException w:name="heading 8" w:uiPriority="9" w:qFormat="1"/>
     <w:lsdException w:name="heading 9" w:uiPriority="9" w:qFormat="1"/>
-    <w:lsdException w:name="toc 1" w:uiPriority="39"/>
-    <w:lsdException w:name="toc 2" w:uiPriority="39"/>
-    <w:lsdException w:name="toc 3" w:uiPriority="39"/>
+    <w:lsdException w:name="toc 1" w:uiPriority="39" w:qFormat="1"/>
+    <w:lsdException w:name="toc 2" w:uiPriority="39" w:qFormat="1"/>
+    <w:lsdException w:name="toc 3" w:uiPriority="39" w:qFormat="1"/>
     <w:lsdException w:name="toc 4" w:uiPriority="39"/>
     <w:lsdException w:name="toc 5" w:uiPriority="39"/>
     <w:lsdException w:name="toc 6" w:uiPriority="39"/>
@@ -5403,7 +6246,7 @@
     <w:autoRedefine/>
     <w:uiPriority w:val="9"/>
     <w:qFormat/>
-    <w:rsid w:val="006C75FE"/>
+    <w:rsid w:val="00393877"/>
     <w:pPr>
       <w:keepNext/>
       <w:keepLines/>
@@ -5597,7 +6440,7 @@
     <w:basedOn w:val="Fuentedeprrafopredeter"/>
     <w:link w:val="Ttulo1"/>
     <w:uiPriority w:val="9"/>
-    <w:rsid w:val="006C75FE"/>
+    <w:rsid w:val="00393877"/>
     <w:rPr>
       <w:rFonts w:ascii="Arial" w:eastAsiaTheme="majorEastAsia" w:hAnsi="Arial" w:cstheme="majorBidi"/>
       <w:b/>
@@ -5749,6 +6592,7 @@
     <w:autoRedefine/>
     <w:uiPriority w:val="39"/>
     <w:unhideWhenUsed/>
+    <w:qFormat/>
     <w:rsid w:val="00AE2C1F"/>
     <w:pPr>
       <w:spacing w:after="100"/>
@@ -5776,6 +6620,7 @@
     <w:autoRedefine/>
     <w:uiPriority w:val="39"/>
     <w:unhideWhenUsed/>
+    <w:qFormat/>
     <w:rsid w:val="00AE2C1F"/>
     <w:pPr>
       <w:spacing w:after="100"/>
@@ -5949,6 +6794,45 @@
       <w:szCs w:val="52"/>
     </w:rPr>
   </w:style>
+  <w:style w:type="paragraph" w:styleId="Epgrafe">
+    <w:name w:val="caption"/>
+    <w:basedOn w:val="Normal"/>
+    <w:next w:val="Normal"/>
+    <w:uiPriority w:val="35"/>
+    <w:unhideWhenUsed/>
+    <w:qFormat/>
+    <w:rsid w:val="00FB7330"/>
+    <w:pPr>
+      <w:spacing w:before="0" w:after="200" w:line="240" w:lineRule="auto"/>
+    </w:pPr>
+    <w:rPr>
+      <w:b/>
+      <w:bCs/>
+      <w:color w:val="4F81BD" w:themeColor="accent1"/>
+      <w:sz w:val="18"/>
+      <w:szCs w:val="18"/>
+    </w:rPr>
+  </w:style>
+  <w:style w:type="paragraph" w:styleId="TDC3">
+    <w:name w:val="toc 3"/>
+    <w:basedOn w:val="Normal"/>
+    <w:next w:val="Normal"/>
+    <w:autoRedefine/>
+    <w:uiPriority w:val="39"/>
+    <w:semiHidden/>
+    <w:unhideWhenUsed/>
+    <w:qFormat/>
+    <w:rsid w:val="00C3444F"/>
+    <w:pPr>
+      <w:spacing w:before="0" w:after="100"/>
+      <w:ind w:left="440"/>
+      <w:jc w:val="left"/>
+    </w:pPr>
+    <w:rPr>
+      <w:rFonts w:asciiTheme="minorHAnsi" w:eastAsiaTheme="minorEastAsia" w:hAnsiTheme="minorHAnsi"/>
+      <w:lang w:eastAsia="es-MX"/>
+    </w:rPr>
+  </w:style>
 </w:styles>
 </file>
 
@@ -5980,9 +6864,9 @@
     <w:lsdException w:name="heading 7" w:uiPriority="9" w:qFormat="1"/>
     <w:lsdException w:name="heading 8" w:uiPriority="9" w:qFormat="1"/>
     <w:lsdException w:name="heading 9" w:uiPriority="9" w:qFormat="1"/>
-    <w:lsdException w:name="toc 1" w:uiPriority="39"/>
-    <w:lsdException w:name="toc 2" w:uiPriority="39"/>
-    <w:lsdException w:name="toc 3" w:uiPriority="39"/>
+    <w:lsdException w:name="toc 1" w:uiPriority="39" w:qFormat="1"/>
+    <w:lsdException w:name="toc 2" w:uiPriority="39" w:qFormat="1"/>
+    <w:lsdException w:name="toc 3" w:uiPriority="39" w:qFormat="1"/>
     <w:lsdException w:name="toc 4" w:uiPriority="39"/>
     <w:lsdException w:name="toc 5" w:uiPriority="39"/>
     <w:lsdException w:name="toc 6" w:uiPriority="39"/>
@@ -6129,7 +7013,7 @@
     <w:autoRedefine/>
     <w:uiPriority w:val="9"/>
     <w:qFormat/>
-    <w:rsid w:val="006C75FE"/>
+    <w:rsid w:val="00393877"/>
     <w:pPr>
       <w:keepNext/>
       <w:keepLines/>
@@ -6323,7 +7207,7 @@
     <w:basedOn w:val="Fuentedeprrafopredeter"/>
     <w:link w:val="Ttulo1"/>
     <w:uiPriority w:val="9"/>
-    <w:rsid w:val="006C75FE"/>
+    <w:rsid w:val="00393877"/>
     <w:rPr>
       <w:rFonts w:ascii="Arial" w:eastAsiaTheme="majorEastAsia" w:hAnsi="Arial" w:cstheme="majorBidi"/>
       <w:b/>
@@ -6475,6 +7359,7 @@
     <w:autoRedefine/>
     <w:uiPriority w:val="39"/>
     <w:unhideWhenUsed/>
+    <w:qFormat/>
     <w:rsid w:val="00AE2C1F"/>
     <w:pPr>
       <w:spacing w:after="100"/>
@@ -6502,6 +7387,7 @@
     <w:autoRedefine/>
     <w:uiPriority w:val="39"/>
     <w:unhideWhenUsed/>
+    <w:qFormat/>
     <w:rsid w:val="00AE2C1F"/>
     <w:pPr>
       <w:spacing w:after="100"/>
@@ -6673,6 +7559,45 @@
       <w:kern w:val="28"/>
       <w:sz w:val="52"/>
       <w:szCs w:val="52"/>
+    </w:rPr>
+  </w:style>
+  <w:style w:type="paragraph" w:styleId="Epgrafe">
+    <w:name w:val="caption"/>
+    <w:basedOn w:val="Normal"/>
+    <w:next w:val="Normal"/>
+    <w:uiPriority w:val="35"/>
+    <w:unhideWhenUsed/>
+    <w:qFormat/>
+    <w:rsid w:val="00FB7330"/>
+    <w:pPr>
+      <w:spacing w:before="0" w:after="200" w:line="240" w:lineRule="auto"/>
+    </w:pPr>
+    <w:rPr>
+      <w:b/>
+      <w:bCs/>
+      <w:color w:val="4F81BD" w:themeColor="accent1"/>
+      <w:sz w:val="18"/>
+      <w:szCs w:val="18"/>
+    </w:rPr>
+  </w:style>
+  <w:style w:type="paragraph" w:styleId="TDC3">
+    <w:name w:val="toc 3"/>
+    <w:basedOn w:val="Normal"/>
+    <w:next w:val="Normal"/>
+    <w:autoRedefine/>
+    <w:uiPriority w:val="39"/>
+    <w:semiHidden/>
+    <w:unhideWhenUsed/>
+    <w:qFormat/>
+    <w:rsid w:val="00C3444F"/>
+    <w:pPr>
+      <w:spacing w:before="0" w:after="100"/>
+      <w:ind w:left="440"/>
+      <w:jc w:val="left"/>
+    </w:pPr>
+    <w:rPr>
+      <w:rFonts w:asciiTheme="minorHAnsi" w:eastAsiaTheme="minorEastAsia" w:hAnsiTheme="minorHAnsi"/>
+      <w:lang w:eastAsia="es-MX"/>
     </w:rPr>
   </w:style>
 </w:styles>
@@ -7008,7 +7933,7 @@
 </file>
 
 <file path=customXml/itemProps1.xml><?xml version="1.0" encoding="utf-8"?>
-<ds:datastoreItem xmlns:ds="http://schemas.openxmlformats.org/officeDocument/2006/customXml" ds:itemID="{E2E8E22B-0DC3-4902-9F72-B48BFBE068D4}">
+<ds:datastoreItem xmlns:ds="http://schemas.openxmlformats.org/officeDocument/2006/customXml" ds:itemID="{D4F9680E-1906-44F1-88B2-90BBA537B599}">
   <ds:schemaRefs>
     <ds:schemaRef ds:uri="http://schemas.openxmlformats.org/officeDocument/2006/bibliography"/>
   </ds:schemaRefs>

</xml_diff>

<commit_message>
Eliminación y modificación de información
</commit_message>
<xml_diff>
--- a/1_DEFINICION/DESCRIPCION_DEL_PROYECTO.docx
+++ b/1_DEFINICION/DESCRIPCION_DEL_PROYECTO.docx
@@ -181,17 +181,26 @@
         </w:rPr>
         <w:t>PERZAN</w:t>
       </w:r>
-    </w:p>
-    <w:p>
-      <w:pPr>
-        <w:spacing w:after="0"/>
-        <w:jc w:val="center"/>
+      <w:r>
         <w:rPr>
           <w:rFonts w:eastAsia="Times New Roman" w:cs="Calibri"/>
           <w:b/>
           <w:sz w:val="24"/>
           <w:szCs w:val="20"/>
         </w:rPr>
+        <w:t xml:space="preserve">                           </w:t>
+      </w:r>
+    </w:p>
+    <w:p>
+      <w:pPr>
+        <w:spacing w:after="0"/>
+        <w:jc w:val="center"/>
+        <w:rPr>
+          <w:rFonts w:eastAsia="Times New Roman" w:cs="Calibri"/>
+          <w:b/>
+          <w:sz w:val="24"/>
+          <w:szCs w:val="20"/>
+        </w:rPr>
       </w:pPr>
     </w:p>
     <w:p>
@@ -310,7 +319,7 @@
           <w:rFonts w:cs="Arial"/>
           <w:szCs w:val="24"/>
         </w:rPr>
-        <w:t>Ver a 8</w:t>
+        <w:t>Ver a 11</w:t>
       </w:r>
       <w:r>
         <w:rPr>
@@ -385,7 +394,7 @@
           <w:r>
             <w:fldChar w:fldCharType="separate"/>
           </w:r>
-          <w:hyperlink w:anchor="_Toc426807535" w:history="1">
+          <w:hyperlink w:anchor="_Toc427085457" w:history="1">
             <w:r>
               <w:rPr>
                 <w:rStyle w:val="Hipervnculo"/>
@@ -412,7 +421,7 @@
                 <w:noProof/>
                 <w:webHidden/>
               </w:rPr>
-              <w:instrText xml:space="preserve"> PAGEREF _Toc426807535 \h </w:instrText>
+              <w:instrText xml:space="preserve"> PAGEREF _Toc427085457 \h </w:instrText>
             </w:r>
             <w:r>
               <w:rPr>
@@ -455,7 +464,7 @@
               <w:lang w:eastAsia="es-MX"/>
             </w:rPr>
           </w:pPr>
-          <w:hyperlink w:anchor="_Toc426807536" w:history="1">
+          <w:hyperlink w:anchor="_Toc427085458" w:history="1">
             <w:r>
               <w:rPr>
                 <w:rStyle w:val="Hipervnculo"/>
@@ -483,7 +492,7 @@
                 <w:noProof/>
                 <w:webHidden/>
               </w:rPr>
-              <w:instrText xml:space="preserve"> PAGEREF _Toc426807536 \h </w:instrText>
+              <w:instrText xml:space="preserve"> PAGEREF _Toc427085458 \h </w:instrText>
             </w:r>
             <w:r>
               <w:rPr>
@@ -526,7 +535,7 @@
               <w:lang w:eastAsia="es-MX"/>
             </w:rPr>
           </w:pPr>
-          <w:hyperlink w:anchor="_Toc426807537" w:history="1">
+          <w:hyperlink w:anchor="_Toc427085459" w:history="1">
             <w:r>
               <w:rPr>
                 <w:rStyle w:val="Hipervnculo"/>
@@ -553,7 +562,7 @@
                 <w:noProof/>
                 <w:webHidden/>
               </w:rPr>
-              <w:instrText xml:space="preserve"> PAGEREF _Toc426807537 \h </w:instrText>
+              <w:instrText xml:space="preserve"> PAGEREF _Toc427085459 \h </w:instrText>
             </w:r>
             <w:r>
               <w:rPr>
@@ -596,7 +605,7 @@
               <w:lang w:eastAsia="es-MX"/>
             </w:rPr>
           </w:pPr>
-          <w:hyperlink w:anchor="_Toc426807538" w:history="1">
+          <w:hyperlink w:anchor="_Toc427085460" w:history="1">
             <w:r>
               <w:rPr>
                 <w:rStyle w:val="Hipervnculo"/>
@@ -623,7 +632,7 @@
                 <w:noProof/>
                 <w:webHidden/>
               </w:rPr>
-              <w:instrText xml:space="preserve"> PAGEREF _Toc426807538 \h </w:instrText>
+              <w:instrText xml:space="preserve"> PAGEREF _Toc427085460 \h </w:instrText>
             </w:r>
             <w:r>
               <w:rPr>
@@ -643,7 +652,7 @@
                 <w:noProof/>
                 <w:webHidden/>
               </w:rPr>
-              <w:t>9</w:t>
+              <w:t>10</w:t>
             </w:r>
             <w:r>
               <w:rPr>
@@ -666,7 +675,7 @@
               <w:lang w:eastAsia="es-MX"/>
             </w:rPr>
           </w:pPr>
-          <w:hyperlink w:anchor="_Toc426807539" w:history="1">
+          <w:hyperlink w:anchor="_Toc427085461" w:history="1">
             <w:r>
               <w:rPr>
                 <w:rStyle w:val="Hipervnculo"/>
@@ -693,7 +702,7 @@
                 <w:noProof/>
                 <w:webHidden/>
               </w:rPr>
-              <w:instrText xml:space="preserve"> PAGEREF _Toc426807539 \h </w:instrText>
+              <w:instrText xml:space="preserve"> PAGEREF _Toc427085461 \h </w:instrText>
             </w:r>
             <w:r>
               <w:rPr>
@@ -713,7 +722,7 @@
                 <w:noProof/>
                 <w:webHidden/>
               </w:rPr>
-              <w:t>11</w:t>
+              <w:t>12</w:t>
             </w:r>
             <w:r>
               <w:rPr>
@@ -736,79 +745,7 @@
               <w:lang w:eastAsia="es-MX"/>
             </w:rPr>
           </w:pPr>
-          <w:hyperlink w:anchor="_Toc426807540" w:history="1">
-            <w:r>
-              <w:rPr>
-                <w:rStyle w:val="Hipervnculo"/>
-                <w:iCs/>
-                <w:noProof/>
-                <w:spacing w:val="15"/>
-              </w:rPr>
-              <w:t>2.1 JavaFX</w:t>
-            </w:r>
-            <w:r>
-              <w:rPr>
-                <w:noProof/>
-                <w:webHidden/>
-              </w:rPr>
-              <w:tab/>
-            </w:r>
-            <w:r>
-              <w:rPr>
-                <w:noProof/>
-                <w:webHidden/>
-              </w:rPr>
-              <w:fldChar w:fldCharType="begin"/>
-            </w:r>
-            <w:r>
-              <w:rPr>
-                <w:noProof/>
-                <w:webHidden/>
-              </w:rPr>
-              <w:instrText xml:space="preserve"> PAGEREF _Toc426807540 \h </w:instrText>
-            </w:r>
-            <w:r>
-              <w:rPr>
-                <w:noProof/>
-                <w:webHidden/>
-              </w:rPr>
-            </w:r>
-            <w:r>
-              <w:rPr>
-                <w:noProof/>
-                <w:webHidden/>
-              </w:rPr>
-              <w:fldChar w:fldCharType="separate"/>
-            </w:r>
-            <w:r>
-              <w:rPr>
-                <w:noProof/>
-                <w:webHidden/>
-              </w:rPr>
-              <w:t>11</w:t>
-            </w:r>
-            <w:r>
-              <w:rPr>
-                <w:noProof/>
-                <w:webHidden/>
-              </w:rPr>
-              <w:fldChar w:fldCharType="end"/>
-            </w:r>
-          </w:hyperlink>
-        </w:p>
-        <w:p>
-          <w:pPr>
-            <w:pStyle w:val="TDC1"/>
-            <w:tabs>
-              <w:tab w:val="right" w:leader="dot" w:pos="8828"/>
-            </w:tabs>
-            <w:rPr>
-              <w:rFonts w:asciiTheme="minorHAnsi" w:eastAsiaTheme="minorEastAsia" w:hAnsiTheme="minorHAnsi"/>
-              <w:noProof/>
-              <w:lang w:eastAsia="es-MX"/>
-            </w:rPr>
-          </w:pPr>
-          <w:hyperlink w:anchor="_Toc426807541" w:history="1">
+          <w:hyperlink w:anchor="_Toc427085463" w:history="1">
             <w:r>
               <w:rPr>
                 <w:rStyle w:val="Hipervnculo"/>
@@ -835,7 +772,7 @@
                 <w:noProof/>
                 <w:webHidden/>
               </w:rPr>
-              <w:instrText xml:space="preserve"> PAGEREF _Toc426807541 \h </w:instrText>
+              <w:instrText xml:space="preserve"> PAGEREF _Toc427085463 \h </w:instrText>
             </w:r>
             <w:r>
               <w:rPr>
@@ -855,7 +792,7 @@
                 <w:noProof/>
                 <w:webHidden/>
               </w:rPr>
-              <w:t>15</w:t>
+              <w:t>17</w:t>
             </w:r>
             <w:r>
               <w:rPr>
@@ -878,7 +815,7 @@
               <w:lang w:eastAsia="es-MX"/>
             </w:rPr>
           </w:pPr>
-          <w:hyperlink w:anchor="_Toc426807542" w:history="1">
+          <w:hyperlink w:anchor="_Toc427085464" w:history="1">
             <w:r>
               <w:rPr>
                 <w:rStyle w:val="Hipervnculo"/>
@@ -905,7 +842,7 @@
                 <w:noProof/>
                 <w:webHidden/>
               </w:rPr>
-              <w:instrText xml:space="preserve"> PAGEREF _Toc426807542 \h </w:instrText>
+              <w:instrText xml:space="preserve"> PAGEREF _Toc427085464 \h </w:instrText>
             </w:r>
             <w:r>
               <w:rPr>
@@ -925,7 +862,7 @@
                 <w:noProof/>
                 <w:webHidden/>
               </w:rPr>
-              <w:t>18</w:t>
+              <w:t>21</w:t>
             </w:r>
             <w:r>
               <w:rPr>
@@ -948,14 +885,14 @@
               <w:lang w:eastAsia="es-MX"/>
             </w:rPr>
           </w:pPr>
-          <w:hyperlink w:anchor="_Toc426807543" w:history="1">
+          <w:hyperlink w:anchor="_Toc427085465" w:history="1">
             <w:r>
               <w:rPr>
                 <w:rStyle w:val="Hipervnculo"/>
                 <w:noProof/>
                 <w:lang w:val="es-ES"/>
               </w:rPr>
-              <w:t>2.8 Bibliografía</w:t>
+              <w:t>Bibliografía</w:t>
             </w:r>
             <w:r>
               <w:rPr>
@@ -976,7 +913,7 @@
                 <w:noProof/>
                 <w:webHidden/>
               </w:rPr>
-              <w:instrText xml:space="preserve"> PAGEREF _Toc426807543 \h </w:instrText>
+              <w:instrText xml:space="preserve"> PAGEREF _Toc427085465 \h </w:instrText>
             </w:r>
             <w:r>
               <w:rPr>
@@ -996,7 +933,7 @@
                 <w:noProof/>
                 <w:webHidden/>
               </w:rPr>
-              <w:t>19</w:t>
+              <w:t>22</w:t>
             </w:r>
             <w:r>
               <w:rPr>
@@ -1026,6 +963,8 @@
           <w:szCs w:val="24"/>
         </w:rPr>
       </w:pPr>
+      <w:bookmarkStart w:id="0" w:name="_GoBack"/>
+      <w:bookmarkEnd w:id="0"/>
       <w:r>
         <w:rPr>
           <w:rFonts w:cs="Arial"/>
@@ -1033,17 +972,24 @@
         </w:rPr>
         <w:br w:type="page"/>
       </w:r>
+      <w:r>
+        <w:rPr>
+          <w:rFonts w:cs="Arial"/>
+          <w:szCs w:val="24"/>
+        </w:rPr>
+        <w:lastRenderedPageBreak/>
+        <w:t xml:space="preserve"> </w:t>
+      </w:r>
     </w:p>
     <w:p>
       <w:pPr>
         <w:pStyle w:val="Ttulo1"/>
       </w:pPr>
-      <w:bookmarkStart w:id="0" w:name="_Toc426807535"/>
-      <w:r>
-        <w:lastRenderedPageBreak/>
+      <w:bookmarkStart w:id="1" w:name="_Toc427085457"/>
+      <w:r>
         <w:t>Resumen</w:t>
       </w:r>
-      <w:bookmarkEnd w:id="0"/>
+      <w:bookmarkEnd w:id="1"/>
     </w:p>
     <w:p>
       <w:pPr>
@@ -1115,74 +1061,6 @@
       <w:pPr>
         <w:spacing w:line="480" w:lineRule="auto"/>
       </w:pPr>
-      <w:r>
-        <w:rPr>
-          <w:noProof/>
-          <w:lang w:eastAsia="es-MX"/>
-        </w:rPr>
-        <w:drawing>
-          <wp:anchor distT="0" distB="0" distL="114300" distR="114300" simplePos="0" relativeHeight="251660288" behindDoc="0" locked="0" layoutInCell="1" allowOverlap="1" wp14:anchorId="1E9247DF" wp14:editId="6CDBF52D">
-            <wp:simplePos x="0" y="0"/>
-            <wp:positionH relativeFrom="column">
-              <wp:posOffset>986790</wp:posOffset>
-            </wp:positionH>
-            <wp:positionV relativeFrom="paragraph">
-              <wp:posOffset>35560</wp:posOffset>
-            </wp:positionV>
-            <wp:extent cx="3438525" cy="1824355"/>
-            <wp:effectExtent l="0" t="0" r="9525" b="4445"/>
-            <wp:wrapSquare wrapText="bothSides"/>
-            <wp:docPr id="2" name="Imagen 2"/>
-            <wp:cNvGraphicFramePr>
-              <a:graphicFrameLocks xmlns:a="http://schemas.openxmlformats.org/drawingml/2006/main" noChangeAspect="1"/>
-            </wp:cNvGraphicFramePr>
-            <a:graphic xmlns:a="http://schemas.openxmlformats.org/drawingml/2006/main">
-              <a:graphicData uri="http://schemas.openxmlformats.org/drawingml/2006/picture">
-                <pic:pic xmlns:pic="http://schemas.openxmlformats.org/drawingml/2006/picture">
-                  <pic:nvPicPr>
-                    <pic:cNvPr id="0" name="Picture 2"/>
-                    <pic:cNvPicPr>
-                      <a:picLocks noChangeAspect="1" noChangeArrowheads="1"/>
-                    </pic:cNvPicPr>
-                  </pic:nvPicPr>
-                  <pic:blipFill>
-                    <a:blip r:embed="rId10" cstate="print">
-                      <a:extLst>
-                        <a:ext uri="{28A0092B-C50C-407E-A947-70E740481C1C}">
-                          <a14:useLocalDpi xmlns:a14="http://schemas.microsoft.com/office/drawing/2010/main" val="0"/>
-                        </a:ext>
-                      </a:extLst>
-                    </a:blip>
-                    <a:srcRect/>
-                    <a:stretch>
-                      <a:fillRect/>
-                    </a:stretch>
-                  </pic:blipFill>
-                  <pic:spPr bwMode="auto">
-                    <a:xfrm>
-                      <a:off x="0" y="0"/>
-                      <a:ext cx="3438525" cy="1824355"/>
-                    </a:xfrm>
-                    <a:prstGeom prst="rect">
-                      <a:avLst/>
-                    </a:prstGeom>
-                    <a:noFill/>
-                    <a:ln>
-                      <a:noFill/>
-                    </a:ln>
-                  </pic:spPr>
-                </pic:pic>
-              </a:graphicData>
-            </a:graphic>
-            <wp14:sizeRelH relativeFrom="page">
-              <wp14:pctWidth>0</wp14:pctWidth>
-            </wp14:sizeRelH>
-            <wp14:sizeRelV relativeFrom="page">
-              <wp14:pctHeight>0</wp14:pctHeight>
-            </wp14:sizeRelV>
-          </wp:anchor>
-        </w:drawing>
-      </w:r>
     </w:p>
     <w:p/>
     <w:p/>
@@ -1198,7 +1076,7 @@
           <w:lang w:val="en"/>
         </w:rPr>
       </w:pPr>
-      <w:bookmarkStart w:id="1" w:name="_Toc426807536"/>
+      <w:bookmarkStart w:id="2" w:name="_Toc427085458"/>
       <w:r>
         <w:rPr>
           <w:rStyle w:val="Ttulo1Car"/>
@@ -1206,7 +1084,7 @@
         </w:rPr>
         <w:t>Abstract</w:t>
       </w:r>
-      <w:bookmarkEnd w:id="1"/>
+      <w:bookmarkEnd w:id="2"/>
       <w:r>
         <w:rPr>
           <w:rStyle w:val="Ttulo1Car"/>
@@ -1320,9 +1198,8 @@
       <w:pPr>
         <w:pStyle w:val="Ttulo1"/>
       </w:pPr>
-      <w:bookmarkStart w:id="2" w:name="_Toc426807537"/>
-      <w:r>
-        <w:lastRenderedPageBreak/>
+      <w:bookmarkStart w:id="3" w:name="_Toc427085459"/>
+      <w:r>
         <w:t>Capítulo</w:t>
       </w:r>
       <w:r>
@@ -1331,7 +1208,7 @@
       <w:r>
         <w:t xml:space="preserve"> Descripción del proyecto.</w:t>
       </w:r>
-      <w:bookmarkEnd w:id="2"/>
+      <w:bookmarkEnd w:id="3"/>
     </w:p>
     <w:p>
       <w:pPr>
@@ -1385,26 +1262,6 @@
         <w:spacing w:line="480" w:lineRule="auto"/>
         <w:rPr>
           <w:rFonts w:cs="Arial"/>
-          <w:sz w:val="24"/>
-          <w:szCs w:val="24"/>
-        </w:rPr>
-      </w:pPr>
-    </w:p>
-    <w:p>
-      <w:pPr>
-        <w:spacing w:line="480" w:lineRule="auto"/>
-        <w:rPr>
-          <w:rFonts w:cs="Arial"/>
-          <w:sz w:val="24"/>
-          <w:szCs w:val="24"/>
-        </w:rPr>
-      </w:pPr>
-    </w:p>
-    <w:p>
-      <w:pPr>
-        <w:spacing w:line="480" w:lineRule="auto"/>
-        <w:rPr>
-          <w:rFonts w:cs="Arial"/>
           <w:b/>
           <w:sz w:val="24"/>
           <w:szCs w:val="24"/>
@@ -1426,7 +1283,6 @@
         <w:t xml:space="preserve"> de Problemática.</w:t>
       </w:r>
     </w:p>
-    <w:p/>
     <w:p>
       <w:pPr>
         <w:spacing w:line="480" w:lineRule="auto"/>
@@ -1484,77 +1340,161 @@
         <w:rPr>
           <w:rFonts w:cs="Arial"/>
         </w:rPr>
-        <w:t>no hacia el acceso a la clase administrador: solución cambiar los métodos y especificar la lógica de una mejor manera.</w:t>
-      </w:r>
-    </w:p>
-    <w:p>
-      <w:pPr>
-        <w:spacing w:line="480" w:lineRule="auto"/>
-        <w:rPr>
-          <w:rFonts w:cs="Arial"/>
-        </w:rPr>
-      </w:pPr>
-      <w:r>
-        <w:rPr>
-          <w:rFonts w:cs="Arial"/>
-        </w:rPr>
-        <w:t>El botón cancelar de la clase login al ser seleccionado mandaba la vista de administrador: solución agregar un parámetro al método en el main en el cual se lleva a la vista administrador.</w:t>
-      </w:r>
-    </w:p>
-    <w:p>
-      <w:pPr>
-        <w:spacing w:line="480" w:lineRule="auto"/>
-        <w:rPr>
-          <w:rFonts w:cs="Arial"/>
-        </w:rPr>
-      </w:pPr>
-      <w:r>
-        <w:rPr>
-          <w:rFonts w:cs="Arial"/>
-        </w:rPr>
-        <w:t>Las tablas de la vista administrador no se llenaban completas: solución cambiar los nombres de cada columna referenciada al objeto que contienen.</w:t>
-      </w:r>
-    </w:p>
-    <w:p>
-      <w:pPr>
-        <w:spacing w:line="480" w:lineRule="auto"/>
-        <w:rPr>
-          <w:rFonts w:cs="Arial"/>
-        </w:rPr>
-      </w:pPr>
-      <w:r>
-        <w:rPr>
-          <w:rFonts w:cs="Arial"/>
-        </w:rPr>
-        <w:t>Los botones se activaban y desactivaban en desorden: solución revisar los métodos que activan y desactivan los botones y establecer un orden para que se el proceso sea mejor.</w:t>
-      </w:r>
-    </w:p>
-    <w:p>
-      <w:pPr>
-        <w:spacing w:line="480" w:lineRule="auto"/>
-        <w:rPr>
-          <w:rFonts w:cs="Arial"/>
-        </w:rPr>
-      </w:pPr>
-      <w:r>
-        <w:rPr>
-          <w:rFonts w:cs="Arial"/>
-        </w:rPr>
-        <w:t>Los textfield no se vaciaban cuando se agregaba un registro: solución crear un método que vacié los text field y además los desactive.</w:t>
-      </w:r>
-    </w:p>
-    <w:p>
-      <w:pPr>
-        <w:spacing w:line="480" w:lineRule="auto"/>
-        <w:rPr>
-          <w:rFonts w:cs="Arial"/>
-        </w:rPr>
-      </w:pPr>
-      <w:r>
-        <w:rPr>
-          <w:rFonts w:cs="Arial"/>
-        </w:rPr>
-        <w:t>Cuando se agregaba un registro la tabla en la vista no se actualizaba: solución cambiar el modo de llenado de la tabla con otro método.</w:t>
+        <w:t xml:space="preserve">no hacia el acceso a </w:t>
+      </w:r>
+      <w:r>
+        <w:rPr>
+          <w:rFonts w:cs="Arial"/>
+        </w:rPr>
+        <w:t>la clase administrador lo que se hizo fue</w:t>
+      </w:r>
+      <w:r>
+        <w:rPr>
+          <w:rFonts w:cs="Arial"/>
+        </w:rPr>
+        <w:t xml:space="preserve"> cambiar los métodos y especificar la lógica de una mejor manera.</w:t>
+      </w:r>
+    </w:p>
+    <w:p>
+      <w:pPr>
+        <w:spacing w:line="480" w:lineRule="auto"/>
+        <w:rPr>
+          <w:rFonts w:cs="Arial"/>
+        </w:rPr>
+      </w:pPr>
+      <w:r>
+        <w:rPr>
+          <w:rFonts w:cs="Arial"/>
+        </w:rPr>
+        <w:t>El botón cancelar de la clase login al ser seleccionado mandaba la v</w:t>
+      </w:r>
+      <w:r>
+        <w:rPr>
+          <w:rFonts w:cs="Arial"/>
+        </w:rPr>
+        <w:t xml:space="preserve">ista de administrador lo que hizo que se </w:t>
+      </w:r>
+      <w:r>
+        <w:rPr>
+          <w:rFonts w:cs="Arial"/>
+        </w:rPr>
+        <w:t>agregar</w:t>
+      </w:r>
+      <w:r>
+        <w:rPr>
+          <w:rFonts w:cs="Arial"/>
+        </w:rPr>
+        <w:t>a</w:t>
+      </w:r>
+      <w:r>
+        <w:rPr>
+          <w:rFonts w:cs="Arial"/>
+        </w:rPr>
+        <w:t xml:space="preserve"> un parámetro al método en el main en el cual se lleva a la vista administrador.</w:t>
+      </w:r>
+    </w:p>
+    <w:p>
+      <w:pPr>
+        <w:spacing w:line="480" w:lineRule="auto"/>
+        <w:rPr>
+          <w:rFonts w:cs="Arial"/>
+        </w:rPr>
+      </w:pPr>
+      <w:r>
+        <w:rPr>
+          <w:rFonts w:cs="Arial"/>
+        </w:rPr>
+        <w:t>Las tablas de la vista administrador no se llen</w:t>
+      </w:r>
+      <w:r>
+        <w:rPr>
+          <w:rFonts w:cs="Arial"/>
+        </w:rPr>
+        <w:t>aban completas, para esto se cambiaron</w:t>
+      </w:r>
+      <w:r>
+        <w:rPr>
+          <w:rFonts w:cs="Arial"/>
+        </w:rPr>
+        <w:t xml:space="preserve"> los nombres de cada columna referenciada al objeto que contienen.</w:t>
+      </w:r>
+    </w:p>
+    <w:p>
+      <w:pPr>
+        <w:spacing w:line="480" w:lineRule="auto"/>
+        <w:rPr>
+          <w:rFonts w:cs="Arial"/>
+        </w:rPr>
+      </w:pPr>
+      <w:r>
+        <w:rPr>
+          <w:rFonts w:cs="Arial"/>
+        </w:rPr>
+        <w:t>Los botones se activaban y desactivaban en des</w:t>
+      </w:r>
+      <w:r>
+        <w:rPr>
+          <w:rFonts w:cs="Arial"/>
+        </w:rPr>
+        <w:t>orden, entonces lo que se hizo fue</w:t>
+      </w:r>
+      <w:r>
+        <w:rPr>
+          <w:rFonts w:cs="Arial"/>
+        </w:rPr>
+        <w:t xml:space="preserve"> revisar los métodos que activan y desactivan los botones y establecer un orden para que se el proceso sea mejor.</w:t>
+      </w:r>
+    </w:p>
+    <w:p>
+      <w:pPr>
+        <w:spacing w:line="480" w:lineRule="auto"/>
+        <w:rPr>
+          <w:rFonts w:cs="Arial"/>
+        </w:rPr>
+      </w:pPr>
+      <w:r>
+        <w:rPr>
+          <w:rFonts w:cs="Arial"/>
+        </w:rPr>
+        <w:t>Los textfield no se vaciaban cuando se agr</w:t>
+      </w:r>
+      <w:r>
+        <w:rPr>
+          <w:rFonts w:cs="Arial"/>
+        </w:rPr>
+        <w:t>egaba un registro entonces se creó un método que vacíe</w:t>
+      </w:r>
+      <w:r>
+        <w:rPr>
+          <w:rFonts w:cs="Arial"/>
+        </w:rPr>
+        <w:t xml:space="preserve"> los text field y además los desactive.</w:t>
+      </w:r>
+    </w:p>
+    <w:p>
+      <w:pPr>
+        <w:spacing w:line="480" w:lineRule="auto"/>
+        <w:rPr>
+          <w:rFonts w:cs="Arial"/>
+        </w:rPr>
+      </w:pPr>
+      <w:r>
+        <w:rPr>
+          <w:rFonts w:cs="Arial"/>
+        </w:rPr>
+        <w:t>Cuando se agregaba un registro la tabla</w:t>
+      </w:r>
+      <w:r>
+        <w:rPr>
+          <w:rFonts w:cs="Arial"/>
+        </w:rPr>
+        <w:t xml:space="preserve"> en la vista no se actualizaba lo que se hizo fue</w:t>
+      </w:r>
+      <w:r>
+        <w:rPr>
+          <w:rFonts w:cs="Arial"/>
+        </w:rPr>
+        <w:t xml:space="preserve"> cambiar el modo de llenado de la tabla con otro método.</w:t>
       </w:r>
     </w:p>
     <w:p>
@@ -1583,21 +1523,57 @@
         <w:rPr>
           <w:rFonts w:cs="Arial"/>
         </w:rPr>
-        <w:t>Las funciones de base de datos no retornaba algún valor: solución re reviso las funciones erróneas y se encontró que los datos que se retornaban no eran iguales a los que solicitaba la consulta.</w:t>
-      </w:r>
-    </w:p>
-    <w:p>
-      <w:pPr>
-        <w:spacing w:line="480" w:lineRule="auto"/>
-        <w:rPr>
-          <w:rFonts w:cs="Arial"/>
-        </w:rPr>
-      </w:pPr>
-      <w:r>
-        <w:rPr>
-          <w:rFonts w:cs="Arial"/>
-        </w:rPr>
-        <w:t>La tabla detalle_venta y detalle_compra no se encontraban en la base de datos aun cuando ahí se observaban: solución la segunda palabra del nombre de cada una de las tablas estaba escrita en mayúscula y Postgresql no reconocía el nombre de las mismas, así que se cambió el nombre a detalle_venta y detalle_compra.</w:t>
+        <w:t>Las funciones de base de</w:t>
+      </w:r>
+      <w:r>
+        <w:rPr>
+          <w:rFonts w:cs="Arial"/>
+        </w:rPr>
+        <w:t xml:space="preserve"> datos no retornaba algún valor como solución se revisaron</w:t>
+      </w:r>
+      <w:r>
+        <w:rPr>
+          <w:rFonts w:cs="Arial"/>
+        </w:rPr>
+        <w:t xml:space="preserve"> las funciones erróneas y se encontró que los datos que se retornaban no eran iguales a los que solicitaba la consulta.</w:t>
+      </w:r>
+    </w:p>
+    <w:p>
+      <w:pPr>
+        <w:spacing w:line="480" w:lineRule="auto"/>
+        <w:rPr>
+          <w:rFonts w:cs="Arial"/>
+        </w:rPr>
+      </w:pPr>
+      <w:r>
+        <w:rPr>
+          <w:rFonts w:cs="Arial"/>
+        </w:rPr>
+        <w:t>La tabla detalle_venta y detalle_compra no se en</w:t>
+      </w:r>
+      <w:r>
+        <w:rPr>
+          <w:rFonts w:cs="Arial"/>
+        </w:rPr>
+        <w:t>contraban en la base de datos, au</w:t>
+      </w:r>
+      <w:r>
+        <w:rPr>
+          <w:rFonts w:cs="Arial"/>
+        </w:rPr>
+        <w:t>n</w:t>
+      </w:r>
+      <w:r>
+        <w:rPr>
+          <w:rFonts w:cs="Arial"/>
+        </w:rPr>
+        <w:t xml:space="preserve"> cuando ahí se observaba</w:t>
+      </w:r>
+      <w:r>
+        <w:rPr>
+          <w:rFonts w:cs="Arial"/>
+        </w:rPr>
+        <w:t xml:space="preserve"> la segunda palabra del nombre de cada una de las tablas estaba escrita en mayúscula y Postgresql no reconocía el nombre de las mismas, así que se cambió el nombre a detalle_venta y detalle_compra.</w:t>
       </w:r>
     </w:p>
     <w:p/>
@@ -1953,7 +1929,7 @@
                     </pic:cNvPicPr>
                   </pic:nvPicPr>
                   <pic:blipFill>
-                    <a:blip r:embed="rId11" cstate="print">
+                    <a:blip r:embed="rId10" cstate="print">
                       <a:extLst>
                         <a:ext uri="{28A0092B-C50C-407E-A947-70E740481C1C}">
                           <a14:useLocalDpi xmlns:a14="http://schemas.microsoft.com/office/drawing/2010/main" val="0"/>
@@ -2043,6 +2019,7 @@
       <w:r>
         <w:rPr>
           <w:noProof/>
+          <w:lang w:eastAsia="es-MX"/>
         </w:rPr>
         <mc:AlternateContent>
           <mc:Choice Requires="wps">
@@ -2441,7 +2418,6 @@
       <w:pPr>
         <w:pStyle w:val="Ttulo1"/>
       </w:pPr>
-      <w:bookmarkStart w:id="3" w:name="_Toc426807538"/>
     </w:p>
     <w:p>
       <w:pPr>
@@ -2458,17 +2434,20 @@
         <w:pStyle w:val="Ttulo1"/>
       </w:pPr>
     </w:p>
+    <w:p/>
     <w:p>
       <w:pPr>
         <w:pStyle w:val="Ttulo1"/>
       </w:pPr>
-      <w:r>
+      <w:bookmarkStart w:id="4" w:name="_Toc427085460"/>
+      <w:r>
+        <w:lastRenderedPageBreak/>
         <w:t xml:space="preserve">Capítulo 2 </w:t>
       </w:r>
       <w:r>
         <w:t>Herramientas</w:t>
       </w:r>
-      <w:bookmarkEnd w:id="3"/>
+      <w:bookmarkEnd w:id="4"/>
     </w:p>
     <w:p>
       <w:pPr>
@@ -2497,7 +2476,6 @@
         <w:rPr>
           <w:rFonts w:cs="Arial"/>
         </w:rPr>
-        <w:lastRenderedPageBreak/>
         <w:t>Eclipse:</w:t>
       </w:r>
       <w:r>
@@ -2528,6 +2506,7 @@
     <w:p>
       <w:pPr>
         <w:pStyle w:val="Prrafodelista"/>
+        <w:keepNext/>
         <w:spacing w:line="480" w:lineRule="auto"/>
         <w:jc w:val="center"/>
       </w:pPr>
@@ -2537,7 +2516,7 @@
           <w:lang w:eastAsia="es-MX"/>
         </w:rPr>
         <w:drawing>
-          <wp:inline distT="0" distB="0" distL="0" distR="0" wp14:anchorId="32DA85F5" wp14:editId="0451E0A6">
+          <wp:inline distT="0" distB="0" distL="0" distR="0" wp14:anchorId="6F0B618E" wp14:editId="22AA6937">
             <wp:extent cx="1989573" cy="1346479"/>
             <wp:effectExtent l="0" t="0" r="0" b="6350"/>
             <wp:docPr id="16" name="Imagen 16"/>
@@ -2552,7 +2531,7 @@
                     <pic:cNvPicPr/>
                   </pic:nvPicPr>
                   <pic:blipFill rotWithShape="1">
-                    <a:blip r:embed="rId12"/>
+                    <a:blip r:embed="rId11"/>
                     <a:srcRect l="32258" t="30680" r="32258" b="30899"/>
                     <a:stretch/>
                   </pic:blipFill>
@@ -2582,6 +2561,21 @@
     </w:p>
     <w:p>
       <w:pPr>
+        <w:pStyle w:val="Epgrafe"/>
+        <w:jc w:val="center"/>
+        <w:rPr>
+          <w:color w:val="auto"/>
+        </w:rPr>
+      </w:pPr>
+      <w:r>
+        <w:rPr>
+          <w:color w:val="auto"/>
+        </w:rPr>
+        <w:t>Figura 2.1</w:t>
+      </w:r>
+    </w:p>
+    <w:p>
+      <w:pPr>
         <w:pStyle w:val="Prrafodelista"/>
         <w:numPr>
           <w:ilvl w:val="0"/>
@@ -2616,6 +2610,68 @@
           <w:lang w:eastAsia="es-MX"/>
         </w:rPr>
       </w:pPr>
+      <w:r>
+        <w:rPr>
+          <w:rFonts w:eastAsia="Times New Roman" w:cs="Arial"/>
+          <w:noProof/>
+          <w:lang w:eastAsia="es-MX"/>
+        </w:rPr>
+        <w:drawing>
+          <wp:anchor distT="0" distB="0" distL="114300" distR="114300" simplePos="0" relativeHeight="251664384" behindDoc="0" locked="0" layoutInCell="1" allowOverlap="1" wp14:anchorId="74F83F5C" wp14:editId="72A3B40A">
+            <wp:simplePos x="0" y="0"/>
+            <wp:positionH relativeFrom="column">
+              <wp:posOffset>1354455</wp:posOffset>
+            </wp:positionH>
+            <wp:positionV relativeFrom="paragraph">
+              <wp:posOffset>97790</wp:posOffset>
+            </wp:positionV>
+            <wp:extent cx="3028950" cy="1514475"/>
+            <wp:effectExtent l="0" t="0" r="0" b="9525"/>
+            <wp:wrapSquare wrapText="bothSides"/>
+            <wp:docPr id="6" name="0 Imagen"/>
+            <wp:cNvGraphicFramePr>
+              <a:graphicFrameLocks xmlns:a="http://schemas.openxmlformats.org/drawingml/2006/main" noChangeAspect="1"/>
+            </wp:cNvGraphicFramePr>
+            <a:graphic xmlns:a="http://schemas.openxmlformats.org/drawingml/2006/main">
+              <a:graphicData uri="http://schemas.openxmlformats.org/drawingml/2006/picture">
+                <pic:pic xmlns:pic="http://schemas.openxmlformats.org/drawingml/2006/picture">
+                  <pic:nvPicPr>
+                    <pic:cNvPr id="0" name="javafx.jpg"/>
+                    <pic:cNvPicPr/>
+                  </pic:nvPicPr>
+                  <pic:blipFill>
+                    <a:blip r:embed="rId12">
+                      <a:extLst>
+                        <a:ext uri="{28A0092B-C50C-407E-A947-70E740481C1C}">
+                          <a14:useLocalDpi xmlns:a14="http://schemas.microsoft.com/office/drawing/2010/main" val="0"/>
+                        </a:ext>
+                      </a:extLst>
+                    </a:blip>
+                    <a:stretch>
+                      <a:fillRect/>
+                    </a:stretch>
+                  </pic:blipFill>
+                  <pic:spPr>
+                    <a:xfrm>
+                      <a:off x="0" y="0"/>
+                      <a:ext cx="3028950" cy="1514475"/>
+                    </a:xfrm>
+                    <a:prstGeom prst="rect">
+                      <a:avLst/>
+                    </a:prstGeom>
+                  </pic:spPr>
+                </pic:pic>
+              </a:graphicData>
+            </a:graphic>
+            <wp14:sizeRelH relativeFrom="page">
+              <wp14:pctWidth>0</wp14:pctWidth>
+            </wp14:sizeRelH>
+            <wp14:sizeRelV relativeFrom="page">
+              <wp14:pctHeight>0</wp14:pctHeight>
+            </wp14:sizeRelV>
+          </wp:anchor>
+        </w:drawing>
+      </w:r>
     </w:p>
     <w:p>
       <w:pPr>
@@ -2626,8 +2682,6 @@
           <w:lang w:eastAsia="es-MX"/>
         </w:rPr>
       </w:pPr>
-      <w:bookmarkStart w:id="4" w:name="_GoBack"/>
-      <w:bookmarkEnd w:id="4"/>
     </w:p>
     <w:p>
       <w:pPr>
@@ -2637,6 +2691,158 @@
           <w:lang w:eastAsia="es-MX"/>
         </w:rPr>
       </w:pPr>
+    </w:p>
+    <w:p>
+      <w:pPr>
+        <w:pStyle w:val="Prrafodelista"/>
+        <w:rPr>
+          <w:rFonts w:eastAsia="Times New Roman" w:cs="Arial"/>
+          <w:lang w:eastAsia="es-MX"/>
+        </w:rPr>
+      </w:pPr>
+    </w:p>
+    <w:p>
+      <w:pPr>
+        <w:pStyle w:val="Prrafodelista"/>
+        <w:rPr>
+          <w:rFonts w:eastAsia="Times New Roman" w:cs="Arial"/>
+          <w:lang w:eastAsia="es-MX"/>
+        </w:rPr>
+      </w:pPr>
+    </w:p>
+    <w:p>
+      <w:pPr>
+        <w:pStyle w:val="Prrafodelista"/>
+        <w:rPr>
+          <w:rFonts w:eastAsia="Times New Roman" w:cs="Arial"/>
+          <w:lang w:eastAsia="es-MX"/>
+        </w:rPr>
+      </w:pPr>
+    </w:p>
+    <w:p>
+      <w:pPr>
+        <w:pStyle w:val="Prrafodelista"/>
+        <w:rPr>
+          <w:rFonts w:eastAsia="Times New Roman" w:cs="Arial"/>
+          <w:lang w:eastAsia="es-MX"/>
+        </w:rPr>
+      </w:pPr>
+    </w:p>
+    <w:p>
+      <w:pPr>
+        <w:pStyle w:val="Prrafodelista"/>
+        <w:rPr>
+          <w:rFonts w:eastAsia="Times New Roman" w:cs="Arial"/>
+          <w:lang w:eastAsia="es-MX"/>
+        </w:rPr>
+      </w:pPr>
+      <w:r>
+        <w:rPr>
+          <w:noProof/>
+        </w:rPr>
+        <mc:AlternateContent>
+          <mc:Choice Requires="wps">
+            <w:drawing>
+              <wp:anchor distT="0" distB="0" distL="114300" distR="114300" simplePos="0" relativeHeight="251670528" behindDoc="0" locked="0" layoutInCell="1" allowOverlap="1" wp14:anchorId="0FC90688" wp14:editId="2E0C505F">
+                <wp:simplePos x="0" y="0"/>
+                <wp:positionH relativeFrom="column">
+                  <wp:posOffset>2635885</wp:posOffset>
+                </wp:positionH>
+                <wp:positionV relativeFrom="paragraph">
+                  <wp:posOffset>13335</wp:posOffset>
+                </wp:positionV>
+                <wp:extent cx="1331595" cy="139065"/>
+                <wp:effectExtent l="0" t="0" r="1905" b="0"/>
+                <wp:wrapSquare wrapText="bothSides"/>
+                <wp:docPr id="11" name="11 Cuadro de texto"/>
+                <wp:cNvGraphicFramePr/>
+                <a:graphic xmlns:a="http://schemas.openxmlformats.org/drawingml/2006/main">
+                  <a:graphicData uri="http://schemas.microsoft.com/office/word/2010/wordprocessingShape">
+                    <wps:wsp>
+                      <wps:cNvSpPr txBox="1"/>
+                      <wps:spPr>
+                        <a:xfrm>
+                          <a:off x="0" y="0"/>
+                          <a:ext cx="1331595" cy="139065"/>
+                        </a:xfrm>
+                        <a:prstGeom prst="rect">
+                          <a:avLst/>
+                        </a:prstGeom>
+                        <a:solidFill>
+                          <a:prstClr val="white"/>
+                        </a:solidFill>
+                        <a:ln>
+                          <a:noFill/>
+                        </a:ln>
+                        <a:effectLst/>
+                      </wps:spPr>
+                      <wps:txbx>
+                        <w:txbxContent>
+                          <w:p>
+                            <w:pPr>
+                              <w:pStyle w:val="Epgrafe"/>
+                              <w:rPr>
+                                <w:rFonts w:eastAsia="Times New Roman" w:cs="Arial"/>
+                                <w:noProof/>
+                                <w:color w:val="auto"/>
+                              </w:rPr>
+                            </w:pPr>
+                            <w:r>
+                              <w:rPr>
+                                <w:color w:val="auto"/>
+                              </w:rPr>
+                              <w:t>Figura 2.2</w:t>
+                            </w:r>
+                          </w:p>
+                        </w:txbxContent>
+                      </wps:txbx>
+                      <wps:bodyPr rot="0" spcFirstLastPara="0" vertOverflow="overflow" horzOverflow="overflow" vert="horz" wrap="square" lIns="0" tIns="0" rIns="0" bIns="0" numCol="1" spcCol="0" rtlCol="0" fromWordArt="0" anchor="t" anchorCtr="0" forceAA="0" compatLnSpc="1">
+                        <a:prstTxWarp prst="textNoShape">
+                          <a:avLst/>
+                        </a:prstTxWarp>
+                        <a:noAutofit/>
+                      </wps:bodyPr>
+                    </wps:wsp>
+                  </a:graphicData>
+                </a:graphic>
+                <wp14:sizeRelH relativeFrom="margin">
+                  <wp14:pctWidth>0</wp14:pctWidth>
+                </wp14:sizeRelH>
+                <wp14:sizeRelV relativeFrom="margin">
+                  <wp14:pctHeight>0</wp14:pctHeight>
+                </wp14:sizeRelV>
+              </wp:anchor>
+            </w:drawing>
+          </mc:Choice>
+          <mc:Fallback>
+            <w:pict>
+              <v:shape id="11 Cuadro de texto" o:spid="_x0000_s1027" type="#_x0000_t202" style="position:absolute;left:0;text-align:left;margin-left:207.55pt;margin-top:1.05pt;width:104.85pt;height:10.95pt;z-index:251670528;visibility:visible;mso-wrap-style:square;mso-width-percent:0;mso-height-percent:0;mso-wrap-distance-left:9pt;mso-wrap-distance-top:0;mso-wrap-distance-right:9pt;mso-wrap-distance-bottom:0;mso-position-horizontal:absolute;mso-position-horizontal-relative:text;mso-position-vertical:absolute;mso-position-vertical-relative:text;mso-width-percent:0;mso-height-percent:0;mso-width-relative:margin;mso-height-relative:margin;v-text-anchor:top" o:gfxdata="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" stroked="f">
+                <v:textbox inset="0,0,0,0">
+                  <w:txbxContent>
+                    <w:p>
+                      <w:pPr>
+                        <w:pStyle w:val="Epgrafe"/>
+                        <w:rPr>
+                          <w:rFonts w:eastAsia="Times New Roman" w:cs="Arial"/>
+                          <w:noProof/>
+                          <w:color w:val="auto"/>
+                        </w:rPr>
+                      </w:pPr>
+                      <w:r>
+                        <w:rPr>
+                          <w:color w:val="auto"/>
+                        </w:rPr>
+                        <w:t>Figura 2.2</w:t>
+                      </w:r>
+                    </w:p>
+                  </w:txbxContent>
+                </v:textbox>
+                <w10:wrap type="square"/>
+              </v:shape>
+            </w:pict>
+          </mc:Fallback>
+        </mc:AlternateContent>
+      </w:r>
     </w:p>
     <w:p>
       <w:pPr>
@@ -2654,6 +2860,173 @@
         </w:rPr>
       </w:pPr>
       <w:r>
+        <w:rPr>
+          <w:noProof/>
+        </w:rPr>
+        <mc:AlternateContent>
+          <mc:Choice Requires="wps">
+            <w:drawing>
+              <wp:anchor distT="0" distB="0" distL="114300" distR="114300" simplePos="0" relativeHeight="251672576" behindDoc="0" locked="0" layoutInCell="1" allowOverlap="1" wp14:anchorId="74E5E618" wp14:editId="32B90E92">
+                <wp:simplePos x="0" y="0"/>
+                <wp:positionH relativeFrom="column">
+                  <wp:posOffset>2636520</wp:posOffset>
+                </wp:positionH>
+                <wp:positionV relativeFrom="paragraph">
+                  <wp:posOffset>2600325</wp:posOffset>
+                </wp:positionV>
+                <wp:extent cx="1579880" cy="635"/>
+                <wp:effectExtent l="0" t="0" r="1270" b="8255"/>
+                <wp:wrapSquare wrapText="bothSides"/>
+                <wp:docPr id="12" name="12 Cuadro de texto"/>
+                <wp:cNvGraphicFramePr/>
+                <a:graphic xmlns:a="http://schemas.openxmlformats.org/drawingml/2006/main">
+                  <a:graphicData uri="http://schemas.microsoft.com/office/word/2010/wordprocessingShape">
+                    <wps:wsp>
+                      <wps:cNvSpPr txBox="1"/>
+                      <wps:spPr>
+                        <a:xfrm>
+                          <a:off x="0" y="0"/>
+                          <a:ext cx="1579880" cy="635"/>
+                        </a:xfrm>
+                        <a:prstGeom prst="rect">
+                          <a:avLst/>
+                        </a:prstGeom>
+                        <a:solidFill>
+                          <a:prstClr val="white"/>
+                        </a:solidFill>
+                        <a:ln>
+                          <a:noFill/>
+                        </a:ln>
+                        <a:effectLst/>
+                      </wps:spPr>
+                      <wps:txbx>
+                        <w:txbxContent>
+                          <w:p>
+                            <w:pPr>
+                              <w:pStyle w:val="Epgrafe"/>
+                              <w:rPr>
+                                <w:noProof/>
+                                <w:color w:val="auto"/>
+                              </w:rPr>
+                            </w:pPr>
+                            <w:r>
+                              <w:rPr>
+                                <w:color w:val="auto"/>
+                              </w:rPr>
+                              <w:t>Figura 2.3</w:t>
+                            </w:r>
+                          </w:p>
+                        </w:txbxContent>
+                      </wps:txbx>
+                      <wps:bodyPr rot="0" spcFirstLastPara="0" vertOverflow="overflow" horzOverflow="overflow" vert="horz" wrap="square" lIns="0" tIns="0" rIns="0" bIns="0" numCol="1" spcCol="0" rtlCol="0" fromWordArt="0" anchor="t" anchorCtr="0" forceAA="0" compatLnSpc="1">
+                        <a:prstTxWarp prst="textNoShape">
+                          <a:avLst/>
+                        </a:prstTxWarp>
+                        <a:spAutoFit/>
+                      </wps:bodyPr>
+                    </wps:wsp>
+                  </a:graphicData>
+                </a:graphic>
+              </wp:anchor>
+            </w:drawing>
+          </mc:Choice>
+          <mc:Fallback>
+            <w:pict>
+              <v:shape id="12 Cuadro de texto" o:spid="_x0000_s1028" type="#_x0000_t202" style="position:absolute;left:0;text-align:left;margin-left:207.6pt;margin-top:204.75pt;width:124.4pt;height:.05pt;z-index:251672576;visibility:visible;mso-wrap-style:square;mso-wrap-distance-left:9pt;mso-wrap-distance-top:0;mso-wrap-distance-right:9pt;mso-wrap-distance-bottom:0;mso-position-horizontal:absolute;mso-position-horizontal-relative:text;mso-position-vertical:absolute;mso-position-vertical-relative:text;v-text-anchor:top" o:gfxdata="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" stroked="f">
+                <v:textbox style="mso-fit-shape-to-text:t" inset="0,0,0,0">
+                  <w:txbxContent>
+                    <w:p>
+                      <w:pPr>
+                        <w:pStyle w:val="Epgrafe"/>
+                        <w:rPr>
+                          <w:noProof/>
+                          <w:color w:val="auto"/>
+                        </w:rPr>
+                      </w:pPr>
+                      <w:r>
+                        <w:rPr>
+                          <w:color w:val="auto"/>
+                        </w:rPr>
+                        <w:t>Figura 2.3</w:t>
+                      </w:r>
+                    </w:p>
+                  </w:txbxContent>
+                </v:textbox>
+                <w10:wrap type="square"/>
+              </v:shape>
+            </w:pict>
+          </mc:Fallback>
+        </mc:AlternateContent>
+      </w:r>
+      <w:r>
+        <w:rPr>
+          <w:noProof/>
+          <w:lang w:eastAsia="es-MX"/>
+        </w:rPr>
+        <w:drawing>
+          <wp:anchor distT="0" distB="0" distL="114300" distR="114300" simplePos="0" relativeHeight="251665408" behindDoc="0" locked="0" layoutInCell="1" allowOverlap="1" wp14:anchorId="5A21C76C" wp14:editId="5CEC6B86">
+            <wp:simplePos x="0" y="0"/>
+            <wp:positionH relativeFrom="column">
+              <wp:posOffset>2334260</wp:posOffset>
+            </wp:positionH>
+            <wp:positionV relativeFrom="paragraph">
+              <wp:posOffset>1466850</wp:posOffset>
+            </wp:positionV>
+            <wp:extent cx="1026160" cy="1140460"/>
+            <wp:effectExtent l="0" t="0" r="0" b="0"/>
+            <wp:wrapSquare wrapText="bothSides"/>
+            <wp:docPr id="7" name="Imagen 7" descr="https://s3-ap-northeast-1.amazonaws.com/nt46/logdown/2014/05/install-postgresql-934-on-mac.png"/>
+            <wp:cNvGraphicFramePr>
+              <a:graphicFrameLocks xmlns:a="http://schemas.openxmlformats.org/drawingml/2006/main" noChangeAspect="1"/>
+            </wp:cNvGraphicFramePr>
+            <a:graphic xmlns:a="http://schemas.openxmlformats.org/drawingml/2006/main">
+              <a:graphicData uri="http://schemas.openxmlformats.org/drawingml/2006/picture">
+                <pic:pic xmlns:pic="http://schemas.openxmlformats.org/drawingml/2006/picture">
+                  <pic:nvPicPr>
+                    <pic:cNvPr id="0" name="Picture 1" descr="https://s3-ap-northeast-1.amazonaws.com/nt46/logdown/2014/05/install-postgresql-934-on-mac.png"/>
+                    <pic:cNvPicPr>
+                      <a:picLocks noChangeAspect="1" noChangeArrowheads="1"/>
+                    </pic:cNvPicPr>
+                  </pic:nvPicPr>
+                  <pic:blipFill>
+                    <a:blip r:embed="rId13" cstate="print">
+                      <a:extLst>
+                        <a:ext uri="{28A0092B-C50C-407E-A947-70E740481C1C}">
+                          <a14:useLocalDpi xmlns:a14="http://schemas.microsoft.com/office/drawing/2010/main" val="0"/>
+                        </a:ext>
+                      </a:extLst>
+                    </a:blip>
+                    <a:srcRect/>
+                    <a:stretch>
+                      <a:fillRect/>
+                    </a:stretch>
+                  </pic:blipFill>
+                  <pic:spPr bwMode="auto">
+                    <a:xfrm>
+                      <a:off x="0" y="0"/>
+                      <a:ext cx="1026160" cy="1140460"/>
+                    </a:xfrm>
+                    <a:prstGeom prst="rect">
+                      <a:avLst/>
+                    </a:prstGeom>
+                    <a:noFill/>
+                    <a:ln>
+                      <a:noFill/>
+                    </a:ln>
+                  </pic:spPr>
+                </pic:pic>
+              </a:graphicData>
+            </a:graphic>
+            <wp14:sizeRelH relativeFrom="page">
+              <wp14:pctWidth>0</wp14:pctWidth>
+            </wp14:sizeRelH>
+            <wp14:sizeRelV relativeFrom="page">
+              <wp14:pctHeight>0</wp14:pctHeight>
+            </wp14:sizeRelV>
+          </wp:anchor>
+        </w:drawing>
+      </w:r>
+      <w:r>
         <w:t>PostgreSQL</w:t>
       </w:r>
       <w:r>
@@ -2662,6 +3035,17 @@
       <w:r>
         <w:t xml:space="preserve"> un sistema de gestión de bases de datos objeto-relacional, distribuido bajo licencia BSD y con su código fuente disponible libremente. Es el sistema de gestión de bases de datos de código abierto más potente del mercado y en sus últimas versiones no tiene nada que envidiarle a otras bases de datos comerciales.</w:t>
       </w:r>
+    </w:p>
+    <w:p>
+      <w:pPr>
+        <w:spacing w:line="480" w:lineRule="auto"/>
+        <w:rPr>
+          <w:rFonts w:ascii="Times New Roman" w:eastAsia="Times New Roman" w:hAnsi="Times New Roman" w:cs="Times New Roman"/>
+          <w:sz w:val="24"/>
+          <w:szCs w:val="24"/>
+          <w:lang w:eastAsia="es-MX"/>
+        </w:rPr>
+      </w:pPr>
     </w:p>
     <w:p>
       <w:pPr>
@@ -2671,11 +3055,14 @@
           <w:numId w:val="7"/>
         </w:numPr>
         <w:spacing w:line="480" w:lineRule="auto"/>
-      </w:pPr>
-      <w:r>
         <w:rPr>
           <w:rStyle w:val="tgc"/>
         </w:rPr>
+      </w:pPr>
+      <w:r>
+        <w:rPr>
+          <w:rStyle w:val="tgc"/>
+        </w:rPr>
         <w:t xml:space="preserve">Github: </w:t>
       </w:r>
       <w:r>
@@ -2684,6 +3071,203 @@
         </w:rPr>
         <w:t>es una plataforma de desarrollo colaborativo de software para alojar proyectos utilizando el sistema de control de versiones Git. El código se almacena de forma pública, aunque también se puede hacer de forma privada, creando una cuenta de pago.</w:t>
       </w:r>
+    </w:p>
+    <w:p>
+      <w:pPr>
+        <w:spacing w:line="480" w:lineRule="auto"/>
+      </w:pPr>
+      <w:r>
+        <w:rPr>
+          <w:noProof/>
+          <w:lang w:eastAsia="es-MX"/>
+        </w:rPr>
+        <w:drawing>
+          <wp:anchor distT="0" distB="0" distL="114300" distR="114300" simplePos="0" relativeHeight="251666432" behindDoc="0" locked="0" layoutInCell="1" allowOverlap="1" wp14:anchorId="20096A2A" wp14:editId="243A9989">
+            <wp:simplePos x="0" y="0"/>
+            <wp:positionH relativeFrom="column">
+              <wp:posOffset>1245870</wp:posOffset>
+            </wp:positionH>
+            <wp:positionV relativeFrom="paragraph">
+              <wp:posOffset>216535</wp:posOffset>
+            </wp:positionV>
+            <wp:extent cx="3119120" cy="2077085"/>
+            <wp:effectExtent l="0" t="0" r="5080" b="0"/>
+            <wp:wrapSquare wrapText="bothSides"/>
+            <wp:docPr id="8" name="Imagen 8" descr="http://www.molecularecologist.com/wp-content/uploads/2013/11/github-logo.jpg"/>
+            <wp:cNvGraphicFramePr>
+              <a:graphicFrameLocks xmlns:a="http://schemas.openxmlformats.org/drawingml/2006/main" noChangeAspect="1"/>
+            </wp:cNvGraphicFramePr>
+            <a:graphic xmlns:a="http://schemas.openxmlformats.org/drawingml/2006/main">
+              <a:graphicData uri="http://schemas.openxmlformats.org/drawingml/2006/picture">
+                <pic:pic xmlns:pic="http://schemas.openxmlformats.org/drawingml/2006/picture">
+                  <pic:nvPicPr>
+                    <pic:cNvPr id="0" name="Picture 3" descr="http://www.molecularecologist.com/wp-content/uploads/2013/11/github-logo.jpg"/>
+                    <pic:cNvPicPr>
+                      <a:picLocks noChangeAspect="1" noChangeArrowheads="1"/>
+                    </pic:cNvPicPr>
+                  </pic:nvPicPr>
+                  <pic:blipFill>
+                    <a:blip r:embed="rId14">
+                      <a:extLst>
+                        <a:ext uri="{28A0092B-C50C-407E-A947-70E740481C1C}">
+                          <a14:useLocalDpi xmlns:a14="http://schemas.microsoft.com/office/drawing/2010/main" val="0"/>
+                        </a:ext>
+                      </a:extLst>
+                    </a:blip>
+                    <a:srcRect/>
+                    <a:stretch>
+                      <a:fillRect/>
+                    </a:stretch>
+                  </pic:blipFill>
+                  <pic:spPr bwMode="auto">
+                    <a:xfrm>
+                      <a:off x="0" y="0"/>
+                      <a:ext cx="3119120" cy="2077085"/>
+                    </a:xfrm>
+                    <a:prstGeom prst="rect">
+                      <a:avLst/>
+                    </a:prstGeom>
+                    <a:noFill/>
+                    <a:ln>
+                      <a:noFill/>
+                    </a:ln>
+                  </pic:spPr>
+                </pic:pic>
+              </a:graphicData>
+            </a:graphic>
+            <wp14:sizeRelH relativeFrom="page">
+              <wp14:pctWidth>0</wp14:pctWidth>
+            </wp14:sizeRelH>
+            <wp14:sizeRelV relativeFrom="page">
+              <wp14:pctHeight>0</wp14:pctHeight>
+            </wp14:sizeRelV>
+          </wp:anchor>
+        </w:drawing>
+      </w:r>
+    </w:p>
+    <w:p>
+      <w:pPr>
+        <w:spacing w:line="480" w:lineRule="auto"/>
+      </w:pPr>
+    </w:p>
+    <w:p>
+      <w:pPr>
+        <w:spacing w:line="480" w:lineRule="auto"/>
+      </w:pPr>
+    </w:p>
+    <w:p>
+      <w:pPr>
+        <w:spacing w:line="480" w:lineRule="auto"/>
+      </w:pPr>
+    </w:p>
+    <w:p>
+      <w:pPr>
+        <w:spacing w:line="480" w:lineRule="auto"/>
+      </w:pPr>
+      <w:r>
+        <w:rPr>
+          <w:noProof/>
+        </w:rPr>
+        <mc:AlternateContent>
+          <mc:Choice Requires="wps">
+            <w:drawing>
+              <wp:anchor distT="0" distB="0" distL="114300" distR="114300" simplePos="0" relativeHeight="251674624" behindDoc="0" locked="0" layoutInCell="1" allowOverlap="1" wp14:anchorId="76E5A796" wp14:editId="635B25B1">
+                <wp:simplePos x="0" y="0"/>
+                <wp:positionH relativeFrom="column">
+                  <wp:posOffset>2508885</wp:posOffset>
+                </wp:positionH>
+                <wp:positionV relativeFrom="paragraph">
+                  <wp:posOffset>406400</wp:posOffset>
+                </wp:positionV>
+                <wp:extent cx="3119120" cy="635"/>
+                <wp:effectExtent l="0" t="0" r="5080" b="8255"/>
+                <wp:wrapSquare wrapText="bothSides"/>
+                <wp:docPr id="13" name="13 Cuadro de texto"/>
+                <wp:cNvGraphicFramePr/>
+                <a:graphic xmlns:a="http://schemas.openxmlformats.org/drawingml/2006/main">
+                  <a:graphicData uri="http://schemas.microsoft.com/office/word/2010/wordprocessingShape">
+                    <wps:wsp>
+                      <wps:cNvSpPr txBox="1"/>
+                      <wps:spPr>
+                        <a:xfrm>
+                          <a:off x="0" y="0"/>
+                          <a:ext cx="3119120" cy="635"/>
+                        </a:xfrm>
+                        <a:prstGeom prst="rect">
+                          <a:avLst/>
+                        </a:prstGeom>
+                        <a:solidFill>
+                          <a:prstClr val="white"/>
+                        </a:solidFill>
+                        <a:ln>
+                          <a:noFill/>
+                        </a:ln>
+                        <a:effectLst/>
+                      </wps:spPr>
+                      <wps:txbx>
+                        <w:txbxContent>
+                          <w:p>
+                            <w:pPr>
+                              <w:pStyle w:val="Epgrafe"/>
+                              <w:rPr>
+                                <w:noProof/>
+                                <w:color w:val="auto"/>
+                              </w:rPr>
+                            </w:pPr>
+                            <w:r>
+                              <w:rPr>
+                                <w:color w:val="auto"/>
+                              </w:rPr>
+                              <w:t>Figura 2.4</w:t>
+                            </w:r>
+                          </w:p>
+                        </w:txbxContent>
+                      </wps:txbx>
+                      <wps:bodyPr rot="0" spcFirstLastPara="0" vertOverflow="overflow" horzOverflow="overflow" vert="horz" wrap="square" lIns="0" tIns="0" rIns="0" bIns="0" numCol="1" spcCol="0" rtlCol="0" fromWordArt="0" anchor="t" anchorCtr="0" forceAA="0" compatLnSpc="1">
+                        <a:prstTxWarp prst="textNoShape">
+                          <a:avLst/>
+                        </a:prstTxWarp>
+                        <a:spAutoFit/>
+                      </wps:bodyPr>
+                    </wps:wsp>
+                  </a:graphicData>
+                </a:graphic>
+              </wp:anchor>
+            </w:drawing>
+          </mc:Choice>
+          <mc:Fallback>
+            <w:pict>
+              <v:shape id="13 Cuadro de texto" o:spid="_x0000_s1029" type="#_x0000_t202" style="position:absolute;left:0;text-align:left;margin-left:197.55pt;margin-top:32pt;width:245.6pt;height:.05pt;z-index:251674624;visibility:visible;mso-wrap-style:square;mso-wrap-distance-left:9pt;mso-wrap-distance-top:0;mso-wrap-distance-right:9pt;mso-wrap-distance-bottom:0;mso-position-horizontal:absolute;mso-position-horizontal-relative:text;mso-position-vertical:absolute;mso-position-vertical-relative:text;v-text-anchor:top" o:gfxdata="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" stroked="f">
+                <v:textbox style="mso-fit-shape-to-text:t" inset="0,0,0,0">
+                  <w:txbxContent>
+                    <w:p>
+                      <w:pPr>
+                        <w:pStyle w:val="Epgrafe"/>
+                        <w:rPr>
+                          <w:noProof/>
+                          <w:color w:val="auto"/>
+                        </w:rPr>
+                      </w:pPr>
+                      <w:r>
+                        <w:rPr>
+                          <w:color w:val="auto"/>
+                        </w:rPr>
+                        <w:t>Figura 2.4</w:t>
+                      </w:r>
+                    </w:p>
+                  </w:txbxContent>
+                </v:textbox>
+                <w10:wrap type="square"/>
+              </v:shape>
+            </w:pict>
+          </mc:Fallback>
+        </mc:AlternateContent>
+      </w:r>
+    </w:p>
+    <w:p>
+      <w:pPr>
+        <w:spacing w:line="480" w:lineRule="auto"/>
+      </w:pPr>
     </w:p>
     <w:p>
       <w:pPr>
@@ -2697,6 +3281,74 @@
       </w:pPr>
       <w:r>
         <w:rPr>
+          <w:noProof/>
+          <w:lang w:eastAsia="es-MX"/>
+        </w:rPr>
+        <w:drawing>
+          <wp:anchor distT="0" distB="0" distL="114300" distR="114300" simplePos="0" relativeHeight="251667456" behindDoc="0" locked="0" layoutInCell="1" allowOverlap="1" wp14:anchorId="54211EC8" wp14:editId="15A6CB15">
+            <wp:simplePos x="0" y="0"/>
+            <wp:positionH relativeFrom="column">
+              <wp:posOffset>708660</wp:posOffset>
+            </wp:positionH>
+            <wp:positionV relativeFrom="paragraph">
+              <wp:posOffset>903605</wp:posOffset>
+            </wp:positionV>
+            <wp:extent cx="4462780" cy="606425"/>
+            <wp:effectExtent l="0" t="0" r="0" b="3175"/>
+            <wp:wrapSquare wrapText="bothSides"/>
+            <wp:docPr id="9" name="Imagen 9" descr="https://tortoisegit.org/docs/tortoisegit/images/TortoiseGit_logo_hor468x64.png"/>
+            <wp:cNvGraphicFramePr>
+              <a:graphicFrameLocks xmlns:a="http://schemas.openxmlformats.org/drawingml/2006/main" noChangeAspect="1"/>
+            </wp:cNvGraphicFramePr>
+            <a:graphic xmlns:a="http://schemas.openxmlformats.org/drawingml/2006/main">
+              <a:graphicData uri="http://schemas.openxmlformats.org/drawingml/2006/picture">
+                <pic:pic xmlns:pic="http://schemas.openxmlformats.org/drawingml/2006/picture">
+                  <pic:nvPicPr>
+                    <pic:cNvPr id="0" name="Picture 5" descr="https://tortoisegit.org/docs/tortoisegit/images/TortoiseGit_logo_hor468x64.png"/>
+                    <pic:cNvPicPr>
+                      <a:picLocks noChangeAspect="1" noChangeArrowheads="1"/>
+                    </pic:cNvPicPr>
+                  </pic:nvPicPr>
+                  <pic:blipFill>
+                    <a:blip r:embed="rId15">
+                      <a:extLst>
+                        <a:ext uri="{28A0092B-C50C-407E-A947-70E740481C1C}">
+                          <a14:useLocalDpi xmlns:a14="http://schemas.microsoft.com/office/drawing/2010/main" val="0"/>
+                        </a:ext>
+                      </a:extLst>
+                    </a:blip>
+                    <a:srcRect/>
+                    <a:stretch>
+                      <a:fillRect/>
+                    </a:stretch>
+                  </pic:blipFill>
+                  <pic:spPr bwMode="auto">
+                    <a:xfrm>
+                      <a:off x="0" y="0"/>
+                      <a:ext cx="4462780" cy="606425"/>
+                    </a:xfrm>
+                    <a:prstGeom prst="rect">
+                      <a:avLst/>
+                    </a:prstGeom>
+                    <a:noFill/>
+                    <a:ln>
+                      <a:noFill/>
+                    </a:ln>
+                  </pic:spPr>
+                </pic:pic>
+              </a:graphicData>
+            </a:graphic>
+            <wp14:sizeRelH relativeFrom="page">
+              <wp14:pctWidth>0</wp14:pctWidth>
+            </wp14:sizeRelH>
+            <wp14:sizeRelV relativeFrom="page">
+              <wp14:pctHeight>0</wp14:pctHeight>
+            </wp14:sizeRelV>
+          </wp:anchor>
+        </w:drawing>
+      </w:r>
+      <w:r>
+        <w:rPr>
           <w:rStyle w:val="notranslate"/>
           <w:bCs/>
         </w:rPr>
@@ -2711,6 +3363,162 @@
       <w:r>
         <w:t xml:space="preserve"> </w:t>
       </w:r>
+    </w:p>
+    <w:p>
+      <w:pPr>
+        <w:shd w:val="clear" w:color="auto" w:fill="FFFFFF" w:themeFill="background1"/>
+        <w:spacing w:line="480" w:lineRule="auto"/>
+      </w:pPr>
+    </w:p>
+    <w:p>
+      <w:pPr>
+        <w:pStyle w:val="Prrafodelista"/>
+        <w:shd w:val="clear" w:color="auto" w:fill="FFFFFF" w:themeFill="background1"/>
+        <w:spacing w:line="480" w:lineRule="auto"/>
+        <w:rPr>
+          <w:rFonts w:cs="Arial"/>
+        </w:rPr>
+      </w:pPr>
+    </w:p>
+    <w:p>
+      <w:pPr>
+        <w:pStyle w:val="Prrafodelista"/>
+        <w:rPr>
+          <w:rFonts w:cs="Arial"/>
+        </w:rPr>
+      </w:pPr>
+      <w:r>
+        <w:rPr>
+          <w:noProof/>
+        </w:rPr>
+        <mc:AlternateContent>
+          <mc:Choice Requires="wps">
+            <w:drawing>
+              <wp:anchor distT="0" distB="0" distL="114300" distR="114300" simplePos="0" relativeHeight="251676672" behindDoc="0" locked="0" layoutInCell="1" allowOverlap="1" wp14:anchorId="6DDC0353" wp14:editId="2C787B1A">
+                <wp:simplePos x="0" y="0"/>
+                <wp:positionH relativeFrom="column">
+                  <wp:posOffset>2357755</wp:posOffset>
+                </wp:positionH>
+                <wp:positionV relativeFrom="paragraph">
+                  <wp:posOffset>518160</wp:posOffset>
+                </wp:positionV>
+                <wp:extent cx="2315210" cy="208280"/>
+                <wp:effectExtent l="0" t="0" r="8890" b="1270"/>
+                <wp:wrapSquare wrapText="bothSides"/>
+                <wp:docPr id="14" name="14 Cuadro de texto"/>
+                <wp:cNvGraphicFramePr/>
+                <a:graphic xmlns:a="http://schemas.openxmlformats.org/drawingml/2006/main">
+                  <a:graphicData uri="http://schemas.microsoft.com/office/word/2010/wordprocessingShape">
+                    <wps:wsp>
+                      <wps:cNvSpPr txBox="1"/>
+                      <wps:spPr>
+                        <a:xfrm>
+                          <a:off x="0" y="0"/>
+                          <a:ext cx="2315210" cy="208280"/>
+                        </a:xfrm>
+                        <a:prstGeom prst="rect">
+                          <a:avLst/>
+                        </a:prstGeom>
+                        <a:solidFill>
+                          <a:prstClr val="white"/>
+                        </a:solidFill>
+                        <a:ln>
+                          <a:noFill/>
+                        </a:ln>
+                        <a:effectLst/>
+                      </wps:spPr>
+                      <wps:txbx>
+                        <w:txbxContent>
+                          <w:p>
+                            <w:pPr>
+                              <w:pStyle w:val="Epgrafe"/>
+                              <w:rPr>
+                                <w:noProof/>
+                                <w:color w:val="auto"/>
+                              </w:rPr>
+                            </w:pPr>
+                            <w:r>
+                              <w:rPr>
+                                <w:color w:val="auto"/>
+                              </w:rPr>
+                              <w:t>Figura 2.5</w:t>
+                            </w:r>
+                          </w:p>
+                        </w:txbxContent>
+                      </wps:txbx>
+                      <wps:bodyPr rot="0" spcFirstLastPara="0" vertOverflow="overflow" horzOverflow="overflow" vert="horz" wrap="square" lIns="0" tIns="0" rIns="0" bIns="0" numCol="1" spcCol="0" rtlCol="0" fromWordArt="0" anchor="t" anchorCtr="0" forceAA="0" compatLnSpc="1">
+                        <a:prstTxWarp prst="textNoShape">
+                          <a:avLst/>
+                        </a:prstTxWarp>
+                        <a:noAutofit/>
+                      </wps:bodyPr>
+                    </wps:wsp>
+                  </a:graphicData>
+                </a:graphic>
+                <wp14:sizeRelH relativeFrom="margin">
+                  <wp14:pctWidth>0</wp14:pctWidth>
+                </wp14:sizeRelH>
+                <wp14:sizeRelV relativeFrom="margin">
+                  <wp14:pctHeight>0</wp14:pctHeight>
+                </wp14:sizeRelV>
+              </wp:anchor>
+            </w:drawing>
+          </mc:Choice>
+          <mc:Fallback>
+            <w:pict>
+              <v:shape id="14 Cuadro de texto" o:spid="_x0000_s1030" type="#_x0000_t202" style="position:absolute;left:0;text-align:left;margin-left:185.65pt;margin-top:40.8pt;width:182.3pt;height:16.4pt;z-index:251676672;visibility:visible;mso-wrap-style:square;mso-width-percent:0;mso-height-percent:0;mso-wrap-distance-left:9pt;mso-wrap-distance-top:0;mso-wrap-distance-right:9pt;mso-wrap-distance-bottom:0;mso-position-horizontal:absolute;mso-position-horizontal-relative:text;mso-position-vertical:absolute;mso-position-vertical-relative:text;mso-width-percent:0;mso-height-percent:0;mso-width-relative:margin;mso-height-relative:margin;v-text-anchor:top" o:gfxdata="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" stroked="f">
+                <v:textbox inset="0,0,0,0">
+                  <w:txbxContent>
+                    <w:p>
+                      <w:pPr>
+                        <w:pStyle w:val="Epgrafe"/>
+                        <w:rPr>
+                          <w:noProof/>
+                          <w:color w:val="auto"/>
+                        </w:rPr>
+                      </w:pPr>
+                      <w:r>
+                        <w:rPr>
+                          <w:color w:val="auto"/>
+                        </w:rPr>
+                        <w:t>Figura 2.5</w:t>
+                      </w:r>
+                    </w:p>
+                  </w:txbxContent>
+                </v:textbox>
+                <w10:wrap type="square"/>
+              </v:shape>
+            </w:pict>
+          </mc:Fallback>
+        </mc:AlternateContent>
+      </w:r>
+    </w:p>
+    <w:p>
+      <w:pPr>
+        <w:shd w:val="clear" w:color="auto" w:fill="FFFFFF" w:themeFill="background1"/>
+        <w:spacing w:line="480" w:lineRule="auto"/>
+        <w:rPr>
+          <w:rFonts w:cs="Arial"/>
+        </w:rPr>
+      </w:pPr>
+    </w:p>
+    <w:p>
+      <w:pPr>
+        <w:shd w:val="clear" w:color="auto" w:fill="FFFFFF" w:themeFill="background1"/>
+        <w:spacing w:line="480" w:lineRule="auto"/>
+        <w:rPr>
+          <w:rFonts w:cs="Arial"/>
+        </w:rPr>
+      </w:pPr>
+    </w:p>
+    <w:p>
+      <w:pPr>
+        <w:shd w:val="clear" w:color="auto" w:fill="FFFFFF" w:themeFill="background1"/>
+        <w:spacing w:line="480" w:lineRule="auto"/>
+        <w:rPr>
+          <w:rFonts w:cs="Arial"/>
+        </w:rPr>
+      </w:pPr>
     </w:p>
     <w:p>
       <w:pPr>
@@ -2729,6 +3537,7 @@
         <w:rPr>
           <w:rFonts w:cs="Arial"/>
         </w:rPr>
+        <w:lastRenderedPageBreak/>
         <w:t>Computadora portátil:</w:t>
       </w:r>
       <w:r>
@@ -2747,11 +3556,7 @@
         <w:t>ordenadores de escritorio</w:t>
       </w:r>
       <w:r>
-        <w:t xml:space="preserve">, también </w:t>
-      </w:r>
-      <w:r>
-        <w:lastRenderedPageBreak/>
-        <w:t xml:space="preserve">llamados "de torre", con similar capacidad y con la ventaja de su peso y tamaño reducidos; ello sumado también a que tienen la capacidad de operar por un período determinado sin estar conectadas a una </w:t>
+        <w:t xml:space="preserve">, también llamados "de torre", con similar capacidad y con la ventaja de su peso y tamaño reducidos; ello sumado también a que tienen la capacidad de operar por un período determinado sin estar conectadas a una </w:t>
       </w:r>
       <w:r>
         <w:t>red eléctrica</w:t>
@@ -2768,6 +3573,173 @@
           <w:rFonts w:cs="Arial"/>
         </w:rPr>
       </w:pPr>
+      <w:r>
+        <w:rPr>
+          <w:noProof/>
+        </w:rPr>
+        <mc:AlternateContent>
+          <mc:Choice Requires="wps">
+            <w:drawing>
+              <wp:anchor distT="0" distB="0" distL="114300" distR="114300" simplePos="0" relativeHeight="251678720" behindDoc="0" locked="0" layoutInCell="1" allowOverlap="1" wp14:anchorId="71E08395" wp14:editId="4D24D933">
+                <wp:simplePos x="0" y="0"/>
+                <wp:positionH relativeFrom="column">
+                  <wp:posOffset>1433830</wp:posOffset>
+                </wp:positionH>
+                <wp:positionV relativeFrom="paragraph">
+                  <wp:posOffset>2663190</wp:posOffset>
+                </wp:positionV>
+                <wp:extent cx="3229610" cy="635"/>
+                <wp:effectExtent l="0" t="0" r="0" b="0"/>
+                <wp:wrapSquare wrapText="bothSides"/>
+                <wp:docPr id="15" name="15 Cuadro de texto"/>
+                <wp:cNvGraphicFramePr/>
+                <a:graphic xmlns:a="http://schemas.openxmlformats.org/drawingml/2006/main">
+                  <a:graphicData uri="http://schemas.microsoft.com/office/word/2010/wordprocessingShape">
+                    <wps:wsp>
+                      <wps:cNvSpPr txBox="1"/>
+                      <wps:spPr>
+                        <a:xfrm>
+                          <a:off x="0" y="0"/>
+                          <a:ext cx="3229610" cy="635"/>
+                        </a:xfrm>
+                        <a:prstGeom prst="rect">
+                          <a:avLst/>
+                        </a:prstGeom>
+                        <a:solidFill>
+                          <a:prstClr val="white"/>
+                        </a:solidFill>
+                        <a:ln>
+                          <a:noFill/>
+                        </a:ln>
+                        <a:effectLst/>
+                      </wps:spPr>
+                      <wps:txbx>
+                        <w:txbxContent>
+                          <w:p>
+                            <w:pPr>
+                              <w:pStyle w:val="Epgrafe"/>
+                              <w:rPr>
+                                <w:noProof/>
+                                <w:color w:val="auto"/>
+                              </w:rPr>
+                            </w:pPr>
+                            <w:r>
+                              <w:rPr>
+                                <w:color w:val="auto"/>
+                              </w:rPr>
+                              <w:t>Figura 2.5</w:t>
+                            </w:r>
+                          </w:p>
+                        </w:txbxContent>
+                      </wps:txbx>
+                      <wps:bodyPr rot="0" spcFirstLastPara="0" vertOverflow="overflow" horzOverflow="overflow" vert="horz" wrap="square" lIns="0" tIns="0" rIns="0" bIns="0" numCol="1" spcCol="0" rtlCol="0" fromWordArt="0" anchor="t" anchorCtr="0" forceAA="0" compatLnSpc="1">
+                        <a:prstTxWarp prst="textNoShape">
+                          <a:avLst/>
+                        </a:prstTxWarp>
+                        <a:spAutoFit/>
+                      </wps:bodyPr>
+                    </wps:wsp>
+                  </a:graphicData>
+                </a:graphic>
+              </wp:anchor>
+            </w:drawing>
+          </mc:Choice>
+          <mc:Fallback>
+            <w:pict>
+              <v:shape id="15 Cuadro de texto" o:spid="_x0000_s1031" type="#_x0000_t202" style="position:absolute;left:0;text-align:left;margin-left:112.9pt;margin-top:209.7pt;width:254.3pt;height:.05pt;z-index:251678720;visibility:visible;mso-wrap-style:square;mso-wrap-distance-left:9pt;mso-wrap-distance-top:0;mso-wrap-distance-right:9pt;mso-wrap-distance-bottom:0;mso-position-horizontal:absolute;mso-position-horizontal-relative:text;mso-position-vertical:absolute;mso-position-vertical-relative:text;v-text-anchor:top" o:gfxdata="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" stroked="f">
+                <v:textbox style="mso-fit-shape-to-text:t" inset="0,0,0,0">
+                  <w:txbxContent>
+                    <w:p>
+                      <w:pPr>
+                        <w:pStyle w:val="Epgrafe"/>
+                        <w:rPr>
+                          <w:noProof/>
+                          <w:color w:val="auto"/>
+                        </w:rPr>
+                      </w:pPr>
+                      <w:r>
+                        <w:rPr>
+                          <w:color w:val="auto"/>
+                        </w:rPr>
+                        <w:t>Figura 2.5</w:t>
+                      </w:r>
+                    </w:p>
+                  </w:txbxContent>
+                </v:textbox>
+                <w10:wrap type="square"/>
+              </v:shape>
+            </w:pict>
+          </mc:Fallback>
+        </mc:AlternateContent>
+      </w:r>
+      <w:r>
+        <w:rPr>
+          <w:noProof/>
+          <w:lang w:eastAsia="es-MX"/>
+        </w:rPr>
+        <w:drawing>
+          <wp:anchor distT="0" distB="0" distL="114300" distR="114300" simplePos="0" relativeHeight="251668480" behindDoc="0" locked="0" layoutInCell="1" allowOverlap="1" wp14:anchorId="52A72D2C" wp14:editId="727CC5A7">
+            <wp:simplePos x="0" y="0"/>
+            <wp:positionH relativeFrom="column">
+              <wp:posOffset>1433830</wp:posOffset>
+            </wp:positionH>
+            <wp:positionV relativeFrom="paragraph">
+              <wp:posOffset>450215</wp:posOffset>
+            </wp:positionV>
+            <wp:extent cx="3229610" cy="2155825"/>
+            <wp:effectExtent l="0" t="0" r="8890" b="0"/>
+            <wp:wrapSquare wrapText="bothSides"/>
+            <wp:docPr id="10" name="Imagen 10" descr="http://mcr-s1-p.mlstatic.com/computadora-portatil-toshiba-c45-asp4310fl-melly-sistemas-15041-MCR20095452720_052014-O.jpg"/>
+            <wp:cNvGraphicFramePr>
+              <a:graphicFrameLocks xmlns:a="http://schemas.openxmlformats.org/drawingml/2006/main" noChangeAspect="1"/>
+            </wp:cNvGraphicFramePr>
+            <a:graphic xmlns:a="http://schemas.openxmlformats.org/drawingml/2006/main">
+              <a:graphicData uri="http://schemas.openxmlformats.org/drawingml/2006/picture">
+                <pic:pic xmlns:pic="http://schemas.openxmlformats.org/drawingml/2006/picture">
+                  <pic:nvPicPr>
+                    <pic:cNvPr id="0" name="Picture 7" descr="http://mcr-s1-p.mlstatic.com/computadora-portatil-toshiba-c45-asp4310fl-melly-sistemas-15041-MCR20095452720_052014-O.jpg"/>
+                    <pic:cNvPicPr>
+                      <a:picLocks noChangeAspect="1" noChangeArrowheads="1"/>
+                    </pic:cNvPicPr>
+                  </pic:nvPicPr>
+                  <pic:blipFill>
+                    <a:blip r:embed="rId16">
+                      <a:extLst>
+                        <a:ext uri="{28A0092B-C50C-407E-A947-70E740481C1C}">
+                          <a14:useLocalDpi xmlns:a14="http://schemas.microsoft.com/office/drawing/2010/main" val="0"/>
+                        </a:ext>
+                      </a:extLst>
+                    </a:blip>
+                    <a:srcRect/>
+                    <a:stretch>
+                      <a:fillRect/>
+                    </a:stretch>
+                  </pic:blipFill>
+                  <pic:spPr bwMode="auto">
+                    <a:xfrm>
+                      <a:off x="0" y="0"/>
+                      <a:ext cx="3229610" cy="2155825"/>
+                    </a:xfrm>
+                    <a:prstGeom prst="rect">
+                      <a:avLst/>
+                    </a:prstGeom>
+                    <a:noFill/>
+                    <a:ln>
+                      <a:noFill/>
+                    </a:ln>
+                  </pic:spPr>
+                </pic:pic>
+              </a:graphicData>
+            </a:graphic>
+            <wp14:sizeRelH relativeFrom="page">
+              <wp14:pctWidth>0</wp14:pctWidth>
+            </wp14:sizeRelH>
+            <wp14:sizeRelV relativeFrom="page">
+              <wp14:pctHeight>0</wp14:pctHeight>
+            </wp14:sizeRelV>
+          </wp:anchor>
+        </w:drawing>
+      </w:r>
     </w:p>
     <w:p>
       <w:pPr>
@@ -2811,7 +3783,7 @@
         <w:pStyle w:val="Ttulo1"/>
       </w:pPr>
       <w:bookmarkStart w:id="5" w:name="_Toc426807530"/>
-      <w:bookmarkStart w:id="6" w:name="_Toc426807539"/>
+      <w:bookmarkStart w:id="6" w:name="_Toc427085461"/>
       <w:r>
         <w:t>Capítulo</w:t>
       </w:r>
@@ -2827,14 +3799,13 @@
       <w:bookmarkEnd w:id="5"/>
       <w:bookmarkEnd w:id="6"/>
     </w:p>
-    <w:p/>
-    <w:p/>
     <w:p>
       <w:pPr>
         <w:pStyle w:val="Subttulo"/>
       </w:pPr>
       <w:bookmarkStart w:id="7" w:name="_Toc426807531"/>
-      <w:bookmarkStart w:id="8" w:name="_Toc426807540"/>
+      <w:bookmarkStart w:id="8" w:name="_Toc427084333"/>
+      <w:bookmarkStart w:id="9" w:name="_Toc427085462"/>
       <w:r>
         <w:rPr>
           <w:rStyle w:val="Ttulo1Car"/>
@@ -2843,7 +3814,7 @@
           <w:sz w:val="24"/>
           <w:szCs w:val="24"/>
         </w:rPr>
-        <w:t xml:space="preserve">2.1 </w:t>
+        <w:t>3.1</w:t>
       </w:r>
       <w:r>
         <w:rPr>
@@ -2853,10 +3824,21 @@
           <w:sz w:val="24"/>
           <w:szCs w:val="24"/>
         </w:rPr>
+        <w:t xml:space="preserve"> </w:t>
+      </w:r>
+      <w:r>
+        <w:rPr>
+          <w:rStyle w:val="Ttulo1Car"/>
+          <w:b/>
+          <w:bCs w:val="0"/>
+          <w:sz w:val="24"/>
+          <w:szCs w:val="24"/>
+        </w:rPr>
         <w:t>JavaFX</w:t>
       </w:r>
       <w:bookmarkEnd w:id="7"/>
       <w:bookmarkEnd w:id="8"/>
+      <w:bookmarkEnd w:id="9"/>
       <w:r>
         <w:t xml:space="preserve"> </w:t>
       </w:r>
@@ -2900,6 +3882,7 @@
           <w:bCs/>
           <w:lang w:eastAsia="es-MX"/>
         </w:rPr>
+        <w:lastRenderedPageBreak/>
         <w:t>Características principales de JavaFX:</w:t>
       </w:r>
     </w:p>
@@ -2920,7 +3903,6 @@
           <w:rFonts w:eastAsia="Times New Roman" w:cs="Arial"/>
           <w:lang w:eastAsia="es-MX"/>
         </w:rPr>
-        <w:lastRenderedPageBreak/>
         <w:t>Permite a los desarrolladores integrar gráficos vectoriales, animación, sonido y activos web de vídeo en una aplicación interactiva, completa y atractiva</w:t>
       </w:r>
     </w:p>
@@ -2969,7 +3951,10 @@
         <w:pStyle w:val="Subttulo"/>
       </w:pPr>
       <w:r>
-        <w:t xml:space="preserve">2.2 </w:t>
+        <w:t>3</w:t>
+      </w:r>
+      <w:r>
+        <w:t xml:space="preserve">.2 </w:t>
       </w:r>
       <w:r>
         <w:t>Scene Builder</w:t>
@@ -3047,16 +4032,21 @@
         <w:rPr>
           <w:rStyle w:val="notranslate"/>
         </w:rPr>
-        <w:t xml:space="preserve">2.3 </w:t>
+        <w:t>3</w:t>
       </w:r>
       <w:r>
         <w:rPr>
           <w:rStyle w:val="notranslate"/>
         </w:rPr>
+        <w:t xml:space="preserve">.3 </w:t>
+      </w:r>
+      <w:r>
+        <w:rPr>
+          <w:rStyle w:val="notranslate"/>
+        </w:rPr>
         <w:t>Eclipse</w:t>
       </w:r>
     </w:p>
-    <w:p/>
     <w:p>
       <w:pPr>
         <w:spacing w:line="480" w:lineRule="auto"/>
@@ -3102,7 +4092,11 @@
         <w:t>Java Development Toolkit</w:t>
       </w:r>
       <w:r>
-        <w:t xml:space="preserve"> (JDT) y el compilador (ECJ) que se entrega como parte de Eclipse (y que son usados también para desarrollar el mismo Eclipse). Sin embargo, también se puede usar para otros tipos de aplicaciones cliente, como </w:t>
+        <w:t xml:space="preserve"> (JDT) y el compilador (ECJ) que se entrega como parte de Eclipse (y </w:t>
+      </w:r>
+      <w:r>
+        <w:lastRenderedPageBreak/>
+        <w:t xml:space="preserve">que son usados también para desarrollar el mismo Eclipse). Sin embargo, también se puede usar para otros tipos de aplicaciones cliente, como </w:t>
       </w:r>
       <w:r>
         <w:t>BitTorrent</w:t>
@@ -3122,14 +4116,15 @@
         <w:pStyle w:val="Subttulo"/>
       </w:pPr>
       <w:r>
-        <w:lastRenderedPageBreak/>
-        <w:t xml:space="preserve">2.4 </w:t>
+        <w:t>3</w:t>
+      </w:r>
+      <w:r>
+        <w:t xml:space="preserve">.4 </w:t>
       </w:r>
       <w:r>
         <w:t xml:space="preserve">Navicat for MySQL </w:t>
       </w:r>
     </w:p>
-    <w:p/>
     <w:p>
       <w:pPr>
         <w:spacing w:line="480" w:lineRule="auto"/>
@@ -3143,7 +4138,10 @@
         <w:pStyle w:val="Subttulo"/>
       </w:pPr>
       <w:r>
-        <w:t>2.5 Patrón MVC</w:t>
+        <w:t>3</w:t>
+      </w:r>
+      <w:r>
+        <w:t>.5 Patrón MVC</w:t>
       </w:r>
     </w:p>
     <w:p>
@@ -3225,17 +4223,125 @@
     </w:p>
     <w:p>
       <w:pPr>
+        <w:pStyle w:val="Subttulo"/>
+        <w:rPr>
+          <w:lang w:eastAsia="es-MX"/>
+        </w:rPr>
+      </w:pPr>
+      <w:r>
+        <w:rPr>
+          <w:lang w:eastAsia="es-MX"/>
+        </w:rPr>
+        <w:t xml:space="preserve">3.6 Patrón Singleton </w:t>
+      </w:r>
+    </w:p>
+    <w:p>
+      <w:pPr>
+        <w:spacing w:line="480" w:lineRule="auto"/>
+      </w:pPr>
+      <w:r>
+        <w:t>El patrón Singleton garantiza que una clase sólo tenga una instancia y proporciona un punto de acceso global a ésta instancia.</w:t>
+      </w:r>
+    </w:p>
+    <w:p>
+      <w:pPr>
+        <w:spacing w:line="480" w:lineRule="auto"/>
+        <w:rPr>
+          <w:lang w:eastAsia="es-MX"/>
+        </w:rPr>
+      </w:pPr>
+      <w:r>
+        <w:rPr>
+          <w:lang w:eastAsia="es-MX"/>
+        </w:rPr>
+        <w:t>El funcionamiento de este patrón es muy sencillo y podría reducirse a los siguientes conceptos:</w:t>
+      </w:r>
+    </w:p>
+    <w:p>
+      <w:pPr>
         <w:pStyle w:val="Prrafodelista"/>
         <w:numPr>
           <w:ilvl w:val="0"/>
-          <w:numId w:val="5"/>
+          <w:numId w:val="11"/>
         </w:numPr>
         <w:spacing w:line="480" w:lineRule="auto"/>
         <w:rPr>
           <w:lang w:eastAsia="es-MX"/>
         </w:rPr>
+      </w:pPr>
+      <w:r>
+        <w:rPr>
+          <w:lang w:eastAsia="es-MX"/>
+        </w:rPr>
+        <w:t>Ocultar el constructor de la clase Singleton, para que los clientes no puedan crear instancias.</w:t>
+      </w:r>
+    </w:p>
+    <w:p>
+      <w:pPr>
+        <w:pStyle w:val="Prrafodelista"/>
+        <w:numPr>
+          <w:ilvl w:val="0"/>
+          <w:numId w:val="11"/>
+        </w:numPr>
+        <w:spacing w:line="480" w:lineRule="auto"/>
+        <w:rPr>
+          <w:lang w:eastAsia="es-MX"/>
+        </w:rPr>
+      </w:pPr>
+      <w:r>
+        <w:rPr>
+          <w:lang w:eastAsia="es-MX"/>
+        </w:rPr>
+        <w:t>Declarar en la clase Singleton una variable miembro privada que contenga la referencia a la instancia única que queremos gestionar.</w:t>
+      </w:r>
+    </w:p>
+    <w:p>
+      <w:pPr>
+        <w:pStyle w:val="Prrafodelista"/>
+        <w:numPr>
+          <w:ilvl w:val="0"/>
+          <w:numId w:val="11"/>
+        </w:numPr>
+        <w:spacing w:line="480" w:lineRule="auto"/>
+        <w:rPr>
+          <w:lang w:eastAsia="es-MX"/>
+        </w:rPr>
+      </w:pPr>
+      <w:r>
+        <w:rPr>
+          <w:lang w:eastAsia="es-MX"/>
+        </w:rPr>
+        <w:lastRenderedPageBreak/>
+        <w:t>Proveer en la clase Singleton una función o propiedad que brinde acceso a la única instancia gestionada por el Singleton. Los clientes acceden a la instancia a través de esta función o propiedad.</w:t>
+      </w:r>
+    </w:p>
+    <w:p>
+      <w:pPr>
+        <w:pStyle w:val="Prrafodelista"/>
+        <w:numPr>
+          <w:ilvl w:val="0"/>
+          <w:numId w:val="11"/>
+        </w:numPr>
+        <w:spacing w:line="480" w:lineRule="auto"/>
+        <w:rPr>
+          <w:lang w:eastAsia="es-MX"/>
+        </w:rPr>
+      </w:pPr>
+      <w:r>
+        <w:rPr>
+          <w:lang w:eastAsia="es-MX"/>
+        </w:rPr>
+        <w:t>Estas reglas se cumplen en todas las implementaciones del Singleton, independientemente de los recaudos que deban tomarse para soportar la correcta ejecución en entornos multihilo.</w:t>
+      </w:r>
+    </w:p>
+    <w:p>
+      <w:pPr>
+        <w:spacing w:line="480" w:lineRule="auto"/>
+        <w:rPr>
+          <w:lang w:eastAsia="es-MX"/>
+        </w:rPr>
         <w:sectPr>
-          <w:footerReference w:type="default" r:id="rId13"/>
+          <w:footerReference w:type="default" r:id="rId17"/>
           <w:type w:val="continuous"/>
           <w:pgSz w:w="12240" w:h="15840"/>
           <w:pgMar w:top="1417" w:right="1701" w:bottom="1417" w:left="1701" w:header="708" w:footer="708" w:gutter="0"/>
@@ -3250,7 +4356,13 @@
       </w:pPr>
       <w:r>
         <w:lastRenderedPageBreak/>
-        <w:t xml:space="preserve">2.6 </w:t>
+        <w:t>3</w:t>
+      </w:r>
+      <w:r>
+        <w:t>.7</w:t>
+      </w:r>
+      <w:r>
+        <w:t xml:space="preserve"> </w:t>
       </w:r>
       <w:r>
         <w:t>Definición de roles</w:t>
@@ -3313,24 +4425,75 @@
     </w:p>
     <w:p>
       <w:pPr>
+        <w:pStyle w:val="Subttulo"/>
+      </w:pPr>
+      <w:r>
+        <w:t xml:space="preserve">3.8 </w:t>
+      </w:r>
+      <w:r>
+        <w:t>Descripción del producto</w:t>
+      </w:r>
+    </w:p>
+    <w:p>
+      <w:pPr>
+        <w:spacing w:line="480" w:lineRule="auto"/>
+      </w:pPr>
+      <w:r>
+        <w:t>La aplicación PERZAN es creada para satisfacer la necesidades de la empresa PERZAN, la cual es llevar a cabo el control de compras y ventas, se dispone de dos tipos de usuarios, un administrador, el cual se encarga del registro de productos y empleados que ingresan a la empresa, y un usuario empleado, el cual se encargara de registrar ventas y compras de la empresa.</w:t>
+      </w:r>
+    </w:p>
+    <w:p>
+      <w:pPr>
+        <w:spacing w:line="480" w:lineRule="auto"/>
+        <w:rPr>
+          <w:rFonts w:eastAsia="Arial" w:cs="Arial"/>
+        </w:rPr>
+      </w:pPr>
+      <w:r>
+        <w:lastRenderedPageBreak/>
+        <w:t xml:space="preserve">Para cada usuario hay una interface distinta, cada una con permisos específicos para cada tipo de usuario. </w:t>
+      </w:r>
+      <w:r>
+        <w:rPr>
+          <w:rFonts w:eastAsia="Arial" w:cs="Arial"/>
+        </w:rPr>
+        <w:t>Se mostrara un inicio de sesión en él se validara el tipo de u</w:t>
+      </w:r>
+      <w:r>
+        <w:rPr>
+          <w:rFonts w:eastAsia="Arial" w:cs="Arial"/>
+        </w:rPr>
+        <w:t>suario que utilizara el sistema.</w:t>
+      </w:r>
+    </w:p>
+    <w:p>
+      <w:pPr>
+        <w:spacing w:line="480" w:lineRule="auto"/>
+      </w:pPr>
+      <w:r>
+        <w:t xml:space="preserve">Se tiene conexión a base de datos en PostgreSQL, la aplicación permite guardar, modificar, buscar y eliminar datos, se establece un límite mínimo y un límite máximo (stock) para los productos con los que trabaja la empresa. </w:t>
+      </w:r>
+    </w:p>
+    <w:p>
+      <w:pPr>
+        <w:spacing w:line="480" w:lineRule="auto"/>
+      </w:pPr>
+      <w:r>
+        <w:t>Con la aplicación PERZAN se le da solución al problema de no tener un sistema más rápido y que permita llevar un regis</w:t>
+      </w:r>
+      <w:r>
+        <w:t>tro más accesible de la empresa.</w:t>
+      </w:r>
+    </w:p>
+    <w:p>
+      <w:pPr>
         <w:pStyle w:val="Ttulo1"/>
       </w:pPr>
-    </w:p>
-    <w:p/>
-    <w:p/>
-    <w:p/>
-    <w:p/>
-    <w:p/>
-    <w:p>
-      <w:pPr>
-        <w:pStyle w:val="Ttulo1"/>
-      </w:pPr>
-      <w:bookmarkStart w:id="9" w:name="_Toc426807541"/>
-      <w:r>
-        <w:lastRenderedPageBreak/>
+      <w:bookmarkStart w:id="10" w:name="_Toc427085463"/>
+      <w:r>
         <w:t>Capítulo 4 Metodología de Desarrollo</w:t>
       </w:r>
-      <w:bookmarkEnd w:id="9"/>
+      <w:bookmarkEnd w:id="10"/>
     </w:p>
     <w:p>
       <w:pPr>
@@ -3417,6 +4580,7 @@
         </w:numPr>
       </w:pPr>
       <w:r>
+        <w:lastRenderedPageBreak/>
         <w:t>Se le considera práctico en su aplicación, principalmente en organizaciones pequeñas, con bajos niveles de madurez.</w:t>
       </w:r>
     </w:p>
@@ -3491,7 +4655,6 @@
         </w:numPr>
       </w:pPr>
       <w:r>
-        <w:lastRenderedPageBreak/>
         <w:t>Eleva la capacidad de las organizaciones para ofrecer servicios con calidad y alcanzar niveles internacionales de competitividad.</w:t>
       </w:r>
     </w:p>
@@ -3564,9 +4727,30 @@
     </w:p>
     <w:p>
       <w:pPr>
+        <w:spacing w:line="480" w:lineRule="auto"/>
+      </w:pPr>
+    </w:p>
+    <w:p>
+      <w:pPr>
+        <w:spacing w:line="480" w:lineRule="auto"/>
+      </w:pPr>
+    </w:p>
+    <w:p>
+      <w:pPr>
+        <w:spacing w:line="480" w:lineRule="auto"/>
+      </w:pPr>
+    </w:p>
+    <w:p>
+      <w:pPr>
+        <w:spacing w:line="480" w:lineRule="auto"/>
+      </w:pPr>
+    </w:p>
+    <w:p>
+      <w:pPr>
         <w:pStyle w:val="Subttulo"/>
       </w:pPr>
       <w:r>
+        <w:lastRenderedPageBreak/>
         <w:t>4.3 Estructura de MoProSoft</w:t>
       </w:r>
     </w:p>
@@ -3588,11 +4772,10 @@
           <w:noProof/>
           <w:lang w:eastAsia="es-MX"/>
         </w:rPr>
-        <w:lastRenderedPageBreak/>
         <w:drawing>
-          <wp:inline distT="0" distB="0" distL="0" distR="0" wp14:anchorId="15248A38" wp14:editId="35D733FA">
-            <wp:extent cx="4940083" cy="4248472"/>
-            <wp:effectExtent l="0" t="0" r="0" b="0"/>
+          <wp:inline distT="0" distB="0" distL="0" distR="0" wp14:anchorId="267F3C48" wp14:editId="7A385697">
+            <wp:extent cx="5611527" cy="4142792"/>
+            <wp:effectExtent l="0" t="0" r="8255" b="0"/>
             <wp:docPr id="4" name="3 Marcador de contenido"/>
             <wp:cNvGraphicFramePr>
               <a:graphicFrameLocks xmlns:a="http://schemas.openxmlformats.org/drawingml/2006/main" noGrp="1" noChangeAspect="1"/>
@@ -3607,7 +4790,7 @@
                     </pic:cNvPicPr>
                   </pic:nvPicPr>
                   <pic:blipFill>
-                    <a:blip r:embed="rId14">
+                    <a:blip r:embed="rId18">
                       <a:extLst>
                         <a:ext uri="{28A0092B-C50C-407E-A947-70E740481C1C}">
                           <a14:useLocalDpi xmlns:a14="http://schemas.microsoft.com/office/drawing/2010/main" val="0"/>
@@ -3621,7 +4804,7 @@
                   <pic:spPr>
                     <a:xfrm>
                       <a:off x="0" y="0"/>
-                      <a:ext cx="4940083" cy="4248472"/>
+                      <a:ext cx="5639557" cy="4163486"/>
                     </a:xfrm>
                     <a:prstGeom prst="rect">
                       <a:avLst/>
@@ -3643,7 +4826,28 @@
       <w:pPr>
         <w:pStyle w:val="Subttulo"/>
       </w:pPr>
-      <w:r>
+    </w:p>
+    <w:p>
+      <w:pPr>
+        <w:pStyle w:val="Subttulo"/>
+      </w:pPr>
+    </w:p>
+    <w:p>
+      <w:pPr>
+        <w:pStyle w:val="Subttulo"/>
+      </w:pPr>
+    </w:p>
+    <w:p>
+      <w:pPr>
+        <w:pStyle w:val="Subttulo"/>
+      </w:pPr>
+    </w:p>
+    <w:p>
+      <w:pPr>
+        <w:pStyle w:val="Subttulo"/>
+      </w:pPr>
+      <w:r>
+        <w:lastRenderedPageBreak/>
         <w:t>4.4 Beneficios</w:t>
       </w:r>
     </w:p>
@@ -3692,7 +4896,6 @@
         <w:spacing w:line="480" w:lineRule="auto"/>
       </w:pPr>
       <w:r>
-        <w:lastRenderedPageBreak/>
         <w:t xml:space="preserve">La exportación de servicios de software de las empresas mexicanas será más factible, incluso se podría disminuir la necesidad de la intermediación de las empresas trasnacionales, gracias a que MoProSoft considera las prácticas reconocidas en el ámbito internacional. </w:t>
       </w:r>
     </w:p>
@@ -3732,15 +4935,23 @@
     </w:p>
     <w:p>
       <w:pPr>
+        <w:rPr>
+          <w:rFonts w:eastAsiaTheme="majorEastAsia" w:cstheme="majorBidi"/>
+          <w:b/>
+          <w:bCs/>
+          <w:sz w:val="28"/>
+          <w:szCs w:val="28"/>
+        </w:rPr>
+      </w:pPr>
+    </w:p>
+    <w:p/>
+    <w:p>
+      <w:pPr>
         <w:pStyle w:val="Ttulo1"/>
       </w:pPr>
-    </w:p>
-    <w:p>
-      <w:pPr>
-        <w:pStyle w:val="Ttulo1"/>
-      </w:pPr>
-      <w:bookmarkStart w:id="10" w:name="_Toc426807542"/>
-      <w:r>
+      <w:bookmarkStart w:id="11" w:name="_Toc427085464"/>
+      <w:r>
+        <w:lastRenderedPageBreak/>
         <w:t>Capítulo 5</w:t>
       </w:r>
       <w:r>
@@ -3749,7 +4960,7 @@
       <w:r>
         <w:t>Conclusiones</w:t>
       </w:r>
-      <w:bookmarkEnd w:id="10"/>
+      <w:bookmarkEnd w:id="11"/>
     </w:p>
     <w:p>
       <w:pPr>
@@ -3788,7 +4999,6 @@
         <w:spacing w:before="0" w:after="200" w:line="480" w:lineRule="auto"/>
       </w:pPr>
       <w:r>
-        <w:lastRenderedPageBreak/>
         <w:t>En el panel de empleado se muestra una lista de los productos existentes en venta y también cuenta con la parte para realizar ventas, aún faltan algunos detalles que en el siguiente cuatrimestre se podrán mejorar.</w:t>
       </w:r>
     </w:p>
@@ -3807,18 +5017,6 @@
       <w:r>
         <w:t>Para realizar la aplicación nos basamos en la metodología XP ya que el proyecto es pequeño.</w:t>
       </w:r>
-    </w:p>
-    <w:p>
-      <w:pPr>
-        <w:spacing w:before="0" w:after="200"/>
-        <w:jc w:val="left"/>
-      </w:pPr>
-    </w:p>
-    <w:p>
-      <w:pPr>
-        <w:spacing w:before="0" w:after="200"/>
-        <w:jc w:val="left"/>
-      </w:pPr>
     </w:p>
     <w:p>
       <w:pPr>
@@ -3887,7 +5085,7 @@
         </w:rPr>
       </w:pPr>
     </w:p>
-    <w:bookmarkStart w:id="11" w:name="_Toc426807543" w:displacedByCustomXml="next"/>
+    <w:bookmarkStart w:id="12" w:name="_Toc427085465" w:displacedByCustomXml="next"/>
     <w:sdt>
       <w:sdtPr>
         <w:rPr>
@@ -3918,15 +5116,9 @@
             <w:rPr>
               <w:lang w:val="es-ES"/>
             </w:rPr>
-            <w:t xml:space="preserve">2.8 </w:t>
-          </w:r>
-          <w:r>
-            <w:rPr>
-              <w:lang w:val="es-ES"/>
-            </w:rPr>
             <w:t>Bibliografía</w:t>
           </w:r>
-          <w:bookmarkEnd w:id="11"/>
+          <w:bookmarkEnd w:id="12"/>
         </w:p>
         <w:sdt>
           <w:sdtPr>
@@ -3941,7 +5133,6 @@
                 <w:ind w:left="720" w:hanging="720"/>
                 <w:rPr>
                   <w:noProof/>
-                  <w:lang w:val="en-US"/>
                 </w:rPr>
               </w:pPr>
               <w:r>
@@ -3979,7 +5170,6 @@
               <w:r>
                 <w:rPr>
                   <w:noProof/>
-                  <w:lang w:val="en-US"/>
                 </w:rPr>
                 <w:t>Prentice Hall.</w:t>
               </w:r>
@@ -3996,7 +5186,6 @@
               <w:r>
                 <w:rPr>
                   <w:noProof/>
-                  <w:lang w:val="en-US"/>
                 </w:rPr>
                 <w:t xml:space="preserve">Elmasri, R. N. ( 2008). </w:t>
               </w:r>
@@ -4136,7 +5325,6 @@
                   <w:b/>
                   <w:bCs/>
                 </w:rPr>
-                <w:lastRenderedPageBreak/>
                 <w:fldChar w:fldCharType="end"/>
               </w:r>
             </w:p>
@@ -4180,7 +5368,7 @@
           <w:lang w:eastAsia="es-MX"/>
         </w:rPr>
       </w:pPr>
-      <w:hyperlink r:id="rId15" w:history="1">
+      <w:hyperlink r:id="rId19" w:history="1">
         <w:r>
           <w:rPr>
             <w:rStyle w:val="Hipervnculo"/>
@@ -4214,7 +5402,7 @@
           <w:lang w:eastAsia="es-MX"/>
         </w:rPr>
       </w:pPr>
-      <w:hyperlink r:id="rId16" w:history="1">
+      <w:hyperlink r:id="rId20" w:history="1">
         <w:r>
           <w:rPr>
             <w:rStyle w:val="Hipervnculo"/>
@@ -4226,50 +5414,6 @@
           <w:t>http://www.coderanch.com/how-to/java/Java-FAQ</w:t>
         </w:r>
       </w:hyperlink>
-    </w:p>
-    <w:p>
-      <w:pPr>
-        <w:spacing w:before="0" w:after="0" w:line="240" w:lineRule="auto"/>
-        <w:rPr>
-          <w:rFonts w:ascii="Times New Roman" w:eastAsia="Times New Roman" w:hAnsi="Times New Roman" w:cs="Times New Roman"/>
-          <w:sz w:val="24"/>
-          <w:szCs w:val="24"/>
-          <w:lang w:eastAsia="es-MX"/>
-        </w:rPr>
-      </w:pPr>
-    </w:p>
-    <w:p>
-      <w:pPr>
-        <w:spacing w:before="0" w:after="0" w:line="240" w:lineRule="auto"/>
-        <w:rPr>
-          <w:rFonts w:ascii="Times New Roman" w:eastAsia="Times New Roman" w:hAnsi="Times New Roman" w:cs="Times New Roman"/>
-          <w:sz w:val="24"/>
-          <w:szCs w:val="24"/>
-          <w:lang w:eastAsia="es-MX"/>
-        </w:rPr>
-      </w:pPr>
-    </w:p>
-    <w:p>
-      <w:pPr>
-        <w:spacing w:before="0" w:after="0" w:line="240" w:lineRule="auto"/>
-        <w:rPr>
-          <w:rFonts w:ascii="Times New Roman" w:eastAsia="Times New Roman" w:hAnsi="Times New Roman" w:cs="Times New Roman"/>
-          <w:sz w:val="24"/>
-          <w:szCs w:val="24"/>
-          <w:lang w:eastAsia="es-MX"/>
-        </w:rPr>
-      </w:pPr>
-    </w:p>
-    <w:p>
-      <w:pPr>
-        <w:spacing w:before="0" w:after="0" w:line="240" w:lineRule="auto"/>
-        <w:rPr>
-          <w:rFonts w:ascii="Times New Roman" w:eastAsia="Times New Roman" w:hAnsi="Times New Roman" w:cs="Times New Roman"/>
-          <w:sz w:val="24"/>
-          <w:szCs w:val="24"/>
-          <w:lang w:eastAsia="es-MX"/>
-        </w:rPr>
-      </w:pPr>
     </w:p>
     <w:p>
       <w:pPr>
@@ -4546,7 +5690,7 @@
 <w:ftr xmlns:wpc="http://schemas.microsoft.com/office/word/2010/wordprocessingCanvas" xmlns:mc="http://schemas.openxmlformats.org/markup-compatibility/2006" xmlns:o="urn:schemas-microsoft-com:office:office" xmlns:r="http://schemas.openxmlformats.org/officeDocument/2006/relationships" xmlns:m="http://schemas.openxmlformats.org/officeDocument/2006/math" xmlns:v="urn:schemas-microsoft-com:vml" xmlns:wp14="http://schemas.microsoft.com/office/word/2010/wordprocessingDrawing" xmlns:wp="http://schemas.openxmlformats.org/drawingml/2006/wordprocessingDrawing" xmlns:w10="urn:schemas-microsoft-com:office:word" xmlns:w="http://schemas.openxmlformats.org/wordprocessingml/2006/main" xmlns:w14="http://schemas.microsoft.com/office/word/2010/wordml" xmlns:wpg="http://schemas.microsoft.com/office/word/2010/wordprocessingGroup" xmlns:wpi="http://schemas.microsoft.com/office/word/2010/wordprocessingInk" xmlns:wne="http://schemas.microsoft.com/office/word/2006/wordml" xmlns:wps="http://schemas.microsoft.com/office/word/2010/wordprocessingShape" mc:Ignorable="w14 wp14">
   <w:sdt>
     <w:sdtPr>
-      <w:id w:val="181712968"/>
+      <w:id w:val="2040933253"/>
       <w:docPartObj>
         <w:docPartGallery w:val="Page Numbers (Bottom of Page)"/>
         <w:docPartUnique/>
@@ -4566,7 +5710,7 @@
           <mc:AlternateContent>
             <mc:Choice Requires="wps">
               <w:drawing>
-                <wp:anchor distT="0" distB="0" distL="114300" distR="114300" simplePos="0" relativeHeight="251659264" behindDoc="0" locked="0" layoutInCell="1" allowOverlap="1" wp14:anchorId="53A651B7" wp14:editId="2E99C1B5">
+                <wp:anchor distT="0" distB="0" distL="114300" distR="114300" simplePos="0" relativeHeight="251659264" behindDoc="0" locked="0" layoutInCell="1" allowOverlap="1" wp14:anchorId="5B897EC4" wp14:editId="44D0FF0B">
                   <wp:simplePos x="0" y="0"/>
                   <wp:positionH relativeFrom="rightMargin">
                     <wp:align>center</wp:align>
@@ -4638,7 +5782,7 @@
                                   <w:color w:val="4F81BD" w:themeColor="accent1"/>
                                   <w:lang w:val="es-ES"/>
                                 </w:rPr>
-                                <w:t>15</w:t>
+                                <w:t>22</w:t>
                               </w:r>
                               <w:r>
                                 <w:rPr>
@@ -4666,7 +5810,7 @@
             </mc:Choice>
             <mc:Fallback>
               <w:pict>
-                <v:oval id="Óvalo 6" o:spid="_x0000_s1027" style="position:absolute;left:0;text-align:left;margin-left:0;margin-top:0;width:44.25pt;height:44.25pt;rotation:180;flip:x;z-index:251659264;visibility:visible;mso-wrap-style:square;mso-width-percent:0;mso-height-percent:0;mso-wrap-distance-left:9pt;mso-wrap-distance-top:0;mso-wrap-distance-right:9pt;mso-wrap-distance-bottom:0;mso-position-horizontal:center;mso-position-horizontal-relative:right-margin-area;mso-position-vertical:center;mso-position-vertical-relative:bottom-margin-area;mso-width-percent:0;mso-height-percent:0;mso-width-relative:page;mso-height-relative:bottom-margin-area;v-text-anchor:middle" o:gfxdata="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" filled="f" fillcolor="#c0504d" strokecolor="#adc1d9" strokeweight="1pt">
+                <v:oval id="Óvalo 6" o:spid="_x0000_s1032" style="position:absolute;left:0;text-align:left;margin-left:0;margin-top:0;width:44.25pt;height:44.25pt;rotation:180;flip:x;z-index:251659264;visibility:visible;mso-wrap-style:square;mso-width-percent:0;mso-height-percent:0;mso-wrap-distance-left:9pt;mso-wrap-distance-top:0;mso-wrap-distance-right:9pt;mso-wrap-distance-bottom:0;mso-position-horizontal:center;mso-position-horizontal-relative:right-margin-area;mso-position-vertical:center;mso-position-vertical-relative:bottom-margin-area;mso-width-percent:0;mso-height-percent:0;mso-width-relative:page;mso-height-relative:bottom-margin-area;v-text-anchor:middle" o:gfxdata="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" filled="f" fillcolor="#c0504d" strokecolor="#adc1d9" strokeweight="1pt">
                   <v:textbox inset="0,0,0,0">
                     <w:txbxContent>
                       <w:p>
@@ -4691,7 +5835,7 @@
                             <w:color w:val="4F81BD" w:themeColor="accent1"/>
                             <w:lang w:val="es-ES"/>
                           </w:rPr>
-                          <w:t>15</w:t>
+                          <w:t>22</w:t>
                         </w:r>
                         <w:r>
                           <w:rPr>
@@ -6033,6 +7177,119 @@
       <w:rPr>
         <w:rFonts w:ascii="Wingdings" w:hAnsi="Wingdings" w:hint="default"/>
         <w:sz w:val="20"/>
+      </w:rPr>
+    </w:lvl>
+  </w:abstractNum>
+  <w:abstractNum w:abstractNumId="10">
+    <w:nsid w:val="747C7958"/>
+    <w:multiLevelType w:val="hybridMultilevel"/>
+    <w:tmpl w:val="D71AA9EE"/>
+    <w:lvl w:ilvl="0" w:tplc="080A0001">
+      <w:start w:val="1"/>
+      <w:numFmt w:val="bullet"/>
+      <w:lvlText w:val=""/>
+      <w:lvlJc w:val="left"/>
+      <w:pPr>
+        <w:ind w:left="720" w:hanging="360"/>
+      </w:pPr>
+      <w:rPr>
+        <w:rFonts w:ascii="Symbol" w:hAnsi="Symbol" w:hint="default"/>
+      </w:rPr>
+    </w:lvl>
+    <w:lvl w:ilvl="1" w:tplc="080A0003" w:tentative="1">
+      <w:start w:val="1"/>
+      <w:numFmt w:val="bullet"/>
+      <w:lvlText w:val="o"/>
+      <w:lvlJc w:val="left"/>
+      <w:pPr>
+        <w:ind w:left="1440" w:hanging="360"/>
+      </w:pPr>
+      <w:rPr>
+        <w:rFonts w:ascii="Courier New" w:hAnsi="Courier New" w:cs="Courier New" w:hint="default"/>
+      </w:rPr>
+    </w:lvl>
+    <w:lvl w:ilvl="2" w:tplc="080A0005" w:tentative="1">
+      <w:start w:val="1"/>
+      <w:numFmt w:val="bullet"/>
+      <w:lvlText w:val=""/>
+      <w:lvlJc w:val="left"/>
+      <w:pPr>
+        <w:ind w:left="2160" w:hanging="360"/>
+      </w:pPr>
+      <w:rPr>
+        <w:rFonts w:ascii="Wingdings" w:hAnsi="Wingdings" w:hint="default"/>
+      </w:rPr>
+    </w:lvl>
+    <w:lvl w:ilvl="3" w:tplc="080A0001" w:tentative="1">
+      <w:start w:val="1"/>
+      <w:numFmt w:val="bullet"/>
+      <w:lvlText w:val=""/>
+      <w:lvlJc w:val="left"/>
+      <w:pPr>
+        <w:ind w:left="2880" w:hanging="360"/>
+      </w:pPr>
+      <w:rPr>
+        <w:rFonts w:ascii="Symbol" w:hAnsi="Symbol" w:hint="default"/>
+      </w:rPr>
+    </w:lvl>
+    <w:lvl w:ilvl="4" w:tplc="080A0003" w:tentative="1">
+      <w:start w:val="1"/>
+      <w:numFmt w:val="bullet"/>
+      <w:lvlText w:val="o"/>
+      <w:lvlJc w:val="left"/>
+      <w:pPr>
+        <w:ind w:left="3600" w:hanging="360"/>
+      </w:pPr>
+      <w:rPr>
+        <w:rFonts w:ascii="Courier New" w:hAnsi="Courier New" w:cs="Courier New" w:hint="default"/>
+      </w:rPr>
+    </w:lvl>
+    <w:lvl w:ilvl="5" w:tplc="080A0005" w:tentative="1">
+      <w:start w:val="1"/>
+      <w:numFmt w:val="bullet"/>
+      <w:lvlText w:val=""/>
+      <w:lvlJc w:val="left"/>
+      <w:pPr>
+        <w:ind w:left="4320" w:hanging="360"/>
+      </w:pPr>
+      <w:rPr>
+        <w:rFonts w:ascii="Wingdings" w:hAnsi="Wingdings" w:hint="default"/>
+      </w:rPr>
+    </w:lvl>
+    <w:lvl w:ilvl="6" w:tplc="080A0001" w:tentative="1">
+      <w:start w:val="1"/>
+      <w:numFmt w:val="bullet"/>
+      <w:lvlText w:val=""/>
+      <w:lvlJc w:val="left"/>
+      <w:pPr>
+        <w:ind w:left="5040" w:hanging="360"/>
+      </w:pPr>
+      <w:rPr>
+        <w:rFonts w:ascii="Symbol" w:hAnsi="Symbol" w:hint="default"/>
+      </w:rPr>
+    </w:lvl>
+    <w:lvl w:ilvl="7" w:tplc="080A0003" w:tentative="1">
+      <w:start w:val="1"/>
+      <w:numFmt w:val="bullet"/>
+      <w:lvlText w:val="o"/>
+      <w:lvlJc w:val="left"/>
+      <w:pPr>
+        <w:ind w:left="5760" w:hanging="360"/>
+      </w:pPr>
+      <w:rPr>
+        <w:rFonts w:ascii="Courier New" w:hAnsi="Courier New" w:cs="Courier New" w:hint="default"/>
+      </w:rPr>
+    </w:lvl>
+    <w:lvl w:ilvl="8" w:tplc="080A0005" w:tentative="1">
+      <w:start w:val="1"/>
+      <w:numFmt w:val="bullet"/>
+      <w:lvlText w:val=""/>
+      <w:lvlJc w:val="left"/>
+      <w:pPr>
+        <w:ind w:left="6480" w:hanging="360"/>
+      </w:pPr>
+      <w:rPr>
+        <w:rFonts w:ascii="Wingdings" w:hAnsi="Wingdings" w:hint="default"/>
       </w:rPr>
     </w:lvl>
   </w:abstractNum>
@@ -6065,6 +7322,9 @@
   </w:num>
   <w:num w:numId="10">
     <w:abstractNumId w:val="5"/>
+  </w:num>
+  <w:num w:numId="11">
+    <w:abstractNumId w:val="10"/>
   </w:num>
 </w:numbering>
 </file>
@@ -6833,6 +8093,25 @@
       <w:lang w:eastAsia="es-MX"/>
     </w:rPr>
   </w:style>
+  <w:style w:type="paragraph" w:styleId="Tabladeilustraciones">
+    <w:name w:val="table of figures"/>
+    <w:basedOn w:val="Normal"/>
+    <w:next w:val="Normal"/>
+    <w:uiPriority w:val="99"/>
+    <w:unhideWhenUsed/>
+    <w:rsid w:val="002C69F9"/>
+    <w:pPr>
+      <w:spacing w:before="0" w:after="0"/>
+      <w:jc w:val="left"/>
+    </w:pPr>
+    <w:rPr>
+      <w:rFonts w:asciiTheme="minorHAnsi" w:hAnsiTheme="minorHAnsi"/>
+      <w:i/>
+      <w:iCs/>
+      <w:sz w:val="20"/>
+      <w:szCs w:val="20"/>
+    </w:rPr>
+  </w:style>
 </w:styles>
 </file>
 
@@ -7600,6 +8879,25 @@
       <w:lang w:eastAsia="es-MX"/>
     </w:rPr>
   </w:style>
+  <w:style w:type="paragraph" w:styleId="Tabladeilustraciones">
+    <w:name w:val="table of figures"/>
+    <w:basedOn w:val="Normal"/>
+    <w:next w:val="Normal"/>
+    <w:uiPriority w:val="99"/>
+    <w:unhideWhenUsed/>
+    <w:rsid w:val="002C69F9"/>
+    <w:pPr>
+      <w:spacing w:before="0" w:after="0"/>
+      <w:jc w:val="left"/>
+    </w:pPr>
+    <w:rPr>
+      <w:rFonts w:asciiTheme="minorHAnsi" w:hAnsiTheme="minorHAnsi"/>
+      <w:i/>
+      <w:iCs/>
+      <w:sz w:val="20"/>
+      <w:szCs w:val="20"/>
+    </w:rPr>
+  </w:style>
 </w:styles>
 </file>
 
@@ -7933,7 +9231,7 @@
 </file>
 
 <file path=customXml/itemProps1.xml><?xml version="1.0" encoding="utf-8"?>
-<ds:datastoreItem xmlns:ds="http://schemas.openxmlformats.org/officeDocument/2006/customXml" ds:itemID="{D4F9680E-1906-44F1-88B2-90BBA537B599}">
+<ds:datastoreItem xmlns:ds="http://schemas.openxmlformats.org/officeDocument/2006/customXml" ds:itemID="{FC8F1BEC-9623-4585-8074-6FD92D9A7B1E}">
   <ds:schemaRefs>
     <ds:schemaRef ds:uri="http://schemas.openxmlformats.org/officeDocument/2006/bibliography"/>
   </ds:schemaRefs>

</xml_diff>

<commit_message>
Actualización de documentacion y codigo fuente.
</commit_message>
<xml_diff>
--- a/1_DEFINICION/DESCRIPCION_DEL_PROYECTO.docx
+++ b/1_DEFINICION/DESCRIPCION_DEL_PROYECTO.docx
@@ -321,8 +321,6 @@
         </w:rPr>
         <w:t>Ver a 22 de septiembre</w:t>
       </w:r>
-      <w:bookmarkStart w:id="0" w:name="_GoBack"/>
-      <w:bookmarkEnd w:id="0"/>
       <w:r>
         <w:rPr>
           <w:rFonts w:cs="Arial"/>
@@ -342,12 +340,9 @@
       <w:sdtPr>
         <w:rPr>
           <w:rFonts w:ascii="Arial" w:eastAsiaTheme="minorHAnsi" w:hAnsi="Arial" w:cstheme="minorBidi"/>
-          <w:b w:val="0"/>
-          <w:bCs w:val="0"/>
+          <w:b/>
           <w:color w:val="auto"/>
-          <w:sz w:val="22"/>
-          <w:szCs w:val="22"/>
-          <w:lang w:val="es-ES" w:eastAsia="en-US"/>
+          <w:lang w:eastAsia="en-US"/>
         </w:rPr>
         <w:id w:val="2092123872"/>
         <w:docPartObj>
@@ -355,16 +350,18 @@
           <w:docPartUnique/>
         </w:docPartObj>
       </w:sdtPr>
-      <w:sdtEndPr/>
+      <w:sdtEndPr>
+        <w:rPr>
+          <w:b w:val="0"/>
+          <w:bCs w:val="0"/>
+        </w:rPr>
+      </w:sdtEndPr>
       <w:sdtContent>
         <w:p>
           <w:pPr>
             <w:pStyle w:val="TtulodeTDC"/>
           </w:pPr>
           <w:r>
-            <w:rPr>
-              <w:lang w:val="es-ES"/>
-            </w:rPr>
             <w:t>Contenido</w:t>
           </w:r>
         </w:p>
@@ -978,11 +975,11 @@
       <w:pPr>
         <w:pStyle w:val="Ttulo1"/>
       </w:pPr>
-      <w:bookmarkStart w:id="1" w:name="_Toc427085457"/>
+      <w:bookmarkStart w:id="0" w:name="_Toc427085457"/>
       <w:r>
         <w:t>Resumen</w:t>
       </w:r>
-      <w:bookmarkEnd w:id="1"/>
+      <w:bookmarkEnd w:id="0"/>
     </w:p>
     <w:p>
       <w:pPr>
@@ -1036,10 +1033,59 @@
           <w:i/>
           <w:iCs/>
         </w:rPr>
-        <w:t>Java Development Toolkit</w:t>
-      </w:r>
-      <w:r>
-        <w:t xml:space="preserve"> (JDT) y el compilador (ECJ) que se entrega como parte de Eclipse (y que son usados también para desarrollar el mismo Eclipse). Otro es Scene Builder un programa que permite crear la interfaz de la aplicación como son los botones, las tablas etc. Navicat es un programa que permite administrar las bases de datos que son las que contendrán la información que se ira generando al correr la aplicación.</w:t>
+        <w:t xml:space="preserve">Java </w:t>
+      </w:r>
+      <w:proofErr w:type="spellStart"/>
+      <w:r>
+        <w:rPr>
+          <w:i/>
+          <w:iCs/>
+        </w:rPr>
+        <w:t>Development</w:t>
+      </w:r>
+      <w:proofErr w:type="spellEnd"/>
+      <w:r>
+        <w:rPr>
+          <w:i/>
+          <w:iCs/>
+        </w:rPr>
+        <w:t xml:space="preserve"> </w:t>
+      </w:r>
+      <w:proofErr w:type="spellStart"/>
+      <w:r>
+        <w:rPr>
+          <w:i/>
+          <w:iCs/>
+        </w:rPr>
+        <w:t>Toolkit</w:t>
+      </w:r>
+      <w:proofErr w:type="spellEnd"/>
+      <w:r>
+        <w:t xml:space="preserve"> (JDT) y el compilador (ECJ) que se entrega como parte de Eclipse (y que son usados también para desarrollar el mismo Eclipse). Otro es </w:t>
+      </w:r>
+      <w:proofErr w:type="spellStart"/>
+      <w:r>
+        <w:t>Scene</w:t>
+      </w:r>
+      <w:proofErr w:type="spellEnd"/>
+      <w:r>
+        <w:t xml:space="preserve"> </w:t>
+      </w:r>
+      <w:proofErr w:type="spellStart"/>
+      <w:r>
+        <w:t>Builder</w:t>
+      </w:r>
+      <w:proofErr w:type="spellEnd"/>
+      <w:r>
+        <w:t xml:space="preserve"> un programa que permite crear la interfaz de la aplicación como son los botones, las tablas etc. </w:t>
+      </w:r>
+      <w:proofErr w:type="spellStart"/>
+      <w:r>
+        <w:t>Navicat</w:t>
+      </w:r>
+      <w:proofErr w:type="spellEnd"/>
+      <w:r>
+        <w:t xml:space="preserve"> es un programa que permite administrar las bases de datos que son las que contendrán la información que se ira generando al correr la aplicación.</w:t>
       </w:r>
     </w:p>
     <w:p>
@@ -1069,7 +1115,7 @@
           <w:lang w:val="en"/>
         </w:rPr>
       </w:pPr>
-      <w:bookmarkStart w:id="2" w:name="_Toc427085458"/>
+      <w:bookmarkStart w:id="1" w:name="_Toc427085458"/>
       <w:r>
         <w:rPr>
           <w:rStyle w:val="Ttulo1Car"/>
@@ -1077,7 +1123,7 @@
         </w:rPr>
         <w:t>Abstract</w:t>
       </w:r>
-      <w:bookmarkEnd w:id="2"/>
+      <w:bookmarkEnd w:id="1"/>
       <w:r>
         <w:rPr>
           <w:rStyle w:val="Ttulo1Car"/>
@@ -1104,7 +1150,21 @@
         <w:rPr>
           <w:lang w:val="en"/>
         </w:rPr>
-        <w:t>To Perform some application programs that allowed its realization as Eclipse platform was used, typically has been used to develop integrated development environments (IDE) such as Java IDE called Java Development Toolkit (JDT) and compiler ( CJD) shipped as part of Eclipse (which are also used to develop the same Eclipse). Another Scene Builder is a program that lets you create the application interface such as buttons, tables etc. Navicat is a program that manages databases are those that contain the information that anger generated by running the application.</w:t>
+        <w:t xml:space="preserve">To Perform some application programs that allowed its realization as Eclipse platform was used, typically has been used to develop integrated development environments (IDE) such as Java IDE called Java Development Toolkit (JDT) and compiler ( CJD) shipped as part of Eclipse (which are also used to develop the same Eclipse). Another Scene Builder is a program that lets you create the application interface such as buttons, tables etc. </w:t>
+      </w:r>
+      <w:proofErr w:type="spellStart"/>
+      <w:r>
+        <w:rPr>
+          <w:lang w:val="en"/>
+        </w:rPr>
+        <w:t>Navicat</w:t>
+      </w:r>
+      <w:proofErr w:type="spellEnd"/>
+      <w:r>
+        <w:rPr>
+          <w:lang w:val="en"/>
+        </w:rPr>
+        <w:t xml:space="preserve"> is a program that manages databases are those that contain the information that anger generated by running the application.</w:t>
       </w:r>
     </w:p>
     <w:p>
@@ -1191,7 +1251,7 @@
       <w:pPr>
         <w:pStyle w:val="Ttulo1"/>
       </w:pPr>
-      <w:bookmarkStart w:id="3" w:name="_Toc427085459"/>
+      <w:bookmarkStart w:id="2" w:name="_Toc427085459"/>
       <w:r>
         <w:t>Capítulo</w:t>
       </w:r>
@@ -1201,7 +1261,7 @@
       <w:r>
         <w:t xml:space="preserve"> Descripción del proyecto.</w:t>
       </w:r>
-      <w:bookmarkEnd w:id="3"/>
+      <w:bookmarkEnd w:id="2"/>
     </w:p>
     <w:p>
       <w:pPr>
@@ -1235,7 +1295,21 @@
         <w:rPr>
           <w:rFonts w:cs="Arial"/>
         </w:rPr>
-        <w:t>Materiales “PERZAN” fundada en 2008 ubicada en ese entonces sobre la carretera federal Fortín-Huatusco con avenida Amado Nervo en Chocamán, empezó como un pequeño negocio no contando con propiedad, al término de dos años se contaba con dos establecimientos, se decidió unir ambos para tener una obtener una propiedad y a</w:t>
+        <w:t xml:space="preserve">Materiales “PERZAN” fundada en 2008 ubicada en ese entonces sobre la carretera federal Fortín-Huatusco con avenida Amado Nervo en </w:t>
+      </w:r>
+      <w:proofErr w:type="spellStart"/>
+      <w:r>
+        <w:rPr>
+          <w:rFonts w:cs="Arial"/>
+        </w:rPr>
+        <w:t>Chocamán</w:t>
+      </w:r>
+      <w:proofErr w:type="spellEnd"/>
+      <w:r>
+        <w:rPr>
+          <w:rFonts w:cs="Arial"/>
+        </w:rPr>
+        <w:t>, empezó como un pequeño negocio no contando con propiedad, al término de dos años se contaba con dos establecimientos, se decidió unir ambos para tener una obtener una propiedad y a</w:t>
       </w:r>
       <w:r>
         <w:rPr>
@@ -1327,7 +1401,21 @@
         <w:rPr>
           <w:rFonts w:cs="Arial"/>
         </w:rPr>
-        <w:t xml:space="preserve"> y base de datos son la clase login, </w:t>
+        <w:t xml:space="preserve"> y base de datos son la clase </w:t>
+      </w:r>
+      <w:proofErr w:type="spellStart"/>
+      <w:r>
+        <w:rPr>
+          <w:rFonts w:cs="Arial"/>
+        </w:rPr>
+        <w:t>login</w:t>
+      </w:r>
+      <w:proofErr w:type="spellEnd"/>
+      <w:r>
+        <w:rPr>
+          <w:rFonts w:cs="Arial"/>
+        </w:rPr>
+        <w:t xml:space="preserve">, </w:t>
       </w:r>
       <w:r>
         <w:rPr>
@@ -1359,7 +1447,21 @@
         <w:rPr>
           <w:rFonts w:cs="Arial"/>
         </w:rPr>
-        <w:t>El botón cancelar de la clase login al ser seleccionado mandaba la v</w:t>
+        <w:t xml:space="preserve">El botón cancelar de la clase </w:t>
+      </w:r>
+      <w:proofErr w:type="spellStart"/>
+      <w:r>
+        <w:rPr>
+          <w:rFonts w:cs="Arial"/>
+        </w:rPr>
+        <w:t>login</w:t>
+      </w:r>
+      <w:proofErr w:type="spellEnd"/>
+      <w:r>
+        <w:rPr>
+          <w:rFonts w:cs="Arial"/>
+        </w:rPr>
+        <w:t xml:space="preserve"> al ser seleccionado mandaba la v</w:t>
       </w:r>
       <w:r>
         <w:rPr>
@@ -1383,7 +1485,21 @@
         <w:rPr>
           <w:rFonts w:cs="Arial"/>
         </w:rPr>
-        <w:t xml:space="preserve"> un parámetro al método en el main en el cual se lleva a la vista administrador.</w:t>
+        <w:t xml:space="preserve"> un parámetro al método en el </w:t>
+      </w:r>
+      <w:proofErr w:type="spellStart"/>
+      <w:r>
+        <w:rPr>
+          <w:rFonts w:cs="Arial"/>
+        </w:rPr>
+        <w:t>main</w:t>
+      </w:r>
+      <w:proofErr w:type="spellEnd"/>
+      <w:r>
+        <w:rPr>
+          <w:rFonts w:cs="Arial"/>
+        </w:rPr>
+        <w:t xml:space="preserve"> en el cual se lleva a la vista administrador.</w:t>
       </w:r>
     </w:p>
     <w:p>
@@ -1449,7 +1565,21 @@
         <w:rPr>
           <w:rFonts w:cs="Arial"/>
         </w:rPr>
-        <w:t>Los textfield no se vaciaban cuando se agr</w:t>
+        <w:t xml:space="preserve">Los </w:t>
+      </w:r>
+      <w:proofErr w:type="spellStart"/>
+      <w:r>
+        <w:rPr>
+          <w:rFonts w:cs="Arial"/>
+        </w:rPr>
+        <w:t>textfield</w:t>
+      </w:r>
+      <w:proofErr w:type="spellEnd"/>
+      <w:r>
+        <w:rPr>
+          <w:rFonts w:cs="Arial"/>
+        </w:rPr>
+        <w:t xml:space="preserve"> no se vaciaban cuando se agr</w:t>
       </w:r>
       <w:r>
         <w:rPr>
@@ -1461,7 +1591,35 @@
         <w:rPr>
           <w:rFonts w:cs="Arial"/>
         </w:rPr>
-        <w:t xml:space="preserve"> los text field y además los desactive.</w:t>
+        <w:t xml:space="preserve"> los </w:t>
+      </w:r>
+      <w:proofErr w:type="spellStart"/>
+      <w:r>
+        <w:rPr>
+          <w:rFonts w:cs="Arial"/>
+        </w:rPr>
+        <w:t>text</w:t>
+      </w:r>
+      <w:proofErr w:type="spellEnd"/>
+      <w:r>
+        <w:rPr>
+          <w:rFonts w:cs="Arial"/>
+        </w:rPr>
+        <w:t xml:space="preserve"> </w:t>
+      </w:r>
+      <w:proofErr w:type="spellStart"/>
+      <w:r>
+        <w:rPr>
+          <w:rFonts w:cs="Arial"/>
+        </w:rPr>
+        <w:t>field</w:t>
+      </w:r>
+      <w:proofErr w:type="spellEnd"/>
+      <w:r>
+        <w:rPr>
+          <w:rFonts w:cs="Arial"/>
+        </w:rPr>
+        <w:t xml:space="preserve"> y además los desactive.</w:t>
       </w:r>
     </w:p>
     <w:p>
@@ -1542,7 +1700,35 @@
         <w:rPr>
           <w:rFonts w:cs="Arial"/>
         </w:rPr>
-        <w:t>La tabla detalle_venta y detalle_compra no se en</w:t>
+        <w:t xml:space="preserve">La tabla </w:t>
+      </w:r>
+      <w:proofErr w:type="spellStart"/>
+      <w:r>
+        <w:rPr>
+          <w:rFonts w:cs="Arial"/>
+        </w:rPr>
+        <w:t>detalle_venta</w:t>
+      </w:r>
+      <w:proofErr w:type="spellEnd"/>
+      <w:r>
+        <w:rPr>
+          <w:rFonts w:cs="Arial"/>
+        </w:rPr>
+        <w:t xml:space="preserve"> y </w:t>
+      </w:r>
+      <w:proofErr w:type="spellStart"/>
+      <w:r>
+        <w:rPr>
+          <w:rFonts w:cs="Arial"/>
+        </w:rPr>
+        <w:t>detalle_compra</w:t>
+      </w:r>
+      <w:proofErr w:type="spellEnd"/>
+      <w:r>
+        <w:rPr>
+          <w:rFonts w:cs="Arial"/>
+        </w:rPr>
+        <w:t xml:space="preserve"> no se en</w:t>
       </w:r>
       <w:r>
         <w:rPr>
@@ -1566,7 +1752,49 @@
         <w:rPr>
           <w:rFonts w:cs="Arial"/>
         </w:rPr>
-        <w:t xml:space="preserve"> la segunda palabra del nombre de cada una de las tablas estaba escrita en mayúscula y Postgresql no reconocía el nombre de las mismas, así que se cambió el nombre a detalle_venta y detalle_compra.</w:t>
+        <w:t xml:space="preserve"> la segunda palabra del nombre de cada una de las tablas estaba escrita en mayúscula y </w:t>
+      </w:r>
+      <w:proofErr w:type="spellStart"/>
+      <w:r>
+        <w:rPr>
+          <w:rFonts w:cs="Arial"/>
+        </w:rPr>
+        <w:t>Postgresql</w:t>
+      </w:r>
+      <w:proofErr w:type="spellEnd"/>
+      <w:r>
+        <w:rPr>
+          <w:rFonts w:cs="Arial"/>
+        </w:rPr>
+        <w:t xml:space="preserve"> no reconocía el nombre de las mismas, así que se cambió el nombre a </w:t>
+      </w:r>
+      <w:proofErr w:type="spellStart"/>
+      <w:r>
+        <w:rPr>
+          <w:rFonts w:cs="Arial"/>
+        </w:rPr>
+        <w:t>detalle_venta</w:t>
+      </w:r>
+      <w:proofErr w:type="spellEnd"/>
+      <w:r>
+        <w:rPr>
+          <w:rFonts w:cs="Arial"/>
+        </w:rPr>
+        <w:t xml:space="preserve"> y </w:t>
+      </w:r>
+      <w:proofErr w:type="spellStart"/>
+      <w:r>
+        <w:rPr>
+          <w:rFonts w:cs="Arial"/>
+        </w:rPr>
+        <w:t>detalle_compra</w:t>
+      </w:r>
+      <w:proofErr w:type="spellEnd"/>
+      <w:r>
+        <w:rPr>
+          <w:rFonts w:cs="Arial"/>
+        </w:rPr>
+        <w:t>.</w:t>
       </w:r>
     </w:p>
     <w:p/>
@@ -1635,6 +1863,7 @@
         </w:rPr>
         <w:t xml:space="preserve">Utilizar  </w:t>
       </w:r>
+      <w:proofErr w:type="spellStart"/>
       <w:r>
         <w:rPr>
           <w:rFonts w:cs="Arial"/>
@@ -1642,6 +1871,7 @@
         </w:rPr>
         <w:t>Postgresql</w:t>
       </w:r>
+      <w:proofErr w:type="spellEnd"/>
       <w:r>
         <w:rPr>
           <w:rFonts w:cs="Arial"/>
@@ -1693,8 +1923,16 @@
         <w:rPr>
           <w:rFonts w:cs="Arial"/>
         </w:rPr>
-        <w:t xml:space="preserve"> mediante el uso de JavaFX</w:t>
-      </w:r>
+        <w:t xml:space="preserve"> mediante el uso de </w:t>
+      </w:r>
+      <w:proofErr w:type="spellStart"/>
+      <w:r>
+        <w:rPr>
+          <w:rFonts w:cs="Arial"/>
+        </w:rPr>
+        <w:t>JavaFX</w:t>
+      </w:r>
+      <w:proofErr w:type="spellEnd"/>
       <w:r>
         <w:rPr>
           <w:rFonts w:cs="Arial"/>
@@ -1897,7 +2135,7 @@
           <w:lang w:eastAsia="es-MX"/>
         </w:rPr>
         <w:drawing>
-          <wp:anchor distT="0" distB="0" distL="114300" distR="114300" simplePos="0" relativeHeight="251661312" behindDoc="0" locked="0" layoutInCell="1" allowOverlap="1" wp14:anchorId="79B1DA5E" wp14:editId="371330F9">
+          <wp:anchor distT="0" distB="0" distL="114300" distR="114300" simplePos="0" relativeHeight="251661312" behindDoc="0" locked="0" layoutInCell="1" allowOverlap="1" wp14:anchorId="04DD2788" wp14:editId="33424E1F">
             <wp:simplePos x="0" y="0"/>
             <wp:positionH relativeFrom="column">
               <wp:posOffset>1215390</wp:posOffset>
@@ -2017,7 +2255,7 @@
         <mc:AlternateContent>
           <mc:Choice Requires="wps">
             <w:drawing>
-              <wp:anchor distT="0" distB="0" distL="114300" distR="114300" simplePos="0" relativeHeight="251663360" behindDoc="0" locked="0" layoutInCell="1" allowOverlap="1" wp14:anchorId="243AE3AE" wp14:editId="023D42C9">
+              <wp:anchor distT="0" distB="0" distL="114300" distR="114300" simplePos="0" relativeHeight="251663360" behindDoc="0" locked="0" layoutInCell="1" allowOverlap="1" wp14:anchorId="11BBC5B4" wp14:editId="6B9C34AF">
                 <wp:simplePos x="0" y="0"/>
                 <wp:positionH relativeFrom="column">
                   <wp:posOffset>2188845</wp:posOffset>
@@ -2244,7 +2482,27 @@
           <w:szCs w:val="24"/>
           <w:shd w:val="clear" w:color="auto" w:fill="FFFFFF"/>
         </w:rPr>
-        <w:t xml:space="preserve">atos con conexión a Postgresql se realiza la </w:t>
+        <w:t xml:space="preserve">atos con conexión a </w:t>
+      </w:r>
+      <w:proofErr w:type="spellStart"/>
+      <w:r>
+        <w:rPr>
+          <w:rFonts w:cs="Arial"/>
+          <w:color w:val="000000"/>
+          <w:szCs w:val="24"/>
+          <w:shd w:val="clear" w:color="auto" w:fill="FFFFFF"/>
+        </w:rPr>
+        <w:t>Postgresql</w:t>
+      </w:r>
+      <w:proofErr w:type="spellEnd"/>
+      <w:r>
+        <w:rPr>
+          <w:rFonts w:cs="Arial"/>
+          <w:color w:val="000000"/>
+          <w:szCs w:val="24"/>
+          <w:shd w:val="clear" w:color="auto" w:fill="FFFFFF"/>
+        </w:rPr>
+        <w:t xml:space="preserve"> se realiza la </w:t>
       </w:r>
       <w:r>
         <w:rPr>
@@ -2432,7 +2690,7 @@
       <w:pPr>
         <w:pStyle w:val="Ttulo1"/>
       </w:pPr>
-      <w:bookmarkStart w:id="4" w:name="_Toc427085460"/>
+      <w:bookmarkStart w:id="3" w:name="_Toc427085460"/>
       <w:r>
         <w:lastRenderedPageBreak/>
         <w:t xml:space="preserve">Capítulo 2 </w:t>
@@ -2440,7 +2698,7 @@
       <w:r>
         <w:t>Herramientas</w:t>
       </w:r>
-      <w:bookmarkEnd w:id="4"/>
+      <w:bookmarkEnd w:id="3"/>
     </w:p>
     <w:p>
       <w:pPr>
@@ -2509,7 +2767,7 @@
           <w:lang w:eastAsia="es-MX"/>
         </w:rPr>
         <w:drawing>
-          <wp:inline distT="0" distB="0" distL="0" distR="0" wp14:anchorId="6F0B618E" wp14:editId="22AA6937">
+          <wp:inline distT="0" distB="0" distL="0" distR="0" wp14:anchorId="629E1F29" wp14:editId="671E5A9C">
             <wp:extent cx="1989573" cy="1346479"/>
             <wp:effectExtent l="0" t="0" r="0" b="6350"/>
             <wp:docPr id="16" name="Imagen 16"/>
@@ -2580,8 +2838,13 @@
           <w:lang w:eastAsia="es-MX"/>
         </w:rPr>
       </w:pPr>
-      <w:r>
-        <w:t>JavaFX:</w:t>
+      <w:proofErr w:type="spellStart"/>
+      <w:r>
+        <w:t>JavaFX</w:t>
+      </w:r>
+      <w:proofErr w:type="spellEnd"/>
+      <w:r>
+        <w:t>:</w:t>
       </w:r>
       <w:r>
         <w:t xml:space="preserve"> </w:t>
@@ -2610,7 +2873,7 @@
           <w:lang w:eastAsia="es-MX"/>
         </w:rPr>
         <w:drawing>
-          <wp:anchor distT="0" distB="0" distL="114300" distR="114300" simplePos="0" relativeHeight="251664384" behindDoc="0" locked="0" layoutInCell="1" allowOverlap="1" wp14:anchorId="74F83F5C" wp14:editId="72A3B40A">
+          <wp:anchor distT="0" distB="0" distL="114300" distR="114300" simplePos="0" relativeHeight="251664384" behindDoc="0" locked="0" layoutInCell="1" allowOverlap="1" wp14:anchorId="1286F009" wp14:editId="5DB3492F">
             <wp:simplePos x="0" y="0"/>
             <wp:positionH relativeFrom="column">
               <wp:posOffset>1354455</wp:posOffset>
@@ -2737,7 +3000,7 @@
         <mc:AlternateContent>
           <mc:Choice Requires="wps">
             <w:drawing>
-              <wp:anchor distT="0" distB="0" distL="114300" distR="114300" simplePos="0" relativeHeight="251670528" behindDoc="0" locked="0" layoutInCell="1" allowOverlap="1" wp14:anchorId="0FC90688" wp14:editId="2E0C505F">
+              <wp:anchor distT="0" distB="0" distL="114300" distR="114300" simplePos="0" relativeHeight="251670528" behindDoc="0" locked="0" layoutInCell="1" allowOverlap="1" wp14:anchorId="420B6797" wp14:editId="4A91EBB0">
                 <wp:simplePos x="0" y="0"/>
                 <wp:positionH relativeFrom="column">
                   <wp:posOffset>2635885</wp:posOffset>
@@ -2861,7 +3124,7 @@
         <mc:AlternateContent>
           <mc:Choice Requires="wps">
             <w:drawing>
-              <wp:anchor distT="0" distB="0" distL="114300" distR="114300" simplePos="0" relativeHeight="251672576" behindDoc="0" locked="0" layoutInCell="1" allowOverlap="1" wp14:anchorId="74E5E618" wp14:editId="32B90E92">
+              <wp:anchor distT="0" distB="0" distL="114300" distR="114300" simplePos="0" relativeHeight="251672576" behindDoc="0" locked="0" layoutInCell="1" allowOverlap="1" wp14:anchorId="5B0BA4FD" wp14:editId="68C566E2">
                 <wp:simplePos x="0" y="0"/>
                 <wp:positionH relativeFrom="column">
                   <wp:posOffset>2636520</wp:posOffset>
@@ -2959,7 +3222,7 @@
           <w:lang w:eastAsia="es-MX"/>
         </w:rPr>
         <w:drawing>
-          <wp:anchor distT="0" distB="0" distL="114300" distR="114300" simplePos="0" relativeHeight="251665408" behindDoc="0" locked="0" layoutInCell="1" allowOverlap="1" wp14:anchorId="5A21C76C" wp14:editId="5CEC6B86">
+          <wp:anchor distT="0" distB="0" distL="114300" distR="114300" simplePos="0" relativeHeight="251665408" behindDoc="0" locked="0" layoutInCell="1" allowOverlap="1" wp14:anchorId="7808D84B" wp14:editId="065EC08B">
             <wp:simplePos x="0" y="0"/>
             <wp:positionH relativeFrom="column">
               <wp:posOffset>2334260</wp:posOffset>
@@ -3021,9 +3284,11 @@
           </wp:anchor>
         </w:drawing>
       </w:r>
+      <w:proofErr w:type="spellStart"/>
       <w:r>
         <w:t>PostgreSQL</w:t>
       </w:r>
+      <w:proofErr w:type="spellEnd"/>
       <w:r>
         <w:t>: Es</w:t>
       </w:r>
@@ -3054,17 +3319,39 @@
           <w:rStyle w:val="tgc"/>
         </w:rPr>
       </w:pPr>
+      <w:proofErr w:type="spellStart"/>
       <w:r>
         <w:rPr>
           <w:rStyle w:val="tgc"/>
         </w:rPr>
-        <w:t xml:space="preserve">Github: </w:t>
-      </w:r>
+        <w:t>Github</w:t>
+      </w:r>
+      <w:proofErr w:type="spellEnd"/>
       <w:r>
         <w:rPr>
           <w:rStyle w:val="tgc"/>
         </w:rPr>
-        <w:t>es una plataforma de desarrollo colaborativo de software para alojar proyectos utilizando el sistema de control de versiones Git. El código se almacena de forma pública, aunque también se puede hacer de forma privada, creando una cuenta de pago.</w:t>
+        <w:t xml:space="preserve">: </w:t>
+      </w:r>
+      <w:r>
+        <w:rPr>
+          <w:rStyle w:val="tgc"/>
+        </w:rPr>
+        <w:t xml:space="preserve">es una plataforma de desarrollo colaborativo de software para alojar proyectos utilizando el sistema de control de versiones </w:t>
+      </w:r>
+      <w:proofErr w:type="spellStart"/>
+      <w:r>
+        <w:rPr>
+          <w:rStyle w:val="tgc"/>
+        </w:rPr>
+        <w:t>Git</w:t>
+      </w:r>
+      <w:proofErr w:type="spellEnd"/>
+      <w:r>
+        <w:rPr>
+          <w:rStyle w:val="tgc"/>
+        </w:rPr>
+        <w:t>. El código se almacena de forma pública, aunque también se puede hacer de forma privada, creando una cuenta de pago.</w:t>
       </w:r>
     </w:p>
     <w:p>
@@ -3077,7 +3364,7 @@
           <w:lang w:eastAsia="es-MX"/>
         </w:rPr>
         <w:drawing>
-          <wp:anchor distT="0" distB="0" distL="114300" distR="114300" simplePos="0" relativeHeight="251666432" behindDoc="0" locked="0" layoutInCell="1" allowOverlap="1" wp14:anchorId="20096A2A" wp14:editId="243A9989">
+          <wp:anchor distT="0" distB="0" distL="114300" distR="114300" simplePos="0" relativeHeight="251666432" behindDoc="0" locked="0" layoutInCell="1" allowOverlap="1" wp14:anchorId="7C0D3B61" wp14:editId="22AC02DC">
             <wp:simplePos x="0" y="0"/>
             <wp:positionH relativeFrom="column">
               <wp:posOffset>1245870</wp:posOffset>
@@ -3167,7 +3454,7 @@
         <mc:AlternateContent>
           <mc:Choice Requires="wps">
             <w:drawing>
-              <wp:anchor distT="0" distB="0" distL="114300" distR="114300" simplePos="0" relativeHeight="251674624" behindDoc="0" locked="0" layoutInCell="1" allowOverlap="1" wp14:anchorId="76E5A796" wp14:editId="635B25B1">
+              <wp:anchor distT="0" distB="0" distL="114300" distR="114300" simplePos="0" relativeHeight="251674624" behindDoc="0" locked="0" layoutInCell="1" allowOverlap="1" wp14:anchorId="3BF666E6" wp14:editId="76D64923">
                 <wp:simplePos x="0" y="0"/>
                 <wp:positionH relativeFrom="column">
                   <wp:posOffset>2508885</wp:posOffset>
@@ -3281,7 +3568,7 @@
           <w:lang w:eastAsia="es-MX"/>
         </w:rPr>
         <w:drawing>
-          <wp:anchor distT="0" distB="0" distL="114300" distR="114300" simplePos="0" relativeHeight="251667456" behindDoc="0" locked="0" layoutInCell="1" allowOverlap="1" wp14:anchorId="54211EC8" wp14:editId="15A6CB15">
+          <wp:anchor distT="0" distB="0" distL="114300" distR="114300" simplePos="0" relativeHeight="251667456" behindDoc="0" locked="0" layoutInCell="1" allowOverlap="1" wp14:anchorId="15C0BDC7" wp14:editId="1E3D2ABA">
             <wp:simplePos x="0" y="0"/>
             <wp:positionH relativeFrom="column">
               <wp:posOffset>708660</wp:posOffset>
@@ -3343,6 +3630,7 @@
           </wp:anchor>
         </w:drawing>
       </w:r>
+      <w:proofErr w:type="spellStart"/>
       <w:r>
         <w:rPr>
           <w:rStyle w:val="notranslate"/>
@@ -3350,11 +3638,40 @@
         </w:rPr>
         <w:t>TortoiseGit</w:t>
       </w:r>
+      <w:proofErr w:type="spellEnd"/>
       <w:r>
         <w:rPr>
           <w:rStyle w:val="notranslate"/>
         </w:rPr>
-        <w:t xml:space="preserve"> es un cliente de software de control de versiones Git, implementado como una extensión de shell de Windows.</w:t>
+        <w:t xml:space="preserve"> es un cliente de software de control de versiones </w:t>
+      </w:r>
+      <w:proofErr w:type="spellStart"/>
+      <w:r>
+        <w:rPr>
+          <w:rStyle w:val="notranslate"/>
+        </w:rPr>
+        <w:t>Git</w:t>
+      </w:r>
+      <w:proofErr w:type="spellEnd"/>
+      <w:r>
+        <w:rPr>
+          <w:rStyle w:val="notranslate"/>
+        </w:rPr>
+        <w:t xml:space="preserve">, implementado como una extensión de </w:t>
+      </w:r>
+      <w:proofErr w:type="spellStart"/>
+      <w:r>
+        <w:rPr>
+          <w:rStyle w:val="notranslate"/>
+        </w:rPr>
+        <w:t>shell</w:t>
+      </w:r>
+      <w:proofErr w:type="spellEnd"/>
+      <w:r>
+        <w:rPr>
+          <w:rStyle w:val="notranslate"/>
+        </w:rPr>
+        <w:t xml:space="preserve"> de Windows.</w:t>
       </w:r>
       <w:r>
         <w:t xml:space="preserve"> </w:t>
@@ -3391,7 +3708,7 @@
         <mc:AlternateContent>
           <mc:Choice Requires="wps">
             <w:drawing>
-              <wp:anchor distT="0" distB="0" distL="114300" distR="114300" simplePos="0" relativeHeight="251676672" behindDoc="0" locked="0" layoutInCell="1" allowOverlap="1" wp14:anchorId="6DDC0353" wp14:editId="2C787B1A">
+              <wp:anchor distT="0" distB="0" distL="114300" distR="114300" simplePos="0" relativeHeight="251676672" behindDoc="0" locked="0" layoutInCell="1" allowOverlap="1" wp14:anchorId="2B9CD439" wp14:editId="3A866074">
                 <wp:simplePos x="0" y="0"/>
                 <wp:positionH relativeFrom="column">
                   <wp:posOffset>2357755</wp:posOffset>
@@ -3575,114 +3892,14 @@
           <w:noProof/>
           <w:lang w:eastAsia="es-MX"/>
         </w:rPr>
-        <mc:AlternateContent>
-          <mc:Choice Requires="wps">
-            <w:drawing>
-              <wp:anchor distT="0" distB="0" distL="114300" distR="114300" simplePos="0" relativeHeight="251678720" behindDoc="0" locked="0" layoutInCell="1" allowOverlap="1" wp14:anchorId="71E08395" wp14:editId="4D24D933">
-                <wp:simplePos x="0" y="0"/>
-                <wp:positionH relativeFrom="column">
-                  <wp:posOffset>1433830</wp:posOffset>
-                </wp:positionH>
-                <wp:positionV relativeFrom="paragraph">
-                  <wp:posOffset>2663190</wp:posOffset>
-                </wp:positionV>
-                <wp:extent cx="3229610" cy="635"/>
-                <wp:effectExtent l="0" t="0" r="0" b="0"/>
-                <wp:wrapSquare wrapText="bothSides"/>
-                <wp:docPr id="15" name="15 Cuadro de texto"/>
-                <wp:cNvGraphicFramePr/>
-                <a:graphic xmlns:a="http://schemas.openxmlformats.org/drawingml/2006/main">
-                  <a:graphicData uri="http://schemas.microsoft.com/office/word/2010/wordprocessingShape">
-                    <wps:wsp>
-                      <wps:cNvSpPr txBox="1"/>
-                      <wps:spPr>
-                        <a:xfrm>
-                          <a:off x="0" y="0"/>
-                          <a:ext cx="3229610" cy="635"/>
-                        </a:xfrm>
-                        <a:prstGeom prst="rect">
-                          <a:avLst/>
-                        </a:prstGeom>
-                        <a:solidFill>
-                          <a:prstClr val="white"/>
-                        </a:solidFill>
-                        <a:ln>
-                          <a:noFill/>
-                        </a:ln>
-                        <a:effectLst/>
-                      </wps:spPr>
-                      <wps:txbx>
-                        <w:txbxContent>
-                          <w:p>
-                            <w:pPr>
-                              <w:pStyle w:val="Epgrafe"/>
-                              <w:rPr>
-                                <w:noProof/>
-                                <w:color w:val="auto"/>
-                              </w:rPr>
-                            </w:pPr>
-                            <w:r>
-                              <w:rPr>
-                                <w:color w:val="auto"/>
-                              </w:rPr>
-                              <w:t>Figura 2.5</w:t>
-                            </w:r>
-                          </w:p>
-                        </w:txbxContent>
-                      </wps:txbx>
-                      <wps:bodyPr rot="0" spcFirstLastPara="0" vertOverflow="overflow" horzOverflow="overflow" vert="horz" wrap="square" lIns="0" tIns="0" rIns="0" bIns="0" numCol="1" spcCol="0" rtlCol="0" fromWordArt="0" anchor="t" anchorCtr="0" forceAA="0" compatLnSpc="1">
-                        <a:prstTxWarp prst="textNoShape">
-                          <a:avLst/>
-                        </a:prstTxWarp>
-                        <a:spAutoFit/>
-                      </wps:bodyPr>
-                    </wps:wsp>
-                  </a:graphicData>
-                </a:graphic>
-              </wp:anchor>
-            </w:drawing>
-          </mc:Choice>
-          <mc:Fallback>
-            <w:pict>
-              <v:shape id="15 Cuadro de texto" o:spid="_x0000_s1031" type="#_x0000_t202" style="position:absolute;left:0;text-align:left;margin-left:112.9pt;margin-top:209.7pt;width:254.3pt;height:.05pt;z-index:251678720;visibility:visible;mso-wrap-style:square;mso-wrap-distance-left:9pt;mso-wrap-distance-top:0;mso-wrap-distance-right:9pt;mso-wrap-distance-bottom:0;mso-position-horizontal:absolute;mso-position-horizontal-relative:text;mso-position-vertical:absolute;mso-position-vertical-relative:text;v-text-anchor:top" o:gfxdata="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" stroked="f">
-                <v:textbox style="mso-fit-shape-to-text:t" inset="0,0,0,0">
-                  <w:txbxContent>
-                    <w:p>
-                      <w:pPr>
-                        <w:pStyle w:val="Epgrafe"/>
-                        <w:rPr>
-                          <w:noProof/>
-                          <w:color w:val="auto"/>
-                        </w:rPr>
-                      </w:pPr>
-                      <w:r>
-                        <w:rPr>
-                          <w:color w:val="auto"/>
-                        </w:rPr>
-                        <w:t>Figura 2.5</w:t>
-                      </w:r>
-                    </w:p>
-                  </w:txbxContent>
-                </v:textbox>
-                <w10:wrap type="square"/>
-              </v:shape>
-            </w:pict>
-          </mc:Fallback>
-        </mc:AlternateContent>
-      </w:r>
-      <w:r>
-        <w:rPr>
-          <w:noProof/>
-          <w:lang w:eastAsia="es-MX"/>
-        </w:rPr>
         <w:drawing>
-          <wp:anchor distT="0" distB="0" distL="114300" distR="114300" simplePos="0" relativeHeight="251668480" behindDoc="0" locked="0" layoutInCell="1" allowOverlap="1" wp14:anchorId="52A72D2C" wp14:editId="727CC5A7">
+          <wp:anchor distT="0" distB="0" distL="114300" distR="114300" simplePos="0" relativeHeight="251668480" behindDoc="0" locked="0" layoutInCell="1" allowOverlap="1" wp14:anchorId="502F227F" wp14:editId="3B4B529B">
             <wp:simplePos x="0" y="0"/>
             <wp:positionH relativeFrom="column">
               <wp:posOffset>1433830</wp:posOffset>
             </wp:positionH>
             <wp:positionV relativeFrom="paragraph">
-              <wp:posOffset>450215</wp:posOffset>
+              <wp:posOffset>41275</wp:posOffset>
             </wp:positionV>
             <wp:extent cx="3229610" cy="2155825"/>
             <wp:effectExtent l="0" t="0" r="8890" b="0"/>
@@ -3770,6 +3987,106 @@
           <w:rFonts w:cs="Arial"/>
         </w:rPr>
       </w:pPr>
+      <w:r>
+        <w:rPr>
+          <w:noProof/>
+          <w:lang w:eastAsia="es-MX"/>
+        </w:rPr>
+        <mc:AlternateContent>
+          <mc:Choice Requires="wps">
+            <w:drawing>
+              <wp:anchor distT="0" distB="0" distL="114300" distR="114300" simplePos="0" relativeHeight="251678720" behindDoc="0" locked="0" layoutInCell="1" allowOverlap="1" wp14:anchorId="53ACD06F" wp14:editId="27C52125">
+                <wp:simplePos x="0" y="0"/>
+                <wp:positionH relativeFrom="column">
+                  <wp:posOffset>1433830</wp:posOffset>
+                </wp:positionH>
+                <wp:positionV relativeFrom="paragraph">
+                  <wp:posOffset>510540</wp:posOffset>
+                </wp:positionV>
+                <wp:extent cx="3229610" cy="635"/>
+                <wp:effectExtent l="0" t="0" r="8890" b="8255"/>
+                <wp:wrapSquare wrapText="bothSides"/>
+                <wp:docPr id="15" name="15 Cuadro de texto"/>
+                <wp:cNvGraphicFramePr/>
+                <a:graphic xmlns:a="http://schemas.openxmlformats.org/drawingml/2006/main">
+                  <a:graphicData uri="http://schemas.microsoft.com/office/word/2010/wordprocessingShape">
+                    <wps:wsp>
+                      <wps:cNvSpPr txBox="1"/>
+                      <wps:spPr>
+                        <a:xfrm>
+                          <a:off x="0" y="0"/>
+                          <a:ext cx="3229610" cy="635"/>
+                        </a:xfrm>
+                        <a:prstGeom prst="rect">
+                          <a:avLst/>
+                        </a:prstGeom>
+                        <a:solidFill>
+                          <a:prstClr val="white"/>
+                        </a:solidFill>
+                        <a:ln>
+                          <a:noFill/>
+                        </a:ln>
+                        <a:effectLst/>
+                      </wps:spPr>
+                      <wps:txbx>
+                        <w:txbxContent>
+                          <w:p>
+                            <w:pPr>
+                              <w:pStyle w:val="Epgrafe"/>
+                              <w:rPr>
+                                <w:noProof/>
+                                <w:color w:val="auto"/>
+                              </w:rPr>
+                            </w:pPr>
+                            <w:r>
+                              <w:rPr>
+                                <w:color w:val="auto"/>
+                              </w:rPr>
+                              <w:t>Figura 2.6</w:t>
+                            </w:r>
+                          </w:p>
+                        </w:txbxContent>
+                      </wps:txbx>
+                      <wps:bodyPr rot="0" spcFirstLastPara="0" vertOverflow="overflow" horzOverflow="overflow" vert="horz" wrap="square" lIns="0" tIns="0" rIns="0" bIns="0" numCol="1" spcCol="0" rtlCol="0" fromWordArt="0" anchor="t" anchorCtr="0" forceAA="0" compatLnSpc="1">
+                        <a:prstTxWarp prst="textNoShape">
+                          <a:avLst/>
+                        </a:prstTxWarp>
+                        <a:spAutoFit/>
+                      </wps:bodyPr>
+                    </wps:wsp>
+                  </a:graphicData>
+                </a:graphic>
+              </wp:anchor>
+            </w:drawing>
+          </mc:Choice>
+          <mc:Fallback>
+            <w:pict>
+              <v:shape id="15 Cuadro de texto" o:spid="_x0000_s1031" type="#_x0000_t202" style="position:absolute;left:0;text-align:left;margin-left:112.9pt;margin-top:40.2pt;width:254.3pt;height:.05pt;z-index:251678720;visibility:visible;mso-wrap-style:square;mso-wrap-distance-left:9pt;mso-wrap-distance-top:0;mso-wrap-distance-right:9pt;mso-wrap-distance-bottom:0;mso-position-horizontal:absolute;mso-position-horizontal-relative:text;mso-position-vertical:absolute;mso-position-vertical-relative:text;v-text-anchor:top" o:gfxdata="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" stroked="f">
+                <v:textbox style="mso-fit-shape-to-text:t" inset="0,0,0,0">
+                  <w:txbxContent>
+                    <w:p>
+                      <w:pPr>
+                        <w:pStyle w:val="Epgrafe"/>
+                        <w:rPr>
+                          <w:noProof/>
+                          <w:color w:val="auto"/>
+                        </w:rPr>
+                      </w:pPr>
+                      <w:r>
+                        <w:rPr>
+                          <w:color w:val="auto"/>
+                        </w:rPr>
+                        <w:t>Figura 2.6</w:t>
+                      </w:r>
+                    </w:p>
+                  </w:txbxContent>
+                </v:textbox>
+                <w10:wrap type="square"/>
+              </v:shape>
+            </w:pict>
+          </mc:Fallback>
+        </mc:AlternateContent>
+      </w:r>
     </w:p>
     <w:p>
       <w:pPr>
@@ -3778,10 +4095,523 @@
     </w:p>
     <w:p>
       <w:pPr>
+        <w:pStyle w:val="Prrafodelista"/>
+        <w:numPr>
+          <w:ilvl w:val="0"/>
+          <w:numId w:val="7"/>
+        </w:numPr>
+        <w:spacing w:line="480" w:lineRule="auto"/>
+      </w:pPr>
+      <w:proofErr w:type="spellStart"/>
+      <w:r>
+        <w:rPr>
+          <w:bCs/>
+        </w:rPr>
+        <w:t>JasperReports</w:t>
+      </w:r>
+      <w:proofErr w:type="spellEnd"/>
+      <w:r>
+        <w:rPr>
+          <w:bCs/>
+        </w:rPr>
+        <w:t>:</w:t>
+      </w:r>
+      <w:r>
+        <w:t xml:space="preserve"> E</w:t>
+      </w:r>
+      <w:r>
+        <w:t xml:space="preserve">s una librería de creación de </w:t>
+      </w:r>
+      <w:hyperlink r:id="rId17" w:tooltip="Informe" w:history="1">
+        <w:r>
+          <w:rPr>
+            <w:rStyle w:val="Hipervnculo"/>
+            <w:color w:val="auto"/>
+            <w:u w:val="none"/>
+          </w:rPr>
+          <w:t>informes</w:t>
+        </w:r>
+      </w:hyperlink>
+      <w:r>
+        <w:t xml:space="preserve"> que tiene la habilidad de entregar contenido enriquecido al </w:t>
+      </w:r>
+      <w:hyperlink r:id="rId18" w:tooltip="Monitor de computadora" w:history="1">
+        <w:r>
+          <w:rPr>
+            <w:rStyle w:val="Hipervnculo"/>
+            <w:color w:val="auto"/>
+            <w:u w:val="none"/>
+          </w:rPr>
+          <w:t>monitor</w:t>
+        </w:r>
+      </w:hyperlink>
+      <w:r>
+        <w:t xml:space="preserve">, a la </w:t>
+      </w:r>
+      <w:hyperlink r:id="rId19" w:tooltip="Impresora" w:history="1">
+        <w:r>
+          <w:rPr>
+            <w:rStyle w:val="Hipervnculo"/>
+            <w:color w:val="auto"/>
+            <w:u w:val="none"/>
+          </w:rPr>
+          <w:t>impresora</w:t>
+        </w:r>
+      </w:hyperlink>
+      <w:r>
+        <w:t xml:space="preserve"> o a ficheros </w:t>
+      </w:r>
+      <w:hyperlink r:id="rId20" w:tooltip="PDF" w:history="1">
+        <w:r>
+          <w:rPr>
+            <w:rStyle w:val="Hipervnculo"/>
+            <w:color w:val="auto"/>
+            <w:u w:val="none"/>
+          </w:rPr>
+          <w:t>PDF</w:t>
+        </w:r>
+      </w:hyperlink>
+      <w:r>
+        <w:t xml:space="preserve">, </w:t>
+      </w:r>
+      <w:hyperlink r:id="rId21" w:tooltip="HTML" w:history="1">
+        <w:r>
+          <w:rPr>
+            <w:rStyle w:val="Hipervnculo"/>
+            <w:color w:val="auto"/>
+            <w:u w:val="none"/>
+          </w:rPr>
+          <w:t>HTML</w:t>
+        </w:r>
+      </w:hyperlink>
+      <w:r>
+        <w:t xml:space="preserve">, </w:t>
+      </w:r>
+      <w:hyperlink r:id="rId22" w:tooltip="XLS" w:history="1">
+        <w:r>
+          <w:rPr>
+            <w:rStyle w:val="Hipervnculo"/>
+            <w:color w:val="auto"/>
+            <w:u w:val="none"/>
+          </w:rPr>
+          <w:t>XLS</w:t>
+        </w:r>
+      </w:hyperlink>
+      <w:r>
+        <w:t xml:space="preserve">, </w:t>
+      </w:r>
+      <w:hyperlink r:id="rId23" w:tooltip="CSV" w:history="1">
+        <w:r>
+          <w:rPr>
+            <w:rStyle w:val="Hipervnculo"/>
+            <w:color w:val="auto"/>
+            <w:u w:val="none"/>
+          </w:rPr>
+          <w:t>CSV</w:t>
+        </w:r>
+      </w:hyperlink>
+      <w:r>
+        <w:t xml:space="preserve"> y </w:t>
+      </w:r>
+      <w:hyperlink r:id="rId24" w:tooltip="XML" w:history="1">
+        <w:r>
+          <w:rPr>
+            <w:rStyle w:val="Hipervnculo"/>
+            <w:color w:val="auto"/>
+            <w:u w:val="none"/>
+          </w:rPr>
+          <w:t>XML</w:t>
+        </w:r>
+      </w:hyperlink>
+      <w:r>
+        <w:t>.</w:t>
+      </w:r>
+    </w:p>
+    <w:p>
+      <w:pPr>
+        <w:spacing w:line="480" w:lineRule="auto"/>
+        <w:jc w:val="center"/>
+      </w:pPr>
+      <w:r>
+        <w:rPr>
+          <w:noProof/>
+          <w:lang w:eastAsia="es-MX"/>
+        </w:rPr>
+        <mc:AlternateContent>
+          <mc:Choice Requires="wps">
+            <w:drawing>
+              <wp:anchor distT="0" distB="0" distL="114300" distR="114300" simplePos="0" relativeHeight="251680768" behindDoc="0" locked="0" layoutInCell="1" allowOverlap="1" wp14:anchorId="509554B8" wp14:editId="0BDFED3D">
+                <wp:simplePos x="0" y="0"/>
+                <wp:positionH relativeFrom="column">
+                  <wp:posOffset>1430020</wp:posOffset>
+                </wp:positionH>
+                <wp:positionV relativeFrom="paragraph">
+                  <wp:posOffset>1826260</wp:posOffset>
+                </wp:positionV>
+                <wp:extent cx="3229610" cy="635"/>
+                <wp:effectExtent l="0" t="0" r="8890" b="8255"/>
+                <wp:wrapSquare wrapText="bothSides"/>
+                <wp:docPr id="17" name="17 Cuadro de texto"/>
+                <wp:cNvGraphicFramePr/>
+                <a:graphic xmlns:a="http://schemas.openxmlformats.org/drawingml/2006/main">
+                  <a:graphicData uri="http://schemas.microsoft.com/office/word/2010/wordprocessingShape">
+                    <wps:wsp>
+                      <wps:cNvSpPr txBox="1"/>
+                      <wps:spPr>
+                        <a:xfrm>
+                          <a:off x="0" y="0"/>
+                          <a:ext cx="3229610" cy="635"/>
+                        </a:xfrm>
+                        <a:prstGeom prst="rect">
+                          <a:avLst/>
+                        </a:prstGeom>
+                        <a:solidFill>
+                          <a:prstClr val="white"/>
+                        </a:solidFill>
+                        <a:ln>
+                          <a:noFill/>
+                        </a:ln>
+                        <a:effectLst/>
+                      </wps:spPr>
+                      <wps:txbx>
+                        <w:txbxContent>
+                          <w:p>
+                            <w:pPr>
+                              <w:pStyle w:val="Epgrafe"/>
+                              <w:rPr>
+                                <w:noProof/>
+                                <w:color w:val="auto"/>
+                              </w:rPr>
+                            </w:pPr>
+                            <w:r>
+                              <w:rPr>
+                                <w:color w:val="auto"/>
+                              </w:rPr>
+                              <w:t>Figura 2.</w:t>
+                            </w:r>
+                            <w:r>
+                              <w:rPr>
+                                <w:color w:val="auto"/>
+                              </w:rPr>
+                              <w:t>7</w:t>
+                            </w:r>
+                          </w:p>
+                        </w:txbxContent>
+                      </wps:txbx>
+                      <wps:bodyPr rot="0" spcFirstLastPara="0" vertOverflow="overflow" horzOverflow="overflow" vert="horz" wrap="square" lIns="0" tIns="0" rIns="0" bIns="0" numCol="1" spcCol="0" rtlCol="0" fromWordArt="0" anchor="t" anchorCtr="0" forceAA="0" compatLnSpc="1">
+                        <a:prstTxWarp prst="textNoShape">
+                          <a:avLst/>
+                        </a:prstTxWarp>
+                        <a:spAutoFit/>
+                      </wps:bodyPr>
+                    </wps:wsp>
+                  </a:graphicData>
+                </a:graphic>
+              </wp:anchor>
+            </w:drawing>
+          </mc:Choice>
+          <mc:Fallback>
+            <w:pict>
+              <v:shape id="17 Cuadro de texto" o:spid="_x0000_s1032" type="#_x0000_t202" style="position:absolute;left:0;text-align:left;margin-left:112.6pt;margin-top:143.8pt;width:254.3pt;height:.05pt;z-index:251680768;visibility:visible;mso-wrap-style:square;mso-wrap-distance-left:9pt;mso-wrap-distance-top:0;mso-wrap-distance-right:9pt;mso-wrap-distance-bottom:0;mso-position-horizontal:absolute;mso-position-horizontal-relative:text;mso-position-vertical:absolute;mso-position-vertical-relative:text;v-text-anchor:top" o:gfxdata="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" stroked="f">
+                <v:textbox style="mso-fit-shape-to-text:t" inset="0,0,0,0">
+                  <w:txbxContent>
+                    <w:p>
+                      <w:pPr>
+                        <w:pStyle w:val="Epgrafe"/>
+                        <w:rPr>
+                          <w:noProof/>
+                          <w:color w:val="auto"/>
+                        </w:rPr>
+                      </w:pPr>
+                      <w:r>
+                        <w:rPr>
+                          <w:color w:val="auto"/>
+                        </w:rPr>
+                        <w:t>Figura 2.</w:t>
+                      </w:r>
+                      <w:r>
+                        <w:rPr>
+                          <w:color w:val="auto"/>
+                        </w:rPr>
+                        <w:t>7</w:t>
+                      </w:r>
+                    </w:p>
+                  </w:txbxContent>
+                </v:textbox>
+                <w10:wrap type="square"/>
+              </v:shape>
+            </w:pict>
+          </mc:Fallback>
+        </mc:AlternateContent>
+      </w:r>
+      <w:r>
+        <w:rPr>
+          <w:noProof/>
+          <w:lang w:eastAsia="es-MX"/>
+        </w:rPr>
+        <w:drawing>
+          <wp:inline distT="0" distB="0" distL="0" distR="0" wp14:anchorId="289D0132" wp14:editId="2A43B24F">
+            <wp:extent cx="2480274" cy="1507787"/>
+            <wp:effectExtent l="0" t="0" r="0" b="0"/>
+            <wp:docPr id="2" name="Imagen 2" descr="http://www.triweb.it/sites/www.triweb.it/files/styles/portfolio_3_cols/public/jasperreports_logo_new_0.png"/>
+            <wp:cNvGraphicFramePr>
+              <a:graphicFrameLocks xmlns:a="http://schemas.openxmlformats.org/drawingml/2006/main" noChangeAspect="1"/>
+            </wp:cNvGraphicFramePr>
+            <a:graphic xmlns:a="http://schemas.openxmlformats.org/drawingml/2006/main">
+              <a:graphicData uri="http://schemas.openxmlformats.org/drawingml/2006/picture">
+                <pic:pic xmlns:pic="http://schemas.openxmlformats.org/drawingml/2006/picture">
+                  <pic:nvPicPr>
+                    <pic:cNvPr id="0" name="Picture 1" descr="http://www.triweb.it/sites/www.triweb.it/files/styles/portfolio_3_cols/public/jasperreports_logo_new_0.png"/>
+                    <pic:cNvPicPr>
+                      <a:picLocks noChangeAspect="1" noChangeArrowheads="1"/>
+                    </pic:cNvPicPr>
+                  </pic:nvPicPr>
+                  <pic:blipFill>
+                    <a:blip r:embed="rId25">
+                      <a:extLst>
+                        <a:ext uri="{28A0092B-C50C-407E-A947-70E740481C1C}">
+                          <a14:useLocalDpi xmlns:a14="http://schemas.microsoft.com/office/drawing/2010/main" val="0"/>
+                        </a:ext>
+                      </a:extLst>
+                    </a:blip>
+                    <a:srcRect/>
+                    <a:stretch>
+                      <a:fillRect/>
+                    </a:stretch>
+                  </pic:blipFill>
+                  <pic:spPr bwMode="auto">
+                    <a:xfrm>
+                      <a:off x="0" y="0"/>
+                      <a:ext cx="2480310" cy="1507809"/>
+                    </a:xfrm>
+                    <a:prstGeom prst="rect">
+                      <a:avLst/>
+                    </a:prstGeom>
+                    <a:noFill/>
+                    <a:ln>
+                      <a:noFill/>
+                    </a:ln>
+                  </pic:spPr>
+                </pic:pic>
+              </a:graphicData>
+            </a:graphic>
+          </wp:inline>
+        </w:drawing>
+      </w:r>
+    </w:p>
+    <w:p>
+      <w:pPr>
         <w:pStyle w:val="Ttulo1"/>
-      </w:pPr>
-      <w:bookmarkStart w:id="5" w:name="_Toc426807530"/>
-      <w:bookmarkStart w:id="6" w:name="_Toc427085461"/>
+        <w:numPr>
+          <w:ilvl w:val="0"/>
+          <w:numId w:val="7"/>
+        </w:numPr>
+      </w:pPr>
+      <w:bookmarkStart w:id="4" w:name="_Toc426807530"/>
+      <w:bookmarkStart w:id="5" w:name="_Toc427085461"/>
+      <w:proofErr w:type="spellStart"/>
+      <w:r>
+        <w:lastRenderedPageBreak/>
+        <w:t>IReport</w:t>
+      </w:r>
+      <w:proofErr w:type="spellEnd"/>
+      <w:r>
+        <w:t xml:space="preserve">: </w:t>
+      </w:r>
+      <w:r>
+        <w:t xml:space="preserve">es un constructor / diseñador de informes visual, poderoso, intuitivo y fácil de usar para </w:t>
+      </w:r>
+      <w:proofErr w:type="spellStart"/>
+      <w:r>
+        <w:t>JasperReports</w:t>
+      </w:r>
+      <w:proofErr w:type="spellEnd"/>
+      <w:r>
+        <w:t xml:space="preserve"> escrito en Java. Este instrumento permite que los usuarios corrijan visualmente informes complejos con cartas, imágenes, subinformes, etc</w:t>
+      </w:r>
+      <w:r>
+        <w:t>.</w:t>
+      </w:r>
+    </w:p>
+    <w:p>
+      <w:pPr>
+        <w:pStyle w:val="Ttulo1"/>
+        <w:jc w:val="center"/>
+      </w:pPr>
+      <w:r>
+        <w:rPr>
+          <w:noProof/>
+          <w:lang w:eastAsia="es-MX"/>
+        </w:rPr>
+        <w:drawing>
+          <wp:inline distT="0" distB="0" distL="0" distR="0" wp14:anchorId="021C3DB2" wp14:editId="10778399">
+            <wp:extent cx="2947481" cy="1575881"/>
+            <wp:effectExtent l="0" t="0" r="5715" b="5715"/>
+            <wp:docPr id="18" name="Imagen 18" descr="http://byspel.com/wp-content/uploads/2015/07/iReport-logo-color-white.jpg"/>
+            <wp:cNvGraphicFramePr>
+              <a:graphicFrameLocks xmlns:a="http://schemas.openxmlformats.org/drawingml/2006/main" noChangeAspect="1"/>
+            </wp:cNvGraphicFramePr>
+            <a:graphic xmlns:a="http://schemas.openxmlformats.org/drawingml/2006/main">
+              <a:graphicData uri="http://schemas.openxmlformats.org/drawingml/2006/picture">
+                <pic:pic xmlns:pic="http://schemas.openxmlformats.org/drawingml/2006/picture">
+                  <pic:nvPicPr>
+                    <pic:cNvPr id="0" name="Picture 3" descr="http://byspel.com/wp-content/uploads/2015/07/iReport-logo-color-white.jpg"/>
+                    <pic:cNvPicPr>
+                      <a:picLocks noChangeAspect="1" noChangeArrowheads="1"/>
+                    </pic:cNvPicPr>
+                  </pic:nvPicPr>
+                  <pic:blipFill>
+                    <a:blip r:embed="rId26" cstate="print">
+                      <a:extLst>
+                        <a:ext uri="{28A0092B-C50C-407E-A947-70E740481C1C}">
+                          <a14:useLocalDpi xmlns:a14="http://schemas.microsoft.com/office/drawing/2010/main" val="0"/>
+                        </a:ext>
+                      </a:extLst>
+                    </a:blip>
+                    <a:srcRect/>
+                    <a:stretch>
+                      <a:fillRect/>
+                    </a:stretch>
+                  </pic:blipFill>
+                  <pic:spPr bwMode="auto">
+                    <a:xfrm>
+                      <a:off x="0" y="0"/>
+                      <a:ext cx="2945785" cy="1574974"/>
+                    </a:xfrm>
+                    <a:prstGeom prst="rect">
+                      <a:avLst/>
+                    </a:prstGeom>
+                    <a:noFill/>
+                    <a:ln>
+                      <a:noFill/>
+                    </a:ln>
+                  </pic:spPr>
+                </pic:pic>
+              </a:graphicData>
+            </a:graphic>
+          </wp:inline>
+        </w:drawing>
+      </w:r>
+    </w:p>
+    <w:p>
+      <w:r>
+        <w:rPr>
+          <w:noProof/>
+          <w:lang w:eastAsia="es-MX"/>
+        </w:rPr>
+        <mc:AlternateContent>
+          <mc:Choice Requires="wps">
+            <w:drawing>
+              <wp:anchor distT="0" distB="0" distL="114300" distR="114300" simplePos="0" relativeHeight="251682816" behindDoc="0" locked="0" layoutInCell="1" allowOverlap="1" wp14:anchorId="54004552" wp14:editId="2970493C">
+                <wp:simplePos x="0" y="0"/>
+                <wp:positionH relativeFrom="column">
+                  <wp:posOffset>1445895</wp:posOffset>
+                </wp:positionH>
+                <wp:positionV relativeFrom="paragraph">
+                  <wp:posOffset>330835</wp:posOffset>
+                </wp:positionV>
+                <wp:extent cx="3229610" cy="635"/>
+                <wp:effectExtent l="0" t="0" r="8890" b="8255"/>
+                <wp:wrapSquare wrapText="bothSides"/>
+                <wp:docPr id="21" name="21 Cuadro de texto"/>
+                <wp:cNvGraphicFramePr/>
+                <a:graphic xmlns:a="http://schemas.openxmlformats.org/drawingml/2006/main">
+                  <a:graphicData uri="http://schemas.microsoft.com/office/word/2010/wordprocessingShape">
+                    <wps:wsp>
+                      <wps:cNvSpPr txBox="1"/>
+                      <wps:spPr>
+                        <a:xfrm>
+                          <a:off x="0" y="0"/>
+                          <a:ext cx="3229610" cy="635"/>
+                        </a:xfrm>
+                        <a:prstGeom prst="rect">
+                          <a:avLst/>
+                        </a:prstGeom>
+                        <a:solidFill>
+                          <a:prstClr val="white"/>
+                        </a:solidFill>
+                        <a:ln>
+                          <a:noFill/>
+                        </a:ln>
+                        <a:effectLst/>
+                      </wps:spPr>
+                      <wps:txbx>
+                        <w:txbxContent>
+                          <w:p>
+                            <w:pPr>
+                              <w:pStyle w:val="Epgrafe"/>
+                              <w:rPr>
+                                <w:noProof/>
+                                <w:color w:val="auto"/>
+                              </w:rPr>
+                            </w:pPr>
+                            <w:r>
+                              <w:rPr>
+                                <w:color w:val="auto"/>
+                              </w:rPr>
+                              <w:t>Figura 2.</w:t>
+                            </w:r>
+                            <w:r>
+                              <w:rPr>
+                                <w:color w:val="auto"/>
+                              </w:rPr>
+                              <w:t>8</w:t>
+                            </w:r>
+                          </w:p>
+                        </w:txbxContent>
+                      </wps:txbx>
+                      <wps:bodyPr rot="0" spcFirstLastPara="0" vertOverflow="overflow" horzOverflow="overflow" vert="horz" wrap="square" lIns="0" tIns="0" rIns="0" bIns="0" numCol="1" spcCol="0" rtlCol="0" fromWordArt="0" anchor="t" anchorCtr="0" forceAA="0" compatLnSpc="1">
+                        <a:prstTxWarp prst="textNoShape">
+                          <a:avLst/>
+                        </a:prstTxWarp>
+                        <a:spAutoFit/>
+                      </wps:bodyPr>
+                    </wps:wsp>
+                  </a:graphicData>
+                </a:graphic>
+              </wp:anchor>
+            </w:drawing>
+          </mc:Choice>
+          <mc:Fallback>
+            <w:pict>
+              <v:shape id="21 Cuadro de texto" o:spid="_x0000_s1033" type="#_x0000_t202" style="position:absolute;left:0;text-align:left;margin-left:113.85pt;margin-top:26.05pt;width:254.3pt;height:.05pt;z-index:251682816;visibility:visible;mso-wrap-style:square;mso-wrap-distance-left:9pt;mso-wrap-distance-top:0;mso-wrap-distance-right:9pt;mso-wrap-distance-bottom:0;mso-position-horizontal:absolute;mso-position-horizontal-relative:text;mso-position-vertical:absolute;mso-position-vertical-relative:text;v-text-anchor:top" o:gfxdata="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" stroked="f">
+                <v:textbox style="mso-fit-shape-to-text:t" inset="0,0,0,0">
+                  <w:txbxContent>
+                    <w:p>
+                      <w:pPr>
+                        <w:pStyle w:val="Epgrafe"/>
+                        <w:rPr>
+                          <w:noProof/>
+                          <w:color w:val="auto"/>
+                        </w:rPr>
+                      </w:pPr>
+                      <w:r>
+                        <w:rPr>
+                          <w:color w:val="auto"/>
+                        </w:rPr>
+                        <w:t>Figura 2.</w:t>
+                      </w:r>
+                      <w:r>
+                        <w:rPr>
+                          <w:color w:val="auto"/>
+                        </w:rPr>
+                        <w:t>8</w:t>
+                      </w:r>
+                    </w:p>
+                  </w:txbxContent>
+                </v:textbox>
+                <w10:wrap type="square"/>
+              </v:shape>
+            </w:pict>
+          </mc:Fallback>
+        </mc:AlternateContent>
+      </w:r>
+    </w:p>
+    <w:p/>
+    <w:p>
+      <w:pPr>
+        <w:pStyle w:val="Ttulo1"/>
+      </w:pPr>
       <w:r>
         <w:t>Capítulo</w:t>
       </w:r>
@@ -3794,49 +4624,42 @@
       <w:r>
         <w:t>teórico</w:t>
       </w:r>
+      <w:bookmarkEnd w:id="4"/>
       <w:bookmarkEnd w:id="5"/>
+    </w:p>
+    <w:p>
+      <w:pPr>
+        <w:pStyle w:val="Subttulo"/>
+      </w:pPr>
+      <w:bookmarkStart w:id="6" w:name="_Toc426807531"/>
+      <w:bookmarkStart w:id="7" w:name="_Toc427084333"/>
+      <w:bookmarkStart w:id="8" w:name="_Toc427085462"/>
+      <w:r>
+        <w:rPr>
+          <w:rStyle w:val="Ttulo1Car"/>
+          <w:bCs w:val="0"/>
+        </w:rPr>
+        <w:t>3.1</w:t>
+      </w:r>
+      <w:r>
+        <w:rPr>
+          <w:rStyle w:val="Ttulo1Car"/>
+          <w:bCs w:val="0"/>
+        </w:rPr>
+        <w:t xml:space="preserve"> </w:t>
+      </w:r>
+      <w:proofErr w:type="spellStart"/>
+      <w:r>
+        <w:rPr>
+          <w:rStyle w:val="Ttulo1Car"/>
+          <w:bCs w:val="0"/>
+        </w:rPr>
+        <w:t>JavaFX</w:t>
+      </w:r>
       <w:bookmarkEnd w:id="6"/>
-    </w:p>
-    <w:p>
-      <w:pPr>
-        <w:pStyle w:val="Subttulo"/>
-      </w:pPr>
-      <w:bookmarkStart w:id="7" w:name="_Toc426807531"/>
-      <w:bookmarkStart w:id="8" w:name="_Toc427084333"/>
-      <w:bookmarkStart w:id="9" w:name="_Toc427085462"/>
-      <w:r>
-        <w:rPr>
-          <w:rStyle w:val="Ttulo1Car"/>
-          <w:b/>
-          <w:bCs w:val="0"/>
-          <w:sz w:val="24"/>
-          <w:szCs w:val="24"/>
-        </w:rPr>
-        <w:t>3.1</w:t>
-      </w:r>
-      <w:r>
-        <w:rPr>
-          <w:rStyle w:val="Ttulo1Car"/>
-          <w:b/>
-          <w:bCs w:val="0"/>
-          <w:sz w:val="24"/>
-          <w:szCs w:val="24"/>
-        </w:rPr>
-        <w:t xml:space="preserve"> </w:t>
-      </w:r>
-      <w:r>
-        <w:rPr>
-          <w:rStyle w:val="Ttulo1Car"/>
-          <w:b/>
-          <w:bCs w:val="0"/>
-          <w:sz w:val="24"/>
-          <w:szCs w:val="24"/>
-        </w:rPr>
-        <w:t>JavaFX</w:t>
-      </w:r>
       <w:bookmarkEnd w:id="7"/>
       <w:bookmarkEnd w:id="8"/>
-      <w:bookmarkEnd w:id="9"/>
+      <w:proofErr w:type="spellEnd"/>
       <w:r>
         <w:t xml:space="preserve"> </w:t>
       </w:r>
@@ -3861,7 +4684,55 @@
           <w:rFonts w:eastAsia="Times New Roman" w:cs="Arial"/>
           <w:lang w:eastAsia="es-MX"/>
         </w:rPr>
-        <w:t>mplía la potencia de Java permitiendo a los desarrolladores utilizar cualquier biblioteca de Java en aplicaciones JavaFX. De esta forma, los desarrolladores pueden ampliar sus capacidades en Java y utilizar la tecnología de presentación que JavaFX proporciona para crear atractivo visual. Como usuario, podrá ejecutar aplicaciones JavaFX en un explorador o arrastrarlos y soltarlos en el escritorio.</w:t>
+        <w:t xml:space="preserve">mplía la potencia de Java permitiendo a los desarrolladores utilizar cualquier biblioteca de Java en aplicaciones </w:t>
+      </w:r>
+      <w:proofErr w:type="spellStart"/>
+      <w:r>
+        <w:rPr>
+          <w:rFonts w:eastAsia="Times New Roman" w:cs="Arial"/>
+          <w:lang w:eastAsia="es-MX"/>
+        </w:rPr>
+        <w:t>JavaFX</w:t>
+      </w:r>
+      <w:proofErr w:type="spellEnd"/>
+      <w:r>
+        <w:rPr>
+          <w:rFonts w:eastAsia="Times New Roman" w:cs="Arial"/>
+          <w:lang w:eastAsia="es-MX"/>
+        </w:rPr>
+        <w:t xml:space="preserve">. De esta forma, los desarrolladores pueden ampliar sus capacidades en Java y utilizar la tecnología de presentación que </w:t>
+      </w:r>
+      <w:proofErr w:type="spellStart"/>
+      <w:r>
+        <w:rPr>
+          <w:rFonts w:eastAsia="Times New Roman" w:cs="Arial"/>
+          <w:lang w:eastAsia="es-MX"/>
+        </w:rPr>
+        <w:t>JavaFX</w:t>
+      </w:r>
+      <w:proofErr w:type="spellEnd"/>
+      <w:r>
+        <w:rPr>
+          <w:rFonts w:eastAsia="Times New Roman" w:cs="Arial"/>
+          <w:lang w:eastAsia="es-MX"/>
+        </w:rPr>
+        <w:t xml:space="preserve"> proporciona para crear atractivo visual. Como usuario, podrá ejecutar aplicaciones </w:t>
+      </w:r>
+      <w:proofErr w:type="spellStart"/>
+      <w:r>
+        <w:rPr>
+          <w:rFonts w:eastAsia="Times New Roman" w:cs="Arial"/>
+          <w:lang w:eastAsia="es-MX"/>
+        </w:rPr>
+        <w:t>JavaFX</w:t>
+      </w:r>
+      <w:proofErr w:type="spellEnd"/>
+      <w:r>
+        <w:rPr>
+          <w:rFonts w:eastAsia="Times New Roman" w:cs="Arial"/>
+          <w:lang w:eastAsia="es-MX"/>
+        </w:rPr>
+        <w:t xml:space="preserve"> en un explorador o arrastrarlos y soltarlos en el escritorio.</w:t>
       </w:r>
     </w:p>
     <w:p>
@@ -3880,8 +4751,25 @@
           <w:bCs/>
           <w:lang w:eastAsia="es-MX"/>
         </w:rPr>
-        <w:lastRenderedPageBreak/>
-        <w:t>Características principales de JavaFX:</w:t>
+        <w:t xml:space="preserve">Características principales de </w:t>
+      </w:r>
+      <w:proofErr w:type="spellStart"/>
+      <w:r>
+        <w:rPr>
+          <w:rFonts w:eastAsia="Times New Roman" w:cs="Arial"/>
+          <w:bCs/>
+          <w:lang w:eastAsia="es-MX"/>
+        </w:rPr>
+        <w:t>JavaFX</w:t>
+      </w:r>
+      <w:proofErr w:type="spellEnd"/>
+      <w:r>
+        <w:rPr>
+          <w:rFonts w:eastAsia="Times New Roman" w:cs="Arial"/>
+          <w:bCs/>
+          <w:lang w:eastAsia="es-MX"/>
+        </w:rPr>
+        <w:t>:</w:t>
       </w:r>
     </w:p>
     <w:p>
@@ -3921,8 +4809,18 @@
           <w:rFonts w:eastAsia="Times New Roman" w:cs="Arial"/>
           <w:lang w:eastAsia="es-MX"/>
         </w:rPr>
-        <w:t>Amplía la tecnología Java permitiendo el uso de cualquier biblioteca de Java en una aplicación JavaFX</w:t>
-      </w:r>
+        <w:lastRenderedPageBreak/>
+        <w:t xml:space="preserve">Amplía la tecnología Java permitiendo el uso de cualquier biblioteca de Java en una aplicación </w:t>
+      </w:r>
+      <w:proofErr w:type="spellStart"/>
+      <w:r>
+        <w:rPr>
+          <w:rFonts w:eastAsia="Times New Roman" w:cs="Arial"/>
+          <w:lang w:eastAsia="es-MX"/>
+        </w:rPr>
+        <w:t>JavaFX</w:t>
+      </w:r>
+      <w:proofErr w:type="spellEnd"/>
     </w:p>
     <w:p>
       <w:pPr>
@@ -3954,9 +4852,19 @@
       <w:r>
         <w:t xml:space="preserve">.2 </w:t>
       </w:r>
-      <w:r>
-        <w:t>Scene Builder</w:t>
-      </w:r>
+      <w:proofErr w:type="spellStart"/>
+      <w:r>
+        <w:t>Scene</w:t>
+      </w:r>
+      <w:proofErr w:type="spellEnd"/>
+      <w:r>
+        <w:t xml:space="preserve"> </w:t>
+      </w:r>
+      <w:proofErr w:type="spellStart"/>
+      <w:r>
+        <w:t>Builder</w:t>
+      </w:r>
+      <w:proofErr w:type="spellEnd"/>
     </w:p>
     <w:p>
       <w:pPr>
@@ -3969,16 +4877,35 @@
         <w:rPr>
           <w:rStyle w:val="notranslate"/>
         </w:rPr>
-        <w:t>Escena JavaFX Builder está liberado bajo la licencia BSD Oracle.</w:t>
-      </w:r>
-      <w:r>
+        <w:t xml:space="preserve">Escena </w:t>
+      </w:r>
+      <w:proofErr w:type="spellStart"/>
+      <w:r>
+        <w:rPr>
+          <w:rStyle w:val="notranslate"/>
+        </w:rPr>
+        <w:t>JavaFX</w:t>
+      </w:r>
+      <w:proofErr w:type="spellEnd"/>
+      <w:r>
+        <w:rPr>
+          <w:rStyle w:val="notranslate"/>
+        </w:rPr>
         <w:t xml:space="preserve"> </w:t>
       </w:r>
+      <w:proofErr w:type="spellStart"/>
       <w:r>
         <w:rPr>
           <w:rStyle w:val="notranslate"/>
         </w:rPr>
-        <w:t>Se proporciona el código fuente y se desarrolló a través del Proyecto OpenJFX en la Comunidad OpenJDK.</w:t>
+        <w:t>Builder</w:t>
+      </w:r>
+      <w:proofErr w:type="spellEnd"/>
+      <w:r>
+        <w:rPr>
+          <w:rStyle w:val="notranslate"/>
+        </w:rPr>
+        <w:t xml:space="preserve"> está liberado bajo la licencia BSD Oracle.</w:t>
       </w:r>
       <w:r>
         <w:t xml:space="preserve"> </w:t>
@@ -3987,18 +4914,63 @@
         <w:rPr>
           <w:rStyle w:val="notranslate"/>
         </w:rPr>
+        <w:t xml:space="preserve">Se proporciona el código fuente y se desarrolló a través del Proyecto </w:t>
+      </w:r>
+      <w:proofErr w:type="spellStart"/>
+      <w:r>
+        <w:rPr>
+          <w:rStyle w:val="notranslate"/>
+        </w:rPr>
+        <w:t>OpenJFX</w:t>
+      </w:r>
+      <w:proofErr w:type="spellEnd"/>
+      <w:r>
+        <w:rPr>
+          <w:rStyle w:val="notranslate"/>
+        </w:rPr>
+        <w:t xml:space="preserve"> en la Comunidad </w:t>
+      </w:r>
+      <w:proofErr w:type="spellStart"/>
+      <w:r>
+        <w:rPr>
+          <w:rStyle w:val="notranslate"/>
+        </w:rPr>
+        <w:t>OpenJDK</w:t>
+      </w:r>
+      <w:proofErr w:type="spellEnd"/>
+      <w:r>
+        <w:rPr>
+          <w:rStyle w:val="notranslate"/>
+        </w:rPr>
+        <w:t>.</w:t>
+      </w:r>
+      <w:r>
+        <w:t xml:space="preserve"> </w:t>
+      </w:r>
+      <w:r>
+        <w:rPr>
+          <w:rStyle w:val="notranslate"/>
+        </w:rPr>
         <w:t xml:space="preserve">Por favor consulte la </w:t>
       </w:r>
+      <w:proofErr w:type="spellStart"/>
       <w:r>
         <w:rPr>
           <w:rStyle w:val="notranslate"/>
         </w:rPr>
-        <w:t>OpenJFX Wiki</w:t>
-      </w:r>
+        <w:t>OpenJFX</w:t>
+      </w:r>
+      <w:proofErr w:type="spellEnd"/>
       <w:r>
         <w:rPr>
           <w:rStyle w:val="notranslate"/>
         </w:rPr>
+        <w:t xml:space="preserve"> Wiki</w:t>
+      </w:r>
+      <w:r>
+        <w:rPr>
+          <w:rStyle w:val="notranslate"/>
+        </w:rPr>
         <w:t xml:space="preserve"> para obtener instrucciones detalladas sobre cómo descargar y construir su código fuente.</w:t>
       </w:r>
       <w:r>
@@ -4008,7 +4980,21 @@
         <w:rPr>
           <w:rStyle w:val="notranslate"/>
         </w:rPr>
-        <w:t>Tenga en cuenta que el código fuente de esta aplicación se puede encontrar en el "apps / scenebuilder" directorio.</w:t>
+        <w:t xml:space="preserve">Tenga en cuenta que el código fuente de esta aplicación se puede encontrar en el "apps / </w:t>
+      </w:r>
+      <w:proofErr w:type="spellStart"/>
+      <w:r>
+        <w:rPr>
+          <w:rStyle w:val="notranslate"/>
+        </w:rPr>
+        <w:t>scenebuilder</w:t>
+      </w:r>
+      <w:proofErr w:type="spellEnd"/>
+      <w:r>
+        <w:rPr>
+          <w:rStyle w:val="notranslate"/>
+        </w:rPr>
+        <w:t>" directorio.</w:t>
       </w:r>
     </w:p>
     <w:p>
@@ -4087,48 +5073,137 @@
           <w:i/>
           <w:iCs/>
         </w:rPr>
-        <w:t>Java Development Toolkit</w:t>
-      </w:r>
-      <w:r>
-        <w:t xml:space="preserve"> (JDT) y el compilador (ECJ) que se entrega como parte de Eclipse (y </w:t>
-      </w:r>
+        <w:t xml:space="preserve">Java </w:t>
+      </w:r>
+      <w:proofErr w:type="spellStart"/>
+      <w:r>
+        <w:rPr>
+          <w:i/>
+          <w:iCs/>
+        </w:rPr>
+        <w:t>Development</w:t>
+      </w:r>
+      <w:proofErr w:type="spellEnd"/>
+      <w:r>
+        <w:rPr>
+          <w:i/>
+          <w:iCs/>
+        </w:rPr>
+        <w:t xml:space="preserve"> </w:t>
+      </w:r>
+      <w:proofErr w:type="spellStart"/>
+      <w:r>
+        <w:rPr>
+          <w:i/>
+          <w:iCs/>
+        </w:rPr>
+        <w:t>Toolkit</w:t>
+      </w:r>
+      <w:proofErr w:type="spellEnd"/>
+      <w:r>
+        <w:t xml:space="preserve"> (JDT) y el compilador (ECJ) que se entrega como parte de Eclipse (y que son usados también para desarrollar el mismo Eclipse). Sin embargo, también se puede usar para otros tipos de aplicaciones cliente, como </w:t>
+      </w:r>
+      <w:proofErr w:type="spellStart"/>
+      <w:r>
+        <w:t>BitTorrent</w:t>
+      </w:r>
+      <w:proofErr w:type="spellEnd"/>
+      <w:r>
+        <w:t xml:space="preserve"> o </w:t>
+      </w:r>
+      <w:proofErr w:type="spellStart"/>
+      <w:r>
+        <w:t>Azureus</w:t>
+      </w:r>
+      <w:proofErr w:type="spellEnd"/>
+      <w:r>
+        <w:t>.</w:t>
+      </w:r>
+    </w:p>
+    <w:p>
+      <w:pPr>
+        <w:pStyle w:val="Subttulo"/>
+      </w:pPr>
+    </w:p>
+    <w:p>
+      <w:pPr>
+        <w:pStyle w:val="Subttulo"/>
+      </w:pPr>
+    </w:p>
+    <w:p>
+      <w:pPr>
+        <w:pStyle w:val="Subttulo"/>
+      </w:pPr>
       <w:r>
         <w:lastRenderedPageBreak/>
-        <w:t xml:space="preserve">que son usados también para desarrollar el mismo Eclipse). Sin embargo, también se puede usar para otros tipos de aplicaciones cliente, como </w:t>
-      </w:r>
-      <w:r>
-        <w:t>BitTorrent</w:t>
-      </w:r>
-      <w:r>
-        <w:t xml:space="preserve"> o </w:t>
-      </w:r>
-      <w:r>
-        <w:t>Azureus</w:t>
-      </w:r>
-      <w:r>
-        <w:t>.</w:t>
-      </w:r>
-    </w:p>
-    <w:p>
-      <w:pPr>
-        <w:pStyle w:val="Subttulo"/>
-      </w:pPr>
-      <w:r>
         <w:t>3</w:t>
       </w:r>
       <w:r>
         <w:t xml:space="preserve">.4 </w:t>
       </w:r>
-      <w:r>
-        <w:t xml:space="preserve">Navicat for MySQL </w:t>
-      </w:r>
-    </w:p>
-    <w:p>
-      <w:pPr>
-        <w:spacing w:line="480" w:lineRule="auto"/>
-      </w:pPr>
-      <w:r>
-        <w:t xml:space="preserve">Es una solución ideal para la administración y el desarrollo de MySQL / MariaDB. Permite la conexión a bases de datos MySQL y MariaDB simultáneamente desde una sola aplicación. Este frontal con todo incluido ofrece una intuitiva y potente interfaz gráfica de gran alcance para la gestión, el desarrollo y el mantenimiento de las bases de datos. </w:t>
+      <w:proofErr w:type="spellStart"/>
+      <w:r>
+        <w:t>Navicat</w:t>
+      </w:r>
+      <w:proofErr w:type="spellEnd"/>
+      <w:r>
+        <w:t xml:space="preserve"> </w:t>
+      </w:r>
+      <w:proofErr w:type="spellStart"/>
+      <w:r>
+        <w:t>for</w:t>
+      </w:r>
+      <w:proofErr w:type="spellEnd"/>
+      <w:r>
+        <w:t xml:space="preserve"> </w:t>
+      </w:r>
+      <w:proofErr w:type="spellStart"/>
+      <w:r>
+        <w:t>MySQL</w:t>
+      </w:r>
+      <w:proofErr w:type="spellEnd"/>
+      <w:r>
+        <w:t xml:space="preserve"> </w:t>
+      </w:r>
+    </w:p>
+    <w:p>
+      <w:pPr>
+        <w:spacing w:line="480" w:lineRule="auto"/>
+      </w:pPr>
+      <w:r>
+        <w:t xml:space="preserve">Es una solución ideal para la administración y el desarrollo de </w:t>
+      </w:r>
+      <w:proofErr w:type="spellStart"/>
+      <w:r>
+        <w:t>MySQL</w:t>
+      </w:r>
+      <w:proofErr w:type="spellEnd"/>
+      <w:r>
+        <w:t xml:space="preserve"> / </w:t>
+      </w:r>
+      <w:proofErr w:type="spellStart"/>
+      <w:r>
+        <w:t>MariaDB</w:t>
+      </w:r>
+      <w:proofErr w:type="spellEnd"/>
+      <w:r>
+        <w:t xml:space="preserve">. Permite la conexión a bases de datos </w:t>
+      </w:r>
+      <w:proofErr w:type="spellStart"/>
+      <w:r>
+        <w:t>MySQL</w:t>
+      </w:r>
+      <w:proofErr w:type="spellEnd"/>
+      <w:r>
+        <w:t xml:space="preserve"> y </w:t>
+      </w:r>
+      <w:proofErr w:type="spellStart"/>
+      <w:r>
+        <w:t>MariaDB</w:t>
+      </w:r>
+      <w:proofErr w:type="spellEnd"/>
+      <w:r>
+        <w:t xml:space="preserve"> simultáneamente desde una sola aplicación. Este frontal con todo incluido ofrece una intuitiva y potente interfaz gráfica de gran alcance para la gestión, el desarrollo y el mantenimiento de las bases de datos. </w:t>
       </w:r>
     </w:p>
     <w:p>
@@ -4230,15 +5305,37 @@
         <w:rPr>
           <w:lang w:eastAsia="es-MX"/>
         </w:rPr>
-        <w:t xml:space="preserve">3.6 Patrón Singleton </w:t>
-      </w:r>
-    </w:p>
-    <w:p>
-      <w:pPr>
-        <w:spacing w:line="480" w:lineRule="auto"/>
-      </w:pPr>
-      <w:r>
-        <w:t>El patrón Singleton garantiza que una clase sólo tenga una instancia y proporciona un punto de acceso global a ésta instancia.</w:t>
+        <w:t xml:space="preserve">3.6 Patrón </w:t>
+      </w:r>
+      <w:proofErr w:type="spellStart"/>
+      <w:r>
+        <w:rPr>
+          <w:lang w:eastAsia="es-MX"/>
+        </w:rPr>
+        <w:t>Singleton</w:t>
+      </w:r>
+      <w:proofErr w:type="spellEnd"/>
+      <w:r>
+        <w:rPr>
+          <w:lang w:eastAsia="es-MX"/>
+        </w:rPr>
+        <w:t xml:space="preserve"> </w:t>
+      </w:r>
+    </w:p>
+    <w:p>
+      <w:pPr>
+        <w:spacing w:line="480" w:lineRule="auto"/>
+      </w:pPr>
+      <w:r>
+        <w:t xml:space="preserve">El patrón </w:t>
+      </w:r>
+      <w:proofErr w:type="spellStart"/>
+      <w:r>
+        <w:t>Singleton</w:t>
+      </w:r>
+      <w:proofErr w:type="spellEnd"/>
+      <w:r>
+        <w:t xml:space="preserve"> garantiza que una clase sólo tenga una instancia y proporciona un punto de acceso global a ésta instancia.</w:t>
       </w:r>
     </w:p>
     <w:p>
@@ -4271,7 +5368,21 @@
         <w:rPr>
           <w:lang w:eastAsia="es-MX"/>
         </w:rPr>
-        <w:t>Ocultar el constructor de la clase Singleton, para que los clientes no puedan crear instancias.</w:t>
+        <w:t xml:space="preserve">Ocultar el constructor de la clase </w:t>
+      </w:r>
+      <w:proofErr w:type="spellStart"/>
+      <w:r>
+        <w:rPr>
+          <w:lang w:eastAsia="es-MX"/>
+        </w:rPr>
+        <w:t>Singleton</w:t>
+      </w:r>
+      <w:proofErr w:type="spellEnd"/>
+      <w:r>
+        <w:rPr>
+          <w:lang w:eastAsia="es-MX"/>
+        </w:rPr>
+        <w:t>, para que los clientes no puedan crear instancias.</w:t>
       </w:r>
     </w:p>
     <w:p>
@@ -4290,7 +5401,21 @@
         <w:rPr>
           <w:lang w:eastAsia="es-MX"/>
         </w:rPr>
-        <w:t>Declarar en la clase Singleton una variable miembro privada que contenga la referencia a la instancia única que queremos gestionar.</w:t>
+        <w:t xml:space="preserve">Declarar en la clase </w:t>
+      </w:r>
+      <w:proofErr w:type="spellStart"/>
+      <w:r>
+        <w:rPr>
+          <w:lang w:eastAsia="es-MX"/>
+        </w:rPr>
+        <w:t>Singleton</w:t>
+      </w:r>
+      <w:proofErr w:type="spellEnd"/>
+      <w:r>
+        <w:rPr>
+          <w:lang w:eastAsia="es-MX"/>
+        </w:rPr>
+        <w:t xml:space="preserve"> una variable miembro privada que contenga la referencia a la instancia única que queremos gestionar.</w:t>
       </w:r>
     </w:p>
     <w:p>
@@ -4309,8 +5434,35 @@
         <w:rPr>
           <w:lang w:eastAsia="es-MX"/>
         </w:rPr>
-        <w:lastRenderedPageBreak/>
-        <w:t>Proveer en la clase Singleton una función o propiedad que brinde acceso a la única instancia gestionada por el Singleton. Los clientes acceden a la instancia a través de esta función o propiedad.</w:t>
+        <w:t xml:space="preserve">Proveer en la clase </w:t>
+      </w:r>
+      <w:proofErr w:type="spellStart"/>
+      <w:r>
+        <w:rPr>
+          <w:lang w:eastAsia="es-MX"/>
+        </w:rPr>
+        <w:t>Singleton</w:t>
+      </w:r>
+      <w:proofErr w:type="spellEnd"/>
+      <w:r>
+        <w:rPr>
+          <w:lang w:eastAsia="es-MX"/>
+        </w:rPr>
+        <w:t xml:space="preserve"> una función o propiedad que brinde acceso a la única instancia gestionada por el </w:t>
+      </w:r>
+      <w:proofErr w:type="spellStart"/>
+      <w:r>
+        <w:rPr>
+          <w:lang w:eastAsia="es-MX"/>
+        </w:rPr>
+        <w:t>Singleton</w:t>
+      </w:r>
+      <w:proofErr w:type="spellEnd"/>
+      <w:r>
+        <w:rPr>
+          <w:lang w:eastAsia="es-MX"/>
+        </w:rPr>
+        <w:t>. Los clientes acceden a la instancia a través de esta función o propiedad.</w:t>
       </w:r>
     </w:p>
     <w:p>
@@ -4329,7 +5481,774 @@
         <w:rPr>
           <w:lang w:eastAsia="es-MX"/>
         </w:rPr>
-        <w:t>Estas reglas se cumplen en todas las implementaciones del Singleton, independientemente de los recaudos que deban tomarse para soportar la correcta ejecución en entornos multihilo.</w:t>
+        <w:lastRenderedPageBreak/>
+        <w:t xml:space="preserve">Estas reglas se cumplen en todas las implementaciones del </w:t>
+      </w:r>
+      <w:proofErr w:type="spellStart"/>
+      <w:r>
+        <w:rPr>
+          <w:lang w:eastAsia="es-MX"/>
+        </w:rPr>
+        <w:t>Singleton</w:t>
+      </w:r>
+      <w:proofErr w:type="spellEnd"/>
+      <w:r>
+        <w:rPr>
+          <w:lang w:eastAsia="es-MX"/>
+        </w:rPr>
+        <w:t>, independientemente de los recaudos que deban tomarse para soportar la correcta ejecución en entornos multihilo.</w:t>
+      </w:r>
+    </w:p>
+    <w:p>
+      <w:pPr>
+        <w:pStyle w:val="Subttulo"/>
+        <w:rPr>
+          <w:lang w:eastAsia="es-MX"/>
+        </w:rPr>
+      </w:pPr>
+      <w:r>
+        <w:rPr>
+          <w:lang w:eastAsia="es-MX"/>
+        </w:rPr>
+        <w:t>3.7</w:t>
+      </w:r>
+      <w:r>
+        <w:rPr>
+          <w:lang w:eastAsia="es-MX"/>
+        </w:rPr>
+        <w:t xml:space="preserve"> </w:t>
+      </w:r>
+      <w:proofErr w:type="spellStart"/>
+      <w:r>
+        <w:rPr>
+          <w:lang w:eastAsia="es-MX"/>
+        </w:rPr>
+        <w:t>JasperReports</w:t>
+      </w:r>
+      <w:proofErr w:type="spellEnd"/>
+    </w:p>
+    <w:p>
+      <w:pPr>
+        <w:spacing w:line="480" w:lineRule="auto"/>
+      </w:pPr>
+      <w:r>
+        <w:t>E</w:t>
+      </w:r>
+      <w:r>
+        <w:t xml:space="preserve">s software libre que nos permite crear informes, donde los ficheros se definen en un </w:t>
+      </w:r>
+      <w:proofErr w:type="spellStart"/>
+      <w:r>
+        <w:t>xml</w:t>
+      </w:r>
+      <w:proofErr w:type="spellEnd"/>
+      <w:r>
+        <w:t xml:space="preserve"> para posteriormente ser compilado por las librerías </w:t>
+      </w:r>
+      <w:proofErr w:type="spellStart"/>
+      <w:r>
+        <w:t>JasperReports</w:t>
+      </w:r>
+      <w:proofErr w:type="spellEnd"/>
+      <w:r>
+        <w:t xml:space="preserve"> (.</w:t>
+      </w:r>
+      <w:proofErr w:type="spellStart"/>
+      <w:r>
+        <w:t>jasper</w:t>
+      </w:r>
+      <w:proofErr w:type="spellEnd"/>
+      <w:r>
+        <w:t xml:space="preserve">), es competencia de </w:t>
+      </w:r>
+      <w:proofErr w:type="spellStart"/>
+      <w:r>
+        <w:t>Crystal</w:t>
+      </w:r>
+      <w:proofErr w:type="spellEnd"/>
+      <w:r>
+        <w:t xml:space="preserve"> </w:t>
+      </w:r>
+      <w:proofErr w:type="spellStart"/>
+      <w:r>
+        <w:t>reports</w:t>
+      </w:r>
+      <w:proofErr w:type="spellEnd"/>
+      <w:r>
+        <w:t xml:space="preserve"> en los usuarios </w:t>
+      </w:r>
+      <w:r>
+        <w:t>Windows</w:t>
+      </w:r>
+    </w:p>
+    <w:p>
+      <w:pPr>
+        <w:spacing w:line="480" w:lineRule="auto"/>
+        <w:rPr>
+          <w:lang w:eastAsia="es-MX"/>
+        </w:rPr>
+      </w:pPr>
+      <w:proofErr w:type="spellStart"/>
+      <w:r>
+        <w:t>JasperReports</w:t>
+      </w:r>
+      <w:proofErr w:type="spellEnd"/>
+      <w:r>
+        <w:t xml:space="preserve"> </w:t>
+      </w:r>
+      <w:r>
+        <w:t>está</w:t>
+      </w:r>
+      <w:r>
+        <w:t xml:space="preserve"> compuesto por conjuntos de </w:t>
+      </w:r>
+      <w:proofErr w:type="gramStart"/>
+      <w:r>
+        <w:t>librerías java</w:t>
+      </w:r>
+      <w:proofErr w:type="gramEnd"/>
+      <w:r>
+        <w:t xml:space="preserve">, una de las ventajas que tiene </w:t>
+      </w:r>
+      <w:proofErr w:type="spellStart"/>
+      <w:r>
+        <w:t>JasperReports</w:t>
+      </w:r>
+      <w:proofErr w:type="spellEnd"/>
+      <w:r>
+        <w:t xml:space="preserve"> es </w:t>
+      </w:r>
+      <w:hyperlink r:id="rId27" w:history="1">
+        <w:r>
+          <w:rPr>
+            <w:rStyle w:val="Hipervnculo"/>
+            <w:color w:val="auto"/>
+            <w:u w:val="none"/>
+          </w:rPr>
+          <w:t>la comunidad</w:t>
+        </w:r>
+      </w:hyperlink>
+      <w:r>
+        <w:t xml:space="preserve">. Podemos usarla en aplicaciones de Java como lo son J2EE y </w:t>
+      </w:r>
+      <w:proofErr w:type="spellStart"/>
+      <w:r>
+        <w:t>tambien</w:t>
+      </w:r>
+      <w:proofErr w:type="spellEnd"/>
+      <w:r>
+        <w:t xml:space="preserve"> en aplicaciones web. Dentro de este tema nos encontramos con </w:t>
+      </w:r>
+      <w:proofErr w:type="spellStart"/>
+      <w:r>
+        <w:rPr>
+          <w:rStyle w:val="nfasis"/>
+          <w:b/>
+          <w:bCs/>
+        </w:rPr>
+        <w:t>iReport</w:t>
+      </w:r>
+      <w:proofErr w:type="spellEnd"/>
+      <w:r>
+        <w:rPr>
+          <w:rStyle w:val="nfasis"/>
+          <w:b/>
+          <w:bCs/>
+        </w:rPr>
+        <w:t xml:space="preserve"> </w:t>
+      </w:r>
+      <w:r>
+        <w:t xml:space="preserve">es una herramienta de diseño visual para </w:t>
+      </w:r>
+      <w:proofErr w:type="spellStart"/>
+      <w:r>
+        <w:t>JasperReports</w:t>
+      </w:r>
+      <w:proofErr w:type="spellEnd"/>
+      <w:r>
+        <w:t>, te ayudara a diseñar reportes visualmente en poco tiempo.</w:t>
+      </w:r>
+    </w:p>
+    <w:p>
+      <w:pPr>
+        <w:pStyle w:val="Subttulo"/>
+        <w:rPr>
+          <w:lang w:eastAsia="es-MX"/>
+        </w:rPr>
+      </w:pPr>
+      <w:bookmarkStart w:id="9" w:name="_GoBack"/>
+      <w:bookmarkEnd w:id="9"/>
+      <w:r>
+        <w:rPr>
+          <w:lang w:eastAsia="es-MX"/>
+        </w:rPr>
+        <w:t>3.</w:t>
+      </w:r>
+      <w:r>
+        <w:rPr>
+          <w:lang w:eastAsia="es-MX"/>
+        </w:rPr>
+        <w:t>8</w:t>
+      </w:r>
+      <w:r>
+        <w:rPr>
+          <w:lang w:eastAsia="es-MX"/>
+        </w:rPr>
+        <w:t xml:space="preserve"> </w:t>
+      </w:r>
+      <w:proofErr w:type="spellStart"/>
+      <w:r>
+        <w:rPr>
+          <w:lang w:eastAsia="es-MX"/>
+        </w:rPr>
+        <w:t>IReport</w:t>
+      </w:r>
+      <w:proofErr w:type="spellEnd"/>
+      <w:r>
+        <w:rPr>
+          <w:lang w:eastAsia="es-MX"/>
+        </w:rPr>
+        <w:t xml:space="preserve"> </w:t>
+      </w:r>
+    </w:p>
+    <w:p>
+      <w:pPr>
+        <w:spacing w:line="480" w:lineRule="auto"/>
+        <w:rPr>
+          <w:rFonts w:cs="Arial"/>
+          <w:lang w:eastAsia="es-MX"/>
+        </w:rPr>
+      </w:pPr>
+      <w:r>
+        <w:rPr>
+          <w:rFonts w:cs="Arial"/>
+          <w:lang w:val="es-ES"/>
+        </w:rPr>
+        <w:t>E</w:t>
+      </w:r>
+      <w:r>
+        <w:rPr>
+          <w:rFonts w:cs="Arial"/>
+          <w:lang w:val="es-ES"/>
+        </w:rPr>
+        <w:t xml:space="preserve">s un constructor / diseñador de informes visual, poderoso, intuitivo y fácil de usar para </w:t>
+      </w:r>
+      <w:proofErr w:type="spellStart"/>
+      <w:r>
+        <w:rPr>
+          <w:rFonts w:cs="Arial"/>
+          <w:lang w:val="es-ES"/>
+        </w:rPr>
+        <w:t>JasperReports</w:t>
+      </w:r>
+      <w:proofErr w:type="spellEnd"/>
+      <w:r>
+        <w:rPr>
+          <w:rFonts w:cs="Arial"/>
+          <w:lang w:val="es-ES"/>
+        </w:rPr>
+        <w:t xml:space="preserve"> escrito en Java. Este instrumento permite que los usuarios corrijan visualmente informes complejos con cartas, imágenes, subinformes, etc. </w:t>
+      </w:r>
+      <w:proofErr w:type="spellStart"/>
+      <w:r>
+        <w:rPr>
+          <w:rFonts w:cs="Arial"/>
+          <w:lang w:val="es-ES"/>
+        </w:rPr>
+        <w:t>iReport</w:t>
+      </w:r>
+      <w:proofErr w:type="spellEnd"/>
+      <w:r>
+        <w:rPr>
+          <w:rFonts w:cs="Arial"/>
+          <w:lang w:val="es-ES"/>
+        </w:rPr>
+        <w:t xml:space="preserve"> está además integrado </w:t>
+      </w:r>
+      <w:hyperlink r:id="rId28" w:history="1">
+        <w:r>
+          <w:rPr>
+            <w:rStyle w:val="Hipervnculo"/>
+            <w:rFonts w:cs="Arial"/>
+            <w:color w:val="auto"/>
+            <w:u w:val="none"/>
+            <w:lang w:val="es-ES"/>
+          </w:rPr>
+          <w:t>con</w:t>
+        </w:r>
+        <w:r>
+          <w:rPr>
+            <w:rStyle w:val="Hipervnculo"/>
+            <w:rFonts w:cs="Arial"/>
+            <w:color w:val="auto"/>
+            <w:u w:val="none"/>
+            <w:lang w:val="es-ES"/>
+          </w:rPr>
+          <w:t xml:space="preserve"> </w:t>
+        </w:r>
+        <w:proofErr w:type="spellStart"/>
+        <w:r>
+          <w:rPr>
+            <w:rStyle w:val="Hipervnculo"/>
+            <w:rFonts w:cs="Arial"/>
+            <w:color w:val="auto"/>
+            <w:u w:val="none"/>
+            <w:lang w:val="es-ES"/>
+          </w:rPr>
+          <w:t>JFreeChart</w:t>
+        </w:r>
+        <w:proofErr w:type="spellEnd"/>
+      </w:hyperlink>
+      <w:r>
+        <w:rPr>
+          <w:rFonts w:cs="Arial"/>
+          <w:lang w:val="es-ES"/>
+        </w:rPr>
+        <w:t xml:space="preserve">, una de </w:t>
+      </w:r>
+      <w:r>
+        <w:rPr>
+          <w:rFonts w:cs="Arial"/>
+          <w:lang w:val="es-ES"/>
+        </w:rPr>
+        <w:t>las bibliotecas gráficas</w:t>
+      </w:r>
+      <w:r>
+        <w:rPr>
+          <w:rFonts w:cs="Arial"/>
+          <w:lang w:val="es-ES"/>
+        </w:rPr>
+        <w:t xml:space="preserve"> </w:t>
+      </w:r>
+      <w:proofErr w:type="spellStart"/>
+      <w:r>
+        <w:rPr>
+          <w:rFonts w:cs="Arial"/>
+          <w:lang w:val="es-ES"/>
+        </w:rPr>
+        <w:t>OpenSource</w:t>
+      </w:r>
+      <w:proofErr w:type="spellEnd"/>
+      <w:r>
+        <w:rPr>
+          <w:rFonts w:cs="Arial"/>
+          <w:lang w:val="es-ES"/>
+        </w:rPr>
+        <w:t xml:space="preserve"> más difundida para Java. Los datos para imprimir pueden ser recuperados por varios caminos incluso múltiples uniones JDBC, </w:t>
+      </w:r>
+      <w:proofErr w:type="spellStart"/>
+      <w:r>
+        <w:rPr>
+          <w:rFonts w:cs="Arial"/>
+          <w:lang w:val="es-ES"/>
+        </w:rPr>
+        <w:t>TableModels</w:t>
+      </w:r>
+      <w:proofErr w:type="spellEnd"/>
+      <w:r>
+        <w:rPr>
+          <w:rFonts w:cs="Arial"/>
+          <w:lang w:val="es-ES"/>
+        </w:rPr>
+        <w:t>, JavaBeans, XML, etc.</w:t>
+      </w:r>
+    </w:p>
+    <w:p>
+      <w:pPr>
+        <w:spacing w:before="100" w:beforeAutospacing="1" w:after="100" w:afterAutospacing="1" w:line="480" w:lineRule="auto"/>
+        <w:jc w:val="left"/>
+        <w:rPr>
+          <w:rFonts w:eastAsia="Times New Roman" w:cs="Arial"/>
+          <w:lang w:eastAsia="es-MX"/>
+        </w:rPr>
+      </w:pPr>
+      <w:r>
+        <w:rPr>
+          <w:rFonts w:eastAsia="Times New Roman" w:cs="Arial"/>
+          <w:lang w:val="es-ES" w:eastAsia="es-MX"/>
+        </w:rPr>
+        <w:t xml:space="preserve">La lista siguiente describe algunas de las características importantes de </w:t>
+      </w:r>
+      <w:proofErr w:type="spellStart"/>
+      <w:r>
+        <w:rPr>
+          <w:rFonts w:eastAsia="Times New Roman" w:cs="Arial"/>
+          <w:lang w:val="es-ES" w:eastAsia="es-MX"/>
+        </w:rPr>
+        <w:t>iReport</w:t>
+      </w:r>
+      <w:proofErr w:type="spellEnd"/>
+      <w:r>
+        <w:rPr>
+          <w:rFonts w:eastAsia="Times New Roman" w:cs="Arial"/>
+          <w:lang w:val="es-ES" w:eastAsia="es-MX"/>
+        </w:rPr>
+        <w:t>:</w:t>
+      </w:r>
+    </w:p>
+    <w:p>
+      <w:pPr>
+        <w:numPr>
+          <w:ilvl w:val="0"/>
+          <w:numId w:val="12"/>
+        </w:numPr>
+        <w:spacing w:before="100" w:beforeAutospacing="1" w:after="100" w:afterAutospacing="1" w:line="480" w:lineRule="auto"/>
+        <w:jc w:val="left"/>
+        <w:rPr>
+          <w:rFonts w:eastAsia="Times New Roman" w:cs="Arial"/>
+          <w:lang w:val="es-ES" w:eastAsia="es-MX"/>
+        </w:rPr>
+      </w:pPr>
+      <w:r>
+        <w:rPr>
+          <w:rFonts w:eastAsia="Times New Roman" w:cs="Arial"/>
+          <w:lang w:val="es-ES" w:eastAsia="es-MX"/>
+        </w:rPr>
+        <w:t>100% escrito en JAVA y además OPENSOURCE y gratuito.</w:t>
+      </w:r>
+    </w:p>
+    <w:p>
+      <w:pPr>
+        <w:numPr>
+          <w:ilvl w:val="0"/>
+          <w:numId w:val="12"/>
+        </w:numPr>
+        <w:spacing w:before="100" w:beforeAutospacing="1" w:after="100" w:afterAutospacing="1" w:line="480" w:lineRule="auto"/>
+        <w:jc w:val="left"/>
+        <w:rPr>
+          <w:rFonts w:eastAsia="Times New Roman" w:cs="Arial"/>
+          <w:lang w:val="es-ES" w:eastAsia="es-MX"/>
+        </w:rPr>
+      </w:pPr>
+      <w:r>
+        <w:rPr>
+          <w:rFonts w:eastAsia="Times New Roman" w:cs="Arial"/>
+          <w:lang w:val="es-ES" w:eastAsia="es-MX"/>
+        </w:rPr>
+        <w:t xml:space="preserve">Maneja el 98% de las etiquetas de </w:t>
+      </w:r>
+      <w:proofErr w:type="spellStart"/>
+      <w:r>
+        <w:rPr>
+          <w:rFonts w:eastAsia="Times New Roman" w:cs="Arial"/>
+          <w:lang w:val="es-ES" w:eastAsia="es-MX"/>
+        </w:rPr>
+        <w:t>JasperReports</w:t>
+      </w:r>
+      <w:proofErr w:type="spellEnd"/>
+      <w:r>
+        <w:rPr>
+          <w:rFonts w:eastAsia="Times New Roman" w:cs="Arial"/>
+          <w:lang w:val="es-ES" w:eastAsia="es-MX"/>
+        </w:rPr>
+        <w:t xml:space="preserve"> </w:t>
+      </w:r>
+    </w:p>
+    <w:p>
+      <w:pPr>
+        <w:numPr>
+          <w:ilvl w:val="0"/>
+          <w:numId w:val="12"/>
+        </w:numPr>
+        <w:spacing w:before="100" w:beforeAutospacing="1" w:after="100" w:afterAutospacing="1" w:line="480" w:lineRule="auto"/>
+        <w:jc w:val="left"/>
+        <w:rPr>
+          <w:rFonts w:eastAsia="Times New Roman" w:cs="Arial"/>
+          <w:lang w:val="es-ES" w:eastAsia="es-MX"/>
+        </w:rPr>
+      </w:pPr>
+      <w:r>
+        <w:rPr>
+          <w:rFonts w:eastAsia="Times New Roman" w:cs="Arial"/>
+          <w:lang w:val="es-ES" w:eastAsia="es-MX"/>
+        </w:rPr>
+        <w:lastRenderedPageBreak/>
+        <w:t xml:space="preserve">Permite diseñar con sus propias herramientas: rectángulos, líneas, elipses, campos de los </w:t>
+      </w:r>
+      <w:proofErr w:type="spellStart"/>
+      <w:r>
+        <w:rPr>
+          <w:rFonts w:eastAsia="Times New Roman" w:cs="Arial"/>
+          <w:lang w:val="es-ES" w:eastAsia="es-MX"/>
+        </w:rPr>
+        <w:t>textfields</w:t>
+      </w:r>
+      <w:proofErr w:type="spellEnd"/>
+      <w:r>
+        <w:rPr>
+          <w:rFonts w:eastAsia="Times New Roman" w:cs="Arial"/>
+          <w:lang w:val="es-ES" w:eastAsia="es-MX"/>
+        </w:rPr>
+        <w:t xml:space="preserve">, cartas, </w:t>
+      </w:r>
+      <w:proofErr w:type="spellStart"/>
+      <w:r>
+        <w:rPr>
+          <w:rFonts w:eastAsia="Times New Roman" w:cs="Arial"/>
+          <w:lang w:val="es-ES" w:eastAsia="es-MX"/>
+        </w:rPr>
+        <w:t>subreports</w:t>
+      </w:r>
+      <w:proofErr w:type="spellEnd"/>
+      <w:r>
+        <w:rPr>
+          <w:rFonts w:eastAsia="Times New Roman" w:cs="Arial"/>
+          <w:lang w:val="es-ES" w:eastAsia="es-MX"/>
+        </w:rPr>
+        <w:t xml:space="preserve"> (</w:t>
+      </w:r>
+      <w:proofErr w:type="spellStart"/>
+      <w:r>
+        <w:rPr>
+          <w:rFonts w:eastAsia="Times New Roman" w:cs="Arial"/>
+          <w:lang w:val="es-ES" w:eastAsia="es-MX"/>
+        </w:rPr>
+        <w:t>subreportes</w:t>
+      </w:r>
+      <w:proofErr w:type="spellEnd"/>
+      <w:r>
+        <w:rPr>
+          <w:rFonts w:eastAsia="Times New Roman" w:cs="Arial"/>
+          <w:lang w:val="es-ES" w:eastAsia="es-MX"/>
+        </w:rPr>
+        <w:t xml:space="preserve">). </w:t>
+      </w:r>
+    </w:p>
+    <w:p>
+      <w:pPr>
+        <w:numPr>
+          <w:ilvl w:val="0"/>
+          <w:numId w:val="12"/>
+        </w:numPr>
+        <w:spacing w:before="100" w:beforeAutospacing="1" w:after="100" w:afterAutospacing="1" w:line="480" w:lineRule="auto"/>
+        <w:jc w:val="left"/>
+        <w:rPr>
+          <w:rFonts w:eastAsia="Times New Roman" w:cs="Arial"/>
+          <w:lang w:val="es-ES" w:eastAsia="es-MX"/>
+        </w:rPr>
+      </w:pPr>
+      <w:r>
+        <w:rPr>
+          <w:rFonts w:eastAsia="Times New Roman" w:cs="Arial"/>
+          <w:lang w:val="es-ES" w:eastAsia="es-MX"/>
+        </w:rPr>
+        <w:t>Soporta internacionalización nativamente.</w:t>
+      </w:r>
+    </w:p>
+    <w:p>
+      <w:pPr>
+        <w:numPr>
+          <w:ilvl w:val="0"/>
+          <w:numId w:val="12"/>
+        </w:numPr>
+        <w:spacing w:before="100" w:beforeAutospacing="1" w:after="100" w:afterAutospacing="1" w:line="480" w:lineRule="auto"/>
+        <w:jc w:val="left"/>
+        <w:rPr>
+          <w:rFonts w:eastAsia="Times New Roman" w:cs="Arial"/>
+          <w:lang w:val="es-ES" w:eastAsia="es-MX"/>
+        </w:rPr>
+      </w:pPr>
+      <w:r>
+        <w:rPr>
+          <w:rFonts w:eastAsia="Times New Roman" w:cs="Arial"/>
+          <w:lang w:val="es-ES" w:eastAsia="es-MX"/>
+        </w:rPr>
+        <w:t xml:space="preserve">Browser de la estructura del documento. </w:t>
+      </w:r>
+    </w:p>
+    <w:p>
+      <w:pPr>
+        <w:numPr>
+          <w:ilvl w:val="0"/>
+          <w:numId w:val="12"/>
+        </w:numPr>
+        <w:spacing w:before="100" w:beforeAutospacing="1" w:after="100" w:afterAutospacing="1" w:line="480" w:lineRule="auto"/>
+        <w:jc w:val="left"/>
+        <w:rPr>
+          <w:rFonts w:eastAsia="Times New Roman" w:cs="Arial"/>
+          <w:lang w:val="es-ES" w:eastAsia="es-MX"/>
+        </w:rPr>
+      </w:pPr>
+      <w:r>
+        <w:rPr>
+          <w:rFonts w:eastAsia="Times New Roman" w:cs="Arial"/>
+          <w:lang w:val="es-ES" w:eastAsia="es-MX"/>
+        </w:rPr>
+        <w:t xml:space="preserve">Recopilador y exportador integrados. </w:t>
+      </w:r>
+    </w:p>
+    <w:p>
+      <w:pPr>
+        <w:numPr>
+          <w:ilvl w:val="0"/>
+          <w:numId w:val="12"/>
+        </w:numPr>
+        <w:spacing w:before="100" w:beforeAutospacing="1" w:after="100" w:afterAutospacing="1" w:line="480" w:lineRule="auto"/>
+        <w:jc w:val="left"/>
+        <w:rPr>
+          <w:rFonts w:eastAsia="Times New Roman" w:cs="Arial"/>
+          <w:lang w:val="es-ES" w:eastAsia="es-MX"/>
+        </w:rPr>
+      </w:pPr>
+      <w:r>
+        <w:rPr>
+          <w:rFonts w:eastAsia="Times New Roman" w:cs="Arial"/>
+          <w:lang w:val="es-ES" w:eastAsia="es-MX"/>
+        </w:rPr>
+        <w:t xml:space="preserve">Soporta JDBC. </w:t>
+      </w:r>
+    </w:p>
+    <w:p>
+      <w:pPr>
+        <w:numPr>
+          <w:ilvl w:val="0"/>
+          <w:numId w:val="12"/>
+        </w:numPr>
+        <w:spacing w:before="100" w:beforeAutospacing="1" w:after="100" w:afterAutospacing="1" w:line="480" w:lineRule="auto"/>
+        <w:jc w:val="left"/>
+        <w:rPr>
+          <w:rFonts w:eastAsia="Times New Roman" w:cs="Arial"/>
+          <w:lang w:val="es-ES" w:eastAsia="es-MX"/>
+        </w:rPr>
+      </w:pPr>
+      <w:r>
+        <w:rPr>
+          <w:rFonts w:eastAsia="Times New Roman" w:cs="Arial"/>
+          <w:lang w:val="es-ES" w:eastAsia="es-MX"/>
+        </w:rPr>
+        <w:t xml:space="preserve">Soporta JavaBeans como orígenes de datos (éstos deben implementar la interface </w:t>
+      </w:r>
+      <w:proofErr w:type="spellStart"/>
+      <w:r>
+        <w:rPr>
+          <w:rFonts w:eastAsia="Times New Roman" w:cs="Arial"/>
+          <w:lang w:val="es-ES" w:eastAsia="es-MX"/>
+        </w:rPr>
+        <w:t>JRDataSource</w:t>
+      </w:r>
+      <w:proofErr w:type="spellEnd"/>
+      <w:r>
+        <w:rPr>
+          <w:rFonts w:eastAsia="Times New Roman" w:cs="Arial"/>
+          <w:lang w:val="es-ES" w:eastAsia="es-MX"/>
+        </w:rPr>
+        <w:t xml:space="preserve">). </w:t>
+      </w:r>
+    </w:p>
+    <w:p>
+      <w:pPr>
+        <w:numPr>
+          <w:ilvl w:val="0"/>
+          <w:numId w:val="12"/>
+        </w:numPr>
+        <w:spacing w:before="100" w:beforeAutospacing="1" w:after="100" w:afterAutospacing="1" w:line="480" w:lineRule="auto"/>
+        <w:jc w:val="left"/>
+        <w:rPr>
+          <w:rFonts w:eastAsia="Times New Roman" w:cs="Arial"/>
+          <w:lang w:val="es-ES" w:eastAsia="es-MX"/>
+        </w:rPr>
+      </w:pPr>
+      <w:r>
+        <w:rPr>
+          <w:rFonts w:eastAsia="Times New Roman" w:cs="Arial"/>
+          <w:lang w:val="es-ES" w:eastAsia="es-MX"/>
+        </w:rPr>
+        <w:t xml:space="preserve">Incluye </w:t>
+      </w:r>
+      <w:proofErr w:type="spellStart"/>
+      <w:r>
+        <w:rPr>
+          <w:rFonts w:eastAsia="Times New Roman" w:cs="Arial"/>
+          <w:lang w:val="es-ES" w:eastAsia="es-MX"/>
+        </w:rPr>
+        <w:t>Wizard’s</w:t>
+      </w:r>
+      <w:proofErr w:type="spellEnd"/>
+      <w:r>
+        <w:rPr>
+          <w:rFonts w:eastAsia="Times New Roman" w:cs="Arial"/>
+          <w:lang w:val="es-ES" w:eastAsia="es-MX"/>
+        </w:rPr>
+        <w:t xml:space="preserve"> (asistentes) para crear automáticamente informes. </w:t>
+      </w:r>
+    </w:p>
+    <w:p>
+      <w:pPr>
+        <w:numPr>
+          <w:ilvl w:val="0"/>
+          <w:numId w:val="12"/>
+        </w:numPr>
+        <w:spacing w:before="100" w:beforeAutospacing="1" w:after="100" w:afterAutospacing="1" w:line="480" w:lineRule="auto"/>
+        <w:jc w:val="left"/>
+        <w:rPr>
+          <w:rFonts w:eastAsia="Times New Roman" w:cs="Arial"/>
+          <w:lang w:val="es-ES" w:eastAsia="es-MX"/>
+        </w:rPr>
+      </w:pPr>
+      <w:r>
+        <w:rPr>
+          <w:rFonts w:eastAsia="Times New Roman" w:cs="Arial"/>
+          <w:lang w:val="es-ES" w:eastAsia="es-MX"/>
+        </w:rPr>
+        <w:t xml:space="preserve">Tiene asistentes para generar los </w:t>
+      </w:r>
+      <w:proofErr w:type="spellStart"/>
+      <w:r>
+        <w:rPr>
+          <w:rFonts w:eastAsia="Times New Roman" w:cs="Arial"/>
+          <w:lang w:val="es-ES" w:eastAsia="es-MX"/>
+        </w:rPr>
+        <w:t>subreportes</w:t>
+      </w:r>
+      <w:proofErr w:type="spellEnd"/>
+      <w:r>
+        <w:rPr>
+          <w:rFonts w:eastAsia="Times New Roman" w:cs="Arial"/>
+          <w:lang w:val="es-ES" w:eastAsia="es-MX"/>
+        </w:rPr>
+        <w:t xml:space="preserve"> </w:t>
+      </w:r>
+    </w:p>
+    <w:p>
+      <w:pPr>
+        <w:numPr>
+          <w:ilvl w:val="0"/>
+          <w:numId w:val="12"/>
+        </w:numPr>
+        <w:spacing w:before="100" w:beforeAutospacing="1" w:after="100" w:afterAutospacing="1" w:line="480" w:lineRule="auto"/>
+        <w:jc w:val="left"/>
+        <w:rPr>
+          <w:rFonts w:eastAsia="Times New Roman" w:cs="Arial"/>
+          <w:lang w:val="es-ES" w:eastAsia="es-MX"/>
+        </w:rPr>
+      </w:pPr>
+      <w:r>
+        <w:rPr>
+          <w:rFonts w:eastAsia="Times New Roman" w:cs="Arial"/>
+          <w:lang w:val="es-ES" w:eastAsia="es-MX"/>
+        </w:rPr>
+        <w:t xml:space="preserve">Tiene asistentes para las plantillas. </w:t>
+      </w:r>
+    </w:p>
+    <w:p>
+      <w:pPr>
+        <w:numPr>
+          <w:ilvl w:val="0"/>
+          <w:numId w:val="12"/>
+        </w:numPr>
+        <w:spacing w:before="100" w:beforeAutospacing="1" w:after="100" w:afterAutospacing="1" w:line="480" w:lineRule="auto"/>
+        <w:jc w:val="left"/>
+        <w:rPr>
+          <w:rFonts w:eastAsia="Times New Roman" w:cs="Arial"/>
+          <w:lang w:eastAsia="es-MX"/>
+        </w:rPr>
+      </w:pPr>
+      <w:r>
+        <w:rPr>
+          <w:rFonts w:eastAsia="Times New Roman" w:cs="Arial"/>
+          <w:lang w:val="es-ES" w:eastAsia="es-MX"/>
+        </w:rPr>
+        <w:t>Facilidad de instalación.</w:t>
       </w:r>
     </w:p>
     <w:p>
@@ -4339,7 +6258,7 @@
           <w:lang w:eastAsia="es-MX"/>
         </w:rPr>
         <w:sectPr>
-          <w:footerReference w:type="default" r:id="rId17"/>
+          <w:footerReference w:type="default" r:id="rId29"/>
           <w:type w:val="continuous"/>
           <w:pgSz w:w="12240" w:h="15840"/>
           <w:pgMar w:top="1417" w:right="1701" w:bottom="1417" w:left="1701" w:header="708" w:footer="708" w:gutter="0"/>
@@ -4357,7 +6276,7 @@
         <w:t>3</w:t>
       </w:r>
       <w:r>
-        <w:t>.7</w:t>
+        <w:t>.9</w:t>
       </w:r>
       <w:r>
         <w:t xml:space="preserve"> </w:t>
@@ -4426,7 +6345,10 @@
         <w:pStyle w:val="Subttulo"/>
       </w:pPr>
       <w:r>
-        <w:t xml:space="preserve">3.8 </w:t>
+        <w:t>3.10</w:t>
+      </w:r>
+      <w:r>
+        <w:t xml:space="preserve"> </w:t>
       </w:r>
       <w:r>
         <w:t>Descripción del producto</w:t>
@@ -4469,7 +6391,15 @@
         <w:spacing w:line="480" w:lineRule="auto"/>
       </w:pPr>
       <w:r>
-        <w:t xml:space="preserve">Se tiene conexión a base de datos en PostgreSQL, la aplicación permite guardar, modificar, buscar y eliminar datos, se establece un límite mínimo y un límite máximo (stock) para los productos con los que trabaja la empresa. </w:t>
+        <w:t xml:space="preserve">Se tiene conexión a base de datos en </w:t>
+      </w:r>
+      <w:proofErr w:type="spellStart"/>
+      <w:r>
+        <w:t>PostgreSQL</w:t>
+      </w:r>
+      <w:proofErr w:type="spellEnd"/>
+      <w:r>
+        <w:t xml:space="preserve">, la aplicación permite guardar, modificar, buscar y eliminar datos, se establece un límite mínimo y un límite máximo (stock) para los productos con los que trabaja la empresa. </w:t>
       </w:r>
     </w:p>
     <w:p>
@@ -4497,16 +6427,23 @@
       <w:r>
         <w:t xml:space="preserve">4.1 </w:t>
       </w:r>
+      <w:proofErr w:type="spellStart"/>
       <w:r>
         <w:t>MoProSoft</w:t>
       </w:r>
+      <w:proofErr w:type="spellEnd"/>
     </w:p>
     <w:p>
       <w:pPr>
         <w:spacing w:before="0" w:after="200" w:line="480" w:lineRule="auto"/>
       </w:pPr>
-      <w:r>
-        <w:t>MoProSoft es un modelo de procesos para la industria de software nacional, que fomenta la estandarización de su operación a través de la incorporación de las mejores prácticas en gestión e ingeniería de software. La adopción del modelo permite elevar la capacidad de las organizaciones que desarrollan o mantienen software para ofrecer servicios con calidad y alcanzar niveles internacionales de competitividad. Es también aplicable en áreas internas de desarrollo de software de las empresas de diversos giros.</w:t>
+      <w:proofErr w:type="spellStart"/>
+      <w:r>
+        <w:t>MoProSoft</w:t>
+      </w:r>
+      <w:proofErr w:type="spellEnd"/>
+      <w:r>
+        <w:t xml:space="preserve"> es un modelo de procesos para la industria de software nacional, que fomenta la estandarización de su operación a través de la incorporación de las mejores prácticas en gestión e ingeniería de software. La adopción del modelo permite elevar la capacidad de las organizaciones que desarrollan o mantienen software para ofrecer servicios con calidad y alcanzar niveles internacionales de competitividad. Es también aplicable en áreas internas de desarrollo de software de las empresas de diversos giros.</w:t>
       </w:r>
     </w:p>
     <w:p>
@@ -4746,8 +6683,13 @@
       </w:pPr>
       <w:r>
         <w:lastRenderedPageBreak/>
-        <w:t>4.3 Estructura de MoProSoft</w:t>
-      </w:r>
+        <w:t xml:space="preserve">4.3 Estructura de </w:t>
+      </w:r>
+      <w:proofErr w:type="spellStart"/>
+      <w:r>
+        <w:t>MoProSoft</w:t>
+      </w:r>
+      <w:proofErr w:type="spellEnd"/>
     </w:p>
     <w:p>
       <w:pPr>
@@ -4768,7 +6710,7 @@
           <w:lang w:eastAsia="es-MX"/>
         </w:rPr>
         <w:drawing>
-          <wp:inline distT="0" distB="0" distL="0" distR="0" wp14:anchorId="267F3C48" wp14:editId="7A385697">
+          <wp:inline distT="0" distB="0" distL="0" distR="0" wp14:anchorId="53B65298" wp14:editId="148B7C38">
             <wp:extent cx="5611527" cy="4142792"/>
             <wp:effectExtent l="0" t="0" r="8255" b="0"/>
             <wp:docPr id="4" name="3 Marcador de contenido"/>
@@ -4785,7 +6727,7 @@
                     </pic:cNvPicPr>
                   </pic:nvPicPr>
                   <pic:blipFill>
-                    <a:blip r:embed="rId18">
+                    <a:blip r:embed="rId30">
                       <a:extLst>
                         <a:ext uri="{28A0092B-C50C-407E-A947-70E740481C1C}">
                           <a14:useLocalDpi xmlns:a14="http://schemas.microsoft.com/office/drawing/2010/main" val="0"/>
@@ -4814,8 +6756,13 @@
     </w:p>
     <w:p>
       <w:r>
-        <w:t>Figura 4.3 Propósito de los procesos de MoProSoft</w:t>
-      </w:r>
+        <w:t xml:space="preserve">Figura 4.3 Propósito de los procesos de </w:t>
+      </w:r>
+      <w:proofErr w:type="spellStart"/>
+      <w:r>
+        <w:t>MoProSoft</w:t>
+      </w:r>
+      <w:proofErr w:type="spellEnd"/>
     </w:p>
     <w:p>
       <w:pPr>
@@ -4891,15 +6838,31 @@
         <w:spacing w:line="480" w:lineRule="auto"/>
       </w:pPr>
       <w:r>
-        <w:t xml:space="preserve">La exportación de servicios de software de las empresas mexicanas será más factible, incluso se podría disminuir la necesidad de la intermediación de las empresas trasnacionales, gracias a que MoProSoft considera las prácticas reconocidas en el ámbito internacional. </w:t>
-      </w:r>
-    </w:p>
-    <w:p>
-      <w:pPr>
-        <w:spacing w:line="480" w:lineRule="auto"/>
-      </w:pPr>
-      <w:r>
-        <w:t>La implantación de MoProSoft no demanda la incorporación de personal especializado en las empresas, únicamente requiere de una adecuada capacitación del personal existente.</w:t>
+        <w:t xml:space="preserve">La exportación de servicios de software de las empresas mexicanas será más factible, incluso se podría disminuir la necesidad de la intermediación de las empresas trasnacionales, gracias a que </w:t>
+      </w:r>
+      <w:proofErr w:type="spellStart"/>
+      <w:r>
+        <w:t>MoProSoft</w:t>
+      </w:r>
+      <w:proofErr w:type="spellEnd"/>
+      <w:r>
+        <w:t xml:space="preserve"> considera las prácticas reconocidas en el ámbito internacional. </w:t>
+      </w:r>
+    </w:p>
+    <w:p>
+      <w:pPr>
+        <w:spacing w:line="480" w:lineRule="auto"/>
+      </w:pPr>
+      <w:r>
+        <w:t xml:space="preserve">La implantación de </w:t>
+      </w:r>
+      <w:proofErr w:type="spellStart"/>
+      <w:r>
+        <w:t>MoProSoft</w:t>
+      </w:r>
+      <w:proofErr w:type="spellEnd"/>
+      <w:r>
+        <w:t xml:space="preserve"> no demanda la incorporación de personal especializado en las empresas, únicamente requiere de una adecuada capacitación del personal existente.</w:t>
       </w:r>
     </w:p>
     <w:p/>
@@ -5002,7 +6965,31 @@
         <w:spacing w:before="0" w:after="200" w:line="480" w:lineRule="auto"/>
       </w:pPr>
       <w:r>
-        <w:t>Se ocuparon programas como Eclipse, Scene Builder 2.0, y Navicat.</w:t>
+        <w:t xml:space="preserve">Se ocuparon programas como Eclipse, </w:t>
+      </w:r>
+      <w:proofErr w:type="spellStart"/>
+      <w:r>
+        <w:t>Scene</w:t>
+      </w:r>
+      <w:proofErr w:type="spellEnd"/>
+      <w:r>
+        <w:t xml:space="preserve"> </w:t>
+      </w:r>
+      <w:proofErr w:type="spellStart"/>
+      <w:r>
+        <w:t>Builder</w:t>
+      </w:r>
+      <w:proofErr w:type="spellEnd"/>
+      <w:r>
+        <w:t xml:space="preserve"> 2.0, y </w:t>
+      </w:r>
+      <w:proofErr w:type="spellStart"/>
+      <w:r>
+        <w:t>Navicat</w:t>
+      </w:r>
+      <w:proofErr w:type="spellEnd"/>
+      <w:r>
+        <w:t>.</w:t>
       </w:r>
     </w:p>
     <w:p>
@@ -5085,11 +7072,7 @@
       <w:sdtPr>
         <w:rPr>
           <w:rFonts w:eastAsiaTheme="minorHAnsi" w:cstheme="minorBidi"/>
-          <w:b w:val="0"/>
-          <w:bCs w:val="0"/>
-          <w:sz w:val="22"/>
-          <w:szCs w:val="22"/>
-          <w:lang w:val="es-ES"/>
+          <w:b/>
         </w:rPr>
         <w:id w:val="-525712517"/>
         <w:docPartObj>
@@ -5099,6 +7082,8 @@
       </w:sdtPr>
       <w:sdtEndPr>
         <w:rPr>
+          <w:b w:val="0"/>
+          <w:bCs w:val="0"/>
           <w:lang w:val="es-MX"/>
         </w:rPr>
       </w:sdtEndPr>
@@ -5108,9 +7093,6 @@
             <w:pStyle w:val="Ttulo1"/>
           </w:pPr>
           <w:r>
-            <w:rPr>
-              <w:lang w:val="es-ES"/>
-            </w:rPr>
             <w:t>Bibliografía</w:t>
           </w:r>
           <w:bookmarkEnd w:id="12"/>
@@ -5205,8 +7187,25 @@
               </w:r>
             </w:p>
             <w:p>
+              <w:proofErr w:type="spellStart"/>
               <w:r>
-                <w:t>Silberschatz, A., Korth, H.F., Su</w:t>
+                <w:t>Silberschatz</w:t>
+              </w:r>
+              <w:proofErr w:type="spellEnd"/>
+              <w:r>
+                <w:t xml:space="preserve">, A., </w:t>
+              </w:r>
+              <w:proofErr w:type="spellStart"/>
+              <w:r>
+                <w:t>Korth</w:t>
+              </w:r>
+              <w:proofErr w:type="spellEnd"/>
+              <w:r>
+                <w:t xml:space="preserve">, H.F., </w:t>
+              </w:r>
+              <w:proofErr w:type="spellStart"/>
+              <w:r>
+                <w:t>Su</w:t>
               </w:r>
               <w:r>
                 <w:rPr>
@@ -5215,7 +7214,11 @@
                 <w:t>d</w:t>
               </w:r>
               <w:r>
-                <w:t xml:space="preserve">arshan, S., </w:t>
+                <w:t>arshan</w:t>
+              </w:r>
+              <w:proofErr w:type="spellEnd"/>
+              <w:r>
+                <w:t xml:space="preserve">, S., </w:t>
               </w:r>
               <w:r>
                 <w:rPr>
@@ -5366,7 +7369,7 @@
           <w:lang w:eastAsia="es-MX"/>
         </w:rPr>
       </w:pPr>
-      <w:hyperlink r:id="rId19" w:history="1">
+      <w:hyperlink r:id="rId31" w:history="1">
         <w:r>
           <w:rPr>
             <w:rStyle w:val="Hipervnculo"/>
@@ -5400,7 +7403,7 @@
           <w:lang w:eastAsia="es-MX"/>
         </w:rPr>
       </w:pPr>
-      <w:hyperlink r:id="rId20" w:history="1">
+      <w:hyperlink r:id="rId32" w:history="1">
         <w:r>
           <w:rPr>
             <w:rStyle w:val="Hipervnculo"/>
@@ -5688,7 +7691,7 @@
 <w:ftr xmlns:wpc="http://schemas.microsoft.com/office/word/2010/wordprocessingCanvas" xmlns:mc="http://schemas.openxmlformats.org/markup-compatibility/2006" xmlns:o="urn:schemas-microsoft-com:office:office" xmlns:r="http://schemas.openxmlformats.org/officeDocument/2006/relationships" xmlns:m="http://schemas.openxmlformats.org/officeDocument/2006/math" xmlns:v="urn:schemas-microsoft-com:vml" xmlns:wp14="http://schemas.microsoft.com/office/word/2010/wordprocessingDrawing" xmlns:wp="http://schemas.openxmlformats.org/drawingml/2006/wordprocessingDrawing" xmlns:w10="urn:schemas-microsoft-com:office:word" xmlns:w="http://schemas.openxmlformats.org/wordprocessingml/2006/main" xmlns:w14="http://schemas.microsoft.com/office/word/2010/wordml" xmlns:wpg="http://schemas.microsoft.com/office/word/2010/wordprocessingGroup" xmlns:wpi="http://schemas.microsoft.com/office/word/2010/wordprocessingInk" xmlns:wne="http://schemas.microsoft.com/office/word/2006/wordml" xmlns:wps="http://schemas.microsoft.com/office/word/2010/wordprocessingShape" mc:Ignorable="w14 wp14">
   <w:sdt>
     <w:sdtPr>
-      <w:id w:val="2040933253"/>
+      <w:id w:val="1659342224"/>
       <w:docPartObj>
         <w:docPartGallery w:val="Page Numbers (Bottom of Page)"/>
         <w:docPartUnique/>
@@ -5708,7 +7711,7 @@
           <mc:AlternateContent>
             <mc:Choice Requires="wps">
               <w:drawing>
-                <wp:anchor distT="0" distB="0" distL="114300" distR="114300" simplePos="0" relativeHeight="251659264" behindDoc="0" locked="0" layoutInCell="1" allowOverlap="1" wp14:anchorId="5B897EC4" wp14:editId="44D0FF0B">
+                <wp:anchor distT="0" distB="0" distL="114300" distR="114300" simplePos="0" relativeHeight="251659264" behindDoc="0" locked="0" layoutInCell="1" allowOverlap="1" wp14:anchorId="65A54FDD" wp14:editId="11F5CE45">
                   <wp:simplePos x="0" y="0"/>
                   <wp:positionH relativeFrom="rightMargin">
                     <wp:align>center</wp:align>
@@ -5780,7 +7783,7 @@
                                   <w:color w:val="4F81BD" w:themeColor="accent1"/>
                                   <w:lang w:val="es-ES"/>
                                 </w:rPr>
-                                <w:t>1</w:t>
+                                <w:t>17</w:t>
                               </w:r>
                               <w:r>
                                 <w:rPr>
@@ -5808,7 +7811,7 @@
             </mc:Choice>
             <mc:Fallback>
               <w:pict>
-                <v:oval id="Óvalo 6" o:spid="_x0000_s1032" style="position:absolute;left:0;text-align:left;margin-left:0;margin-top:0;width:44.25pt;height:44.25pt;rotation:180;flip:x;z-index:251659264;visibility:visible;mso-wrap-style:square;mso-width-percent:0;mso-height-percent:0;mso-wrap-distance-left:9pt;mso-wrap-distance-top:0;mso-wrap-distance-right:9pt;mso-wrap-distance-bottom:0;mso-position-horizontal:center;mso-position-horizontal-relative:right-margin-area;mso-position-vertical:center;mso-position-vertical-relative:bottom-margin-area;mso-width-percent:0;mso-height-percent:0;mso-width-relative:page;mso-height-relative:bottom-margin-area;v-text-anchor:middle" o:gfxdata="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" filled="f" fillcolor="#c0504d" strokecolor="#adc1d9" strokeweight="1pt">
+                <v:oval id="Óvalo 6" o:spid="_x0000_s1034" style="position:absolute;left:0;text-align:left;margin-left:0;margin-top:0;width:44.25pt;height:44.25pt;rotation:180;flip:x;z-index:251659264;visibility:visible;mso-wrap-style:square;mso-width-percent:0;mso-height-percent:0;mso-wrap-distance-left:9pt;mso-wrap-distance-top:0;mso-wrap-distance-right:9pt;mso-wrap-distance-bottom:0;mso-position-horizontal:center;mso-position-horizontal-relative:right-margin-area;mso-position-vertical:center;mso-position-vertical-relative:bottom-margin-area;mso-width-percent:0;mso-height-percent:0;mso-width-relative:page;mso-height-relative:bottom-margin-area;v-text-anchor:middle" o:gfxdata="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" filled="f" fillcolor="#c0504d" strokecolor="#adc1d9" strokeweight="1pt">
                   <v:textbox inset="0,0,0,0">
                     <w:txbxContent>
                       <w:p>
@@ -5833,7 +7836,7 @@
                             <w:color w:val="4F81BD" w:themeColor="accent1"/>
                             <w:lang w:val="es-ES"/>
                           </w:rPr>
-                          <w:t>1</w:t>
+                          <w:t>17</w:t>
                         </w:r>
                         <w:r>
                           <w:rPr>
@@ -6413,7 +8416,7 @@
   <w:abstractNum w:abstractNumId="4">
     <w:nsid w:val="2A8F71CC"/>
     <w:multiLevelType w:val="hybridMultilevel"/>
-    <w:tmpl w:val="DFA2DEF2"/>
+    <w:tmpl w:val="DCF42C0E"/>
     <w:lvl w:ilvl="0" w:tplc="080A0001">
       <w:start w:val="1"/>
       <w:numFmt w:val="bullet"/>
@@ -7288,6 +9291,155 @@
       </w:pPr>
       <w:rPr>
         <w:rFonts w:ascii="Wingdings" w:hAnsi="Wingdings" w:hint="default"/>
+      </w:rPr>
+    </w:lvl>
+  </w:abstractNum>
+  <w:abstractNum w:abstractNumId="11">
+    <w:nsid w:val="7BEC71D3"/>
+    <w:multiLevelType w:val="multilevel"/>
+    <w:tmpl w:val="093A30F8"/>
+    <w:lvl w:ilvl="0">
+      <w:start w:val="1"/>
+      <w:numFmt w:val="bullet"/>
+      <w:lvlText w:val=""/>
+      <w:lvlJc w:val="left"/>
+      <w:pPr>
+        <w:tabs>
+          <w:tab w:val="num" w:pos="720"/>
+        </w:tabs>
+        <w:ind w:left="720" w:hanging="360"/>
+      </w:pPr>
+      <w:rPr>
+        <w:rFonts w:ascii="Symbol" w:hAnsi="Symbol" w:hint="default"/>
+        <w:sz w:val="20"/>
+      </w:rPr>
+    </w:lvl>
+    <w:lvl w:ilvl="1" w:tentative="1">
+      <w:start w:val="1"/>
+      <w:numFmt w:val="bullet"/>
+      <w:lvlText w:val=""/>
+      <w:lvlJc w:val="left"/>
+      <w:pPr>
+        <w:tabs>
+          <w:tab w:val="num" w:pos="1440"/>
+        </w:tabs>
+        <w:ind w:left="1440" w:hanging="360"/>
+      </w:pPr>
+      <w:rPr>
+        <w:rFonts w:ascii="Symbol" w:hAnsi="Symbol" w:hint="default"/>
+        <w:sz w:val="20"/>
+      </w:rPr>
+    </w:lvl>
+    <w:lvl w:ilvl="2" w:tentative="1">
+      <w:start w:val="1"/>
+      <w:numFmt w:val="bullet"/>
+      <w:lvlText w:val=""/>
+      <w:lvlJc w:val="left"/>
+      <w:pPr>
+        <w:tabs>
+          <w:tab w:val="num" w:pos="2160"/>
+        </w:tabs>
+        <w:ind w:left="2160" w:hanging="360"/>
+      </w:pPr>
+      <w:rPr>
+        <w:rFonts w:ascii="Symbol" w:hAnsi="Symbol" w:hint="default"/>
+        <w:sz w:val="20"/>
+      </w:rPr>
+    </w:lvl>
+    <w:lvl w:ilvl="3" w:tentative="1">
+      <w:start w:val="1"/>
+      <w:numFmt w:val="bullet"/>
+      <w:lvlText w:val=""/>
+      <w:lvlJc w:val="left"/>
+      <w:pPr>
+        <w:tabs>
+          <w:tab w:val="num" w:pos="2880"/>
+        </w:tabs>
+        <w:ind w:left="2880" w:hanging="360"/>
+      </w:pPr>
+      <w:rPr>
+        <w:rFonts w:ascii="Symbol" w:hAnsi="Symbol" w:hint="default"/>
+        <w:sz w:val="20"/>
+      </w:rPr>
+    </w:lvl>
+    <w:lvl w:ilvl="4" w:tentative="1">
+      <w:start w:val="1"/>
+      <w:numFmt w:val="bullet"/>
+      <w:lvlText w:val=""/>
+      <w:lvlJc w:val="left"/>
+      <w:pPr>
+        <w:tabs>
+          <w:tab w:val="num" w:pos="3600"/>
+        </w:tabs>
+        <w:ind w:left="3600" w:hanging="360"/>
+      </w:pPr>
+      <w:rPr>
+        <w:rFonts w:ascii="Symbol" w:hAnsi="Symbol" w:hint="default"/>
+        <w:sz w:val="20"/>
+      </w:rPr>
+    </w:lvl>
+    <w:lvl w:ilvl="5" w:tentative="1">
+      <w:start w:val="1"/>
+      <w:numFmt w:val="bullet"/>
+      <w:lvlText w:val=""/>
+      <w:lvlJc w:val="left"/>
+      <w:pPr>
+        <w:tabs>
+          <w:tab w:val="num" w:pos="4320"/>
+        </w:tabs>
+        <w:ind w:left="4320" w:hanging="360"/>
+      </w:pPr>
+      <w:rPr>
+        <w:rFonts w:ascii="Symbol" w:hAnsi="Symbol" w:hint="default"/>
+        <w:sz w:val="20"/>
+      </w:rPr>
+    </w:lvl>
+    <w:lvl w:ilvl="6" w:tentative="1">
+      <w:start w:val="1"/>
+      <w:numFmt w:val="bullet"/>
+      <w:lvlText w:val=""/>
+      <w:lvlJc w:val="left"/>
+      <w:pPr>
+        <w:tabs>
+          <w:tab w:val="num" w:pos="5040"/>
+        </w:tabs>
+        <w:ind w:left="5040" w:hanging="360"/>
+      </w:pPr>
+      <w:rPr>
+        <w:rFonts w:ascii="Symbol" w:hAnsi="Symbol" w:hint="default"/>
+        <w:sz w:val="20"/>
+      </w:rPr>
+    </w:lvl>
+    <w:lvl w:ilvl="7" w:tentative="1">
+      <w:start w:val="1"/>
+      <w:numFmt w:val="bullet"/>
+      <w:lvlText w:val=""/>
+      <w:lvlJc w:val="left"/>
+      <w:pPr>
+        <w:tabs>
+          <w:tab w:val="num" w:pos="5760"/>
+        </w:tabs>
+        <w:ind w:left="5760" w:hanging="360"/>
+      </w:pPr>
+      <w:rPr>
+        <w:rFonts w:ascii="Symbol" w:hAnsi="Symbol" w:hint="default"/>
+        <w:sz w:val="20"/>
+      </w:rPr>
+    </w:lvl>
+    <w:lvl w:ilvl="8" w:tentative="1">
+      <w:start w:val="1"/>
+      <w:numFmt w:val="bullet"/>
+      <w:lvlText w:val=""/>
+      <w:lvlJc w:val="left"/>
+      <w:pPr>
+        <w:tabs>
+          <w:tab w:val="num" w:pos="6480"/>
+        </w:tabs>
+        <w:ind w:left="6480" w:hanging="360"/>
+      </w:pPr>
+      <w:rPr>
+        <w:rFonts w:ascii="Symbol" w:hAnsi="Symbol" w:hint="default"/>
+        <w:sz w:val="20"/>
       </w:rPr>
     </w:lvl>
   </w:abstractNum>
@@ -7323,6 +9475,9 @@
   </w:num>
   <w:num w:numId="11">
     <w:abstractNumId w:val="10"/>
+  </w:num>
+  <w:num w:numId="12">
+    <w:abstractNumId w:val="11"/>
   </w:num>
 </w:numbering>
 </file>
@@ -7504,19 +9659,17 @@
     <w:autoRedefine/>
     <w:uiPriority w:val="9"/>
     <w:qFormat/>
-    <w:rsid w:val="00393877"/>
+    <w:rsid w:val="00D450E8"/>
     <w:pPr>
       <w:keepNext/>
       <w:keepLines/>
-      <w:spacing w:before="480" w:after="0"/>
+      <w:spacing w:before="480" w:after="0" w:line="480" w:lineRule="auto"/>
       <w:outlineLvl w:val="0"/>
     </w:pPr>
     <w:rPr>
       <w:rFonts w:eastAsiaTheme="majorEastAsia" w:cstheme="majorBidi"/>
-      <w:b/>
       <w:bCs/>
-      <w:sz w:val="28"/>
-      <w:szCs w:val="28"/>
+      <w:lang w:val="es-ES"/>
     </w:rPr>
   </w:style>
   <w:style w:type="paragraph" w:styleId="Ttulo2">
@@ -7698,13 +9851,11 @@
     <w:basedOn w:val="Fuentedeprrafopredeter"/>
     <w:link w:val="Ttulo1"/>
     <w:uiPriority w:val="9"/>
-    <w:rsid w:val="00393877"/>
+    <w:rsid w:val="00D450E8"/>
     <w:rPr>
       <w:rFonts w:ascii="Arial" w:eastAsiaTheme="majorEastAsia" w:hAnsi="Arial" w:cstheme="majorBidi"/>
-      <w:b/>
       <w:bCs/>
-      <w:sz w:val="28"/>
-      <w:szCs w:val="28"/>
+      <w:lang w:val="es-ES"/>
     </w:rPr>
   </w:style>
   <w:style w:type="character" w:customStyle="1" w:styleId="notranslate">
@@ -7766,7 +9917,6 @@
     <w:tblPr>
       <w:tblStyleRowBandSize w:val="1"/>
       <w:tblStyleColBandSize w:val="1"/>
-      <w:tblInd w:w="0" w:type="dxa"/>
       <w:tblBorders>
         <w:top w:val="single" w:sz="4" w:space="0" w:color="BFBFBF" w:themeColor="background1" w:themeShade="BF"/>
         <w:left w:val="single" w:sz="4" w:space="0" w:color="BFBFBF" w:themeColor="background1" w:themeShade="BF"/>
@@ -7775,12 +9925,6 @@
         <w:insideH w:val="single" w:sz="4" w:space="0" w:color="BFBFBF" w:themeColor="background1" w:themeShade="BF"/>
         <w:insideV w:val="single" w:sz="4" w:space="0" w:color="BFBFBF" w:themeColor="background1" w:themeShade="BF"/>
       </w:tblBorders>
-      <w:tblCellMar>
-        <w:top w:w="0" w:type="dxa"/>
-        <w:left w:w="108" w:type="dxa"/>
-        <w:bottom w:w="0" w:type="dxa"/>
-        <w:right w:w="108" w:type="dxa"/>
-      </w:tblCellMar>
     </w:tblPr>
     <w:tblStylePr w:type="firstRow">
       <w:rPr>
@@ -8290,19 +10434,17 @@
     <w:autoRedefine/>
     <w:uiPriority w:val="9"/>
     <w:qFormat/>
-    <w:rsid w:val="00393877"/>
+    <w:rsid w:val="00D450E8"/>
     <w:pPr>
       <w:keepNext/>
       <w:keepLines/>
-      <w:spacing w:before="480" w:after="0"/>
+      <w:spacing w:before="480" w:after="0" w:line="480" w:lineRule="auto"/>
       <w:outlineLvl w:val="0"/>
     </w:pPr>
     <w:rPr>
       <w:rFonts w:eastAsiaTheme="majorEastAsia" w:cstheme="majorBidi"/>
-      <w:b/>
       <w:bCs/>
-      <w:sz w:val="28"/>
-      <w:szCs w:val="28"/>
+      <w:lang w:val="es-ES"/>
     </w:rPr>
   </w:style>
   <w:style w:type="paragraph" w:styleId="Ttulo2">
@@ -8484,13 +10626,11 @@
     <w:basedOn w:val="Fuentedeprrafopredeter"/>
     <w:link w:val="Ttulo1"/>
     <w:uiPriority w:val="9"/>
-    <w:rsid w:val="00393877"/>
+    <w:rsid w:val="00D450E8"/>
     <w:rPr>
       <w:rFonts w:ascii="Arial" w:eastAsiaTheme="majorEastAsia" w:hAnsi="Arial" w:cstheme="majorBidi"/>
-      <w:b/>
       <w:bCs/>
-      <w:sz w:val="28"/>
-      <w:szCs w:val="28"/>
+      <w:lang w:val="es-ES"/>
     </w:rPr>
   </w:style>
   <w:style w:type="character" w:customStyle="1" w:styleId="notranslate">
@@ -8552,7 +10692,6 @@
     <w:tblPr>
       <w:tblStyleRowBandSize w:val="1"/>
       <w:tblStyleColBandSize w:val="1"/>
-      <w:tblInd w:w="0" w:type="dxa"/>
       <w:tblBorders>
         <w:top w:val="single" w:sz="4" w:space="0" w:color="BFBFBF" w:themeColor="background1" w:themeShade="BF"/>
         <w:left w:val="single" w:sz="4" w:space="0" w:color="BFBFBF" w:themeColor="background1" w:themeShade="BF"/>
@@ -8561,12 +10700,6 @@
         <w:insideH w:val="single" w:sz="4" w:space="0" w:color="BFBFBF" w:themeColor="background1" w:themeShade="BF"/>
         <w:insideV w:val="single" w:sz="4" w:space="0" w:color="BFBFBF" w:themeColor="background1" w:themeShade="BF"/>
       </w:tblBorders>
-      <w:tblCellMar>
-        <w:top w:w="0" w:type="dxa"/>
-        <w:left w:w="108" w:type="dxa"/>
-        <w:bottom w:w="0" w:type="dxa"/>
-        <w:right w:w="108" w:type="dxa"/>
-      </w:tblCellMar>
     </w:tblPr>
     <w:tblStylePr w:type="firstRow">
       <w:rPr>
@@ -9229,7 +11362,7 @@
 </file>
 
 <file path=customXml/itemProps1.xml><?xml version="1.0" encoding="utf-8"?>
-<ds:datastoreItem xmlns:ds="http://schemas.openxmlformats.org/officeDocument/2006/customXml" ds:itemID="{21D1C624-492B-493C-9182-5A388E96ACCC}">
+<ds:datastoreItem xmlns:ds="http://schemas.openxmlformats.org/officeDocument/2006/customXml" ds:itemID="{63A89A20-C285-4F29-A9A8-590829FB8C05}">
   <ds:schemaRefs>
     <ds:schemaRef ds:uri="http://schemas.openxmlformats.org/officeDocument/2006/bibliography"/>
   </ds:schemaRefs>

</xml_diff>